<commit_message>
a caminho de Twa Dwet
</commit_message>
<xml_diff>
--- a/Para lá do portão (WebA4).docx
+++ b/Para lá do portão (WebA4).docx
@@ -1,6 +1,7 @@
 
 <file path=word/document.xml><?xml version="1.0" encoding="utf-8"?>
 <w:document xmlns:wpc="http://schemas.microsoft.com/office/word/2010/wordprocessingCanvas" xmlns:mc="http://schemas.openxmlformats.org/markup-compatibility/2006" xmlns:o="urn:schemas-microsoft-com:office:office" xmlns:r="http://schemas.openxmlformats.org/officeDocument/2006/relationships" xmlns:m="http://schemas.openxmlformats.org/officeDocument/2006/math" xmlns:v="urn:schemas-microsoft-com:vml" xmlns:wp14="http://schemas.microsoft.com/office/word/2010/wordprocessingDrawing" xmlns:wp="http://schemas.openxmlformats.org/drawingml/2006/wordprocessingDrawing" xmlns:w10="urn:schemas-microsoft-com:office:word" xmlns:w="http://schemas.openxmlformats.org/wordprocessingml/2006/main" xmlns:w14="http://schemas.microsoft.com/office/word/2010/wordml" xmlns:w15="http://schemas.microsoft.com/office/word/2012/wordml" xmlns:wpg="http://schemas.microsoft.com/office/word/2010/wordprocessingGroup" xmlns:wpi="http://schemas.microsoft.com/office/word/2010/wordprocessingInk" xmlns:wne="http://schemas.microsoft.com/office/word/2006/wordml" xmlns:wps="http://schemas.microsoft.com/office/word/2010/wordprocessingShape" mc:Ignorable="w14 w15 wp14">
+  <w:background w:color="000000" w:themeColor="text1"/>
   <w:body>
     <w:p>
       <w:pPr>
@@ -16,7 +17,7 @@
           <w:noProof/>
         </w:rPr>
         <w:drawing>
-          <wp:anchor distT="0" distB="0" distL="114300" distR="114300" simplePos="0" relativeHeight="251658240" behindDoc="0" locked="0" layoutInCell="1" allowOverlap="1">
+          <wp:anchor distT="0" distB="0" distL="114300" distR="114300" simplePos="0" relativeHeight="251658240" behindDoc="0" locked="0" layoutInCell="1" allowOverlap="1" wp14:anchorId="5558F398" wp14:editId="5085F638">
             <wp:simplePos x="0" y="0"/>
             <wp:positionH relativeFrom="margin">
               <wp:posOffset>-698825</wp:posOffset>
@@ -446,16 +447,8 @@
           <w:rPr>
             <w:rStyle w:val="Hyperlink"/>
           </w:rPr>
-          <w:t xml:space="preserve">Christina </w:t>
+          <w:t>Christina Kharlamova</w:t>
         </w:r>
-        <w:proofErr w:type="spellStart"/>
-        <w:r>
-          <w:rPr>
-            <w:rStyle w:val="Hyperlink"/>
-          </w:rPr>
-          <w:t>Kharlamova</w:t>
-        </w:r>
-        <w:proofErr w:type="spellEnd"/>
       </w:hyperlink>
     </w:p>
     <w:p>
@@ -527,21 +520,7 @@
           <w:rPr>
             <w:rStyle w:val="Hyperlink"/>
           </w:rPr>
-          <w:t xml:space="preserve">Creative </w:t>
-        </w:r>
-        <w:proofErr w:type="spellStart"/>
-        <w:r>
-          <w:rPr>
-            <w:rStyle w:val="Hyperlink"/>
-          </w:rPr>
-          <w:t>Commons</w:t>
-        </w:r>
-        <w:proofErr w:type="spellEnd"/>
-        <w:r>
-          <w:rPr>
-            <w:rStyle w:val="Hyperlink"/>
-          </w:rPr>
-          <w:t xml:space="preserve"> BY-NC</w:t>
+          <w:t>Creative Commons BY-NC</w:t>
         </w:r>
       </w:hyperlink>
       <w:r>
@@ -1508,15 +1487,7 @@
         </w:rPr>
       </w:pPr>
       <w:r>
-        <w:t xml:space="preserve">Nenhum sobrevivente foi encontrado. Ninguém foi enviado à sua procura e o homem não tinha vontade de partir. Tentou ser como eles. Despiu os farrapos que vestia e sobrevivia apanhando fruta. Aparentemente os seres alimentavam-se de luz, pareciam répteis a apanhar sol logo de madrugada. E assim ficavam até o sol ficar bem lá no alto. Uma vez aproveitara a manhã para tentar capturar um macaco. Era impressionante como um bicho tão </w:t>
-      </w:r>
-      <w:proofErr w:type="gramStart"/>
-      <w:r>
-        <w:t>lingrinhas</w:t>
-      </w:r>
-      <w:proofErr w:type="gramEnd"/>
-      <w:r>
-        <w:t xml:space="preserve"> podia fazer tanta algazarra. Não demorou muito tempo até ela aparecer para repreendê-lo e soltar o macaco.</w:t>
+        <w:t>Nenhum sobrevivente foi encontrado. Ninguém foi enviado à sua procura e o homem não tinha vontade de partir. Tentou ser como eles. Despiu os farrapos que vestia e sobrevivia apanhando fruta. Aparentemente os seres alimentavam-se de luz, pareciam répteis a apanhar sol logo de madrugada. E assim ficavam até o sol ficar bem lá no alto. Uma vez aproveitara a manhã para tentar capturar um macaco. Era impressionante como um bicho tão lingrinhas podia fazer tanta algazarra. Não demorou muito tempo até ela aparecer para repreendê-lo e soltar o macaco.</w:t>
       </w:r>
     </w:p>
     <w:p>
@@ -1672,15 +1643,7 @@
         </w:rPr>
       </w:pPr>
       <w:r>
-        <w:t xml:space="preserve">— Tenho de ter! Já só faltam duas semanas. A partir de Valanoi é que não sei como voltar. Ou dou uma </w:t>
-      </w:r>
-      <w:proofErr w:type="spellStart"/>
-      <w:r>
-        <w:t>g’anda</w:t>
-      </w:r>
-      <w:proofErr w:type="spellEnd"/>
-      <w:r>
-        <w:t xml:space="preserve"> volta pelo caminho inverso, ou faço uma longa caminhada aborrecidíssima por ali acima até Nelay e depois Luca.</w:t>
+        <w:t>— Tenho de ter! Já só faltam duas semanas. A partir de Valanoi é que não sei como voltar. Ou dou uma g’anda volta pelo caminho inverso, ou faço uma longa caminhada aborrecidíssima por ali acima até Nelay e depois Luca.</w:t>
       </w:r>
     </w:p>
     <w:p>
@@ -1700,15 +1663,7 @@
         </w:rPr>
       </w:pPr>
       <w:r>
-        <w:t xml:space="preserve">— Há ainda a hipótese de casar-me em Valanoi com uma mamalhuda! Já ouvi dizer que quase todas as meninas de Valanoi têm olhos verdes... </w:t>
-      </w:r>
-      <w:proofErr w:type="gramStart"/>
-      <w:r>
-        <w:t>agora</w:t>
-      </w:r>
-      <w:proofErr w:type="gramEnd"/>
-      <w:r>
-        <w:t xml:space="preserve"> o corpinho é que não sei como é. Fazes ideia?</w:t>
+        <w:t>— Há ainda a hipótese de casar-me em Valanoi com uma mamalhuda! Já ouvi dizer que quase todas as meninas de Valanoi têm olhos verdes... agora o corpinho é que não sei como é. Fazes ideia?</w:t>
       </w:r>
     </w:p>
     <w:p>
@@ -1806,15 +1761,7 @@
         </w:rPr>
       </w:pPr>
       <w:r>
-        <w:t xml:space="preserve">— Acredito, mas eu conheço tão pouco do mundo. Luca é um farrapo de nuvem num céu nublado. E há outras nuvens aqui tão perto que eu quero ver e sentir. Quando é que vou visitar essas nuvens? Há tantas aventuras para viver e trilhos para percorrer e raparigas para... </w:t>
-      </w:r>
-      <w:proofErr w:type="gramStart"/>
-      <w:r>
-        <w:t>conhecer</w:t>
-      </w:r>
-      <w:proofErr w:type="gramEnd"/>
-      <w:r>
-        <w:t>.</w:t>
+        <w:t>— Acredito, mas eu conheço tão pouco do mundo. Luca é um farrapo de nuvem num céu nublado. E há outras nuvens aqui tão perto que eu quero ver e sentir. Quando é que vou visitar essas nuvens? Há tantas aventuras para viver e trilhos para percorrer e raparigas para... conhecer.</w:t>
       </w:r>
     </w:p>
     <w:p>
@@ -2033,15 +1980,7 @@
         </w:rPr>
       </w:pPr>
       <w:r>
-        <w:t xml:space="preserve">A prática de Yen era ensinada pelos cavaleiros a todos os pupilos e também aos habitantes de Luca que o quisessem aprender. Dizia-se que originalmente esse conhecimento havia sido passado dos elfos para os humanos como prova de boa vontade. A palavra Yen significava “equilíbrio” em </w:t>
-      </w:r>
-      <w:proofErr w:type="spellStart"/>
-      <w:r>
-        <w:t>élfico</w:t>
-      </w:r>
-      <w:proofErr w:type="spellEnd"/>
-      <w:r>
-        <w:t xml:space="preserve"> e era precisamente esse o objetivo de quem o praticava. Como tudo no mundo, o Yen tinha duas componentes. Numa delas treinava-se o corpo, através de um conjunto de posições que o praticante </w:t>
+        <w:t xml:space="preserve">A prática de Yen era ensinada pelos cavaleiros a todos os pupilos e também aos habitantes de Luca que o quisessem aprender. Dizia-se que originalmente esse conhecimento havia sido passado dos elfos para os humanos como prova de boa vontade. A palavra Yen significava “equilíbrio” em élfico e era precisamente esse o objetivo de quem o praticava. Como tudo no mundo, o Yen tinha duas componentes. Numa delas treinava-se o corpo, através de um conjunto de posições que o praticante </w:t>
       </w:r>
       <w:r>
         <w:lastRenderedPageBreak/>
@@ -2315,15 +2254,7 @@
         </w:rPr>
       </w:pPr>
       <w:r>
-        <w:t xml:space="preserve">— Hum... </w:t>
-      </w:r>
-      <w:proofErr w:type="gramStart"/>
-      <w:r>
-        <w:t>queres</w:t>
-      </w:r>
-      <w:proofErr w:type="gramEnd"/>
-      <w:r>
-        <w:t xml:space="preserve"> contar como foi?</w:t>
+        <w:t>— Hum... queres contar como foi?</w:t>
       </w:r>
     </w:p>
     <w:p>
@@ -2520,15 +2451,7 @@
         </w:rPr>
       </w:pPr>
       <w:r>
-        <w:t>O Chefe da Mesa era eleito pelo povo a cada ano. Durante esse ano cabia-lhe a tarefa de solucionar os problemas dos habitantes de Luca e servir de mediador na Mesa. O capitão dos cavaleiros, como o nome deixa adivinhar, era o representante das forças armadas na Mesa e era nomeado internamente pelos cavaleiros. O representante dos sábios, à semelhança do anterior, era também nomeado pelos seus e era normalmente o mais dotado e sabedor da sua Ordem. O representante das criaturas antigas e o representante do povo</w:t>
-      </w:r>
-      <w:proofErr w:type="gramStart"/>
-      <w:r>
-        <w:t>,</w:t>
-      </w:r>
-      <w:proofErr w:type="gramEnd"/>
-      <w:r>
-        <w:t xml:space="preserve"> tinham cargos semelhantes pois ambos eram eleitos por aqueles que representavam e deveriam ser a voz que levava à apreciação da Mesa os problemas e necessidades de cada uma das suas comunidades.</w:t>
+        <w:t>O Chefe da Mesa era eleito pelo povo a cada ano. Durante esse ano cabia-lhe a tarefa de solucionar os problemas dos habitantes de Luca e servir de mediador na Mesa. O capitão dos cavaleiros, como o nome deixa adivinhar, era o representante das forças armadas na Mesa e era nomeado internamente pelos cavaleiros. O representante dos sábios, à semelhança do anterior, era também nomeado pelos seus e era normalmente o mais dotado e sabedor da sua Ordem. O representante das criaturas antigas e o representante do povo, tinham cargos semelhantes pois ambos eram eleitos por aqueles que representavam e deveriam ser a voz que levava à apreciação da Mesa os problemas e necessidades de cada uma das suas comunidades.</w:t>
       </w:r>
     </w:p>
     <w:p>
@@ -2670,33 +2593,17 @@
         <w:t>Rodric</w:t>
       </w:r>
       <w:r>
-        <w:t xml:space="preserve">. E deu especial relevo à morte </w:t>
-      </w:r>
-      <w:proofErr w:type="gramStart"/>
-      <w:r>
-        <w:t>da elfo</w:t>
-      </w:r>
-      <w:proofErr w:type="gramEnd"/>
-      <w:r>
-        <w:t xml:space="preserve"> e à estrela de oito pontas. Yalideu ouviu-a em silêncio com o olhar distante, enquanto passava a mão na barba grisalha que lhe tapava o pescoço. Alphonse e Saturnino eram nesta altura uma mancha de cor ao fundo da rua. Finalmente encarou-a.</w:t>
-      </w:r>
-    </w:p>
-    <w:p>
-      <w:pPr>
-        <w:rPr>
-          <w:rFonts w:ascii="Courier New"/>
-        </w:rPr>
-      </w:pPr>
-      <w:r>
-        <w:t>— Caríssima Anna</w:t>
-      </w:r>
-      <w:proofErr w:type="gramStart"/>
-      <w:r>
-        <w:t>,</w:t>
-      </w:r>
-      <w:proofErr w:type="gramEnd"/>
-      <w:r>
-        <w:t xml:space="preserve"> lembro-me perfeitamente do que se passou com o seu esposo </w:t>
+        <w:t>. E deu especial relevo à morte da elfo e à estrela de oito pontas. Yalideu ouviu-a em silêncio com o olhar distante, enquanto passava a mão na barba grisalha que lhe tapava o pescoço. Alphonse e Saturnino eram nesta altura uma mancha de cor ao fundo da rua. Finalmente encarou-a.</w:t>
+      </w:r>
+    </w:p>
+    <w:p>
+      <w:pPr>
+        <w:rPr>
+          <w:rFonts w:ascii="Courier New"/>
+        </w:rPr>
+      </w:pPr>
+      <w:r>
+        <w:t xml:space="preserve">— Caríssima Anna, lembro-me perfeitamente do que se passou com o seu esposo </w:t>
       </w:r>
       <w:r>
         <w:lastRenderedPageBreak/>
@@ -2807,15 +2714,7 @@
         </w:rPr>
       </w:pPr>
       <w:r>
-        <w:t>— Não gosto do Verão</w:t>
-      </w:r>
-      <w:proofErr w:type="gramStart"/>
-      <w:r>
-        <w:t>,</w:t>
-      </w:r>
-      <w:proofErr w:type="gramEnd"/>
-      <w:r>
-        <w:t xml:space="preserve"> é demasiado calor. Gosto mais da Primavera, das duas!</w:t>
+        <w:t>— Não gosto do Verão, é demasiado calor. Gosto mais da Primavera, das duas!</w:t>
       </w:r>
     </w:p>
     <w:p>
@@ -2871,15 +2770,7 @@
         </w:rPr>
       </w:pPr>
       <w:r>
-        <w:t>— Claro</w:t>
-      </w:r>
-      <w:proofErr w:type="gramStart"/>
-      <w:r>
-        <w:t>,</w:t>
-      </w:r>
-      <w:proofErr w:type="gramEnd"/>
-      <w:r>
-        <w:t xml:space="preserve"> vamos para o meu quarto.</w:t>
+        <w:t>— Claro, vamos para o meu quarto.</w:t>
       </w:r>
     </w:p>
     <w:p>
@@ -3097,15 +2988,7 @@
         </w:rPr>
       </w:pPr>
       <w:r>
-        <w:t xml:space="preserve">— O que é que você está para aí a falar? Não diga mais asneiras homem, não acha que já teve a sua conta por hoje? — </w:t>
-      </w:r>
-      <w:proofErr w:type="gramStart"/>
-      <w:r>
-        <w:t>perguntou</w:t>
-      </w:r>
-      <w:proofErr w:type="gramEnd"/>
-      <w:r>
-        <w:t xml:space="preserve"> Yalideu sem saber se havia de levar a sério as palavras de Karl.</w:t>
+        <w:t>— O que é que você está para aí a falar? Não diga mais asneiras homem, não acha que já teve a sua conta por hoje? — perguntou Yalideu sem saber se havia de levar a sério as palavras de Karl.</w:t>
       </w:r>
     </w:p>
     <w:p>
@@ -3196,23 +3079,7 @@
         </w:rPr>
       </w:pPr>
       <w:r>
-        <w:t xml:space="preserve">— </w:t>
-      </w:r>
-      <w:proofErr w:type="spellStart"/>
-      <w:r>
-        <w:t>Aha</w:t>
-      </w:r>
-      <w:proofErr w:type="spellEnd"/>
-      <w:r>
-        <w:t xml:space="preserve">! Cá está a confirmação dos rumores! Um golpe de estado às escondidas. Sempre conspiraram contra mim... </w:t>
-      </w:r>
-      <w:proofErr w:type="gramStart"/>
-      <w:r>
-        <w:t>estavam</w:t>
-      </w:r>
-      <w:proofErr w:type="gramEnd"/>
-      <w:r>
-        <w:t xml:space="preserve"> há semanas à espera de um deslize para poderem tirar-me do cargo! Vocês deviam ter—</w:t>
+        <w:t>— Aha! Cá está a confirmação dos rumores! Um golpe de estado às escondidas. Sempre conspiraram contra mim... estavam há semanas à espera de um deslize para poderem tirar-me do cargo! Vocês deviam ter—</w:t>
       </w:r>
     </w:p>
     <w:p>
@@ -3273,15 +3140,7 @@
         </w:rPr>
       </w:pPr>
       <w:r>
-        <w:t xml:space="preserve">Anna chorou </w:t>
-      </w:r>
-      <w:proofErr w:type="gramStart"/>
-      <w:r>
-        <w:t>dias a fio</w:t>
-      </w:r>
-      <w:proofErr w:type="gramEnd"/>
-      <w:r>
-        <w:t xml:space="preserve">. Porque teria Karl desaparecido? Será que tinha saído de Luca por uns dias para assentar ideias? Porque não avisou? Porque demorava tanto em regressar? Outra hipótese era que lhe tivesse acontecido alguma coisa no regresso, talvez um ataque de um animal, talvez um encontro com ladrões. Estaria ferido? Os cavaleiros procuraram-no em Luca sem sucesso. Chegaram a ir procurá-lo em Nelay que afinal de contas era a sua terra de origem. Ninguém disse tê-lo visto. Durante as buscas, </w:t>
+        <w:t xml:space="preserve">Anna chorou dias a fio. Porque teria Karl desaparecido? Será que tinha saído de Luca por uns dias para assentar ideias? Porque não avisou? Porque demorava tanto em regressar? Outra hipótese era que lhe tivesse acontecido alguma coisa no regresso, talvez um ataque de um animal, talvez um encontro com ladrões. Estaria ferido? Os cavaleiros procuraram-no em Luca sem sucesso. Chegaram a ir procurá-lo em Nelay que afinal de contas era a sua terra de origem. Ninguém disse tê-lo visto. Durante as buscas, </w:t>
       </w:r>
       <w:r>
         <w:t>Rodric</w:t>
@@ -3399,15 +3258,7 @@
         </w:rPr>
       </w:pPr>
       <w:r>
-        <w:t xml:space="preserve">— No seu tempo vais descobrir, não te preocupes. Já era muito bom se todos fossem a pessoa que tu és. </w:t>
-      </w:r>
-      <w:proofErr w:type="gramStart"/>
-      <w:r>
-        <w:t>Ainda por cima</w:t>
-      </w:r>
-      <w:proofErr w:type="gramEnd"/>
-      <w:r>
-        <w:t xml:space="preserve"> com o passado difícil que tu tens.</w:t>
+        <w:t>— No seu tempo vais descobrir, não te preocupes. Já era muito bom se todos fossem a pessoa que tu és. Ainda por cima com o passado difícil que tu tens.</w:t>
       </w:r>
     </w:p>
     <w:p>
@@ -3482,15 +3333,7 @@
         <w:t>Rikheart</w:t>
       </w:r>
       <w:r>
-        <w:t xml:space="preserve">? — </w:t>
-      </w:r>
-      <w:proofErr w:type="gramStart"/>
-      <w:r>
-        <w:t>lembrou-se</w:t>
-      </w:r>
-      <w:proofErr w:type="gramEnd"/>
-      <w:r>
-        <w:t xml:space="preserve"> Vera.</w:t>
+        <w:t>? — lembrou-se Vera.</w:t>
       </w:r>
     </w:p>
     <w:p>
@@ -3596,23 +3439,7 @@
         </w:rPr>
       </w:pPr>
       <w:r>
-        <w:t xml:space="preserve">— Pois, em relação a isso... </w:t>
-      </w:r>
-      <w:proofErr w:type="gramStart"/>
-      <w:r>
-        <w:t>eu</w:t>
-      </w:r>
-      <w:proofErr w:type="gramEnd"/>
-      <w:r>
-        <w:t xml:space="preserve"> cá não... </w:t>
-      </w:r>
-      <w:proofErr w:type="gramStart"/>
-      <w:r>
-        <w:t>quer</w:t>
-      </w:r>
-      <w:proofErr w:type="gramEnd"/>
-      <w:r>
-        <w:t xml:space="preserve"> dizer, como é que podes ter a certeza?</w:t>
+        <w:t>— Pois, em relação a isso... eu cá não... quer dizer, como é que podes ter a certeza?</w:t>
       </w:r>
     </w:p>
     <w:p>
@@ -3740,15 +3567,7 @@
         </w:rPr>
       </w:pPr>
       <w:r>
-        <w:t xml:space="preserve">— Hum, em relação a isso... </w:t>
-      </w:r>
-      <w:proofErr w:type="gramStart"/>
-      <w:r>
-        <w:t>ainda</w:t>
-      </w:r>
-      <w:proofErr w:type="gramEnd"/>
-      <w:r>
-        <w:t xml:space="preserve"> não disse.</w:t>
+        <w:t>— Hum, em relação a isso... ainda não disse.</w:t>
       </w:r>
     </w:p>
     <w:p>
@@ -3866,11 +3685,9 @@
       <w:r>
         <w:t xml:space="preserve"> esta será a altura ideal. Talvez isto me ajude a descobrir qual é a minha vocação, tal como tu tinhas dito — disse </w:t>
       </w:r>
-      <w:proofErr w:type="spellStart"/>
-      <w:r>
-        <w:t>Rodric</w:t>
-      </w:r>
-      <w:proofErr w:type="spellEnd"/>
+      <w:r>
+        <w:t>Rodric</w:t>
+      </w:r>
       <w:r>
         <w:t xml:space="preserve"> enquanto cravava o dedo indicador debaixo das costelas da prima.</w:t>
       </w:r>
@@ -3888,15 +3705,7 @@
         <w:t>Rikheart</w:t>
       </w:r>
       <w:r>
-        <w:t xml:space="preserve">. Mas mesmo assim... </w:t>
-      </w:r>
-      <w:proofErr w:type="gramStart"/>
-      <w:r>
-        <w:t>fogo</w:t>
-      </w:r>
-      <w:proofErr w:type="gramEnd"/>
-      <w:r>
-        <w:t>. Quanto tempo é que vou ficar sem te ver?</w:t>
+        <w:t>. Mas mesmo assim... fogo. Quanto tempo é que vou ficar sem te ver?</w:t>
       </w:r>
     </w:p>
     <w:p>
@@ -3922,15 +3731,7 @@
         <w:t>Rodric</w:t>
       </w:r>
       <w:r>
-        <w:t xml:space="preserve"> nos olhos. Depois o seu olhar percorreu aleatoriamente a sua cara, como que a gravar cada sinal e cada ruga para mais tarde recordar e atenuar as saudades. A verdade é que ambos não sabiam quando é que voltariam a ver-se. Ou </w:t>
-      </w:r>
-      <w:proofErr w:type="gramStart"/>
-      <w:r>
-        <w:t>se</w:t>
-      </w:r>
-      <w:proofErr w:type="gramEnd"/>
-      <w:r>
-        <w:t xml:space="preserve">. Vera afastou o pensamento abanando a cabeça e estendeu os braços ao primo. Abraçaram-se, sem pressas. Quando terminaram </w:t>
+        <w:t xml:space="preserve"> nos olhos. Depois o seu olhar percorreu aleatoriamente a sua cara, como que a gravar cada sinal e cada ruga para mais tarde recordar e atenuar as saudades. A verdade é que ambos não sabiam quando é que voltariam a ver-se. Ou se. Vera afastou o pensamento abanando a cabeça e estendeu os braços ao primo. Abraçaram-se, sem pressas. Quando terminaram </w:t>
       </w:r>
       <w:r>
         <w:t>Rodric</w:t>
@@ -3962,31 +3763,7 @@
         </w:rPr>
       </w:pPr>
       <w:r>
-        <w:t xml:space="preserve">— </w:t>
-      </w:r>
-      <w:proofErr w:type="gramStart"/>
-      <w:r>
-        <w:t>Ainda por cima</w:t>
-      </w:r>
-      <w:proofErr w:type="gramEnd"/>
-      <w:r>
-        <w:t xml:space="preserve">... </w:t>
-      </w:r>
-      <w:proofErr w:type="gramStart"/>
-      <w:r>
-        <w:t>logo</w:t>
-      </w:r>
-      <w:proofErr w:type="gramEnd"/>
-      <w:r>
-        <w:t xml:space="preserve"> agora que tiveste... </w:t>
-      </w:r>
-      <w:proofErr w:type="gramStart"/>
-      <w:r>
-        <w:t>este</w:t>
-      </w:r>
-      <w:proofErr w:type="gramEnd"/>
-      <w:r>
-        <w:t xml:space="preserve"> sonho — apesar das lágrimas ainda não lhe correrem pela cara, Vera já soluçava.</w:t>
+        <w:t>— Ainda por cima... logo agora que tiveste... este sonho — apesar das lágrimas ainda não lhe correrem pela cara, Vera já soluçava.</w:t>
       </w:r>
     </w:p>
     <w:p>
@@ -4060,23 +3837,7 @@
         </w:rPr>
       </w:pPr>
       <w:r>
-        <w:t xml:space="preserve">De serviço estava </w:t>
-      </w:r>
-      <w:proofErr w:type="gramStart"/>
-      <w:r>
-        <w:t>o..</w:t>
-      </w:r>
-      <w:proofErr w:type="gramEnd"/>
-      <w:r>
-        <w:t xml:space="preserve">. </w:t>
-      </w:r>
-      <w:proofErr w:type="gramStart"/>
-      <w:r>
-        <w:t>como</w:t>
-      </w:r>
-      <w:proofErr w:type="gramEnd"/>
-      <w:r>
-        <w:t xml:space="preserve"> é que ele se chamava mesmo? </w:t>
+        <w:t xml:space="preserve">De serviço estava o... como é que ele se chamava mesmo? </w:t>
       </w:r>
       <w:r>
         <w:t>Rodric</w:t>
@@ -4349,15 +4110,7 @@
         </w:rPr>
       </w:pPr>
       <w:r>
-        <w:t>— Senhor Saturnino</w:t>
-      </w:r>
-      <w:proofErr w:type="gramStart"/>
-      <w:r>
-        <w:t>,</w:t>
-      </w:r>
-      <w:proofErr w:type="gramEnd"/>
-      <w:r>
-        <w:t xml:space="preserve"> desculpe, sabe se o </w:t>
+        <w:t xml:space="preserve">— Senhor Saturnino, desculpe, sabe se o </w:t>
       </w:r>
       <w:r>
         <w:t>Rikheart</w:t>
@@ -4448,15 +4201,7 @@
         </w:rPr>
       </w:pPr>
       <w:r>
-        <w:t xml:space="preserve">Porque é que os dois ficaram para trás a conversar? Será que a sua mãe... </w:t>
-      </w:r>
-      <w:proofErr w:type="gramStart"/>
-      <w:r>
-        <w:t>em</w:t>
-      </w:r>
-      <w:proofErr w:type="gramEnd"/>
-      <w:r>
-        <w:t xml:space="preserve"> breve teria a certeza. Ela havia acabado de fechar o portão quando deu de caras com </w:t>
+        <w:t xml:space="preserve">Porque é que os dois ficaram para trás a conversar? Será que a sua mãe... em breve teria a certeza. Ela havia acabado de fechar o portão quando deu de caras com </w:t>
       </w:r>
       <w:r>
         <w:t>Rodric</w:t>
@@ -4472,15 +4217,7 @@
         </w:rPr>
       </w:pPr>
       <w:r>
-        <w:t xml:space="preserve">— Ah... </w:t>
-      </w:r>
-      <w:proofErr w:type="gramStart"/>
-      <w:r>
-        <w:t>então</w:t>
-      </w:r>
-      <w:proofErr w:type="gramEnd"/>
-      <w:r>
-        <w:t xml:space="preserve"> filho, passa-se alguma coisa? Não contava encontrar-te aqui por cima. Não tinhas dito que ias visitar a Vera?</w:t>
+        <w:t>— Ah... então filho, passa-se alguma coisa? Não contava encontrar-te aqui por cima. Não tinhas dito que ias visitar a Vera?</w:t>
       </w:r>
     </w:p>
     <w:p>
@@ -4654,15 +4391,7 @@
         </w:rPr>
       </w:pPr>
       <w:r>
-        <w:t xml:space="preserve">— Estás a falar a sério? — </w:t>
-      </w:r>
-      <w:proofErr w:type="gramStart"/>
-      <w:r>
-        <w:t>perguntou</w:t>
-      </w:r>
-      <w:proofErr w:type="gramEnd"/>
-      <w:r>
-        <w:t xml:space="preserve"> Anna com o corpo nitidamente tenso.</w:t>
+        <w:t>— Estás a falar a sério? — perguntou Anna com o corpo nitidamente tenso.</w:t>
       </w:r>
     </w:p>
     <w:p>
@@ -4763,15 +4492,7 @@
         </w:rPr>
       </w:pPr>
       <w:r>
-        <w:t xml:space="preserve">— Custa-me muito ver-te partir... </w:t>
-      </w:r>
-      <w:proofErr w:type="gramStart"/>
-      <w:r>
-        <w:t>custa</w:t>
-      </w:r>
-      <w:proofErr w:type="gramEnd"/>
-      <w:r>
-        <w:t xml:space="preserve"> a qualquer mãe, ainda mais com um filho querido como o meu — segurou nas mãos de </w:t>
+        <w:t xml:space="preserve">— Custa-me muito ver-te partir... custa a qualquer mãe, ainda mais com um filho querido como o meu — segurou nas mãos de </w:t>
       </w:r>
       <w:r>
         <w:t>Rodric</w:t>
@@ -4818,15 +4539,7 @@
         </w:rPr>
       </w:pPr>
       <w:r>
-        <w:t xml:space="preserve">— Então podes contar com a minha ajuda no domingo e a minha bênção na segunda... </w:t>
-      </w:r>
-      <w:proofErr w:type="gramStart"/>
-      <w:r>
-        <w:t>e</w:t>
-      </w:r>
-      <w:proofErr w:type="gramEnd"/>
-      <w:r>
-        <w:t xml:space="preserve"> as minhas saudades na terça.</w:t>
+        <w:t>— Então podes contar com a minha ajuda no domingo e a minha bênção na segunda... e as minhas saudades na terça.</w:t>
       </w:r>
     </w:p>
     <w:p>
@@ -5631,15 +5344,7 @@
         </w:rPr>
       </w:pPr>
       <w:r>
-        <w:t xml:space="preserve">— Mau... </w:t>
-      </w:r>
-      <w:proofErr w:type="gramStart"/>
-      <w:r>
-        <w:t>ainda</w:t>
-      </w:r>
-      <w:proofErr w:type="gramEnd"/>
-      <w:r>
-        <w:t xml:space="preserve"> estás a tempo de voltar para trás. Se te despachares as gémeas ainda te dão colinho.</w:t>
+        <w:t>— Mau... ainda estás a tempo de voltar para trás. Se te despachares as gémeas ainda te dão colinho.</w:t>
       </w:r>
     </w:p>
     <w:p>
@@ -5814,15 +5519,7 @@
         </w:rPr>
       </w:pPr>
       <w:r>
-        <w:t xml:space="preserve">— Olha, vou adorar explicar-te tudo em detalhe quando chegarmos a Nelay. Quanto mais falarmos no caminho mais cansados </w:t>
-      </w:r>
-      <w:proofErr w:type="gramStart"/>
-      <w:r>
-        <w:t>vamos</w:t>
-      </w:r>
-      <w:proofErr w:type="gramEnd"/>
-      <w:r>
-        <w:t xml:space="preserve"> ficar.</w:t>
+        <w:t>— Olha, vou adorar explicar-te tudo em detalhe quando chegarmos a Nelay. Quanto mais falarmos no caminho mais cansados vamos ficar.</w:t>
       </w:r>
     </w:p>
     <w:p>
@@ -5918,15 +5615,7 @@
         <w:t>Rodric</w:t>
       </w:r>
       <w:r>
-        <w:t xml:space="preserve"> nunca havia visto outra ponte mas aquela parecia-lhe razoavelmente pequena. Não havia necessidade </w:t>
-      </w:r>
-      <w:proofErr w:type="gramStart"/>
-      <w:r>
-        <w:t>para mais</w:t>
-      </w:r>
-      <w:proofErr w:type="gramEnd"/>
-      <w:r>
-        <w:t>, afinal o ribeiro não era assim tão largo ou fundo, pelo que aquela ponte tinha o tamanho suficiente para facilitar a passagem de carruagens e pessoas entre as duas margens, sem terem de molhar os pés ou as rodas. Até porque na estação das chuvas o ribeiro não corria assim tão calmo. Hoje dir-se-ia que andava em vez de correr.</w:t>
+        <w:t xml:space="preserve"> nunca havia visto outra ponte mas aquela parecia-lhe razoavelmente pequena. Não havia necessidade para mais, afinal o ribeiro não era assim tão largo ou fundo, pelo que aquela ponte tinha o tamanho suficiente para facilitar a passagem de carruagens e pessoas entre as duas margens, sem terem de molhar os pés ou as rodas. Até porque na estação das chuvas o ribeiro não corria assim tão calmo. Hoje dir-se-ia que andava em vez de correr.</w:t>
       </w:r>
     </w:p>
     <w:p>
@@ -6349,15 +6038,7 @@
         </w:rPr>
       </w:pPr>
       <w:r>
-        <w:t xml:space="preserve">— Uau! Tanta água! Já viste aquela extensão de azul? — </w:t>
-      </w:r>
-      <w:proofErr w:type="gramStart"/>
-      <w:r>
-        <w:t>disse</w:t>
-      </w:r>
-      <w:proofErr w:type="gramEnd"/>
-      <w:r>
-        <w:t xml:space="preserve"> </w:t>
+        <w:t xml:space="preserve">— Uau! Tanta água! Já viste aquela extensão de azul? — disse </w:t>
       </w:r>
       <w:r>
         <w:t>Rodric</w:t>
@@ -6578,15 +6259,7 @@
         <w:t>Rodric</w:t>
       </w:r>
       <w:r>
-        <w:t xml:space="preserve"> entrou atrás dele e ouviu um murmúrio a três vozes que julgou corresponder a “</w:t>
-      </w:r>
-      <w:proofErr w:type="spellStart"/>
-      <w:r>
-        <w:t>b’tarde</w:t>
-      </w:r>
-      <w:proofErr w:type="spellEnd"/>
-      <w:r>
-        <w:t>”.</w:t>
+        <w:t xml:space="preserve"> entrou atrás dele e ouviu um murmúrio a três vozes que julgou corresponder a “b’tarde”.</w:t>
       </w:r>
     </w:p>
     <w:p>
@@ -6696,15 +6369,7 @@
         </w:rPr>
       </w:pPr>
       <w:r>
-        <w:t xml:space="preserve">— Por acaso têm grãos de café para venda? — </w:t>
-      </w:r>
-      <w:proofErr w:type="gramStart"/>
-      <w:r>
-        <w:t>perguntou</w:t>
-      </w:r>
-      <w:proofErr w:type="gramEnd"/>
-      <w:r>
-        <w:t xml:space="preserve"> </w:t>
+        <w:t xml:space="preserve">— Por acaso têm grãos de café para venda? — perguntou </w:t>
       </w:r>
       <w:r>
         <w:t>Rodric</w:t>
@@ -6726,15 +6391,7 @@
         </w:rPr>
       </w:pPr>
       <w:r>
-        <w:t xml:space="preserve">— De onde é que vocês vieram? — </w:t>
-      </w:r>
-      <w:proofErr w:type="gramStart"/>
-      <w:r>
-        <w:t>as</w:t>
-      </w:r>
-      <w:proofErr w:type="gramEnd"/>
-      <w:r>
-        <w:t xml:space="preserve"> sobrancelhas da mulher juntaram-se no topo do seu nariz, criando uma cordilheira de rugas.</w:t>
+        <w:t>— De onde é que vocês vieram? — as sobrancelhas da mulher juntaram-se no topo do seu nariz, criando uma cordilheira de rugas.</w:t>
       </w:r>
     </w:p>
     <w:p>
@@ -6839,15 +6496,7 @@
         </w:rPr>
       </w:pPr>
       <w:r>
-        <w:t xml:space="preserve">— O que é que ela disse agora para estarem todos aos cochichos? — </w:t>
-      </w:r>
-      <w:proofErr w:type="gramStart"/>
-      <w:r>
-        <w:t>perguntou</w:t>
-      </w:r>
-      <w:proofErr w:type="gramEnd"/>
-      <w:r>
-        <w:t xml:space="preserve"> </w:t>
+        <w:t xml:space="preserve">— O que é que ela disse agora para estarem todos aos cochichos? — perguntou </w:t>
       </w:r>
       <w:r>
         <w:t>Rodric</w:t>
@@ -6928,15 +6577,7 @@
         <w:t>Rodric</w:t>
       </w:r>
       <w:r>
-        <w:t xml:space="preserve"> ainda estava atordoado. Era difícil sorrir quando a primeira pessoa que conhecia fora de Luca o insultava deliberadamente. Se fosse mais desbocado podia ter respondido à letra e </w:t>
-      </w:r>
-      <w:proofErr w:type="gramStart"/>
-      <w:r>
-        <w:t>armado uma grande confusão</w:t>
-      </w:r>
-      <w:proofErr w:type="gramEnd"/>
-      <w:r>
-        <w:t xml:space="preserve">, para si e para o seu amigo. Pensando bem, era possível que </w:t>
+        <w:t xml:space="preserve"> ainda estava atordoado. Era difícil sorrir quando a primeira pessoa que conhecia fora de Luca o insultava deliberadamente. Se fosse mais desbocado podia ter respondido à letra e armado uma grande confusão, para si e para o seu amigo. Pensando bem, era possível que </w:t>
       </w:r>
       <w:r>
         <w:t>Rikheart</w:t>
@@ -6952,15 +6593,7 @@
         </w:rPr>
       </w:pPr>
       <w:r>
-        <w:t xml:space="preserve">Os carapaus chegaram ainda a fumegar. O prateado das escamas contrastava com o dourado do calor das brasas. Com </w:t>
-      </w:r>
-      <w:proofErr w:type="gramStart"/>
-      <w:r>
-        <w:t>a fome que tinham</w:t>
-      </w:r>
-      <w:proofErr w:type="gramEnd"/>
-      <w:r>
-        <w:t xml:space="preserve"> não demoraram muito mais tempo a apreciar o peixe e passaram ao ataque. Os restantes clientes já tinham acabado o seu almoço. Alguns terminavam de beber o seu copo de vinho enquanto outros iniciavam um jogo de dados. Os temas de conversa eram variados.</w:t>
+        <w:t>Os carapaus chegaram ainda a fumegar. O prateado das escamas contrastava com o dourado do calor das brasas. Com a fome que tinham não demoraram muito mais tempo a apreciar o peixe e passaram ao ataque. Os restantes clientes já tinham acabado o seu almoço. Alguns terminavam de beber o seu copo de vinho enquanto outros iniciavam um jogo de dados. Os temas de conversa eram variados.</w:t>
       </w:r>
     </w:p>
     <w:p>
@@ -6980,15 +6613,7 @@
         </w:rPr>
       </w:pPr>
       <w:r>
-        <w:t xml:space="preserve">— Ah essa, já estou a ver. </w:t>
-      </w:r>
-      <w:proofErr w:type="gramStart"/>
-      <w:r>
-        <w:t>Porra</w:t>
-      </w:r>
-      <w:proofErr w:type="gramEnd"/>
-      <w:r>
-        <w:t>, essa desnaturada de merda, tem o pai a morrer e dá à sola — o homem descarregou o seu asco no lançamento dos dados.</w:t>
+        <w:t>— Ah essa, já estou a ver. Porra, essa desnaturada de merda, tem o pai a morrer e dá à sola — o homem descarregou o seu asco no lançamento dos dados.</w:t>
       </w:r>
     </w:p>
     <w:p>
@@ -7029,33 +6654,17 @@
         </w:rPr>
       </w:pPr>
       <w:r>
-        <w:t xml:space="preserve">— Olha o Luciano... </w:t>
-      </w:r>
-      <w:proofErr w:type="gramStart"/>
-      <w:r>
-        <w:t>foi</w:t>
-      </w:r>
-      <w:proofErr w:type="gramEnd"/>
-      <w:r>
-        <w:t xml:space="preserve"> a Luca e fez logo estragos! Para que é que a rapariga quer o barco? Os loucos também sabem pescar?</w:t>
-      </w:r>
-    </w:p>
-    <w:p>
-      <w:pPr>
-        <w:rPr>
-          <w:rFonts w:ascii="Courier New"/>
-        </w:rPr>
-      </w:pPr>
-      <w:r>
-        <w:t xml:space="preserve">— O mais provável é venderem-no. Não sei que idade ela terá, </w:t>
-      </w:r>
-      <w:proofErr w:type="gramStart"/>
-      <w:r>
-        <w:t>mais dia menos dia</w:t>
-      </w:r>
-      <w:proofErr w:type="gramEnd"/>
-      <w:r>
-        <w:t xml:space="preserve"> deve aparecer aí alguém de Luca a perguntar pelo barco.</w:t>
+        <w:t>— Olha o Luciano... foi a Luca e fez logo estragos! Para que é que a rapariga quer o barco? Os loucos também sabem pescar?</w:t>
+      </w:r>
+    </w:p>
+    <w:p>
+      <w:pPr>
+        <w:rPr>
+          <w:rFonts w:ascii="Courier New"/>
+        </w:rPr>
+      </w:pPr>
+      <w:r>
+        <w:t>— O mais provável é venderem-no. Não sei que idade ela terá, mais dia menos dia deve aparecer aí alguém de Luca a perguntar pelo barco.</w:t>
       </w:r>
     </w:p>
     <w:p>
@@ -7115,23 +6724,7 @@
         </w:rPr>
       </w:pPr>
       <w:r>
-        <w:t xml:space="preserve">— </w:t>
-      </w:r>
-      <w:proofErr w:type="gramStart"/>
-      <w:r>
-        <w:t>Porra</w:t>
-      </w:r>
-      <w:proofErr w:type="gramEnd"/>
-      <w:r>
-        <w:t xml:space="preserve">! Então mas o </w:t>
-      </w:r>
-      <w:proofErr w:type="gramStart"/>
-      <w:r>
-        <w:t>gajo</w:t>
-      </w:r>
-      <w:proofErr w:type="gramEnd"/>
-      <w:r>
-        <w:t xml:space="preserve"> vai oferecer o melhor barco que tem àquela fulana que se esteve nas tintas para ele?</w:t>
+        <w:t>— Porra! Então mas o gajo vai oferecer o melhor barco que tem àquela fulana que se esteve nas tintas para ele?</w:t>
       </w:r>
     </w:p>
     <w:p>
@@ -7181,15 +6774,7 @@
         </w:rPr>
       </w:pPr>
       <w:r>
-        <w:t xml:space="preserve">— Pois essa é a parte gira! Quando ela entrar na aldeia vai haver luta de galinhas pela certa. Então a Cidallia com o feitiosinho dela... </w:t>
-      </w:r>
-      <w:proofErr w:type="gramStart"/>
-      <w:r>
-        <w:t>era</w:t>
-      </w:r>
-      <w:proofErr w:type="gramEnd"/>
-      <w:r>
-        <w:t xml:space="preserve"> só chegar aqui e levar o barco, não querias mais nada.</w:t>
+        <w:t>— Pois essa é a parte gira! Quando ela entrar na aldeia vai haver luta de galinhas pela certa. Então a Cidallia com o feitiosinho dela... era só chegar aqui e levar o barco, não querias mais nada.</w:t>
       </w:r>
     </w:p>
     <w:p>
@@ -7230,31 +6815,107 @@
         </w:rPr>
       </w:pPr>
       <w:r>
-        <w:t xml:space="preserve">— Foi... </w:t>
-      </w:r>
-      <w:proofErr w:type="gramStart"/>
-      <w:r>
-        <w:t>hum</w:t>
-      </w:r>
-      <w:proofErr w:type="gramEnd"/>
-      <w:r>
-        <w:t>, agora que falas nisso não sei.</w:t>
-      </w:r>
-    </w:p>
-    <w:p>
-      <w:pPr>
-        <w:rPr>
-          <w:rFonts w:ascii="Courier New"/>
-        </w:rPr>
-      </w:pPr>
-      <w:r>
-        <w:t xml:space="preserve">— Pois, ninguém lhe mete os olhos em cima há dias. Quem lhe meteu a mão em cima foi o Alfeid. Dizem que ele lhe deu um </w:t>
-      </w:r>
-      <w:proofErr w:type="spellStart"/>
-      <w:r>
-        <w:t>tareão</w:t>
-      </w:r>
-      <w:proofErr w:type="spellEnd"/>
+        <w:t>— Foi... hum, agora que falas nisso não sei.</w:t>
+      </w:r>
+    </w:p>
+    <w:p>
+      <w:pPr>
+        <w:rPr>
+          <w:rFonts w:ascii="Courier New"/>
+        </w:rPr>
+      </w:pPr>
+      <w:r>
+        <w:t>— Pois, ninguém lhe mete os olhos em cima há dias. Quem lhe meteu a mão em cima foi o Alfeid. Dizem que ele lhe deu um tareão.</w:t>
+      </w:r>
+    </w:p>
+    <w:p>
+      <w:pPr>
+        <w:rPr>
+          <w:rFonts w:ascii="Courier New"/>
+        </w:rPr>
+      </w:pPr>
+      <w:r>
+        <w:t>— Então? — o homem pousou o seu copo de vinho na mesa.</w:t>
+      </w:r>
+    </w:p>
+    <w:p>
+      <w:pPr>
+        <w:rPr>
+          <w:rFonts w:ascii="Courier New"/>
+        </w:rPr>
+      </w:pPr>
+      <w:r>
+        <w:t>— Parece que lhe chegou aos ouvidos que a mulher passava muito tempo na padaria. Devia estar a ver se cozia alguma coisa.</w:t>
+      </w:r>
+    </w:p>
+    <w:p>
+      <w:pPr>
+        <w:rPr>
+          <w:rFonts w:ascii="Courier New"/>
+        </w:rPr>
+      </w:pPr>
+      <w:r>
+        <w:t>— Olha, se é assim, bem feito! Anda um gajo à chuva e ao frio para essas galdérias ficarem na cama, no quentinho, sabe-se lá com quem mais! Enquanto lhe doerem as costas não se mete noutra.</w:t>
+      </w:r>
+    </w:p>
+    <w:p>
+      <w:pPr>
+        <w:rPr>
+          <w:rFonts w:ascii="Courier New"/>
+        </w:rPr>
+      </w:pPr>
+      <w:r>
+        <w:t>Para uma taberna chamada “Sabores do Fundo” os carapaus estavam bastante bons, deliciosos até. O mesmo não se podia dizer do ambiente.</w:t>
+      </w:r>
+    </w:p>
+    <w:p>
+      <w:pPr>
+        <w:rPr>
+          <w:rFonts w:ascii="Courier New"/>
+        </w:rPr>
+      </w:pPr>
+      <w:r>
+        <w:t xml:space="preserve">— </w:t>
+      </w:r>
+      <w:r>
+        <w:t>Rikheart</w:t>
+      </w:r>
+      <w:r>
+        <w:t xml:space="preserve"> — aproximou-se um pouco mais e baixou a voz — já reparaste nas conversas desta gente?</w:t>
+      </w:r>
+    </w:p>
+    <w:p>
+      <w:pPr>
+        <w:rPr>
+          <w:rFonts w:ascii="Courier New"/>
+        </w:rPr>
+      </w:pPr>
+      <w:r>
+        <w:t>— Não estava a tomar atenção. O que tem?</w:t>
+      </w:r>
+    </w:p>
+    <w:p>
+      <w:pPr>
+        <w:rPr>
+          <w:rFonts w:ascii="Courier New"/>
+        </w:rPr>
+      </w:pPr>
+      <w:r>
+        <w:t>— Um deles acabou de dizer que um tipo espancou a mulher e outro respondeu que era bem feito. Estes gajos são uns bárbaros, são o lodo mais podre do fundo do mar! Juro que não percebo como é que a minha mãe se encantou por alguém desta fossa.</w:t>
+      </w:r>
+    </w:p>
+    <w:p>
+      <w:pPr>
+        <w:rPr>
+          <w:rFonts w:ascii="Courier New"/>
+        </w:rPr>
+      </w:pPr>
+      <w:r>
+        <w:t xml:space="preserve">— Pois, mudando de assunto, como estava o teu carapau? — perguntou </w:t>
+      </w:r>
+      <w:r>
+        <w:t>Rikheart</w:t>
+      </w:r>
       <w:r>
         <w:t>.</w:t>
       </w:r>
@@ -7266,122 +6927,6 @@
         </w:rPr>
       </w:pPr>
       <w:r>
-        <w:t xml:space="preserve">— Então? — </w:t>
-      </w:r>
-      <w:proofErr w:type="gramStart"/>
-      <w:r>
-        <w:t>o</w:t>
-      </w:r>
-      <w:proofErr w:type="gramEnd"/>
-      <w:r>
-        <w:t xml:space="preserve"> homem pousou o seu copo de vinho na mesa.</w:t>
-      </w:r>
-    </w:p>
-    <w:p>
-      <w:pPr>
-        <w:rPr>
-          <w:rFonts w:ascii="Courier New"/>
-        </w:rPr>
-      </w:pPr>
-      <w:r>
-        <w:t>— Parece que lhe chegou aos ouvidos que a mulher passava muito tempo na padaria. Devia estar a ver se cozia alguma coisa.</w:t>
-      </w:r>
-    </w:p>
-    <w:p>
-      <w:pPr>
-        <w:rPr>
-          <w:rFonts w:ascii="Courier New"/>
-        </w:rPr>
-      </w:pPr>
-      <w:r>
-        <w:t xml:space="preserve">— Olha, se é assim, bem feito! Anda um </w:t>
-      </w:r>
-      <w:proofErr w:type="gramStart"/>
-      <w:r>
-        <w:t>gajo</w:t>
-      </w:r>
-      <w:proofErr w:type="gramEnd"/>
-      <w:r>
-        <w:t xml:space="preserve"> à chuva e ao frio para essas galdérias ficarem na cama, no quentinho, sabe-se lá com quem mais! Enquanto lhe doerem as costas não se mete noutra.</w:t>
-      </w:r>
-    </w:p>
-    <w:p>
-      <w:pPr>
-        <w:rPr>
-          <w:rFonts w:ascii="Courier New"/>
-        </w:rPr>
-      </w:pPr>
-      <w:r>
-        <w:t>Para uma taberna chamada “Sabores do Fundo” os carapaus estavam bastante bons, deliciosos até. O mesmo não se podia dizer do ambiente.</w:t>
-      </w:r>
-    </w:p>
-    <w:p>
-      <w:pPr>
-        <w:rPr>
-          <w:rFonts w:ascii="Courier New"/>
-        </w:rPr>
-      </w:pPr>
-      <w:r>
-        <w:t xml:space="preserve">— </w:t>
-      </w:r>
-      <w:r>
-        <w:t>Rikheart</w:t>
-      </w:r>
-      <w:r>
-        <w:t xml:space="preserve"> — aproximou-se um pouco mais e baixou a voz — já reparaste nas conversas desta gente?</w:t>
-      </w:r>
-    </w:p>
-    <w:p>
-      <w:pPr>
-        <w:rPr>
-          <w:rFonts w:ascii="Courier New"/>
-        </w:rPr>
-      </w:pPr>
-      <w:r>
-        <w:t>— Não estava a tomar atenção. O que tem?</w:t>
-      </w:r>
-    </w:p>
-    <w:p>
-      <w:pPr>
-        <w:rPr>
-          <w:rFonts w:ascii="Courier New"/>
-        </w:rPr>
-      </w:pPr>
-      <w:r>
-        <w:t>— Um deles acabou de dizer que um tipo espancou a mulher e outro respondeu que era bem feito. Estes gajos são uns bárbaros, são o lodo mais podre do fundo do mar! Juro que não percebo como é que a minha mãe se encantou por alguém desta fossa.</w:t>
-      </w:r>
-    </w:p>
-    <w:p>
-      <w:pPr>
-        <w:rPr>
-          <w:rFonts w:ascii="Courier New"/>
-        </w:rPr>
-      </w:pPr>
-      <w:r>
-        <w:t xml:space="preserve">— Pois, mudando de assunto, como estava o teu carapau? — </w:t>
-      </w:r>
-      <w:proofErr w:type="gramStart"/>
-      <w:r>
-        <w:t>perguntou</w:t>
-      </w:r>
-      <w:proofErr w:type="gramEnd"/>
-      <w:r>
-        <w:t xml:space="preserve"> </w:t>
-      </w:r>
-      <w:r>
-        <w:t>Rikheart</w:t>
-      </w:r>
-      <w:r>
-        <w:t>.</w:t>
-      </w:r>
-    </w:p>
-    <w:p>
-      <w:pPr>
-        <w:rPr>
-          <w:rFonts w:ascii="Courier New"/>
-        </w:rPr>
-      </w:pPr>
-      <w:r>
         <w:t>— Impecável. E o teu?</w:t>
       </w:r>
     </w:p>
@@ -7421,15 +6966,7 @@
         <w:t>Rikheart</w:t>
       </w:r>
       <w:r>
-        <w:t xml:space="preserve"> tentava abafar o seu riso dentro das suas mãos — Fica descansado, eu não a vi a fazer isso... </w:t>
-      </w:r>
-      <w:proofErr w:type="gramStart"/>
-      <w:r>
-        <w:t>o</w:t>
-      </w:r>
-      <w:proofErr w:type="gramEnd"/>
-      <w:r>
-        <w:t xml:space="preserve"> que não quer dizer que não tenha acontecido. Au!</w:t>
+        <w:t xml:space="preserve"> tentava abafar o seu riso dentro das suas mãos — Fica descansado, eu não a vi a fazer isso... o que não quer dizer que não tenha acontecido. Au!</w:t>
       </w:r>
     </w:p>
     <w:p>
@@ -7515,15 +7052,7 @@
         </w:rPr>
       </w:pPr>
       <w:r>
-        <w:t xml:space="preserve">— Fora! — </w:t>
-      </w:r>
-      <w:proofErr w:type="gramStart"/>
-      <w:r>
-        <w:t>berrou</w:t>
-      </w:r>
-      <w:proofErr w:type="gramEnd"/>
-      <w:r>
-        <w:t xml:space="preserve"> enquanto apontava com um dedo fino a direção da porta.</w:t>
+        <w:t>— Fora! — berrou enquanto apontava com um dedo fino a direção da porta.</w:t>
       </w:r>
     </w:p>
     <w:p>
@@ -7668,23 +7197,7 @@
         </w:rPr>
       </w:pPr>
       <w:r>
-        <w:t xml:space="preserve">— Eu quero lá saber do sinistro. O que me faz hesitar é que por um lado aquela gruta é provavelmente o melhor abrigo que vamos encontrar no caminho até Iessi-Iessi, só que por outro, se ficarmos aqui inutilizamos o resto do dia e ainda temos pelo menos mais duas horas até o sol se </w:t>
-      </w:r>
-      <w:proofErr w:type="gramStart"/>
-      <w:r>
-        <w:t>por..</w:t>
-      </w:r>
-      <w:proofErr w:type="gramEnd"/>
-      <w:r>
-        <w:t xml:space="preserve">. </w:t>
-      </w:r>
-      <w:proofErr w:type="gramStart"/>
-      <w:r>
-        <w:t>ou</w:t>
-      </w:r>
-      <w:proofErr w:type="gramEnd"/>
-      <w:r>
-        <w:t xml:space="preserve"> a chuva cair, o que quer que aconteça primeiro.</w:t>
+        <w:t>— Eu quero lá saber do sinistro. O que me faz hesitar é que por um lado aquela gruta é provavelmente o melhor abrigo que vamos encontrar no caminho até Iessi-Iessi, só que por outro, se ficarmos aqui inutilizamos o resto do dia e ainda temos pelo menos mais duas horas até o sol se por... ou a chuva cair, o que quer que aconteça primeiro.</w:t>
       </w:r>
     </w:p>
     <w:p>
@@ -7766,31 +7279,7 @@
         </w:rPr>
       </w:pPr>
       <w:r>
-        <w:t xml:space="preserve">— Por mim continuamos e mantemos o olhar atento em busca de cavernas ou qualquer coisa que nos abrigue do tempo. Da maneira que está </w:t>
-      </w:r>
-      <w:proofErr w:type="gramStart"/>
-      <w:r>
-        <w:t>o..</w:t>
-      </w:r>
-      <w:proofErr w:type="gramEnd"/>
-      <w:r>
-        <w:t xml:space="preserve">. </w:t>
-      </w:r>
-      <w:proofErr w:type="gramStart"/>
-      <w:r>
-        <w:t>ah</w:t>
-      </w:r>
-      <w:proofErr w:type="gramEnd"/>
-      <w:r>
-        <w:t xml:space="preserve"> já sei! — </w:t>
-      </w:r>
-      <w:proofErr w:type="gramStart"/>
-      <w:r>
-        <w:t>um</w:t>
-      </w:r>
-      <w:proofErr w:type="gramEnd"/>
-      <w:r>
-        <w:t xml:space="preserve"> sorriso iluminou a cara de </w:t>
+        <w:t xml:space="preserve">— Por mim continuamos e mantemos o olhar atento em busca de cavernas ou qualquer coisa que nos abrigue do tempo. Da maneira que está o... ah já sei! — um sorriso iluminou a cara de </w:t>
       </w:r>
       <w:r>
         <w:t>Rikheart</w:t>
@@ -7806,15 +7295,7 @@
         </w:rPr>
       </w:pPr>
       <w:r>
-        <w:t xml:space="preserve">— Diz </w:t>
-      </w:r>
-      <w:proofErr w:type="spellStart"/>
-      <w:r>
-        <w:t>diz</w:t>
-      </w:r>
-      <w:proofErr w:type="spellEnd"/>
-      <w:r>
-        <w:t>!</w:t>
+        <w:t>— Diz diz!</w:t>
       </w:r>
     </w:p>
     <w:p>
@@ -8141,15 +7622,7 @@
         <w:t>Rodric</w:t>
       </w:r>
       <w:r>
-        <w:t xml:space="preserve"> assumiu que fosse um local frequentado por outros viajantes. E no meio de uma clareira lá estava ela — duas pedras verticais e um rochedo massivo e redondo serviam de base a uma </w:t>
-      </w:r>
-      <w:proofErr w:type="spellStart"/>
-      <w:r>
-        <w:t>lage</w:t>
-      </w:r>
-      <w:proofErr w:type="spellEnd"/>
-      <w:r>
-        <w:t xml:space="preserve"> fina e lisa.</w:t>
+        <w:t xml:space="preserve"> assumiu que fosse um local frequentado por outros viajantes. E no meio de uma clareira lá estava ela — duas pedras verticais e um rochedo massivo e redondo serviam de base a uma lage fina e lisa.</w:t>
       </w:r>
     </w:p>
     <w:p>
@@ -8170,33 +7643,17 @@
         </w:rPr>
       </w:pPr>
       <w:r>
-        <w:t xml:space="preserve">Assim fizeram. Dos intervalos deixados pela junção entre os vários rochedos e a </w:t>
-      </w:r>
-      <w:proofErr w:type="spellStart"/>
-      <w:r>
-        <w:t>lage</w:t>
-      </w:r>
-      <w:proofErr w:type="spellEnd"/>
-      <w:r>
-        <w:t xml:space="preserve"> superior, preencheram apenas aqueles que ficavam diretamente por cima do sítio onde iam dormir. Caso chovesse com mais intensidade podiam apertar-se contra um dos lados da anta e passar a noite sem se molharem muito mais do que já estavam. Esse seria outro problema. Uma vez que o chão era de terra, e molhados como estavam, as suas roupas e os seus corpos iam ficar todos enlameados. De manhã teriam de encontrar um local para tomar banho e lavar as suas roupas.</w:t>
-      </w:r>
-    </w:p>
-    <w:p>
-      <w:pPr>
-        <w:rPr>
-          <w:rFonts w:ascii="Courier New"/>
-        </w:rPr>
-      </w:pPr>
-      <w:r>
-        <w:t xml:space="preserve">Terminaram a tempo de se abrigarem da chuva que caía agora copiosamente. A água que pingava da </w:t>
-      </w:r>
-      <w:proofErr w:type="spellStart"/>
-      <w:r>
-        <w:t>lage</w:t>
-      </w:r>
-      <w:proofErr w:type="spellEnd"/>
-      <w:r>
-        <w:t xml:space="preserve"> superior escorria rapidamente e afastava-se da entrada da anta. Felizmente, quem quer que a tenha construído lembrou-se de a fazer num pequeno monte. Lá dentro estava ainda mais escuro e mal conseguiam ver as suas mochilas. Tiveram de retirar o seu jantar às apalpadelas. Com muito cuidado usaram os seus punhais para fatiar o queijo e não os dedos.</w:t>
+        <w:t>Assim fizeram. Dos intervalos deixados pela junção entre os vários rochedos e a lage superior, preencheram apenas aqueles que ficavam diretamente por cima do sítio onde iam dormir. Caso chovesse com mais intensidade podiam apertar-se contra um dos lados da anta e passar a noite sem se molharem muito mais do que já estavam. Esse seria outro problema. Uma vez que o chão era de terra, e molhados como estavam, as suas roupas e os seus corpos iam ficar todos enlameados. De manhã teriam de encontrar um local para tomar banho e lavar as suas roupas.</w:t>
+      </w:r>
+    </w:p>
+    <w:p>
+      <w:pPr>
+        <w:rPr>
+          <w:rFonts w:ascii="Courier New"/>
+        </w:rPr>
+      </w:pPr>
+      <w:r>
+        <w:t>Terminaram a tempo de se abrigarem da chuva que caía agora copiosamente. A água que pingava da lage superior escorria rapidamente e afastava-se da entrada da anta. Felizmente, quem quer que a tenha construído lembrou-se de a fazer num pequeno monte. Lá dentro estava ainda mais escuro e mal conseguiam ver as suas mochilas. Tiveram de retirar o seu jantar às apalpadelas. Com muito cuidado usaram os seus punhais para fatiar o queijo e não os dedos.</w:t>
       </w:r>
     </w:p>
     <w:p>
@@ -8232,15 +7689,7 @@
         </w:rPr>
       </w:pPr>
       <w:r>
-        <w:t xml:space="preserve">Apesar de não conseguirem ver a chuva, ouviam o som de milhares de gotas a precipitarem-se sobre a </w:t>
-      </w:r>
-      <w:proofErr w:type="spellStart"/>
-      <w:r>
-        <w:t>lage</w:t>
-      </w:r>
-      <w:proofErr w:type="spellEnd"/>
-      <w:r>
-        <w:t xml:space="preserve"> acima das suas cabeças. Os ramos que usaram para preencher os intervalos dos rochedos faziam o que podiam mas a chuva era muita e já começa a escorrer pela superfície rochosa para dentro da anta.</w:t>
+        <w:t>Apesar de não conseguirem ver a chuva, ouviam o som de milhares de gotas a precipitarem-se sobre a lage acima das suas cabeças. Os ramos que usaram para preencher os intervalos dos rochedos faziam o que podiam mas a chuva era muita e já começa a escorrer pela superfície rochosa para dentro da anta.</w:t>
       </w:r>
     </w:p>
     <w:p>
@@ -8270,33 +7719,17 @@
         </w:rPr>
       </w:pPr>
       <w:r>
-        <w:t xml:space="preserve">— Salvou-nos o pelo! — </w:t>
-      </w:r>
-      <w:proofErr w:type="gramStart"/>
-      <w:r>
-        <w:t>disse</w:t>
-      </w:r>
-      <w:proofErr w:type="gramEnd"/>
-      <w:r>
-        <w:t xml:space="preserve"> virando-se na direção de onde provinha o som — Não havia aqui árvores densas o suficiente para nos abrigar da chuva. E da maneira que ela está a cair não íamos conseguir pregar olho durante a noite, além de ficarmos ensopados.</w:t>
-      </w:r>
-    </w:p>
-    <w:p>
-      <w:pPr>
-        <w:rPr>
-          <w:rFonts w:ascii="Courier New"/>
-        </w:rPr>
-      </w:pPr>
-      <w:r>
-        <w:t xml:space="preserve">— Não garanto que não fiquemos ensopados na mesma. Imagina a força que foi precisa fazer para trazer estes rochedos até aqui e empilhar esta </w:t>
-      </w:r>
-      <w:proofErr w:type="spellStart"/>
-      <w:r>
-        <w:t>lage</w:t>
-      </w:r>
-      <w:proofErr w:type="spellEnd"/>
-      <w:r>
-        <w:t>.</w:t>
+        <w:t>— Salvou-nos o pelo! — disse virando-se na direção de onde provinha o som — Não havia aqui árvores densas o suficiente para nos abrigar da chuva. E da maneira que ela está a cair não íamos conseguir pregar olho durante a noite, além de ficarmos ensopados.</w:t>
+      </w:r>
+    </w:p>
+    <w:p>
+      <w:pPr>
+        <w:rPr>
+          <w:rFonts w:ascii="Courier New"/>
+        </w:rPr>
+      </w:pPr>
+      <w:r>
+        <w:t>— Não garanto que não fiquemos ensopados na mesma. Imagina a força que foi precisa fazer para trazer estes rochedos até aqui e empilhar esta lage.</w:t>
       </w:r>
     </w:p>
     <w:p>
@@ -8352,11 +7785,9 @@
       <w:r>
         <w:t xml:space="preserve">— Não, mas acho que existe um no meio da floresta — </w:t>
       </w:r>
-      <w:proofErr w:type="spellStart"/>
-      <w:r>
-        <w:t>Rikheart</w:t>
-      </w:r>
-      <w:proofErr w:type="spellEnd"/>
+      <w:r>
+        <w:t>Rikheart</w:t>
+      </w:r>
       <w:r>
         <w:t xml:space="preserve"> trincou um</w:t>
       </w:r>
@@ -8520,15 +7951,7 @@
         <w:t>Rikheart</w:t>
       </w:r>
       <w:r>
-        <w:t xml:space="preserve"> ressonava? Ou será que ele próprio ressonava? Pior, será que ele falava de noite? Que coisas embaraçosas seria capaz de dizer enquanto sonhava? Hoje não era a noite certa para sonhar com </w:t>
-      </w:r>
-      <w:proofErr w:type="gramStart"/>
-      <w:r>
-        <w:t>a elfo</w:t>
-      </w:r>
-      <w:proofErr w:type="gramEnd"/>
-      <w:r>
-        <w:t>.</w:t>
+        <w:t xml:space="preserve"> ressonava? Ou será que ele próprio ressonava? Pior, será que ele falava de noite? Que coisas embaraçosas seria capaz de dizer enquanto sonhava? Hoje não era a noite certa para sonhar com a elfo.</w:t>
       </w:r>
     </w:p>
     <w:p>
@@ -8660,15 +8083,7 @@
         </w:rPr>
       </w:pPr>
       <w:r>
-        <w:t>— Espírito</w:t>
-      </w:r>
-      <w:proofErr w:type="gramStart"/>
-      <w:r>
-        <w:t>,</w:t>
-      </w:r>
-      <w:proofErr w:type="gramEnd"/>
-      <w:r>
-        <w:t xml:space="preserve"> fica onde estás — disse </w:t>
+        <w:t xml:space="preserve">— Espírito, fica onde estás — disse </w:t>
       </w:r>
       <w:r>
         <w:t>Rodric</w:t>
@@ -8781,41 +8196,17 @@
         </w:rPr>
       </w:pPr>
       <w:r>
-        <w:t>— Luca</w:t>
-      </w:r>
-      <w:proofErr w:type="gramStart"/>
-      <w:r>
-        <w:t>,</w:t>
-      </w:r>
-      <w:proofErr w:type="gramEnd"/>
-      <w:r>
-        <w:t xml:space="preserve"> dizes tu? Hum... </w:t>
-      </w:r>
-      <w:proofErr w:type="gramStart"/>
-      <w:r>
-        <w:t>é</w:t>
-      </w:r>
-      <w:proofErr w:type="gramEnd"/>
-      <w:r>
-        <w:t xml:space="preserve"> para lá que vou.</w:t>
-      </w:r>
-    </w:p>
-    <w:p>
-      <w:pPr>
-        <w:rPr>
-          <w:rFonts w:ascii="Courier New"/>
-        </w:rPr>
-      </w:pPr>
-      <w:r>
-        <w:t xml:space="preserve">— E tu és... </w:t>
-      </w:r>
-      <w:proofErr w:type="gramStart"/>
-      <w:r>
-        <w:t>quem</w:t>
-      </w:r>
-      <w:proofErr w:type="gramEnd"/>
-      <w:r>
-        <w:t>?</w:t>
+        <w:t>— Luca, dizes tu? Hum... é para lá que vou.</w:t>
+      </w:r>
+    </w:p>
+    <w:p>
+      <w:pPr>
+        <w:rPr>
+          <w:rFonts w:ascii="Courier New"/>
+        </w:rPr>
+      </w:pPr>
+      <w:r>
+        <w:t>— E tu és... quem?</w:t>
       </w:r>
     </w:p>
     <w:p>
@@ -8909,15 +8300,7 @@
         </w:rPr>
       </w:pPr>
       <w:r>
-        <w:t xml:space="preserve">— De onde vens? — </w:t>
-      </w:r>
-      <w:proofErr w:type="gramStart"/>
-      <w:r>
-        <w:t>perguntou</w:t>
-      </w:r>
-      <w:proofErr w:type="gramEnd"/>
-      <w:r>
-        <w:t xml:space="preserve"> </w:t>
+        <w:t xml:space="preserve">— De onde vens? — perguntou </w:t>
       </w:r>
       <w:r>
         <w:t>Rodric</w:t>
@@ -9092,15 +8475,7 @@
         </w:rPr>
       </w:pPr>
       <w:r>
-        <w:t xml:space="preserve">— Acho que a Roxy não vai querer passar em Nelay. Fomos lá almoçar e a dona da taberna insultou-nos assim que soube que éramos de Luca. Se eles tratam assim dois clientes da aldeia vizinha quando te virem... </w:t>
-      </w:r>
-      <w:proofErr w:type="gramStart"/>
-      <w:r>
-        <w:t>eu</w:t>
-      </w:r>
-      <w:proofErr w:type="gramEnd"/>
-      <w:r>
-        <w:t xml:space="preserve"> se fosse a ti evitava — </w:t>
+        <w:t xml:space="preserve">— Acho que a Roxy não vai querer passar em Nelay. Fomos lá almoçar e a dona da taberna insultou-nos assim que soube que éramos de Luca. Se eles tratam assim dois clientes da aldeia vizinha quando te virem... eu se fosse a ti evitava — </w:t>
       </w:r>
       <w:r>
         <w:t>Rodric</w:t>
@@ -9145,15 +8520,7 @@
         </w:rPr>
       </w:pPr>
       <w:r>
-        <w:t xml:space="preserve">— Ainda ontem o Yalideu esteve reunido no conselho da nossa vila. Ele costuma passar alguns dias na vila antes de ir à sua vida mas nunca se sabe. O melhor mesmo é partires amanhã cedo, assim deves conseguir encontrá-lo na vila ou no caminho. Até lá... </w:t>
-      </w:r>
-      <w:proofErr w:type="gramStart"/>
-      <w:r>
-        <w:t>confiamos</w:t>
-      </w:r>
-      <w:proofErr w:type="gramEnd"/>
-      <w:r>
-        <w:t xml:space="preserve"> em ti.</w:t>
+        <w:t>— Ainda ontem o Yalideu esteve reunido no conselho da nossa vila. Ele costuma passar alguns dias na vila antes de ir à sua vida mas nunca se sabe. O melhor mesmo é partires amanhã cedo, assim deves conseguir encontrá-lo na vila ou no caminho. Até lá... confiamos em ti.</w:t>
       </w:r>
     </w:p>
     <w:p>
@@ -9184,15 +8551,7 @@
         <w:t>Rikheart</w:t>
       </w:r>
       <w:r>
-        <w:t xml:space="preserve"> estava certo, teriam de confiar nela durante a noite. Provavelmente ela estaria a pensar o mesmo. Afinal de contas ela era uma feiticeira muito mais poderosa do que eles. Ela nem precisava de partilhar a anta com eles, com um gesto da sua mão já os teria incendiado ou arremessado para longe. No meio de nenhures, sem testemunhas, nem guardas... </w:t>
-      </w:r>
-      <w:proofErr w:type="gramStart"/>
-      <w:r>
-        <w:t>se</w:t>
-      </w:r>
-      <w:proofErr w:type="gramEnd"/>
-      <w:r>
-        <w:t xml:space="preserve"> ela lhes quisesse fazer mal já o teria feito, certo? Certo?</w:t>
+        <w:t xml:space="preserve"> estava certo, teriam de confiar nela durante a noite. Provavelmente ela estaria a pensar o mesmo. Afinal de contas ela era uma feiticeira muito mais poderosa do que eles. Ela nem precisava de partilhar a anta com eles, com um gesto da sua mão já os teria incendiado ou arremessado para longe. No meio de nenhures, sem testemunhas, nem guardas... se ela lhes quisesse fazer mal já o teria feito, certo? Certo?</w:t>
       </w:r>
     </w:p>
     <w:p>
@@ -9674,15 +9033,7 @@
         </w:rPr>
       </w:pPr>
       <w:r>
-        <w:t>— Bom dia</w:t>
-      </w:r>
-      <w:proofErr w:type="gramStart"/>
-      <w:r>
-        <w:t>,</w:t>
-      </w:r>
-      <w:proofErr w:type="gramEnd"/>
-      <w:r>
-        <w:t xml:space="preserve"> chamo-me Dinari e sou o responsável pela fazenda.</w:t>
+        <w:t>— Bom dia, chamo-me Dinari e sou o responsável pela fazenda.</w:t>
       </w:r>
     </w:p>
     <w:p>
@@ -9756,15 +9107,7 @@
         </w:rPr>
       </w:pPr>
       <w:r>
-        <w:t>— Senhor Dinari</w:t>
-      </w:r>
-      <w:proofErr w:type="gramStart"/>
-      <w:r>
-        <w:t>,</w:t>
-      </w:r>
-      <w:proofErr w:type="gramEnd"/>
-      <w:r>
-        <w:t xml:space="preserve"> desculpe a pergunta — disse </w:t>
+        <w:t xml:space="preserve">— Senhor Dinari, desculpe a pergunta — disse </w:t>
       </w:r>
       <w:r>
         <w:t>Rodric</w:t>
@@ -9784,15 +9127,7 @@
         </w:rPr>
       </w:pPr>
       <w:r>
-        <w:t xml:space="preserve">— Sim, sim. Esta fazenda faz fronteira com a árida Planície do Silêncio e com o tempestuoso oceano. Por isso, no verão o ar é muito quente e no inverno o vento torna-se húmido e gelado — Dinari fez-lhes sinal para o acompanharem — Ao cobrirmos as nossas casas com terra estamos a isolá-las do exterior. Assim, faça calor, faça frio, a temperatura dentro da casa mantém-se amena. Além disso, </w:t>
-      </w:r>
-      <w:proofErr w:type="spellStart"/>
-      <w:r>
-        <w:t>hão-de</w:t>
-      </w:r>
-      <w:proofErr w:type="spellEnd"/>
-      <w:r>
-        <w:t xml:space="preserve"> concordar que ficam lindas.</w:t>
+        <w:t>— Sim, sim. Esta fazenda faz fronteira com a árida Planície do Silêncio e com o tempestuoso oceano. Por isso, no verão o ar é muito quente e no inverno o vento torna-se húmido e gelado — Dinari fez-lhes sinal para o acompanharem — Ao cobrirmos as nossas casas com terra estamos a isolá-las do exterior. Assim, faça calor, faça frio, a temperatura dentro da casa mantém-se amena. Além disso, hão-de concordar que ficam lindas.</w:t>
       </w:r>
     </w:p>
     <w:p>
@@ -9852,15 +9187,7 @@
         </w:rPr>
       </w:pPr>
       <w:r>
-        <w:t xml:space="preserve">— Pronto, agora é continuarem. Daqui por uma hora cada um de vocês deverá ter pelo menos duas caixas cheias. Em troca dou-vos 10 maçãs a cada um. Usem as duas mãos com </w:t>
-      </w:r>
-      <w:proofErr w:type="gramStart"/>
-      <w:r>
-        <w:t>genica</w:t>
-      </w:r>
-      <w:proofErr w:type="gramEnd"/>
-      <w:r>
-        <w:t>. Concentrem-se numa árvore de cada vez, não passem à próxima até a anterior estar limpa, ramos e chão. Deixem estar os ramos mais altos, não vale o trabalho, elas acabam por cair. Ah, e se tiverem sede têm ali água do furo. Se precisarem de alguma coisa falem com os vossos colegas ou mandem-me chamar. Bom trabalho — despediu-se com uma mão no ombro de cada um dos rapazes.</w:t>
+        <w:t>— Pronto, agora é continuarem. Daqui por uma hora cada um de vocês deverá ter pelo menos duas caixas cheias. Em troca dou-vos 10 maçãs a cada um. Usem as duas mãos com genica. Concentrem-se numa árvore de cada vez, não passem à próxima até a anterior estar limpa, ramos e chão. Deixem estar os ramos mais altos, não vale o trabalho, elas acabam por cair. Ah, e se tiverem sede têm ali água do furo. Se precisarem de alguma coisa falem com os vossos colegas ou mandem-me chamar. Bom trabalho — despediu-se com uma mão no ombro de cada um dos rapazes.</w:t>
       </w:r>
     </w:p>
     <w:p>
@@ -9905,15 +9232,7 @@
         <w:t>Rikheart</w:t>
       </w:r>
       <w:r>
-        <w:t xml:space="preserve"> satisfez-lhes a curiosidade e acrescentou que depois de almoçarem na fazenda tencionavam jantar na vila de Iessi-Iessi. O grupo coletor ficou entusiasmado por trabalhar em conjunto com dois jovens aventureiros, </w:t>
-      </w:r>
-      <w:proofErr w:type="gramStart"/>
-      <w:r>
-        <w:t>ainda por cima</w:t>
-      </w:r>
-      <w:proofErr w:type="gramEnd"/>
-      <w:r>
-        <w:t xml:space="preserve"> da vila vizinha. Depois de ouvirem as peripécias da noite passada, incluindo o encontro com uma feiticeira desconhecida, foi a sua vez de contarem as suas histórias. Histórias belas do campo e das estações, histórias divertidas dos animais e da sua inteligência.</w:t>
+        <w:t xml:space="preserve"> satisfez-lhes a curiosidade e acrescentou que depois de almoçarem na fazenda tencionavam jantar na vila de Iessi-Iessi. O grupo coletor ficou entusiasmado por trabalhar em conjunto com dois jovens aventureiros, ainda por cima da vila vizinha. Depois de ouvirem as peripécias da noite passada, incluindo o encontro com uma feiticeira desconhecida, foi a sua vez de contarem as suas histórias. Histórias belas do campo e das estações, histórias divertidas dos animais e da sua inteligência.</w:t>
       </w:r>
     </w:p>
     <w:p>
@@ -9938,15 +9257,7 @@
         <w:t>Rodric</w:t>
       </w:r>
       <w:r>
-        <w:t xml:space="preserve"> ficou emocionado com o companheirismo daquela dúzia de pessoas que até há uns escassos minutos eram simples desconhecidos. Lembrou-se do tratamento que teve em Nelay e ficou feliz por o mundo ser tão grande e diferente... </w:t>
-      </w:r>
-      <w:proofErr w:type="gramStart"/>
-      <w:r>
-        <w:t>principalmente</w:t>
-      </w:r>
-      <w:proofErr w:type="gramEnd"/>
-      <w:r>
-        <w:t xml:space="preserve"> diferente. A certa altura ouviu o grupo combinar qual seria a próxima canção. O homem mais velho do grupo começou e depois os restantes homens acompanharam.</w:t>
+        <w:t xml:space="preserve"> ficou emocionado com o companheirismo daquela dúzia de pessoas que até há uns escassos minutos eram simples desconhecidos. Lembrou-se do tratamento que teve em Nelay e ficou feliz por o mundo ser tão grande e diferente... principalmente diferente. A certa altura ouviu o grupo combinar qual seria a próxima canção. O homem mais velho do grupo começou e depois os restantes homens acompanharam.</w:t>
       </w:r>
     </w:p>
     <w:p>
@@ -9959,174 +9270,281 @@
         <w:rPr>
           <w:i/>
         </w:rPr>
-        <w:t xml:space="preserve">Para </w:t>
-      </w:r>
-      <w:proofErr w:type="spellStart"/>
+        <w:t>Para Iessi estavam de abalada,</w:t>
+      </w:r>
+    </w:p>
+    <w:p>
+      <w:pPr>
+        <w:rPr>
+          <w:rFonts w:ascii="Courier New"/>
+        </w:rPr>
+      </w:pPr>
       <w:r>
         <w:rPr>
           <w:i/>
         </w:rPr>
-        <w:t>Iessi</w:t>
-      </w:r>
-      <w:proofErr w:type="spellEnd"/>
+        <w:t>mais tarde deu em chover,</w:t>
+      </w:r>
+    </w:p>
+    <w:p>
+      <w:pPr>
+        <w:rPr>
+          <w:rFonts w:ascii="Courier New"/>
+        </w:rPr>
+      </w:pPr>
       <w:r>
         <w:rPr>
           <w:i/>
         </w:rPr>
-        <w:t xml:space="preserve"> estavam de abalada,</w:t>
-      </w:r>
-    </w:p>
-    <w:p>
-      <w:pPr>
-        <w:rPr>
-          <w:rFonts w:ascii="Courier New"/>
-        </w:rPr>
-      </w:pPr>
-      <w:proofErr w:type="gramStart"/>
+        <w:t>fizeram grande caminhada,</w:t>
+      </w:r>
+    </w:p>
+    <w:p>
+      <w:pPr>
+        <w:rPr>
+          <w:rFonts w:ascii="Courier New"/>
+        </w:rPr>
+      </w:pPr>
       <w:r>
         <w:rPr>
           <w:i/>
         </w:rPr>
-        <w:t>mais</w:t>
-      </w:r>
-      <w:proofErr w:type="gramEnd"/>
+        <w:t>para fruta vir colher.</w:t>
+      </w:r>
+    </w:p>
+    <w:p>
+      <w:pPr>
+        <w:rPr>
+          <w:rFonts w:ascii="Courier New"/>
+        </w:rPr>
+      </w:pPr>
       <w:r>
         <w:rPr>
           <w:i/>
         </w:rPr>
-        <w:t xml:space="preserve"> tarde deu em chover,</w:t>
-      </w:r>
-    </w:p>
-    <w:p>
-      <w:pPr>
-        <w:rPr>
-          <w:rFonts w:ascii="Courier New"/>
-        </w:rPr>
-      </w:pPr>
-      <w:proofErr w:type="gramStart"/>
+        <w:t>Tra la la la la, la la la.</w:t>
+      </w:r>
+    </w:p>
+    <w:p>
+      <w:pPr>
+        <w:rPr>
+          <w:rFonts w:ascii="Courier New"/>
+        </w:rPr>
+      </w:pPr>
       <w:r>
         <w:rPr>
           <w:i/>
         </w:rPr>
-        <w:t>fizeram</w:t>
-      </w:r>
-      <w:proofErr w:type="gramEnd"/>
+        <w:t>Todo o homem que trabalha,</w:t>
+      </w:r>
+    </w:p>
+    <w:p>
+      <w:pPr>
+        <w:rPr>
+          <w:rFonts w:ascii="Courier New"/>
+        </w:rPr>
+      </w:pPr>
       <w:r>
         <w:rPr>
           <w:i/>
         </w:rPr>
-        <w:t xml:space="preserve"> grande caminhada,</w:t>
-      </w:r>
-    </w:p>
-    <w:p>
-      <w:pPr>
-        <w:rPr>
-          <w:rFonts w:ascii="Courier New"/>
-        </w:rPr>
-      </w:pPr>
-      <w:proofErr w:type="gramStart"/>
+        <w:t>não deve nada a ninguém,</w:t>
+      </w:r>
+    </w:p>
+    <w:p>
+      <w:pPr>
+        <w:rPr>
+          <w:rFonts w:ascii="Courier New"/>
+        </w:rPr>
+      </w:pPr>
       <w:r>
         <w:rPr>
           <w:i/>
         </w:rPr>
-        <w:t>para</w:t>
-      </w:r>
-      <w:proofErr w:type="gramEnd"/>
+        <w:t>aquele que nada faz,</w:t>
+      </w:r>
+    </w:p>
+    <w:p>
+      <w:pPr>
+        <w:rPr>
+          <w:rFonts w:ascii="Courier New"/>
+        </w:rPr>
+      </w:pPr>
       <w:r>
         <w:rPr>
           <w:i/>
         </w:rPr>
-        <w:t xml:space="preserve"> fruta vir colher.</w:t>
-      </w:r>
-    </w:p>
-    <w:p>
-      <w:pPr>
-        <w:rPr>
-          <w:rFonts w:ascii="Courier New"/>
-        </w:rPr>
-      </w:pPr>
-      <w:proofErr w:type="spellStart"/>
+        <w:t>deve tudo quanto tem.</w:t>
+      </w:r>
+    </w:p>
+    <w:p>
+      <w:pPr>
+        <w:rPr>
+          <w:rFonts w:ascii="Courier New"/>
+        </w:rPr>
+      </w:pPr>
       <w:r>
         <w:rPr>
           <w:i/>
         </w:rPr>
-        <w:t>Tra</w:t>
-      </w:r>
-      <w:proofErr w:type="spellEnd"/>
+        <w:t>Tra la la la la, la la la.</w:t>
+      </w:r>
+    </w:p>
+    <w:p>
+      <w:pPr>
+        <w:rPr>
+          <w:rFonts w:ascii="Courier New"/>
+        </w:rPr>
+      </w:pPr>
       <w:r>
         <w:rPr>
           <w:i/>
         </w:rPr>
-        <w:t xml:space="preserve"> la </w:t>
-      </w:r>
-      <w:proofErr w:type="spellStart"/>
+        <w:t>Toma a fruta da manhã,</w:t>
+      </w:r>
+    </w:p>
+    <w:p>
+      <w:pPr>
+        <w:rPr>
+          <w:rFonts w:ascii="Courier New"/>
+        </w:rPr>
+      </w:pPr>
       <w:r>
         <w:rPr>
           <w:i/>
         </w:rPr>
-        <w:t>la</w:t>
-      </w:r>
-      <w:proofErr w:type="spellEnd"/>
+        <w:lastRenderedPageBreak/>
+        <w:t>que ainda há pouco foi colhida,</w:t>
+      </w:r>
+    </w:p>
+    <w:p>
+      <w:pPr>
+        <w:rPr>
+          <w:rFonts w:ascii="Courier New"/>
+        </w:rPr>
+      </w:pPr>
       <w:r>
         <w:rPr>
           <w:i/>
         </w:rPr>
-        <w:t xml:space="preserve"> </w:t>
-      </w:r>
-      <w:proofErr w:type="spellStart"/>
+        <w:t>quem te dá esta maçã,</w:t>
+      </w:r>
+    </w:p>
+    <w:p>
+      <w:pPr>
+        <w:rPr>
+          <w:rFonts w:ascii="Courier New"/>
+        </w:rPr>
+      </w:pPr>
       <w:r>
         <w:rPr>
           <w:i/>
         </w:rPr>
-        <w:t>la</w:t>
-      </w:r>
-      <w:proofErr w:type="spellEnd"/>
-      <w:r>
-        <w:rPr>
-          <w:i/>
-        </w:rPr>
-        <w:t xml:space="preserve"> </w:t>
-      </w:r>
-      <w:proofErr w:type="spellStart"/>
-      <w:r>
-        <w:rPr>
-          <w:i/>
-        </w:rPr>
-        <w:t>la</w:t>
-      </w:r>
-      <w:proofErr w:type="spellEnd"/>
-      <w:r>
-        <w:rPr>
-          <w:i/>
-        </w:rPr>
-        <w:t xml:space="preserve">, la </w:t>
-      </w:r>
-      <w:proofErr w:type="spellStart"/>
-      <w:r>
-        <w:rPr>
-          <w:i/>
-        </w:rPr>
-        <w:t>la</w:t>
-      </w:r>
-      <w:proofErr w:type="spellEnd"/>
-      <w:r>
-        <w:rPr>
-          <w:i/>
-        </w:rPr>
-        <w:t xml:space="preserve"> </w:t>
-      </w:r>
-      <w:proofErr w:type="spellStart"/>
-      <w:r>
-        <w:rPr>
-          <w:i/>
-        </w:rPr>
-        <w:t>la</w:t>
-      </w:r>
-      <w:proofErr w:type="spellEnd"/>
-      <w:r>
-        <w:rPr>
-          <w:i/>
-        </w:rPr>
+        <w:t>Deseja-te dar a vida.</w:t>
+      </w:r>
+    </w:p>
+    <w:p>
+      <w:pPr>
+        <w:rPr>
+          <w:rFonts w:ascii="Courier New"/>
+        </w:rPr>
+      </w:pPr>
+      <w:r>
+        <w:t xml:space="preserve">Quando terminaram </w:t>
+      </w:r>
+      <w:r>
+        <w:t>Rodric</w:t>
+      </w:r>
+      <w:r>
+        <w:t xml:space="preserve"> estava sem fôlego e sem palavras. Instintivamente, bateu palmas, com os sorrisos dos camaradas distorcidos pelas lágrimas que lhe inundavam os olhos. </w:t>
+      </w:r>
+      <w:r>
+        <w:t>Rikheart</w:t>
+      </w:r>
+      <w:r>
+        <w:t xml:space="preserve"> não demorou a acompanhá-lo nas palmas. Enquanto </w:t>
+      </w:r>
+      <w:r>
+        <w:t>Rodric</w:t>
+      </w:r>
+      <w:r>
+        <w:t xml:space="preserve"> enxugava as lágrimas com as costas da mão, Dinari surgiu sentado numa carroça puxada por um boi. A traseira da carroça era na verdade uma grande caixa de madeira, ladeada por dois bancos corridos. Pelo aspeto deveria servir não só para transportar pessoas como mercadorias.</w:t>
+      </w:r>
+    </w:p>
+    <w:p>
+      <w:pPr>
+        <w:rPr>
+          <w:rFonts w:ascii="Courier New"/>
+        </w:rPr>
+      </w:pPr>
+      <w:r>
+        <w:t>— Sim, sim, excelente trabalho! Agora só falta trazer essas caixas todas aqui para cima. Começamos por aquelas, naquele corredor.</w:t>
+      </w:r>
+    </w:p>
+    <w:p>
+      <w:pPr>
+        <w:rPr>
+          <w:rFonts w:ascii="Courier New"/>
+        </w:rPr>
+      </w:pPr>
+      <w:r>
+        <w:t>Rodric</w:t>
+      </w:r>
+      <w:r>
+        <w:t xml:space="preserve">, </w:t>
+      </w:r>
+      <w:r>
+        <w:t>Rikheart</w:t>
+      </w:r>
+      <w:r>
+        <w:t xml:space="preserve"> e a dúzia de coletores atravessaram a fileira de macieiras em direção às caixas repletas de maçãs. Dinari aproximou-se com a carroça e parou junto das primeiras. Duas pessoas abriram a traseira da carroça e aos pares içaram as caixas para cima da carroça. Nas traseiras da carroça, outra pessoa empilhava as caixas de forma a encaixarem umas nas outras para não tombarem. Para </w:t>
+      </w:r>
+      <w:r>
+        <w:t>Rodric</w:t>
+      </w:r>
+      <w:r>
+        <w:t xml:space="preserve"> parecia que cada caixa pesava tanto como duas pessoas, o mais difícil era encontrar um ponto onde a pudesse agarrar com firmeza e fazer força. Repetiram o processo para as que faltavam nesse corredor e depois passaram ao próximo.</w:t>
+      </w:r>
+    </w:p>
+    <w:p>
+      <w:pPr>
+        <w:rPr>
+          <w:rFonts w:ascii="Courier New"/>
+        </w:rPr>
+      </w:pPr>
+      <w:r>
+        <w:t xml:space="preserve">Dinari conduziu a carroça de volta ao centro da fazenda e os restantes seguiram a pé atrás dela. A carroça ficou estacionada perto das casas que </w:t>
+      </w:r>
+      <w:r>
+        <w:t>Rodric</w:t>
+      </w:r>
+      <w:r>
+        <w:t xml:space="preserve"> não se cansava de admirar. Entretanto alguém abriu o portão de um barracão em madeira, relativamente baixo mas muito comprido, talvez por isso não tenha reparado nele logo quando entraram na fazenda. Dinari baixou a cabeça e entrou com a carroça dentro do armazém. Aparentemente agora era preciso descarregar tudo outra vez.</w:t>
+      </w:r>
+    </w:p>
+    <w:p>
+      <w:pPr>
+        <w:rPr>
+          <w:rFonts w:ascii="Courier New"/>
+        </w:rPr>
+      </w:pPr>
+      <w:r>
+        <w:t>— Pronto, agora é que está. Estiveram bem rapazes, mereceram bem o almoço.</w:t>
+      </w:r>
+    </w:p>
+    <w:p>
+      <w:pPr>
+        <w:rPr>
+          <w:rFonts w:ascii="Courier New"/>
+        </w:rPr>
+      </w:pPr>
+      <w:r>
+        <w:t xml:space="preserve">— Obrigado senhor Dinari. O melhor será irmos buscar as mochilas para guardarmos as maçãs lá dentro — disse </w:t>
+      </w:r>
+      <w:r>
+        <w:t>Rikheart</w:t>
+      </w:r>
+      <w:r>
         <w:t>.</w:t>
       </w:r>
     </w:p>
@@ -10137,347 +9555,6 @@
         </w:rPr>
       </w:pPr>
       <w:r>
-        <w:rPr>
-          <w:i/>
-        </w:rPr>
-        <w:t>Todo o homem que trabalha,</w:t>
-      </w:r>
-    </w:p>
-    <w:p>
-      <w:pPr>
-        <w:rPr>
-          <w:rFonts w:ascii="Courier New"/>
-        </w:rPr>
-      </w:pPr>
-      <w:proofErr w:type="gramStart"/>
-      <w:r>
-        <w:rPr>
-          <w:i/>
-        </w:rPr>
-        <w:t>não</w:t>
-      </w:r>
-      <w:proofErr w:type="gramEnd"/>
-      <w:r>
-        <w:rPr>
-          <w:i/>
-        </w:rPr>
-        <w:t xml:space="preserve"> deve nada a ninguém,</w:t>
-      </w:r>
-    </w:p>
-    <w:p>
-      <w:pPr>
-        <w:rPr>
-          <w:rFonts w:ascii="Courier New"/>
-        </w:rPr>
-      </w:pPr>
-      <w:proofErr w:type="gramStart"/>
-      <w:r>
-        <w:rPr>
-          <w:i/>
-        </w:rPr>
-        <w:t>aquele</w:t>
-      </w:r>
-      <w:proofErr w:type="gramEnd"/>
-      <w:r>
-        <w:rPr>
-          <w:i/>
-        </w:rPr>
-        <w:t xml:space="preserve"> que nada faz,</w:t>
-      </w:r>
-    </w:p>
-    <w:p>
-      <w:pPr>
-        <w:rPr>
-          <w:rFonts w:ascii="Courier New"/>
-        </w:rPr>
-      </w:pPr>
-      <w:proofErr w:type="gramStart"/>
-      <w:r>
-        <w:rPr>
-          <w:i/>
-        </w:rPr>
-        <w:t>deve</w:t>
-      </w:r>
-      <w:proofErr w:type="gramEnd"/>
-      <w:r>
-        <w:rPr>
-          <w:i/>
-        </w:rPr>
-        <w:t xml:space="preserve"> tudo quanto tem.</w:t>
-      </w:r>
-    </w:p>
-    <w:p>
-      <w:pPr>
-        <w:rPr>
-          <w:rFonts w:ascii="Courier New"/>
-        </w:rPr>
-      </w:pPr>
-      <w:proofErr w:type="spellStart"/>
-      <w:r>
-        <w:rPr>
-          <w:i/>
-        </w:rPr>
-        <w:t>Tra</w:t>
-      </w:r>
-      <w:proofErr w:type="spellEnd"/>
-      <w:r>
-        <w:rPr>
-          <w:i/>
-        </w:rPr>
-        <w:t xml:space="preserve"> la </w:t>
-      </w:r>
-      <w:proofErr w:type="spellStart"/>
-      <w:r>
-        <w:rPr>
-          <w:i/>
-        </w:rPr>
-        <w:t>la</w:t>
-      </w:r>
-      <w:proofErr w:type="spellEnd"/>
-      <w:r>
-        <w:rPr>
-          <w:i/>
-        </w:rPr>
-        <w:t xml:space="preserve"> </w:t>
-      </w:r>
-      <w:proofErr w:type="spellStart"/>
-      <w:r>
-        <w:rPr>
-          <w:i/>
-        </w:rPr>
-        <w:t>la</w:t>
-      </w:r>
-      <w:proofErr w:type="spellEnd"/>
-      <w:r>
-        <w:rPr>
-          <w:i/>
-        </w:rPr>
-        <w:t xml:space="preserve"> </w:t>
-      </w:r>
-      <w:proofErr w:type="spellStart"/>
-      <w:r>
-        <w:rPr>
-          <w:i/>
-        </w:rPr>
-        <w:t>la</w:t>
-      </w:r>
-      <w:proofErr w:type="spellEnd"/>
-      <w:r>
-        <w:rPr>
-          <w:i/>
-        </w:rPr>
-        <w:t xml:space="preserve">, la </w:t>
-      </w:r>
-      <w:proofErr w:type="spellStart"/>
-      <w:r>
-        <w:rPr>
-          <w:i/>
-        </w:rPr>
-        <w:t>la</w:t>
-      </w:r>
-      <w:proofErr w:type="spellEnd"/>
-      <w:r>
-        <w:rPr>
-          <w:i/>
-        </w:rPr>
-        <w:t xml:space="preserve"> </w:t>
-      </w:r>
-      <w:proofErr w:type="spellStart"/>
-      <w:r>
-        <w:rPr>
-          <w:i/>
-        </w:rPr>
-        <w:t>la</w:t>
-      </w:r>
-      <w:proofErr w:type="spellEnd"/>
-      <w:r>
-        <w:rPr>
-          <w:i/>
-        </w:rPr>
-        <w:t>.</w:t>
-      </w:r>
-    </w:p>
-    <w:p>
-      <w:pPr>
-        <w:rPr>
-          <w:rFonts w:ascii="Courier New"/>
-        </w:rPr>
-      </w:pPr>
-      <w:r>
-        <w:rPr>
-          <w:i/>
-        </w:rPr>
-        <w:t>Toma a fruta da manhã,</w:t>
-      </w:r>
-    </w:p>
-    <w:p>
-      <w:pPr>
-        <w:rPr>
-          <w:rFonts w:ascii="Courier New"/>
-        </w:rPr>
-      </w:pPr>
-      <w:proofErr w:type="gramStart"/>
-      <w:r>
-        <w:rPr>
-          <w:i/>
-        </w:rPr>
-        <w:lastRenderedPageBreak/>
-        <w:t>que</w:t>
-      </w:r>
-      <w:proofErr w:type="gramEnd"/>
-      <w:r>
-        <w:rPr>
-          <w:i/>
-        </w:rPr>
-        <w:t xml:space="preserve"> ainda há pouco foi colhida,</w:t>
-      </w:r>
-    </w:p>
-    <w:p>
-      <w:pPr>
-        <w:rPr>
-          <w:rFonts w:ascii="Courier New"/>
-        </w:rPr>
-      </w:pPr>
-      <w:proofErr w:type="gramStart"/>
-      <w:r>
-        <w:rPr>
-          <w:i/>
-        </w:rPr>
-        <w:t>quem</w:t>
-      </w:r>
-      <w:proofErr w:type="gramEnd"/>
-      <w:r>
-        <w:rPr>
-          <w:i/>
-        </w:rPr>
-        <w:t xml:space="preserve"> te dá esta maçã,</w:t>
-      </w:r>
-    </w:p>
-    <w:p>
-      <w:pPr>
-        <w:rPr>
-          <w:rFonts w:ascii="Courier New"/>
-        </w:rPr>
-      </w:pPr>
-      <w:r>
-        <w:rPr>
-          <w:i/>
-        </w:rPr>
-        <w:t>Deseja-te dar a vida.</w:t>
-      </w:r>
-    </w:p>
-    <w:p>
-      <w:pPr>
-        <w:rPr>
-          <w:rFonts w:ascii="Courier New"/>
-        </w:rPr>
-      </w:pPr>
-      <w:r>
-        <w:t xml:space="preserve">Quando terminaram </w:t>
-      </w:r>
-      <w:r>
-        <w:t>Rodric</w:t>
-      </w:r>
-      <w:r>
-        <w:t xml:space="preserve"> estava sem fôlego e sem palavras. Instintivamente, bateu palmas, com os sorrisos dos camaradas distorcidos pelas lágrimas que lhe inundavam os olhos. </w:t>
-      </w:r>
-      <w:r>
-        <w:t>Rikheart</w:t>
-      </w:r>
-      <w:r>
-        <w:t xml:space="preserve"> não demorou a acompanhá-lo nas palmas. Enquanto </w:t>
-      </w:r>
-      <w:r>
-        <w:t>Rodric</w:t>
-      </w:r>
-      <w:r>
-        <w:t xml:space="preserve"> enxugava as lágrimas com as costas da mão, Dinari surgiu sentado numa carroça puxada por um boi. A traseira da carroça era na verdade uma grande caixa de madeira, ladeada por dois bancos corridos. Pelo aspeto deveria servir não só para transportar pessoas como mercadorias.</w:t>
-      </w:r>
-    </w:p>
-    <w:p>
-      <w:pPr>
-        <w:rPr>
-          <w:rFonts w:ascii="Courier New"/>
-        </w:rPr>
-      </w:pPr>
-      <w:r>
-        <w:t>— Sim, sim, excelente trabalho! Agora só falta trazer essas caixas todas aqui para cima. Começamos por aquelas, naquele corredor.</w:t>
-      </w:r>
-    </w:p>
-    <w:p>
-      <w:pPr>
-        <w:rPr>
-          <w:rFonts w:ascii="Courier New"/>
-        </w:rPr>
-      </w:pPr>
-      <w:r>
-        <w:t>Rodric</w:t>
-      </w:r>
-      <w:r>
-        <w:t xml:space="preserve">, </w:t>
-      </w:r>
-      <w:r>
-        <w:t>Rikheart</w:t>
-      </w:r>
-      <w:r>
-        <w:t xml:space="preserve"> e a dúzia de coletores atravessaram a fileira de macieiras em direção às caixas repletas de maçãs. Dinari aproximou-se com a carroça e parou junto das primeiras. Duas pessoas abriram a traseira da carroça e aos pares içaram as caixas para cima da carroça. Nas traseiras da carroça, outra pessoa empilhava as caixas de forma a encaixarem umas nas outras para não tombarem. Para </w:t>
-      </w:r>
-      <w:r>
-        <w:t>Rodric</w:t>
-      </w:r>
-      <w:r>
-        <w:t xml:space="preserve"> parecia que cada caixa pesava tanto como duas pessoas, o mais difícil era encontrar um ponto onde a pudesse agarrar com firmeza e fazer força. Repetiram o processo para as que faltavam nesse corredor e depois passaram ao próximo.</w:t>
-      </w:r>
-    </w:p>
-    <w:p>
-      <w:pPr>
-        <w:rPr>
-          <w:rFonts w:ascii="Courier New"/>
-        </w:rPr>
-      </w:pPr>
-      <w:r>
-        <w:t xml:space="preserve">Dinari conduziu a carroça de volta ao centro da fazenda e os restantes seguiram a pé atrás dela. A carroça ficou estacionada perto das casas que </w:t>
-      </w:r>
-      <w:r>
-        <w:t>Rodric</w:t>
-      </w:r>
-      <w:r>
-        <w:t xml:space="preserve"> não se cansava de admirar. Entretanto alguém abriu o portão de um barracão em madeira, relativamente baixo mas muito comprido, talvez por isso não tenha reparado nele logo quando entraram na fazenda. Dinari baixou a cabeça e entrou com a carroça dentro do armazém. Aparentemente agora era preciso descarregar tudo outra vez.</w:t>
-      </w:r>
-    </w:p>
-    <w:p>
-      <w:pPr>
-        <w:rPr>
-          <w:rFonts w:ascii="Courier New"/>
-        </w:rPr>
-      </w:pPr>
-      <w:r>
-        <w:t>— Pronto, agora é que está. Estiveram bem rapazes, mereceram bem o almoço.</w:t>
-      </w:r>
-    </w:p>
-    <w:p>
-      <w:pPr>
-        <w:rPr>
-          <w:rFonts w:ascii="Courier New"/>
-        </w:rPr>
-      </w:pPr>
-      <w:r>
-        <w:t xml:space="preserve">— Obrigado senhor Dinari. O melhor será irmos buscar as mochilas para guardarmos as maçãs lá dentro — disse </w:t>
-      </w:r>
-      <w:r>
-        <w:t>Rikheart</w:t>
-      </w:r>
-      <w:r>
-        <w:t>.</w:t>
-      </w:r>
-    </w:p>
-    <w:p>
-      <w:pPr>
-        <w:rPr>
-          <w:rFonts w:ascii="Courier New"/>
-        </w:rPr>
-      </w:pPr>
-      <w:r>
         <w:t>— Não tenham pressa, primeiro almoçamos e depois tratamos do vosso pagamento.</w:t>
       </w:r>
     </w:p>
@@ -10488,23 +9565,7 @@
         </w:rPr>
       </w:pPr>
       <w:r>
-        <w:t xml:space="preserve">— </w:t>
-      </w:r>
-      <w:proofErr w:type="gramStart"/>
-      <w:r>
-        <w:t>Mas..</w:t>
-      </w:r>
-      <w:proofErr w:type="gramEnd"/>
-      <w:r>
-        <w:t xml:space="preserve">. </w:t>
-      </w:r>
-      <w:proofErr w:type="gramStart"/>
-      <w:r>
-        <w:t>as</w:t>
-      </w:r>
-      <w:proofErr w:type="gramEnd"/>
-      <w:r>
-        <w:t xml:space="preserve"> maçãs são o nosso almoço — arriscou </w:t>
+        <w:t xml:space="preserve">— Mas... as maçãs são o nosso almoço — arriscou </w:t>
       </w:r>
       <w:r>
         <w:t>Rodric</w:t>
@@ -10824,15 +9885,7 @@
         <w:t>Rodric</w:t>
       </w:r>
       <w:r>
-        <w:t xml:space="preserve">? — </w:t>
-      </w:r>
-      <w:proofErr w:type="gramStart"/>
-      <w:r>
-        <w:t>disse</w:t>
-      </w:r>
-      <w:proofErr w:type="gramEnd"/>
-      <w:r>
-        <w:t xml:space="preserve"> </w:t>
+        <w:t xml:space="preserve">? — disse </w:t>
       </w:r>
       <w:r>
         <w:t>Rikheart</w:t>
@@ -10907,15 +9960,7 @@
         </w:rPr>
       </w:pPr>
       <w:r>
-        <w:t xml:space="preserve">— Para o quarto basta contornarem o balcão à esquerda e sobem as escadas. O vosso quarto </w:t>
-      </w:r>
-      <w:proofErr w:type="spellStart"/>
-      <w:r>
-        <w:t>há-de</w:t>
-      </w:r>
-      <w:proofErr w:type="spellEnd"/>
-      <w:r>
-        <w:t xml:space="preserve"> ter um seis na porta.</w:t>
+        <w:t>— Para o quarto basta contornarem o balcão à esquerda e sobem as escadas. O vosso quarto há-de ter um seis na porta.</w:t>
       </w:r>
     </w:p>
     <w:p>
@@ -10935,15 +9980,7 @@
         </w:rPr>
       </w:pPr>
       <w:r>
-        <w:t xml:space="preserve">— Desculpe? Qual é o nosso quarto? — </w:t>
-      </w:r>
-      <w:proofErr w:type="gramStart"/>
-      <w:r>
-        <w:t>perguntou</w:t>
-      </w:r>
-      <w:proofErr w:type="gramEnd"/>
-      <w:r>
-        <w:t xml:space="preserve"> </w:t>
+        <w:t xml:space="preserve">— Desculpe? Qual é o nosso quarto? — perguntou </w:t>
       </w:r>
       <w:r>
         <w:t>Rikheart</w:t>
@@ -10959,15 +9996,7 @@
         </w:rPr>
       </w:pPr>
       <w:r>
-        <w:t xml:space="preserve">— Seis! Número seis! Cimo das escadas! — </w:t>
-      </w:r>
-      <w:proofErr w:type="gramStart"/>
-      <w:r>
-        <w:t>voltou</w:t>
-      </w:r>
-      <w:proofErr w:type="gramEnd"/>
-      <w:r>
-        <w:t xml:space="preserve"> a apontar a direção — Para jantar, sentem-se numa mesa livre e logo serão servidos!</w:t>
+        <w:t>— Seis! Número seis! Cimo das escadas! — voltou a apontar a direção — Para jantar, sentem-se numa mesa livre e logo serão servidos!</w:t>
       </w:r>
     </w:p>
     <w:p>
@@ -11027,15 +10056,7 @@
         </w:rPr>
       </w:pPr>
       <w:r>
-        <w:t>— Boa noite</w:t>
-      </w:r>
-      <w:proofErr w:type="gramStart"/>
-      <w:r>
-        <w:t>,</w:t>
-      </w:r>
-      <w:proofErr w:type="gramEnd"/>
-      <w:r>
-        <w:t xml:space="preserve"> vão desejar alguma coisa?</w:t>
+        <w:t>— Boa noite, vão desejar alguma coisa?</w:t>
       </w:r>
     </w:p>
     <w:p>
@@ -11420,15 +10441,7 @@
         <w:t>Rodric</w:t>
       </w:r>
       <w:r>
-        <w:t xml:space="preserve"> lhe fosse complicar a Viagem... </w:t>
-      </w:r>
-      <w:proofErr w:type="gramStart"/>
-      <w:r>
-        <w:t>como</w:t>
-      </w:r>
-      <w:proofErr w:type="gramEnd"/>
-      <w:r>
-        <w:t xml:space="preserve"> se ele precisasse da ajuda de alguém para atrair problemas. </w:t>
+        <w:t xml:space="preserve"> lhe fosse complicar a Viagem... como se ele precisasse da ajuda de alguém para atrair problemas. </w:t>
       </w:r>
       <w:r>
         <w:t>Rodric</w:t>
@@ -11515,15 +10528,7 @@
         </w:rPr>
       </w:pPr>
       <w:r>
-        <w:t xml:space="preserve">— Onde pensas que vais, ladra? — </w:t>
-      </w:r>
-      <w:proofErr w:type="gramStart"/>
-      <w:r>
-        <w:t>perguntou</w:t>
-      </w:r>
-      <w:proofErr w:type="gramEnd"/>
-      <w:r>
-        <w:t xml:space="preserve"> </w:t>
+        <w:t xml:space="preserve">— Onde pensas que vais, ladra? — perguntou </w:t>
       </w:r>
       <w:r>
         <w:t>Rodric</w:t>
@@ -11539,44 +10544,20 @@
         </w:rPr>
       </w:pPr>
       <w:r>
-        <w:t xml:space="preserve">— Vou para casa... </w:t>
-      </w:r>
-      <w:proofErr w:type="gramStart"/>
-      <w:r>
-        <w:t>ai</w:t>
-      </w:r>
-      <w:proofErr w:type="gramEnd"/>
-      <w:r>
-        <w:t xml:space="preserve">! Solta-me! — </w:t>
-      </w:r>
-      <w:proofErr w:type="gramStart"/>
-      <w:r>
-        <w:t>disse</w:t>
-      </w:r>
-      <w:proofErr w:type="gramEnd"/>
-      <w:r>
-        <w:t xml:space="preserve"> Elly baixinho com a voz restringida pela dor.</w:t>
-      </w:r>
-    </w:p>
-    <w:p>
-      <w:pPr>
-        <w:rPr>
-          <w:rFonts w:ascii="Courier New"/>
-        </w:rPr>
-      </w:pPr>
-      <w:r>
-        <w:t>Rodric</w:t>
-      </w:r>
-      <w:r>
-        <w:t xml:space="preserve"> não sabia o que magoava a rapariga. Talvez fosse da pressão dos seus dedos no pescoço da rapariga... </w:t>
-      </w:r>
-      <w:proofErr w:type="gramStart"/>
-      <w:r>
-        <w:t>talvez</w:t>
-      </w:r>
-      <w:proofErr w:type="gramEnd"/>
-      <w:r>
-        <w:t xml:space="preserve"> fossem os cabelos esticados da rapariga... Rapariga? O que é que ele lhe estava a fazer? Nunca se magoava uma rapariga. No entanto ela estava a roubá-los, era uma criminosa, uma rapariga criminosa, mas ainda assim uma rapariga. Optou por abrir a mão e imediatamente a rapariga confortou o seu pescoço dorido com a sua mão. </w:t>
+        <w:t>— Vou para casa... ai! Solta-me! — disse Elly baixinho com a voz restringida pela dor.</w:t>
+      </w:r>
+    </w:p>
+    <w:p>
+      <w:pPr>
+        <w:rPr>
+          <w:rFonts w:ascii="Courier New"/>
+        </w:rPr>
+      </w:pPr>
+      <w:r>
+        <w:t>Rodric</w:t>
+      </w:r>
+      <w:r>
+        <w:t xml:space="preserve"> não sabia o que magoava a rapariga. Talvez fosse da pressão dos seus dedos no pescoço da rapariga... talvez fossem os cabelos esticados da rapariga... Rapariga? O que é que ele lhe estava a fazer? Nunca se magoava uma rapariga. No entanto ela estava a roubá-los, era uma criminosa, uma rapariga criminosa, mas ainda assim uma rapariga. Optou por abrir a mão e imediatamente a rapariga confortou o seu pescoço dorido com a sua mão. </w:t>
       </w:r>
       <w:r>
         <w:t>Rodric</w:t>
@@ -11604,15 +10585,7 @@
         <w:t>RIKHEART</w:t>
       </w:r>
       <w:r>
-        <w:t xml:space="preserve">! — </w:t>
-      </w:r>
-      <w:proofErr w:type="gramStart"/>
-      <w:r>
-        <w:t>gritou</w:t>
-      </w:r>
-      <w:proofErr w:type="gramEnd"/>
-      <w:r>
-        <w:t xml:space="preserve"> numa tentativa de acordar o seu amigo — Queres despedir-te da tua amiga antes dela se ir embora?</w:t>
+        <w:t>! — gritou numa tentativa de acordar o seu amigo — Queres despedir-te da tua amiga antes dela se ir embora?</w:t>
       </w:r>
     </w:p>
     <w:p>
@@ -11949,15 +10922,7 @@
         <w:t>Rikheart</w:t>
       </w:r>
       <w:r>
-        <w:t xml:space="preserve"> explicou que mesmo com toda aquela velocidade</w:t>
-      </w:r>
-      <w:proofErr w:type="gramStart"/>
-      <w:r>
-        <w:t>,</w:t>
-      </w:r>
-      <w:proofErr w:type="gramEnd"/>
-      <w:r>
-        <w:t xml:space="preserve"> demorariam um dia inteiro a chegar a Coralyn. Pediram autorização ao mestre para se sentarem no topo das escadas que davam acesso à popa e ao leme. O homem de face enrugada concordou depois de adverti-los para se segurarem bem, pois tanto na proa como na popa as ondas faziam-se sentir com mais intensidade. Não era o local mais adequado para principiantes. </w:t>
+        <w:t xml:space="preserve"> explicou que mesmo com toda aquela velocidade, demorariam um dia inteiro a chegar a Coralyn. Pediram autorização ao mestre para se sentarem no topo das escadas que davam acesso à popa e ao leme. O homem de face enrugada concordou depois de adverti-los para se segurarem bem, pois tanto na proa como na popa as ondas faziam-se sentir com mais intensidade. Não era o local mais adequado para principiantes. </w:t>
       </w:r>
       <w:r>
         <w:t>Rodric</w:t>
@@ -11969,15 +10934,7 @@
         <w:t>maldisposto</w:t>
       </w:r>
       <w:r>
-        <w:t xml:space="preserve"> rodeado de tanto azul e com aquela vista para colorida costa. Os edifícios de Iessi-Iessi não eram maiores que a unha do seu polegar, até os picos de Twa-Dwet cabiam entre os seus dedos. Tentava tapar a cordilheira com o seu indicador mas a sua mão estava constantemente a subir e a descer. Alternar o foco entre o dedo à sua frente e a cordilheira longínqua era... </w:t>
-      </w:r>
-      <w:proofErr w:type="gramStart"/>
-      <w:r>
-        <w:t>enjoativo</w:t>
-      </w:r>
-      <w:proofErr w:type="gramEnd"/>
-      <w:r>
-        <w:t>. Começava a sentir a cabeça a andar à roda e um nó a formar-se na barriga. Agora dava razão aos enjoados de Luca.</w:t>
+        <w:t xml:space="preserve"> rodeado de tanto azul e com aquela vista para colorida costa. Os edifícios de Iessi-Iessi não eram maiores que a unha do seu polegar, até os picos de Twa-Dwet cabiam entre os seus dedos. Tentava tapar a cordilheira com o seu indicador mas a sua mão estava constantemente a subir e a descer. Alternar o foco entre o dedo à sua frente e a cordilheira longínqua era... enjoativo. Começava a sentir a cabeça a andar à roda e um nó a formar-se na barriga. Agora dava razão aos enjoados de Luca.</w:t>
       </w:r>
     </w:p>
     <w:p>
@@ -11997,15 +10954,7 @@
         </w:rPr>
       </w:pPr>
       <w:r>
-        <w:t>— Miúdo</w:t>
-      </w:r>
-      <w:proofErr w:type="gramStart"/>
-      <w:r>
-        <w:t>,</w:t>
-      </w:r>
-      <w:proofErr w:type="gramEnd"/>
-      <w:r>
-        <w:t xml:space="preserve"> concentra-te na brisa fresca e deixa-te embalar pelas ondas. Sabes porque é que isso te acontece? — </w:t>
+        <w:t xml:space="preserve">— Miúdo, concentra-te na brisa fresca e deixa-te embalar pelas ondas. Sabes porque é que isso te acontece? — </w:t>
       </w:r>
       <w:r>
         <w:t>Rodric</w:t>
@@ -12276,33 +11225,17 @@
         </w:rPr>
       </w:pPr>
       <w:r>
-        <w:t xml:space="preserve">— Bolas, desculpa ter interrompido. Eu também estava aqui a meditar... </w:t>
-      </w:r>
-      <w:proofErr w:type="gramStart"/>
-      <w:r>
-        <w:t>sobre</w:t>
-      </w:r>
-      <w:proofErr w:type="gramEnd"/>
-      <w:r>
-        <w:t xml:space="preserve"> a Elly.</w:t>
-      </w:r>
-    </w:p>
-    <w:p>
-      <w:pPr>
-        <w:rPr>
-          <w:rFonts w:ascii="Courier New"/>
-        </w:rPr>
-      </w:pPr>
-      <w:r>
-        <w:t>— Se estavas a meditar sobre qualquer coisa, já não estavas a meditar. Quem medita não pensa, e tu</w:t>
-      </w:r>
-      <w:proofErr w:type="gramStart"/>
-      <w:r>
-        <w:t>,</w:t>
-      </w:r>
-      <w:proofErr w:type="gramEnd"/>
-      <w:r>
-        <w:t xml:space="preserve"> estavas a pensar.</w:t>
+        <w:t>— Bolas, desculpa ter interrompido. Eu também estava aqui a meditar... sobre a Elly.</w:t>
+      </w:r>
+    </w:p>
+    <w:p>
+      <w:pPr>
+        <w:rPr>
+          <w:rFonts w:ascii="Courier New"/>
+        </w:rPr>
+      </w:pPr>
+      <w:r>
+        <w:t>— Se estavas a meditar sobre qualquer coisa, já não estavas a meditar. Quem medita não pensa, e tu, estavas a pensar.</w:t>
       </w:r>
     </w:p>
     <w:p>
@@ -12364,23 +11297,7 @@
         <w:t>alegre</w:t>
       </w:r>
       <w:r>
-        <w:t xml:space="preserve">. Não é fácil lembrar-me de todos os pormenores. Mas lembro-me muito bem do peito dela. Lindo, perfeito... </w:t>
-      </w:r>
-      <w:proofErr w:type="gramStart"/>
-      <w:r>
-        <w:t>redondinhas</w:t>
-      </w:r>
-      <w:proofErr w:type="gramEnd"/>
-      <w:r>
-        <w:t xml:space="preserve">, grandes mas firmes... </w:t>
-      </w:r>
-      <w:proofErr w:type="gramStart"/>
-      <w:r>
-        <w:t>fogo</w:t>
-      </w:r>
-      <w:proofErr w:type="gramEnd"/>
-      <w:r>
-        <w:t>, só de me lembrar, que mulher, que calor!</w:t>
+        <w:t>. Não é fácil lembrar-me de todos os pormenores. Mas lembro-me muito bem do peito dela. Lindo, perfeito... redondinhas, grandes mas firmes... fogo, só de me lembrar, que mulher, que calor!</w:t>
       </w:r>
     </w:p>
     <w:p>
@@ -12436,15 +11353,7 @@
         </w:rPr>
       </w:pPr>
       <w:r>
-        <w:t xml:space="preserve">— Sei lá, não me lembro. No estado em </w:t>
-      </w:r>
-      <w:proofErr w:type="spellStart"/>
-      <w:r>
-        <w:t>qu’eu</w:t>
-      </w:r>
-      <w:proofErr w:type="spellEnd"/>
-      <w:r>
-        <w:t xml:space="preserve"> estava não tinha cabeça para fazer tantas </w:t>
+        <w:t xml:space="preserve">— Sei lá, não me lembro. No estado em qu’eu estava não tinha cabeça para fazer tantas </w:t>
       </w:r>
       <w:r>
         <w:lastRenderedPageBreak/>
@@ -12516,15 +11425,7 @@
         </w:rPr>
       </w:pPr>
       <w:r>
-        <w:t xml:space="preserve">— Ah, é verdade! — </w:t>
-      </w:r>
-      <w:proofErr w:type="gramStart"/>
-      <w:r>
-        <w:t>o</w:t>
-      </w:r>
-      <w:proofErr w:type="gramEnd"/>
-      <w:r>
-        <w:t xml:space="preserve"> amigo riu-se baixinho para não incomodar os restantes passageiros — Que bronca!</w:t>
+        <w:t>— Ah, é verdade! — o amigo riu-se baixinho para não incomodar os restantes passageiros — Que bronca!</w:t>
       </w:r>
     </w:p>
     <w:p>
@@ -12562,15 +11463,7 @@
         <w:t>mesmo</w:t>
       </w:r>
       <w:r>
-        <w:t xml:space="preserve"> de nada... </w:t>
-      </w:r>
-      <w:proofErr w:type="gramStart"/>
-      <w:r>
-        <w:t>estava</w:t>
-      </w:r>
-      <w:proofErr w:type="gramEnd"/>
-      <w:r>
-        <w:t xml:space="preserve"> a dormir feito sorna.</w:t>
+        <w:t xml:space="preserve"> de nada... estava a dormir feito sorna.</w:t>
       </w:r>
     </w:p>
     <w:p>
@@ -12688,15 +11581,7 @@
         </w:rPr>
       </w:pPr>
       <w:r>
-        <w:t xml:space="preserve">— Onde é que vamos passar a noite? — </w:t>
-      </w:r>
-      <w:proofErr w:type="gramStart"/>
-      <w:r>
-        <w:t>perguntou</w:t>
-      </w:r>
-      <w:proofErr w:type="gramEnd"/>
-      <w:r>
-        <w:t xml:space="preserve"> </w:t>
+        <w:t xml:space="preserve">— Onde é que vamos passar a noite? — perguntou </w:t>
       </w:r>
       <w:r>
         <w:t>Rodric</w:t>
@@ -12760,15 +11645,7 @@
         <w:t>Rikheart</w:t>
       </w:r>
       <w:r>
-        <w:t xml:space="preserve"> subiu ao convés e procurou o mestre da embarcação. Estava ao leme e distribuía instruções à sua tripulação para fazerem a aproximação </w:t>
-      </w:r>
-      <w:proofErr w:type="gramStart"/>
-      <w:r>
-        <w:t>aos cais de Coralyn</w:t>
-      </w:r>
-      <w:proofErr w:type="gramEnd"/>
-      <w:r>
-        <w:t xml:space="preserve">. </w:t>
+        <w:t xml:space="preserve"> subiu ao convés e procurou o mestre da embarcação. Estava ao leme e distribuía instruções à sua tripulação para fazerem a aproximação aos cais de Coralyn. </w:t>
       </w:r>
     </w:p>
     <w:p>
@@ -12844,15 +11721,7 @@
         <w:t>Rikheart</w:t>
       </w:r>
       <w:r>
-        <w:t xml:space="preserve"> e falou </w:t>
-      </w:r>
-      <w:proofErr w:type="gramStart"/>
-      <w:r>
-        <w:t>de forma a que</w:t>
-      </w:r>
-      <w:proofErr w:type="gramEnd"/>
-      <w:r>
-        <w:t xml:space="preserve"> apenas ele o ouvisse — Todos estes passageiros vão ter de arranjar sítio onde dormir.</w:t>
+        <w:t xml:space="preserve"> e falou de forma a que apenas ele o ouvisse — Todos estes passageiros vão ter de arranjar sítio onde dormir.</w:t>
       </w:r>
     </w:p>
     <w:p>
@@ -13030,15 +11899,7 @@
     </w:p>
     <w:p>
       <w:r>
-        <w:t xml:space="preserve">A tripulação entrou e o mestre da embarcação entrou por fim fechando o alçapão atrás de si. O capitão explicou a razão dos dois rapazes dormirem a bordo. Exausta como a tripulação estava, o capitão até podia ter decidido dar guarida a dois centauros que para eles era igual. “Sim </w:t>
-      </w:r>
-      <w:proofErr w:type="spellStart"/>
-      <w:r>
-        <w:t>sim</w:t>
-      </w:r>
-      <w:proofErr w:type="spellEnd"/>
-      <w:r>
-        <w:t>, meu capitão. Boa noite, meu capitão.” E todos se apressaram a aproveitar as poucas horas de descanso que faltavam até o sol acordar.</w:t>
+        <w:t>A tripulação entrou e o mestre da embarcação entrou por fim fechando o alçapão atrás de si. O capitão explicou a razão dos dois rapazes dormirem a bordo. Exausta como a tripulação estava, o capitão até podia ter decidido dar guarida a dois centauros que para eles era igual. “Sim sim, meu capitão. Boa noite, meu capitão.” E todos se apressaram a aproveitar as poucas horas de descanso que faltavam até o sol acordar.</w:t>
       </w:r>
     </w:p>
     <w:p>
@@ -13273,13 +12134,8 @@
           <w:rFonts w:ascii="Courier New"/>
         </w:rPr>
       </w:pPr>
-      <w:proofErr w:type="gramStart"/>
-      <w:r>
-        <w:t>— ...</w:t>
-      </w:r>
-      <w:proofErr w:type="gramEnd"/>
-      <w:r>
-        <w:t>ligando a esta extremidade deveria fechar o circuito e produzir movimento.</w:t>
+      <w:r>
+        <w:t>— ...ligando a esta extremidade deveria fechar o circuito e produzir movimento.</w:t>
       </w:r>
     </w:p>
     <w:p>
@@ -13406,15 +12262,7 @@
         </w:rPr>
       </w:pPr>
       <w:r>
-        <w:t>— Mestre</w:t>
-      </w:r>
-      <w:proofErr w:type="gramStart"/>
-      <w:r>
-        <w:t>,</w:t>
-      </w:r>
-      <w:proofErr w:type="gramEnd"/>
-      <w:r>
-        <w:t xml:space="preserve"> foque-se. Estava prestes a contar-me os seus últimos avanços. </w:t>
+        <w:t xml:space="preserve">— Mestre, foque-se. Estava prestes a contar-me os seus últimos avanços. </w:t>
       </w:r>
     </w:p>
     <w:p>
@@ -13749,15 +12597,7 @@
         </w:rPr>
       </w:pPr>
       <w:r>
-        <w:t xml:space="preserve">— Vou agora iniciar a primeira tentativa da experiência locomoção. Irei introduzir este fio condutor naquele orifício do motor. O fio fecha o sistema. A energia flui pelo fio, do cristal dentro daquela caixa para o motor, a peça principal do sistema que converte a energia pura em movimento controlado. Vou avançar... </w:t>
-      </w:r>
-      <w:proofErr w:type="gramStart"/>
-      <w:r>
-        <w:t>em</w:t>
-      </w:r>
-      <w:proofErr w:type="gramEnd"/>
-      <w:r>
-        <w:t xml:space="preserve"> três, dois, um... </w:t>
+        <w:t xml:space="preserve">— Vou agora iniciar a primeira tentativa da experiência locomoção. Irei introduzir este fio condutor naquele orifício do motor. O fio fecha o sistema. A energia flui pelo fio, do cristal dentro daquela caixa para o motor, a peça principal do sistema que converte a energia pura em movimento controlado. Vou avançar... em três, dois, um... </w:t>
       </w:r>
     </w:p>
     <w:p>
@@ -13787,15 +12627,7 @@
         </w:rPr>
       </w:pPr>
       <w:r>
-        <w:t xml:space="preserve">— Mestre... </w:t>
-      </w:r>
-      <w:proofErr w:type="gramStart"/>
-      <w:r>
-        <w:t>isto</w:t>
-      </w:r>
-      <w:proofErr w:type="gramEnd"/>
-      <w:r>
-        <w:t xml:space="preserve"> é um sucesso?</w:t>
+        <w:t>— Mestre... isto é um sucesso?</w:t>
       </w:r>
     </w:p>
     <w:p>
@@ -13981,15 +12813,7 @@
         </w:rPr>
       </w:pPr>
       <w:r>
-        <w:t xml:space="preserve">— Pois não... </w:t>
-      </w:r>
-      <w:proofErr w:type="gramStart"/>
-      <w:r>
-        <w:t>mas</w:t>
-      </w:r>
-      <w:proofErr w:type="gramEnd"/>
-      <w:r>
-        <w:t xml:space="preserve"> porque haveriam de querer dispensar a luz do sol nascente?</w:t>
+        <w:t>— Pois não... mas porque haveriam de querer dispensar a luz do sol nascente?</w:t>
       </w:r>
     </w:p>
     <w:p>
@@ -14025,15 +12849,7 @@
         </w:rPr>
       </w:pPr>
       <w:r>
-        <w:t xml:space="preserve">— Uma cidade deste tamanho </w:t>
-      </w:r>
-      <w:proofErr w:type="spellStart"/>
-      <w:r>
-        <w:t>há-de</w:t>
-      </w:r>
-      <w:proofErr w:type="spellEnd"/>
-      <w:r>
-        <w:t xml:space="preserve"> ter um mercado à altura. Lá encontraremos com certeza os grãos de café para os nossos amiguinhos. Olha, vou perguntar àquele guarda onde fica o mercado.</w:t>
+        <w:t>— Uma cidade deste tamanho há-de ter um mercado à altura. Lá encontraremos com certeza os grãos de café para os nossos amiguinhos. Olha, vou perguntar àquele guarda onde fica o mercado.</w:t>
       </w:r>
     </w:p>
     <w:p>
@@ -14142,15 +12958,7 @@
         </w:rPr>
       </w:pPr>
       <w:r>
-        <w:t xml:space="preserve">— Não tinha pensado nisso... </w:t>
-      </w:r>
-      <w:proofErr w:type="gramStart"/>
-      <w:r>
-        <w:t>mas</w:t>
-      </w:r>
-      <w:proofErr w:type="gramEnd"/>
-      <w:r>
-        <w:t xml:space="preserve"> faz todo o sentido. Ainda bem que vim contigo!</w:t>
+        <w:t>— Não tinha pensado nisso... mas faz todo o sentido. Ainda bem que vim contigo!</w:t>
       </w:r>
     </w:p>
     <w:p>
@@ -14202,15 +13010,7 @@
         <w:t>todos</w:t>
       </w:r>
       <w:r>
-        <w:t xml:space="preserve"> os anões gostarem de café... </w:t>
-      </w:r>
-      <w:proofErr w:type="gramStart"/>
-      <w:r>
-        <w:t>até</w:t>
-      </w:r>
-      <w:proofErr w:type="gramEnd"/>
-      <w:r>
-        <w:t xml:space="preserve"> porque café é algo que não deve haver em abundância na escuridão dos seus túneis. Como é que eles foram ganhar gosto por uma planta da superfície ultrapassa-me. </w:t>
+        <w:t xml:space="preserve"> os anões gostarem de café... até porque café é algo que não deve haver em abundância na escuridão dos seus túneis. Como é que eles foram ganhar gosto por uma planta da superfície ultrapassa-me. </w:t>
       </w:r>
     </w:p>
     <w:p>
@@ -14307,15 +13107,7 @@
         </w:rPr>
       </w:pPr>
       <w:r>
-        <w:t xml:space="preserve">— Até faz sentido não é? — </w:t>
-      </w:r>
-      <w:proofErr w:type="gramStart"/>
-      <w:r>
-        <w:t>sobrepôs-se</w:t>
-      </w:r>
-      <w:proofErr w:type="gramEnd"/>
-      <w:r>
-        <w:t xml:space="preserve"> </w:t>
+        <w:t xml:space="preserve">— Até faz sentido não é? — sobrepôs-se </w:t>
       </w:r>
       <w:r>
         <w:t>Rikheart</w:t>
@@ -14351,15 +13143,7 @@
         </w:rPr>
       </w:pPr>
       <w:r>
-        <w:t xml:space="preserve">— Continuando... </w:t>
-      </w:r>
-      <w:proofErr w:type="gramStart"/>
-      <w:r>
-        <w:t>como</w:t>
-      </w:r>
-      <w:proofErr w:type="gramEnd"/>
-      <w:r>
-        <w:t xml:space="preserve"> o café é algo que eles não cultivam, têm de comprar de fora. E é por isso que o vamos oferecer. E esta é a quarta rua.</w:t>
+        <w:t>— Continuando... como o café é algo que eles não cultivam, têm de comprar de fora. E é por isso que o vamos oferecer. E esta é a quarta rua.</w:t>
       </w:r>
     </w:p>
     <w:p>
@@ -14479,23 +13263,7 @@
         <w:t>Rikheart</w:t>
       </w:r>
       <w:r>
-        <w:t xml:space="preserve"> pedir-lhe para o seguir para fora da confusão que se aproximava. Voltaram a embrenhar-se na floresta de pessoas, com cuidado para não levarem com nenhum ramo na cara. Acabaram por sair numa rua diferente daquela onde haviam entrado. Olharam em redor à procura de um ponto de referência. Nada. Depois encontraram a torre do relógio que o guarda tinha indicado... </w:t>
-      </w:r>
-      <w:proofErr w:type="gramStart"/>
-      <w:r>
-        <w:t>mas</w:t>
-      </w:r>
-      <w:proofErr w:type="gramEnd"/>
-      <w:r>
-        <w:t xml:space="preserve"> bolas, se estava longe... </w:t>
-      </w:r>
-      <w:proofErr w:type="gramStart"/>
-      <w:r>
-        <w:t>estavam</w:t>
-      </w:r>
-      <w:proofErr w:type="gramEnd"/>
-      <w:r>
-        <w:t xml:space="preserve"> na outra ponta! Respiraram fundo, daquele ar que não cheirava a animais e suor, aquele ar limpo e leve, mas que ainda assim carregava o peso de uma única palavra:</w:t>
+        <w:t xml:space="preserve"> pedir-lhe para o seguir para fora da confusão que se aproximava. Voltaram a embrenhar-se na floresta de pessoas, com cuidado para não levarem com nenhum ramo na cara. Acabaram por sair numa rua diferente daquela onde haviam entrado. Olharam em redor à procura de um ponto de referência. Nada. Depois encontraram a torre do relógio que o guarda tinha indicado... mas bolas, se estava longe... estavam na outra ponta! Respiraram fundo, daquele ar que não cheirava a animais e suor, aquele ar limpo e leve, mas que ainda assim carregava o peso de uma única palavra:</w:t>
       </w:r>
     </w:p>
     <w:p>
@@ -14571,15 +13339,7 @@
         </w:rPr>
       </w:pPr>
       <w:r>
-        <w:t xml:space="preserve">— PAREM OS LADRÕES! — </w:t>
-      </w:r>
-      <w:proofErr w:type="gramStart"/>
-      <w:r>
-        <w:t>gritava</w:t>
-      </w:r>
-      <w:proofErr w:type="gramEnd"/>
-      <w:r>
-        <w:t xml:space="preserve"> a multidão atrás.</w:t>
+        <w:t>— PAREM OS LADRÕES! — gritava a multidão atrás.</w:t>
       </w:r>
     </w:p>
     <w:p>
@@ -14706,13 +13466,8 @@
         <w:t xml:space="preserve">— É bem-feito! </w:t>
       </w:r>
       <w:r>
-        <w:t xml:space="preserve">— </w:t>
-      </w:r>
-      <w:proofErr w:type="gramStart"/>
-      <w:r>
-        <w:t>dizia</w:t>
-      </w:r>
-      <w:proofErr w:type="gramEnd"/>
+        <w:t>— dizia</w:t>
+      </w:r>
       <w:r>
         <w:t xml:space="preserve"> uma voz feminina — Sempre a dar cabo da vida das pessoas honestas. Gatunos!</w:t>
       </w:r>
@@ -14734,35 +13489,17 @@
         </w:rPr>
       </w:pPr>
       <w:r>
-        <w:t xml:space="preserve">— Olhem o </w:t>
-      </w:r>
-      <w:proofErr w:type="gramStart"/>
-      <w:r>
-        <w:t>cabrão</w:t>
-      </w:r>
-      <w:proofErr w:type="gramEnd"/>
-      <w:r>
-        <w:t xml:space="preserve"> a cuspir! Dêem-lhe mais!</w:t>
-      </w:r>
-    </w:p>
-    <w:p>
-      <w:pPr>
-        <w:rPr>
-          <w:rFonts w:ascii="Courier New"/>
-        </w:rPr>
-      </w:pPr>
-      <w:r>
-        <w:t>— ‘Á ‘ÊGA! ‘</w:t>
-      </w:r>
-      <w:proofErr w:type="spellStart"/>
-      <w:proofErr w:type="gramStart"/>
-      <w:r>
-        <w:t>da-se</w:t>
-      </w:r>
-      <w:proofErr w:type="spellEnd"/>
-      <w:proofErr w:type="gramEnd"/>
-      <w:r>
-        <w:t>!</w:t>
+        <w:t>— Olhem o cabrão a cuspir! Dêem-lhe mais!</w:t>
+      </w:r>
+    </w:p>
+    <w:p>
+      <w:pPr>
+        <w:rPr>
+          <w:rFonts w:ascii="Courier New"/>
+        </w:rPr>
+      </w:pPr>
+      <w:r>
+        <w:t>— ‘Á ‘ÊGA! ‘da-se!</w:t>
       </w:r>
     </w:p>
     <w:p>
@@ -14788,23 +13525,7 @@
         <w:t>Rikheart</w:t>
       </w:r>
       <w:r>
-        <w:t xml:space="preserve"> mas não conseguia ver com clareza. As dores e as lágrimas desfocavam-lhe a visão. Encontrar-se-iam na prisão... </w:t>
-      </w:r>
-      <w:proofErr w:type="gramStart"/>
-      <w:r>
-        <w:t>ou</w:t>
-      </w:r>
-      <w:proofErr w:type="gramEnd"/>
-      <w:r>
-        <w:t xml:space="preserve"> noutro sítio mais agradável... </w:t>
-      </w:r>
-      <w:proofErr w:type="gramStart"/>
-      <w:r>
-        <w:t>não</w:t>
-      </w:r>
-      <w:proofErr w:type="gramEnd"/>
-      <w:r>
-        <w:t>, era melhor ser na prisão.</w:t>
+        <w:t xml:space="preserve"> mas não conseguia ver com clareza. As dores e as lágrimas desfocavam-lhe a visão. Encontrar-se-iam na prisão... ou noutro sítio mais agradável... não, era melhor ser na prisão.</w:t>
       </w:r>
     </w:p>
     <w:p>
@@ -14878,15 +13599,7 @@
         </w:rPr>
       </w:pPr>
       <w:r>
-        <w:t xml:space="preserve">— Acordaste finalmente! — </w:t>
-      </w:r>
-      <w:proofErr w:type="gramStart"/>
-      <w:r>
-        <w:t>disse</w:t>
-      </w:r>
-      <w:proofErr w:type="gramEnd"/>
-      <w:r>
-        <w:t xml:space="preserve"> </w:t>
+        <w:t xml:space="preserve">— Acordaste finalmente! — disse </w:t>
       </w:r>
       <w:r>
         <w:t>Rikheart</w:t>
@@ -14922,15 +13635,7 @@
         </w:rPr>
       </w:pPr>
       <w:r>
-        <w:t xml:space="preserve">— Guardas... </w:t>
-      </w:r>
-      <w:proofErr w:type="gramStart"/>
-      <w:r>
-        <w:t>e</w:t>
-      </w:r>
-      <w:proofErr w:type="gramEnd"/>
-      <w:r>
-        <w:t xml:space="preserve"> onde é que é aqui?</w:t>
+        <w:t>— Guardas... e onde é que é aqui?</w:t>
       </w:r>
     </w:p>
     <w:p>
@@ -15001,15 +13706,7 @@
         </w:rPr>
       </w:pPr>
       <w:r>
-        <w:t xml:space="preserve">— Eu também estou inocente! — </w:t>
-      </w:r>
-      <w:proofErr w:type="gramStart"/>
-      <w:r>
-        <w:t>disse</w:t>
-      </w:r>
-      <w:proofErr w:type="gramEnd"/>
-      <w:r>
-        <w:t xml:space="preserve"> uma voz masculina do outro lado da cela.</w:t>
+        <w:t>— Eu também estou inocente! — disse uma voz masculina do outro lado da cela.</w:t>
       </w:r>
     </w:p>
     <w:p>
@@ -15025,33 +13722,17 @@
         <w:t>Rikheart</w:t>
       </w:r>
       <w:r>
-        <w:t xml:space="preserve"> obstruía-lhe a visão. Provavelmente era o homem que o acordara há instantes com a sua tosse. </w:t>
-      </w:r>
-      <w:proofErr w:type="gramStart"/>
-      <w:r>
-        <w:t>Ainda por cima</w:t>
-      </w:r>
-      <w:proofErr w:type="gramEnd"/>
-      <w:r>
-        <w:t xml:space="preserve"> tinham de dividir a cela com um estranho.</w:t>
-      </w:r>
-    </w:p>
-    <w:p>
-      <w:pPr>
-        <w:rPr>
-          <w:rFonts w:ascii="Courier New"/>
-        </w:rPr>
-      </w:pPr>
-      <w:r>
-        <w:t xml:space="preserve">— Como é que vieste aqui parar? — </w:t>
-      </w:r>
-      <w:proofErr w:type="gramStart"/>
-      <w:r>
-        <w:t>perguntou</w:t>
-      </w:r>
-      <w:proofErr w:type="gramEnd"/>
-      <w:r>
-        <w:t xml:space="preserve"> </w:t>
+        <w:t xml:space="preserve"> obstruía-lhe a visão. Provavelmente era o homem que o acordara há instantes com a sua tosse. Ainda por cima tinham de dividir a cela com um estranho.</w:t>
+      </w:r>
+    </w:p>
+    <w:p>
+      <w:pPr>
+        <w:rPr>
+          <w:rFonts w:ascii="Courier New"/>
+        </w:rPr>
+      </w:pPr>
+      <w:r>
+        <w:t xml:space="preserve">— Como é que vieste aqui parar? — perguntou </w:t>
       </w:r>
       <w:r>
         <w:t>Rikheart</w:t>
@@ -15087,15 +13768,7 @@
         </w:rPr>
       </w:pPr>
       <w:r>
-        <w:t xml:space="preserve">— Não, não foi bem assim. Ele não estava em casa. Quando voltou deu pela falta dela. </w:t>
-      </w:r>
-      <w:proofErr w:type="gramStart"/>
-      <w:r>
-        <w:t>Porra</w:t>
-      </w:r>
-      <w:proofErr w:type="gramEnd"/>
-      <w:r>
-        <w:t>, no meio de tantas galinhas como é que ele sabe se tem mais uma ou menos uma?</w:t>
+        <w:t>— Não, não foi bem assim. Ele não estava em casa. Quando voltou deu pela falta dela. Porra, no meio de tantas galinhas como é que ele sabe se tem mais uma ou menos uma?</w:t>
       </w:r>
     </w:p>
     <w:p>
@@ -15135,15 +13808,7 @@
         </w:rPr>
       </w:pPr>
       <w:r>
-        <w:t xml:space="preserve">— Pedir desculpa? Eu? Mas eu fiz algum crime? Alimentar os meus filhos é crime? Crime é ele ter tantas galinhas e não ajudar quem precisa. </w:t>
-      </w:r>
-      <w:proofErr w:type="gramStart"/>
-      <w:r>
-        <w:t>Sacana</w:t>
-      </w:r>
-      <w:proofErr w:type="gramEnd"/>
-      <w:r>
-        <w:t>!</w:t>
+        <w:t>— Pedir desculpa? Eu? Mas eu fiz algum crime? Alimentar os meus filhos é crime? Crime é ele ter tantas galinhas e não ajudar quem precisa. Sacana!</w:t>
       </w:r>
     </w:p>
     <w:p>
@@ -15175,15 +13840,7 @@
         </w:rPr>
       </w:pPr>
       <w:r>
-        <w:t xml:space="preserve">— Onde estão as nossas coisas? — </w:t>
-      </w:r>
-      <w:proofErr w:type="gramStart"/>
-      <w:r>
-        <w:t>perguntou</w:t>
-      </w:r>
-      <w:proofErr w:type="gramEnd"/>
-      <w:r>
-        <w:t xml:space="preserve"> quase em surdina.</w:t>
+        <w:t>— Onde estão as nossas coisas? — perguntou quase em surdina.</w:t>
       </w:r>
     </w:p>
     <w:p>
@@ -15203,15 +13860,7 @@
         </w:rPr>
       </w:pPr>
       <w:r>
-        <w:t xml:space="preserve">— Esperemos que sim... </w:t>
-      </w:r>
-      <w:proofErr w:type="gramStart"/>
-      <w:r>
-        <w:t>chama</w:t>
-      </w:r>
-      <w:proofErr w:type="gramEnd"/>
-      <w:r>
-        <w:t xml:space="preserve"> lá o chefe a ver se resolvemos isto de uma vez. E depois ajuda-me a sentar.</w:t>
+        <w:t>— Esperemos que sim... chama lá o chefe a ver se resolvemos isto de uma vez. E depois ajuda-me a sentar.</w:t>
       </w:r>
     </w:p>
     <w:p>
@@ -15271,15 +13920,7 @@
         </w:rPr>
       </w:pPr>
       <w:r>
-        <w:t xml:space="preserve">— Pelo andar da carruagem, vamos cá passar a noite. O lado bom é que já não precisamos de procurar uma estalagem... </w:t>
-      </w:r>
-      <w:proofErr w:type="gramStart"/>
-      <w:r>
-        <w:t>nem</w:t>
-      </w:r>
-      <w:proofErr w:type="gramEnd"/>
-      <w:r>
-        <w:t xml:space="preserve"> de pagar!</w:t>
+        <w:t>— Pelo andar da carruagem, vamos cá passar a noite. O lado bom é que já não precisamos de procurar uma estalagem... nem de pagar!</w:t>
       </w:r>
     </w:p>
     <w:p>
@@ -15401,15 +14042,7 @@
         </w:rPr>
       </w:pPr>
       <w:r>
-        <w:t xml:space="preserve">— Lembrei-me agora da Roxy. O que será feito dela? Por esta altura já deveria ter chegado a Luca... </w:t>
-      </w:r>
-      <w:proofErr w:type="gramStart"/>
-      <w:r>
-        <w:t>espero</w:t>
-      </w:r>
-      <w:proofErr w:type="gramEnd"/>
-      <w:r>
-        <w:t xml:space="preserve"> que esteja a ter melhor sorte que nós.</w:t>
+        <w:t>— Lembrei-me agora da Roxy. O que será feito dela? Por esta altura já deveria ter chegado a Luca... espero que esteja a ter melhor sorte que nós.</w:t>
       </w:r>
     </w:p>
     <w:p>
@@ -15439,23 +14072,7 @@
         </w:rPr>
       </w:pPr>
       <w:r>
-        <w:t>— Sim, agora que falas nisso</w:t>
-      </w:r>
-      <w:proofErr w:type="gramStart"/>
-      <w:r>
-        <w:t>,</w:t>
-      </w:r>
-      <w:proofErr w:type="gramEnd"/>
-      <w:r>
-        <w:t xml:space="preserve"> é capaz de ser uma rapariga interessante de conhecer. Sabemos tão pouco dela... </w:t>
-      </w:r>
-      <w:proofErr w:type="gramStart"/>
-      <w:r>
-        <w:t>e</w:t>
-      </w:r>
-      <w:proofErr w:type="gramEnd"/>
-      <w:r>
-        <w:t xml:space="preserve"> aqueles olhos...</w:t>
+        <w:t>— Sim, agora que falas nisso, é capaz de ser uma rapariga interessante de conhecer. Sabemos tão pouco dela... e aqueles olhos...</w:t>
       </w:r>
     </w:p>
     <w:p>
@@ -15505,15 +14122,7 @@
         </w:rPr>
       </w:pPr>
       <w:r>
-        <w:t xml:space="preserve">— Não é isso... </w:t>
-      </w:r>
-      <w:proofErr w:type="gramStart"/>
-      <w:r>
-        <w:t>pronto</w:t>
-      </w:r>
-      <w:proofErr w:type="gramEnd"/>
-      <w:r>
-        <w:t>, chama-me desconfiado. Ela apontou-nos um bastão flamejante! E a história de guerra e provocação de Lanakuv não abona a favor dela!</w:t>
+        <w:t>— Não é isso... pronto, chama-me desconfiado. Ela apontou-nos um bastão flamejante! E a história de guerra e provocação de Lanakuv não abona a favor dela!</w:t>
       </w:r>
     </w:p>
     <w:p>
@@ -15591,15 +14200,7 @@
         <w:t>Rodric</w:t>
       </w:r>
       <w:r>
-        <w:t xml:space="preserve"> estava à espera. Mesmo assim atravessava a porta, cortando o ar até aos seus ouvidos... </w:t>
-      </w:r>
-      <w:proofErr w:type="gramStart"/>
-      <w:r>
-        <w:t>por</w:t>
-      </w:r>
-      <w:proofErr w:type="gramEnd"/>
-      <w:r>
-        <w:t xml:space="preserve"> enquanto apenas o ar. A luz era cada vez menor e mal conseguia distinguir o rosto que os mirava pela grade da porta.</w:t>
+        <w:t xml:space="preserve"> estava à espera. Mesmo assim atravessava a porta, cortando o ar até aos seus ouvidos... por enquanto apenas o ar. A luz era cada vez menor e mal conseguia distinguir o rosto que os mirava pela grade da porta.</w:t>
       </w:r>
     </w:p>
     <w:p>
@@ -15674,15 +14275,7 @@
         </w:rPr>
       </w:pPr>
       <w:r>
-        <w:t>— Tu, ladrão de galinhas, vira-te contra a parede. E tu</w:t>
-      </w:r>
-      <w:proofErr w:type="gramStart"/>
-      <w:r>
-        <w:t>,</w:t>
-      </w:r>
-      <w:proofErr w:type="gramEnd"/>
-      <w:r>
-        <w:t xml:space="preserve"> chega-te para trás. Vamos abrir a porta e ter uma conversa com o teu amigo. Se algum de vocês se armar em esperto, encurtamos a conversa e a vossa história acaba aqui. Perceberam?</w:t>
+        <w:t>— Tu, ladrão de galinhas, vira-te contra a parede. E tu, chega-te para trás. Vamos abrir a porta e ter uma conversa com o teu amigo. Se algum de vocês se armar em esperto, encurtamos a conversa e a vossa história acaba aqui. Perceberam?</w:t>
       </w:r>
     </w:p>
     <w:p>
@@ -15845,15 +14438,7 @@
         </w:rPr>
       </w:pPr>
       <w:r>
-        <w:t xml:space="preserve">— Comprámos dois quilos de grãos de café e pagámos... </w:t>
-      </w:r>
-      <w:proofErr w:type="gramStart"/>
-      <w:r>
-        <w:t>quatro</w:t>
-      </w:r>
-      <w:proofErr w:type="gramEnd"/>
-      <w:r>
-        <w:t>, não, três moedas de cobre. Não tenho bem a certeza depois da pancada que levei.</w:t>
+        <w:t>— Comprámos dois quilos de grãos de café e pagámos... quatro, não, três moedas de cobre. Não tenho bem a certeza depois da pancada que levei.</w:t>
       </w:r>
     </w:p>
     <w:p>
@@ -15904,23 +14489,7 @@
       </w:pPr>
       <w:r>
         <w:lastRenderedPageBreak/>
-        <w:t>— Eh... ‘</w:t>
-      </w:r>
-      <w:proofErr w:type="gramStart"/>
-      <w:r>
-        <w:t>tão</w:t>
-      </w:r>
-      <w:proofErr w:type="gramEnd"/>
-      <w:r>
-        <w:t xml:space="preserve">? Queres apanhar mais? — </w:t>
-      </w:r>
-      <w:proofErr w:type="gramStart"/>
-      <w:r>
-        <w:t>disse</w:t>
-      </w:r>
-      <w:proofErr w:type="gramEnd"/>
-      <w:r>
-        <w:t xml:space="preserve"> um dos seus guarda-costas.</w:t>
+        <w:t>— Eh... ‘tão? Queres apanhar mais? — disse um dos seus guarda-costas.</w:t>
       </w:r>
     </w:p>
     <w:p>
@@ -16034,23 +14603,7 @@
         <w:t>Rikheart</w:t>
       </w:r>
       <w:r>
-        <w:t xml:space="preserve"> é o líder dos cavaleiros que protegem todos os habitantes. Pergunte ao senhor Dinari que gere o pomar de Iessi-Iessi se lhe roubámos alguma coisa, quando lá estivemos há dias a trabalhar no duro para termos o que comer. Pergunte ao mestre do barco que faz a ligação de lá até esta... </w:t>
-      </w:r>
-      <w:proofErr w:type="gramStart"/>
-      <w:r>
-        <w:t>afável</w:t>
-      </w:r>
-      <w:proofErr w:type="gramEnd"/>
-      <w:r>
-        <w:t xml:space="preserve"> cidade, pergunte-lhe se lhe roubámos alguma coisa na viagem. Ou então tenha a decência de avisar as nossas famílias que nos detém aqui... </w:t>
-      </w:r>
-      <w:proofErr w:type="gramStart"/>
-      <w:r>
-        <w:t>sem</w:t>
-      </w:r>
-      <w:proofErr w:type="gramEnd"/>
-      <w:r>
-        <w:t xml:space="preserve"> provas.</w:t>
+        <w:t xml:space="preserve"> é o líder dos cavaleiros que protegem todos os habitantes. Pergunte ao senhor Dinari que gere o pomar de Iessi-Iessi se lhe roubámos alguma coisa, quando lá estivemos há dias a trabalhar no duro para termos o que comer. Pergunte ao mestre do barco que faz a ligação de lá até esta... afável cidade, pergunte-lhe se lhe roubámos alguma coisa na viagem. Ou então tenha a decência de avisar as nossas famílias que nos detém aqui... sem provas.</w:t>
       </w:r>
     </w:p>
     <w:p>
@@ -16171,15 +14724,7 @@
         </w:rPr>
       </w:pPr>
       <w:r>
-        <w:t xml:space="preserve">— Pega nos sapatos... — </w:t>
-      </w:r>
-      <w:proofErr w:type="gramStart"/>
-      <w:r>
-        <w:t>começou</w:t>
-      </w:r>
-      <w:proofErr w:type="gramEnd"/>
-      <w:r>
-        <w:t xml:space="preserve"> o guarda até ser interrompido pelo ataque de tosse matinal do prisioneiro — Calça-te e vem connosco.</w:t>
+        <w:t>— Pega nos sapatos... — começou o guarda até ser interrompido pelo ataque de tosse matinal do prisioneiro — Calça-te e vem connosco.</w:t>
       </w:r>
     </w:p>
     <w:p>
@@ -16359,41 +14904,17 @@
         <w:t>Rodric</w:t>
       </w:r>
       <w:r>
-        <w:t xml:space="preserve"> demorou um pouco mais até fazer o mesmo. Atrás das grades da porta estava o guarda que lhes indicou a localização do mercado. Porque é que estava ali? E porque é </w:t>
-      </w:r>
-      <w:proofErr w:type="gramStart"/>
-      <w:r>
-        <w:t>que..</w:t>
-      </w:r>
-      <w:proofErr w:type="gramEnd"/>
-      <w:r>
-        <w:t xml:space="preserve">. </w:t>
-      </w:r>
-      <w:proofErr w:type="gramStart"/>
-      <w:r>
-        <w:t>demorara</w:t>
-      </w:r>
-      <w:proofErr w:type="gramEnd"/>
-      <w:r>
-        <w:t xml:space="preserve"> tanto tempo?</w:t>
-      </w:r>
-    </w:p>
-    <w:p>
-      <w:pPr>
-        <w:rPr>
-          <w:rFonts w:ascii="Courier New"/>
-        </w:rPr>
-      </w:pPr>
-      <w:r>
-        <w:t xml:space="preserve">— Ponham-se bonitos, está aqui alguém que precisa olhar-vos </w:t>
-      </w:r>
-      <w:proofErr w:type="gramStart"/>
-      <w:r>
-        <w:t>de alto a baixo</w:t>
-      </w:r>
-      <w:proofErr w:type="gramEnd"/>
-      <w:r>
-        <w:t>. Não se preocupe, eles não conseguem fazer-lhe mal. Só precisa de espreitar e dizer se foram estes os dois indivíduos que o assaltaram. Venha, aproxime-se.</w:t>
+        <w:t xml:space="preserve"> demorou um pouco mais até fazer o mesmo. Atrás das grades da porta estava o guarda que lhes indicou a localização do mercado. Porque é que estava ali? E porque é que... demorara tanto tempo?</w:t>
+      </w:r>
+    </w:p>
+    <w:p>
+      <w:pPr>
+        <w:rPr>
+          <w:rFonts w:ascii="Courier New"/>
+        </w:rPr>
+      </w:pPr>
+      <w:r>
+        <w:t>— Ponham-se bonitos, está aqui alguém que precisa olhar-vos de alto a baixo. Não se preocupe, eles não conseguem fazer-lhe mal. Só precisa de espreitar e dizer se foram estes os dois indivíduos que o assaltaram. Venha, aproxime-se.</w:t>
       </w:r>
     </w:p>
     <w:p>
@@ -16506,21 +15027,8 @@
           <w:rFonts w:ascii="Courier New"/>
         </w:rPr>
       </w:pPr>
-      <w:proofErr w:type="gramStart"/>
-      <w:r>
-        <w:t>— ...</w:t>
-      </w:r>
-      <w:proofErr w:type="gramEnd"/>
-      <w:r>
-        <w:t xml:space="preserve"> </w:t>
-      </w:r>
-      <w:proofErr w:type="gramStart"/>
-      <w:r>
-        <w:t>encontrámos</w:t>
-      </w:r>
-      <w:proofErr w:type="gramEnd"/>
-      <w:r>
-        <w:t xml:space="preserve"> nada... roubaram... esconder... </w:t>
+      <w:r>
+        <w:t xml:space="preserve">— ... encontrámos nada... roubaram... esconder... </w:t>
       </w:r>
     </w:p>
     <w:p>
@@ -16545,61 +15053,8 @@
           <w:rFonts w:ascii="Courier New"/>
         </w:rPr>
       </w:pPr>
-      <w:proofErr w:type="gramStart"/>
-      <w:r>
-        <w:t>— ...</w:t>
-      </w:r>
-      <w:proofErr w:type="gramEnd"/>
-      <w:r>
-        <w:t xml:space="preserve"> </w:t>
-      </w:r>
-      <w:proofErr w:type="gramStart"/>
-      <w:r>
-        <w:t>não</w:t>
-      </w:r>
-      <w:proofErr w:type="gramEnd"/>
-      <w:r>
-        <w:t xml:space="preserve"> há... só... </w:t>
-      </w:r>
-      <w:proofErr w:type="gramStart"/>
-      <w:r>
-        <w:t>decisão</w:t>
-      </w:r>
-      <w:proofErr w:type="gramEnd"/>
-      <w:r>
-        <w:t xml:space="preserve"> é sua... procurar... </w:t>
-      </w:r>
-      <w:proofErr w:type="gramStart"/>
-      <w:r>
-        <w:t>não</w:t>
-      </w:r>
-      <w:proofErr w:type="gramEnd"/>
-      <w:r>
-        <w:t xml:space="preserve"> tem... </w:t>
-      </w:r>
-      <w:proofErr w:type="gramStart"/>
-      <w:r>
-        <w:t>é</w:t>
-      </w:r>
-      <w:proofErr w:type="gramEnd"/>
-      <w:r>
-        <w:t xml:space="preserve"> melhor... condenar... </w:t>
-      </w:r>
-      <w:proofErr w:type="gramStart"/>
-      <w:r>
-        <w:t>não</w:t>
-      </w:r>
-      <w:proofErr w:type="gramEnd"/>
-      <w:r>
-        <w:t xml:space="preserve"> vai... </w:t>
-      </w:r>
-      <w:proofErr w:type="gramStart"/>
-      <w:r>
-        <w:t>roubaram</w:t>
-      </w:r>
-      <w:proofErr w:type="gramEnd"/>
-      <w:r>
-        <w:t>.</w:t>
+      <w:r>
+        <w:t>— ... não há... só... decisão é sua... procurar... não tem... é melhor... condenar... não vai... roubaram.</w:t>
       </w:r>
     </w:p>
     <w:p>
@@ -16673,15 +15128,7 @@
         </w:rPr>
       </w:pPr>
       <w:r>
-        <w:t xml:space="preserve">— O QUÊ? — </w:t>
-      </w:r>
-      <w:proofErr w:type="gramStart"/>
-      <w:r>
-        <w:t>perguntou</w:t>
-      </w:r>
-      <w:proofErr w:type="gramEnd"/>
-      <w:r>
-        <w:t xml:space="preserve"> </w:t>
+        <w:t xml:space="preserve">— O QUÊ? — perguntou </w:t>
       </w:r>
       <w:r>
         <w:t>Rodric</w:t>
@@ -16763,15 +15210,7 @@
         </w:rPr>
       </w:pPr>
       <w:r>
-        <w:t xml:space="preserve">— Mas como? O chefe da guarda tomou essa decisão? — </w:t>
-      </w:r>
-      <w:proofErr w:type="gramStart"/>
-      <w:r>
-        <w:t>continuou</w:t>
-      </w:r>
-      <w:proofErr w:type="gramEnd"/>
-      <w:r>
-        <w:t xml:space="preserve"> </w:t>
+        <w:t xml:space="preserve">— Mas como? O chefe da guarda tomou essa decisão? — continuou </w:t>
       </w:r>
       <w:r>
         <w:t>Rikheart</w:t>
@@ -16810,15 +15249,7 @@
         </w:rPr>
       </w:pPr>
       <w:r>
-        <w:t xml:space="preserve">— Portanto, o vendedor confessou que não fomos </w:t>
-      </w:r>
-      <w:proofErr w:type="gramStart"/>
-      <w:r>
-        <w:t>nós certo</w:t>
-      </w:r>
-      <w:proofErr w:type="gramEnd"/>
-      <w:r>
-        <w:t>?</w:t>
+        <w:t>— Portanto, o vendedor confessou que não fomos nós certo?</w:t>
       </w:r>
     </w:p>
     <w:p>
@@ -17078,15 +15509,7 @@
         </w:rPr>
       </w:pPr>
       <w:r>
-        <w:t xml:space="preserve">— Acredite que nós tentamos, mas ele acaba sempre por nos encontrar! — </w:t>
-      </w:r>
-      <w:proofErr w:type="gramStart"/>
-      <w:r>
-        <w:t>gracejou</w:t>
-      </w:r>
-      <w:proofErr w:type="gramEnd"/>
-      <w:r>
-        <w:t xml:space="preserve"> </w:t>
+        <w:t xml:space="preserve">— Acredite que nós tentamos, mas ele acaba sempre por nos encontrar! — gracejou </w:t>
       </w:r>
       <w:r>
         <w:t>Rodric</w:t>
@@ -17155,15 +15578,7 @@
         </w:rPr>
       </w:pPr>
       <w:r>
-        <w:t xml:space="preserve">— Andem para à frente! — </w:t>
-      </w:r>
-      <w:proofErr w:type="gramStart"/>
-      <w:r>
-        <w:t>protestou</w:t>
-      </w:r>
-      <w:proofErr w:type="gramEnd"/>
-      <w:r>
-        <w:t xml:space="preserve"> uma voz sem rosto.</w:t>
+        <w:t>— Andem para à frente! — protestou uma voz sem rosto.</w:t>
       </w:r>
     </w:p>
     <w:p>
@@ -17239,15 +15654,7 @@
         </w:rPr>
       </w:pPr>
       <w:r>
-        <w:t xml:space="preserve">— É uma pena... </w:t>
-      </w:r>
-      <w:proofErr w:type="gramStart"/>
-      <w:r>
-        <w:t>ouvi</w:t>
-      </w:r>
-      <w:proofErr w:type="gramEnd"/>
-      <w:r>
-        <w:t xml:space="preserve"> dizer que o Icarian vai trazer um ilusionista.</w:t>
+        <w:t>— É uma pena... ouvi dizer que o Icarian vai trazer um ilusionista.</w:t>
       </w:r>
     </w:p>
     <w:p>
@@ -17279,15 +15686,7 @@
         </w:rPr>
       </w:pPr>
       <w:r>
-        <w:t xml:space="preserve">— Anda! — </w:t>
-      </w:r>
-      <w:proofErr w:type="gramStart"/>
-      <w:r>
-        <w:t>anunciou</w:t>
-      </w:r>
-      <w:proofErr w:type="gramEnd"/>
-      <w:r>
-        <w:t xml:space="preserve"> </w:t>
+        <w:t xml:space="preserve">— Anda! — anunciou </w:t>
       </w:r>
       <w:r>
         <w:t>Rikheart</w:t>
@@ -17370,15 +15769,7 @@
         </w:rPr>
       </w:pPr>
       <w:r>
-        <w:t xml:space="preserve">Assim que atravessaram o portão, erguendo-se acima de todas as cabeças, avistaram o que parecia ser... </w:t>
-      </w:r>
-      <w:proofErr w:type="gramStart"/>
-      <w:r>
-        <w:t>um</w:t>
-      </w:r>
-      <w:proofErr w:type="gramEnd"/>
-      <w:r>
-        <w:t xml:space="preserve"> farol? O que fazia outro farol, aqui, tão longe de qualquer barco, quando já havia outro perto das docas? Por instantes, a mochila de </w:t>
+        <w:t xml:space="preserve">Assim que atravessaram o portão, erguendo-se acima de todas as cabeças, avistaram o que parecia ser... um farol? O que fazia outro farol, aqui, tão longe de qualquer barco, quando já havia outro perto das docas? Por instantes, a mochila de </w:t>
       </w:r>
       <w:r>
         <w:t>Rikheart</w:t>
@@ -17446,15 +15837,7 @@
         </w:rPr>
       </w:pPr>
       <w:r>
-        <w:t xml:space="preserve">— O que é que se passa? — </w:t>
-      </w:r>
-      <w:proofErr w:type="gramStart"/>
-      <w:r>
-        <w:t>perguntou</w:t>
-      </w:r>
-      <w:proofErr w:type="gramEnd"/>
-      <w:r>
-        <w:t xml:space="preserve"> </w:t>
+        <w:t xml:space="preserve">— O que é que se passa? — perguntou </w:t>
       </w:r>
       <w:r>
         <w:t>Rikheart</w:t>
@@ -17703,15 +16086,7 @@
         </w:rPr>
       </w:pPr>
       <w:r>
-        <w:t xml:space="preserve">— Amigos de Coralyn. Obrigado pela vossa calorosa receção. Vocês são realmente um povo excecional e por isso decidi fazer-vos uma visita, para vos mostrar algo igualmente excecional. Os vossos olhos estão a vislumbrar o futuro — afastou o braço direito, apontando na direção da carruagem — A espécie humana é capaz de feitos extraordinários e deixem-me dizer-vos... </w:t>
-      </w:r>
-      <w:proofErr w:type="gramStart"/>
-      <w:r>
-        <w:t>isto</w:t>
-      </w:r>
-      <w:proofErr w:type="gramEnd"/>
-      <w:r>
-        <w:t>, isto é apenas o começo.</w:t>
+        <w:t>— Amigos de Coralyn. Obrigado pela vossa calorosa receção. Vocês são realmente um povo excecional e por isso decidi fazer-vos uma visita, para vos mostrar algo igualmente excecional. Os vossos olhos estão a vislumbrar o futuro — afastou o braço direito, apontando na direção da carruagem — A espécie humana é capaz de feitos extraordinários e deixem-me dizer-vos... isto, isto é apenas o começo.</w:t>
       </w:r>
     </w:p>
     <w:p>
@@ -17828,15 +16203,7 @@
         </w:rPr>
       </w:pPr>
       <w:r>
-        <w:t xml:space="preserve">— Viva Coralyn! — </w:t>
-      </w:r>
-      <w:proofErr w:type="gramStart"/>
-      <w:r>
-        <w:t>exaltou</w:t>
-      </w:r>
-      <w:proofErr w:type="gramEnd"/>
-      <w:r>
-        <w:t xml:space="preserve"> Icarian com o seu punho direito levantado.</w:t>
+        <w:t>— Viva Coralyn! — exaltou Icarian com o seu punho direito levantado.</w:t>
       </w:r>
     </w:p>
     <w:p>
@@ -17941,15 +16308,7 @@
         </w:rPr>
       </w:pPr>
       <w:r>
-        <w:t xml:space="preserve">— Não precisam de acreditar na velocidade desta carruagem: eu vou provar a um de vós! Antes </w:t>
-      </w:r>
-      <w:proofErr w:type="gramStart"/>
-      <w:r>
-        <w:t>da</w:t>
-      </w:r>
-      <w:proofErr w:type="gramEnd"/>
-      <w:r>
-        <w:t xml:space="preserve"> noite chegar, esta carruagem é capaz de levar um de vocês até Lanakuv e voltar. E como prova de que esteve realmente na minha cidade, irá trazer um exemplar de rocha vulcânica, das que só existem em Lanakuv. Digam-me, quem quer boleia?</w:t>
+        <w:t>— Não precisam de acreditar na velocidade desta carruagem: eu vou provar a um de vós! Antes da noite chegar, esta carruagem é capaz de levar um de vocês até Lanakuv e voltar. E como prova de que esteve realmente na minha cidade, irá trazer um exemplar de rocha vulcânica, das que só existem em Lanakuv. Digam-me, quem quer boleia?</w:t>
       </w:r>
     </w:p>
     <w:p>
@@ -18007,15 +16366,7 @@
         </w:rPr>
       </w:pPr>
       <w:r>
-        <w:t xml:space="preserve">— Aquele tipo... </w:t>
-      </w:r>
-      <w:proofErr w:type="gramStart"/>
-      <w:r>
-        <w:t>aquela</w:t>
-      </w:r>
-      <w:proofErr w:type="gramEnd"/>
-      <w:r>
-        <w:t xml:space="preserve"> cara não me é estranha... </w:t>
+        <w:t xml:space="preserve">— Aquele tipo... aquela cara não me é estranha... </w:t>
       </w:r>
       <w:r>
         <w:t>Rodric</w:t>
@@ -18046,21 +16397,8 @@
       <w:r>
         <w:t>Rodric</w:t>
       </w:r>
-      <w:proofErr w:type="gramStart"/>
-      <w:r>
-        <w:t>,</w:t>
-      </w:r>
-      <w:proofErr w:type="gramEnd"/>
-      <w:r>
-        <w:t xml:space="preserve"> viste aquele... Epá</w:t>
-      </w:r>
-      <w:proofErr w:type="gramStart"/>
-      <w:r>
-        <w:t>,</w:t>
-      </w:r>
-      <w:proofErr w:type="gramEnd"/>
-      <w:r>
-        <w:t xml:space="preserve"> sentes-te bem? Parece que viste um fantasma!</w:t>
+      <w:r>
+        <w:t>, viste aquele... Epá, sentes-te bem? Parece que viste um fantasma!</w:t>
       </w:r>
     </w:p>
     <w:p>
@@ -18092,13 +16430,861 @@
     </w:p>
     <w:p>
       <w:r>
-        <w:t>Novo volume aqui</w:t>
-      </w:r>
-      <w:bookmarkStart w:id="0" w:name="_GoBack"/>
-      <w:bookmarkEnd w:id="0"/>
+        <w:t xml:space="preserve">O público regressava ao interior das muralhas e aos seus afazeres. Rodric </w:t>
+      </w:r>
+      <w:r>
+        <w:t>tinha os olhos fixos na terra mas a sua atenção estava longe das ervas daninhas do chão. Na sua mente, tentava recuperar o rosto da última pessoa a entrar na carruagem. Era ele, certo era que há anos que não o via, mas tinha a certeza que era ele. A repulsa do seu corpo ao registo dos seus olhos confirmava a sua suspeita. Abanou a cabeça para limpar a sua mente.</w:t>
+      </w:r>
+    </w:p>
+    <w:p>
+      <w:r>
+        <w:t>— Tenho a certeza, o olhar é o mesmo, era o meu… progenitor. Afinal está vivo.</w:t>
+      </w:r>
+    </w:p>
+    <w:p>
+      <w:r>
+        <w:t>— Não pode, não faz sentido. O que faz ele junto dos tipos de Lanakuv?</w:t>
+      </w:r>
+    </w:p>
+    <w:p>
+      <w:r>
+        <w:t xml:space="preserve">— Essa é só uma das muitas perguntas que se podem fazer. Porque é que deixou a sua família? Porque é que se tornou um lacaio do senhor de Lanakuv? Porque é que deixou a minha mãe </w:t>
+      </w:r>
+      <w:r>
+        <w:t>destroçada e consumida pela dúvida, ao mesmo tempo que anda por aqui a pavonear-se?</w:t>
+      </w:r>
+      <w:r>
+        <w:t xml:space="preserve"> Porque é que enverga as </w:t>
+      </w:r>
+      <w:r>
+        <w:t>roupas</w:t>
+      </w:r>
+      <w:r>
+        <w:t xml:space="preserve"> do povo que odeia as criaturas antigas? Bem, esta última pergunta é fácil </w:t>
+      </w:r>
+      <w:r>
+        <w:t>de responder, conhecendo a</w:t>
+      </w:r>
+      <w:r>
+        <w:t xml:space="preserve"> vergonha que passou em Luca.</w:t>
+      </w:r>
+      <w:r>
+        <w:t xml:space="preserve"> Pelo menos nisso foi coerente, o triste.</w:t>
+      </w:r>
+    </w:p>
+    <w:p>
+      <w:r>
+        <w:t>Rodric enfiou as mãos nos bolsos para o seu amigo não as ver tremer.</w:t>
+      </w:r>
+    </w:p>
+    <w:p>
+      <w:r>
+        <w:t>— Bem, quem melhor que tu para saber se era mesmo ele ou não. Não sei o que te diga, acho que “parabéns” não se aplica no teu caso. Pronto, não me olhes assim, não se fala mais nisso.</w:t>
+      </w:r>
+    </w:p>
+    <w:p>
+      <w:r>
+        <w:t>Rikheart pousou uma mão no ombro de Rodric, tanto para reconforta-lo como para força-lo a andar.</w:t>
+      </w:r>
+    </w:p>
+    <w:p>
+      <w:r>
+        <w:t xml:space="preserve">— Só digo mais uma coisa </w:t>
+      </w:r>
+      <w:r>
+        <w:t>isto está a ser uma viagem e peras! Ainda bem que não ficaste em casa!</w:t>
+      </w:r>
+    </w:p>
+    <w:p>
+      <w:r>
+        <w:t xml:space="preserve">Rodric olhou para o largo sorriso do seu amigo e não conseguiu evitar sorrir também. De que adiantava odiar a verdade? A verdade não é perversa, nem assustadora, nem revoltante. Simplesmente é como é, verdade. Já o era antes de ser conhecida, continua a ser depois de descoberta, igual a quem quer que a encontre. Se Rikheart não estava incomodado com a verdade, é porque o problema estava em si. E não </w:t>
+      </w:r>
+      <w:r>
+        <w:lastRenderedPageBreak/>
+        <w:t xml:space="preserve">precisava de criar dificuldades a si próprio. </w:t>
+      </w:r>
+      <w:r>
+        <w:t>Foi então que o</w:t>
+      </w:r>
+      <w:r>
+        <w:t xml:space="preserve"> seu sorriso </w:t>
+      </w:r>
+      <w:r>
+        <w:t xml:space="preserve">se </w:t>
+      </w:r>
+      <w:r>
+        <w:t>alargou até igualar o do seu amigo. Pensando bem, não importava quem partia mas sim quem</w:t>
+      </w:r>
+      <w:r>
+        <w:t xml:space="preserve"> ficava</w:t>
+      </w:r>
+      <w:r>
+        <w:t>.</w:t>
+      </w:r>
+    </w:p>
+    <w:p>
+      <w:r>
+        <w:t>A maioria da multidão já se encontrava no interior da cidade quando voltaram a atravessar o portão. Dirigiram-se ao primeiro guarda que encontraram, à esquerda do portão, bloqueando o acesso ao que parecia ser uma escada de acesso às muralhas.</w:t>
+      </w:r>
+    </w:p>
+    <w:p>
+      <w:r>
+        <w:t>— Viva, pode dizer-nos onde podemos encontrar o chefe da guarda? Precisamos de falar com ele.</w:t>
+      </w:r>
+    </w:p>
+    <w:p>
+      <w:r>
+        <w:t xml:space="preserve">O guarda </w:t>
+      </w:r>
+      <w:r>
+        <w:t>examinou</w:t>
+      </w:r>
+      <w:r>
+        <w:t xml:space="preserve"> Rikheart da ponta dos sapatos à ponta do seu cabelo despenteado e sujo. Depois olhou para o outro rapaz ao seu lado, com o mesmo aspeto deplorável.</w:t>
+      </w:r>
+    </w:p>
+    <w:p>
+      <w:r>
+        <w:t>— Porque é que vocês precisam de saber onde ele está? Estão a planear alguma?</w:t>
+      </w:r>
+    </w:p>
+    <w:p>
+      <w:r>
+        <w:t xml:space="preserve">— Não, como lhe disse só precisamos de falar com ele. Se não confia em nós, pode </w:t>
+      </w:r>
+      <w:r>
+        <w:t xml:space="preserve">escoltar-nos </w:t>
+      </w:r>
+      <w:r>
+        <w:t>até</w:t>
+      </w:r>
+      <w:r>
+        <w:t xml:space="preserve"> ao seu chefe</w:t>
+      </w:r>
+      <w:r>
+        <w:t>.</w:t>
+      </w:r>
+    </w:p>
+    <w:p>
+      <w:r>
+        <w:t>—</w:t>
+      </w:r>
+      <w:r>
+        <w:t xml:space="preserve"> Estou aqui, o que se passa?</w:t>
+      </w:r>
+    </w:p>
+    <w:p>
+      <w:r>
+        <w:t xml:space="preserve">O corpo de </w:t>
+      </w:r>
+      <w:r>
+        <w:t xml:space="preserve">Rodric </w:t>
+      </w:r>
+      <w:r>
+        <w:t xml:space="preserve">estremeceu ao reconhecer </w:t>
+      </w:r>
+      <w:r>
+        <w:t xml:space="preserve">a voz grave </w:t>
+      </w:r>
+      <w:r>
+        <w:t xml:space="preserve">mesmo </w:t>
+      </w:r>
+      <w:r>
+        <w:t xml:space="preserve">atrás de si. </w:t>
+      </w:r>
+      <w:r>
+        <w:t>Ainda que estivessem fora das paredes da prisão, a sua voz c</w:t>
+      </w:r>
+      <w:r>
+        <w:t xml:space="preserve">ontinuava </w:t>
+      </w:r>
+      <w:r>
+        <w:t>gélida e o seu tom afiado.</w:t>
+      </w:r>
+    </w:p>
+    <w:p>
+      <w:r>
+        <w:t>— Ei, o que é que… Prendam já esses dois! São fugitivos!</w:t>
+      </w:r>
+    </w:p>
+    <w:p>
+      <w:r>
+        <w:t>Rikheart permaneceu imóvel e expirou sonoramente. Rodric não foi capaz de manter a calma e virou costas para poder olhar o chefe da guarda nos olhos.</w:t>
+      </w:r>
+    </w:p>
+    <w:p>
+      <w:r>
+        <w:t>— Você deve estar a gozar! Fomos libertados!</w:t>
+      </w:r>
+    </w:p>
+    <w:p>
+      <w:r>
+        <w:t xml:space="preserve">O guarda à frente de Rikheart levou a mão à sua espada e </w:t>
+      </w:r>
+      <w:r>
+        <w:t>estudou a sua reação</w:t>
+      </w:r>
+      <w:r>
+        <w:t>.</w:t>
+      </w:r>
+      <w:r>
+        <w:t xml:space="preserve"> Estavam cercados. A escolta do chefe da guarda empunhava as espadas e aproximavam-se de forma decidida. Para seu grande espanto, Rodric também segurava na mão o seu punhal. Este rapaz estava cada vez mais corajoso ou louco.</w:t>
+      </w:r>
+    </w:p>
+    <w:p>
+      <w:r>
+        <w:t>— Rodric guarda isso — disse-lhe baixinho.</w:t>
+      </w:r>
+    </w:p>
+    <w:p>
+      <w:r>
+        <w:t xml:space="preserve">— Nem pense </w:t>
+      </w:r>
+      <w:r>
+        <w:t xml:space="preserve">em tocar-nos! Enquanto o </w:t>
+      </w:r>
+      <w:r>
+        <w:rPr>
+          <w:i/>
+        </w:rPr>
+        <w:t>senhor</w:t>
+      </w:r>
+      <w:r>
+        <w:t xml:space="preserve"> andava por aí a receber visitas, o vendedor retirou a queixa assim que soube que o </w:t>
+      </w:r>
+      <w:r>
+        <w:rPr>
+          <w:i/>
+        </w:rPr>
+        <w:t>senhor</w:t>
+      </w:r>
+      <w:r>
+        <w:t xml:space="preserve"> — apontou-lhe o punhal como quem aponta um dedo — tinha prendido dois inocentes. Ao contrário de si, o vendedor teve a decência de nos ouvir e os remorsos de nos libertar.</w:t>
+      </w:r>
+    </w:p>
+    <w:p>
+      <w:r>
+        <w:t xml:space="preserve">Os guarda-costas ouviram as acusações e aguardaram a resposta do </w:t>
+      </w:r>
+      <w:r>
+        <w:t>seu chefe. De qualquer forma, mesmo que</w:t>
+      </w:r>
+      <w:r>
+        <w:t xml:space="preserve"> o miúdo tentasse </w:t>
+      </w:r>
+      <w:r>
+        <w:t xml:space="preserve">alguma coisa </w:t>
+      </w:r>
+      <w:r>
+        <w:t>com aquele alfinete seria facilmente dominado.</w:t>
+      </w:r>
+    </w:p>
+    <w:p>
+      <w:r>
+        <w:lastRenderedPageBreak/>
+        <w:t>— Mentiras, aproveitaram-se da vinda de Icarian para evadirem-se da vossa cela!</w:t>
+      </w:r>
+    </w:p>
+    <w:p>
+      <w:r>
+        <w:t xml:space="preserve">— O quê?! </w:t>
+      </w:r>
+      <w:r>
+        <w:t>A sua acusação é ridícula</w:t>
+      </w:r>
+      <w:r>
+        <w:t>!</w:t>
+      </w:r>
+    </w:p>
+    <w:p>
+      <w:r>
+        <w:t xml:space="preserve">Rikheart pigarreou mas o seu amigo </w:t>
+      </w:r>
+      <w:r>
+        <w:t>estava desembestado</w:t>
+      </w:r>
+      <w:r>
+        <w:t>.</w:t>
+      </w:r>
+    </w:p>
+    <w:p>
+      <w:r>
+        <w:t xml:space="preserve">— Acha mesmo que estes dois fedelhos seriam capazes de forçar a porta trancada da sua cela? E que desarmados e esfomeados </w:t>
+      </w:r>
+      <w:r>
+        <w:t>seríamos</w:t>
+      </w:r>
+      <w:r>
+        <w:t xml:space="preserve"> capazes de dominar todos os guardas do edifício?</w:t>
+      </w:r>
+      <w:r>
+        <w:t xml:space="preserve"> Mesmo que essa fuga mirabolante fosse verdade, acha que a primeira coisa que </w:t>
+      </w:r>
+      <w:r>
+        <w:t>faríamos</w:t>
+      </w:r>
+      <w:r>
+        <w:t xml:space="preserve"> depois de recuperar a nossa liberdade era pedir para falar com o chefe da guarda? Francamente! P</w:t>
+      </w:r>
+      <w:r>
+        <w:t>ensava que éramos todos crescidinhos…</w:t>
+      </w:r>
+    </w:p>
+    <w:p>
+      <w:r>
+        <w:t>Um dos guarda-costas fez um careta como se tivesse levado um soco na barriga e o outro reagiu arregalando os olhos. Rikheart colocou uma mão sobre o cabo da sua espada e a outra na anca para disfarçar.</w:t>
+      </w:r>
+    </w:p>
+    <w:p>
+      <w:r>
+        <w:t>— Como te atreves, puto? A prisão é boa demais para ti!</w:t>
+      </w:r>
+    </w:p>
+    <w:p>
+      <w:r>
+        <w:t xml:space="preserve">O chefe da guarda </w:t>
+      </w:r>
+      <w:r>
+        <w:t>levou a mão à sua</w:t>
+      </w:r>
+      <w:r>
+        <w:t xml:space="preserve"> espada e os seus guarda-costas recuaram. Rikheart </w:t>
+      </w:r>
+      <w:r>
+        <w:t>não lhe deu tempo e avançou, encostando</w:t>
+      </w:r>
+      <w:r>
+        <w:t xml:space="preserve">-lhe a ponta da </w:t>
+      </w:r>
+      <w:r>
+        <w:t>espada</w:t>
+      </w:r>
+      <w:r>
+        <w:t xml:space="preserve"> ao pescoço</w:t>
+      </w:r>
+      <w:r>
+        <w:t>.</w:t>
+      </w:r>
+    </w:p>
+    <w:p>
+      <w:r>
+        <w:t xml:space="preserve">— Não se atreva você a erguer essa </w:t>
+      </w:r>
+      <w:r>
+        <w:t>lâmina</w:t>
+      </w:r>
+      <w:r>
+        <w:t xml:space="preserve"> contra </w:t>
+      </w:r>
+      <w:r>
+        <w:t xml:space="preserve">o filho de Saturnino Salgueiro, o líder dos cavaleiros de Luca, </w:t>
+      </w:r>
+      <w:r>
+        <w:t>e</w:t>
+      </w:r>
+      <w:r>
+        <w:t xml:space="preserve"> o filho Anna Carvalho, a eleita do povo para decidir os destinos de Luca</w:t>
+      </w:r>
+      <w:r>
+        <w:t xml:space="preserve">. Somos </w:t>
+      </w:r>
+      <w:r>
+        <w:t>viajantes</w:t>
+      </w:r>
+      <w:r>
+        <w:t xml:space="preserve"> e </w:t>
+      </w:r>
+      <w:r>
+        <w:t>viemos a Coralyn em paz</w:t>
+      </w:r>
+      <w:r>
+        <w:t xml:space="preserve">, coisa que você </w:t>
+      </w:r>
+      <w:r>
+        <w:t>nunca nos deu</w:t>
+      </w:r>
+      <w:r>
+        <w:t xml:space="preserve"> por mero capricho. Largue a espada.</w:t>
+      </w:r>
+    </w:p>
+    <w:p>
+      <w:r>
+        <w:t>A perna esquerda do homem robusto palpitava de forma descontrolada. Essa vibração estendia-se ao resto do corpo que se mantinha imobilizado numa posição estranha, como se fosse uma marioneta.</w:t>
+      </w:r>
+    </w:p>
+    <w:p>
+      <w:r>
+        <w:t xml:space="preserve">— Mesmo que vocês sejam quem dizem que são — disse o chefe da guarda, agora com mais calma mas com o mesmo desdém — </w:t>
+      </w:r>
+      <w:r>
+        <w:rPr>
+          <w:i/>
+        </w:rPr>
+        <w:t>nós</w:t>
+      </w:r>
+      <w:r>
+        <w:t xml:space="preserve"> estamos em superioridade e </w:t>
+      </w:r>
+      <w:r>
+        <w:rPr>
+          <w:i/>
+        </w:rPr>
+        <w:t>vocês</w:t>
+      </w:r>
+      <w:r>
+        <w:t xml:space="preserve"> são intrusos na minha cidade.</w:t>
+      </w:r>
+    </w:p>
+    <w:p>
+      <w:r>
+        <w:t>— Respeito os seus homens</w:t>
+      </w:r>
+      <w:r>
+        <w:t>. E</w:t>
+      </w:r>
+      <w:r>
+        <w:t xml:space="preserve">stá-lhes na cara que são gente de valor </w:t>
+      </w:r>
+      <w:r>
+        <w:t xml:space="preserve">que conhece a honra e a justiça. Mereciam melhor chefe — antes de continuar, Rikheart pressionou a lâmina até a pele do pescoço se dobrar à sua volta — Estávamos à sua procura precisamente por uma questão de justiça. Você bateu e prendeu estes dois jovens, sem provas e sem comida, </w:t>
+      </w:r>
+      <w:commentRangeStart w:id="0"/>
+      <w:r>
+        <w:t>durante dois dias</w:t>
+      </w:r>
+      <w:commentRangeEnd w:id="0"/>
+      <w:r>
+        <w:rPr>
+          <w:rStyle w:val="CommentReference"/>
+        </w:rPr>
+        <w:commentReference w:id="0"/>
+      </w:r>
+      <w:r>
+        <w:t>!</w:t>
+      </w:r>
+    </w:p>
+    <w:p>
+      <w:r>
+        <w:t>De onde estavam, os guardas não conseguiam testemunhar a raiva que consumia o rosto do seu líder. Limitaram-se a trocar um olhar confuso. Rikheart continuou.</w:t>
+      </w:r>
+    </w:p>
+    <w:p>
+      <w:r>
+        <w:t xml:space="preserve">— Seria de esperar que o chefe da guarda, como qualquer homem honrado, quisesse limpar o seu bom nome e compensar estes dois jovens com uma refeição, um banho e uma cama. Em vez disso </w:t>
+      </w:r>
+      <w:r>
+        <w:t>ameaça-nos com prisão, outra vez. Não lhe resta nenhuma decência?</w:t>
+      </w:r>
+    </w:p>
+    <w:p>
+      <w:r>
+        <w:lastRenderedPageBreak/>
+        <w:t>— Dadas as circunstâncias fazemos o seguinte acordo</w:t>
+      </w:r>
+      <w:r>
+        <w:t>: v</w:t>
+      </w:r>
+      <w:r>
+        <w:t xml:space="preserve">ocês saem imediatamente de Coralyn e eu dou a minha palavra que não vos mato — o sorriso de vitória contrastava com o ódio que faiscava nos seus olhos — </w:t>
+      </w:r>
+      <w:r>
+        <w:t>Façam-me a vontade e recusem.</w:t>
+      </w:r>
+    </w:p>
+    <w:p>
+      <w:r>
+        <w:t>Desta vez Rikheart dirigiu-se aos guardas. Não tinha muito mais tempo, já havia pessoas a comentar e a clamar por auxílio.</w:t>
+      </w:r>
+    </w:p>
+    <w:p>
+      <w:r>
+        <w:t xml:space="preserve">— Meus bons homens, vocês são testemunhas das palavras do vosso chefe. Se sairmos </w:t>
+      </w:r>
+      <w:r>
+        <w:t xml:space="preserve">agora </w:t>
+      </w:r>
+      <w:r>
+        <w:t xml:space="preserve">as nossas vidas serão poupadas. </w:t>
+      </w:r>
+      <w:r>
+        <w:t>A</w:t>
+      </w:r>
+      <w:r>
+        <w:t>ceitamos o acordo</w:t>
+      </w:r>
+      <w:r>
+        <w:t>. Deu a sua palavra, agora cumpra-a.</w:t>
+      </w:r>
+    </w:p>
+    <w:p>
+      <w:r>
+        <w:t>Rikheart aliviou a pressão. Por momentos sentiu-se tentado a libertar Coralyn da tirania daquele verme. Optou por não guardar a espada e pediu a Rodric que o seguisse. O chefe da guarda afagou o pescoço com a sua mão e observou-a à procura de vestígios de sangue, sem sucesso para sua desilusão. Os seus guarda-costas desviaram-se para deixar os rapazes passar. Rikheart fez-lhes continência com a mão livre e eles responderam com a cabeça.</w:t>
+      </w:r>
+    </w:p>
+    <w:p>
+      <w:r>
+        <w:t>— Desapareçam antes que mude de ideias! Pode ser que um dia destes vos faça uma visita, na graça de Ixilak.</w:t>
+      </w:r>
+    </w:p>
+    <w:p>
+      <w:r>
+        <w:t xml:space="preserve">Os rapazes mantiveram o seu passo acelerado até ao portão. Rodric olhou por cima do ombro, </w:t>
+      </w:r>
+      <w:r>
+        <w:t>inquieto com as últimas palavras do chefe da guarda</w:t>
+      </w:r>
+      <w:r>
+        <w:t>, enquanto Rikheart examinava os guardas que a</w:t>
+      </w:r>
+      <w:r>
+        <w:t>cabavam de chegar à sua direita de armas em punho. Contornaram o portão o mais depressa que conseguiram e começaram a correr. Ainda ouviram algumas palavras explodirem atrás de si, palavras como “inúteis” e “incapazes”.</w:t>
+      </w:r>
+    </w:p>
+    <w:p>
+      <w:r>
+        <w:t>Depois de se certificarem que ninguém os perseguia, abrandaram o ritmo e caminharam junto da muralha da cidade. A sombra do muro alto mal chegava para cobrir a cabeça e o calor tornava-se cada vez mais intenso. Rodric caminhava de olhos postos na sua sombra quando Rikheart indicou que se podiam abrigar à sombra da torre para comer e beber qualquer coisa. Levantou a cabeça e procurou a torre a que o seu amigo se referia.</w:t>
+      </w:r>
+    </w:p>
+    <w:p>
+      <w:r>
+        <w:t>— Espera… essa torre…</w:t>
+      </w:r>
+    </w:p>
+    <w:p>
+      <w:r>
+        <w:t>Ro</w:t>
+      </w:r>
+      <w:r>
+        <w:t>dric voltou costas à procura do</w:t>
+      </w:r>
+      <w:r>
+        <w:t xml:space="preserve"> port</w:t>
+      </w:r>
+      <w:r>
+        <w:t xml:space="preserve">ão de Coralyn. Lembrava-se de ter visto nas proximidades uma torre, uma torre que lhe havia despertado a curiosidade, curiosidade essa que foi totalmente absorvida pela exibição de Icarian. Agora lembrava-se. E lembrou-se de algo mais ainda, algo que preferia ter esquecido. Cobriu os olhos com a palma da mão e observou o topo da torre. </w:t>
+      </w:r>
+      <w:r>
+        <w:t>A torre erguia-se a uma altura de cinco ou seis pessoas, provavelmente seis. As paredes pareciam ser pretas mas podia ser efeito do sol.</w:t>
+      </w:r>
+      <w:r>
+        <w:t xml:space="preserve"> Estas paredes estendiam-se e curvavam-se no topo, unindo-se no centro da torre, onde algo estava encaixado, algo brilhante. Rodric parou de andar e deu uns passos atrás, porque quanto mais andava mais o topo ficava oculto pelas paredes da torre. Examinou com mais atenção e reparou que o objeto </w:t>
+      </w:r>
+      <w:r>
+        <w:lastRenderedPageBreak/>
+        <w:t>brilhante era na realidade translúcido, como se fosse vidro ou cristal, parecia emitir um brilho azul, mas àquela hora do dia podia ser simplesmente o azul do céu limpo. Sim, ele lembrava-se.</w:t>
+      </w:r>
+    </w:p>
+    <w:p>
+      <w:r>
+        <w:t xml:space="preserve">— Torres… cristais… </w:t>
+      </w:r>
+      <w:r>
+        <w:t>não, não pode ser, é uma coincidência.</w:t>
+      </w:r>
+    </w:p>
+    <w:p>
+      <w:r>
+        <w:t>— Disseste alguma coisa? —</w:t>
+      </w:r>
+      <w:r>
+        <w:t xml:space="preserve"> perguntou Rikheart enquanto tirava a mochila das costas e a pousava na base da torre, totalmente à sombra.</w:t>
+      </w:r>
+    </w:p>
+    <w:p>
+      <w:r>
+        <w:t>— Espera! — gritou Rodric enquanto esbracejava — Afasta-te daí!</w:t>
+      </w:r>
+    </w:p>
+    <w:p>
+      <w:r>
+        <w:t>Rodric apressou-se a chegar junto da torre, tal como Rikheart se apressou a pegar na mochila e a saltar para trás. Os seus olhos denunciavam o susto que apanhou.</w:t>
+      </w:r>
+    </w:p>
+    <w:p>
+      <w:r>
+        <w:t>— O que é que passa?! É uma armadilha?</w:t>
+      </w:r>
+    </w:p>
+    <w:p>
+      <w:r>
+        <w:t>— Não sei… — hesitou Rodric enquanto perscrutava as parede e a base da torre.</w:t>
+      </w:r>
+    </w:p>
+    <w:p>
+      <w:r>
+        <w:t>— Como “não sabes”? Gritaste para eu me afastar, como se a torre fosse cair em cima de mim!</w:t>
+      </w:r>
+    </w:p>
+    <w:p>
+      <w:r>
+        <w:t>— Desculpa, há uma coisa que eu não te contei.</w:t>
+      </w:r>
+    </w:p>
+    <w:p>
+      <w:r>
+        <w:t>O olhar de Rodric estava preso nos símbolos — pequenos traços e círculos — que brilhavam intensamente mesmo em plena luz do dia.</w:t>
+      </w:r>
+      <w:r>
+        <w:t xml:space="preserve"> Estavam espalhados pelas paredes da torre, numa disposição que parecia formar linhas e padrões.</w:t>
+      </w:r>
+    </w:p>
+    <w:p>
+      <w:r>
+        <w:t>Contou-lhe o sonho que teve ainda em Luca. Falou-lhe das torres, da estrela de oito pontas e das bandeiras azuis. Explicou-lhe que não era a primeira vez que sonhava com algo que acabava por se realizar no futuro. Foi por essa razão que o alertara para o perigo daquela torre, porque se lembrara da destruição que lhe estava associada no seu sonho.</w:t>
+      </w:r>
+    </w:p>
+    <w:p>
+      <w:r>
+        <w:t xml:space="preserve">— Sonho, visão ou coincidência, esta torre tem aspeto de já cá estar há tempo suficiente para não ser uma ameaça. Podemos </w:t>
+      </w:r>
+      <w:r>
+        <w:rPr>
+          <w:i/>
+        </w:rPr>
+        <w:t>por favor</w:t>
+      </w:r>
+      <w:r>
+        <w:t xml:space="preserve"> ir para a sombra?</w:t>
+      </w:r>
+    </w:p>
+    <w:p>
+      <w:pPr>
+        <w:rPr>
+          <w:color w:val="FFFFFF" w:themeColor="background1"/>
+        </w:rPr>
+      </w:pPr>
+      <w:r>
+        <w:t xml:space="preserve">Acordaram em não se sentarem com as costas encostadas à torre mas sim a alguma distância… só para o caso. Desde que estivesse à sombra para Rikheart estava tudo </w:t>
+      </w:r>
+      <w:r>
+        <w:rPr>
+          <w:color w:val="FFFFFF" w:themeColor="background1"/>
+        </w:rPr>
+        <w:t>bem.</w:t>
+      </w:r>
+      <w:r>
+        <w:rPr>
+          <w:color w:val="FFFFFF" w:themeColor="background1"/>
+        </w:rPr>
+        <w:t xml:space="preserve"> Assim que pousaram as mochilas, cada um tomou a iniciativa de procurar o seu cantil da água.</w:t>
+      </w:r>
+    </w:p>
+    <w:p>
+      <w:pPr>
+        <w:rPr>
+          <w:color w:val="FFFFFF" w:themeColor="background1"/>
+        </w:rPr>
+      </w:pPr>
+      <w:r>
+        <w:rPr>
+          <w:color w:val="FFFFFF" w:themeColor="background1"/>
+        </w:rPr>
+        <w:t xml:space="preserve">— Ainda não acredito que ameaçámos o chefe da guarda de Coralyn e </w:t>
+      </w:r>
+      <w:r>
+        <w:rPr>
+          <w:color w:val="FFFFFF" w:themeColor="background1"/>
+        </w:rPr>
+        <w:t xml:space="preserve">ainda nos demos ao luxo de sair </w:t>
+      </w:r>
+      <w:r>
+        <w:rPr>
+          <w:color w:val="FFFFFF" w:themeColor="background1"/>
+        </w:rPr>
+        <w:t>pelo portão principal — exclamou Rodric após um longo golo.</w:t>
+      </w:r>
+    </w:p>
+    <w:p>
+      <w:pPr>
+        <w:rPr>
+          <w:color w:val="FFFFFF" w:themeColor="background1"/>
+        </w:rPr>
+      </w:pPr>
+      <w:r>
+        <w:rPr>
+          <w:color w:val="FFFFFF" w:themeColor="background1"/>
+        </w:rPr>
+        <w:t xml:space="preserve">— E eu ainda não acredito que vamos ter de </w:t>
+      </w:r>
+      <w:r>
+        <w:rPr>
+          <w:color w:val="FFFFFF" w:themeColor="background1"/>
+        </w:rPr>
+        <w:t xml:space="preserve">caminhar </w:t>
+      </w:r>
+      <w:r>
+        <w:rPr>
+          <w:color w:val="FFFFFF" w:themeColor="background1"/>
+        </w:rPr>
+        <w:t>até Twa Dwet… com este calor!</w:t>
+      </w:r>
+    </w:p>
+    <w:p>
+      <w:pPr>
+        <w:rPr>
+          <w:color w:val="FFFFFF" w:themeColor="background1"/>
+        </w:rPr>
+      </w:pPr>
+      <w:r>
+        <w:rPr>
+          <w:color w:val="FFFFFF" w:themeColor="background1"/>
+        </w:rPr>
+        <w:t>I</w:t>
+      </w:r>
+      <w:r>
+        <w:rPr>
+          <w:color w:val="FFFFFF" w:themeColor="background1"/>
+        </w:rPr>
+        <w:t xml:space="preserve">nspecionaram </w:t>
+      </w:r>
+      <w:r>
+        <w:rPr>
+          <w:color w:val="FFFFFF" w:themeColor="background1"/>
+        </w:rPr>
+        <w:t xml:space="preserve">o conteúdo das mochilas com mais atenção. Não faltava nada. No entanto, era possível que viesse a faltar. A viagem até aos anões seria desgastante e </w:t>
+      </w:r>
+      <w:r>
+        <w:rPr>
+          <w:color w:val="FFFFFF" w:themeColor="background1"/>
+        </w:rPr>
+        <w:lastRenderedPageBreak/>
+        <w:t>quando chegassem ao seu destino não poderiam reabastecer. Além de</w:t>
+      </w:r>
+      <w:r>
+        <w:rPr>
+          <w:color w:val="FFFFFF" w:themeColor="background1"/>
+        </w:rPr>
+        <w:t xml:space="preserve"> </w:t>
+      </w:r>
+      <w:r>
+        <w:rPr>
+          <w:color w:val="FFFFFF" w:themeColor="background1"/>
+        </w:rPr>
+        <w:t>espadas, armaduras</w:t>
+      </w:r>
+      <w:r>
+        <w:rPr>
+          <w:color w:val="FFFFFF" w:themeColor="background1"/>
+        </w:rPr>
+        <w:t xml:space="preserve">, metais </w:t>
+      </w:r>
+      <w:r>
+        <w:rPr>
+          <w:color w:val="FFFFFF" w:themeColor="background1"/>
+        </w:rPr>
+        <w:t>e pedras preciosas</w:t>
+      </w:r>
+      <w:r>
+        <w:rPr>
+          <w:color w:val="FFFFFF" w:themeColor="background1"/>
+        </w:rPr>
+        <w:t>,</w:t>
+      </w:r>
+      <w:r>
+        <w:rPr>
+          <w:color w:val="FFFFFF" w:themeColor="background1"/>
+        </w:rPr>
+        <w:t xml:space="preserve"> os anões de Twa Dwet não teriam muito para dispensar ou trocar. Como se não bastasse, ainda teriam de </w:t>
+      </w:r>
+      <w:r>
+        <w:rPr>
+          <w:color w:val="FFFFFF" w:themeColor="background1"/>
+        </w:rPr>
+        <w:t xml:space="preserve">caminhar todo o caminho desde as montanhas até </w:t>
+      </w:r>
+      <w:r>
+        <w:rPr>
+          <w:color w:val="FFFFFF" w:themeColor="background1"/>
+        </w:rPr>
+        <w:t>Binuin</w:t>
+      </w:r>
+      <w:r>
+        <w:rPr>
+          <w:color w:val="FFFFFF" w:themeColor="background1"/>
+        </w:rPr>
+        <w:t>. Só aí poderiam recuperar forças e mantimentos.</w:t>
+      </w:r>
+    </w:p>
+    <w:p>
+      <w:pPr>
+        <w:rPr>
+          <w:color w:val="FFFFFF" w:themeColor="background1"/>
+        </w:rPr>
+      </w:pPr>
+      <w:r>
+        <w:rPr>
+          <w:color w:val="FFFFFF" w:themeColor="background1"/>
+        </w:rPr>
+        <w:t>Rodric sentia-se cansado. A explicação pouco animadora de Rikheart era parte da causa da sua preguiça. O calor era a outra parte. Limpou o suor da testa e deitou-se à sombra da torre. Não ganhavam nada em caminhar com aquele calor. O melhor a fazer era esperar que o sol enfraquecesse com uma bela sesta. Depois de fecharem os olhos, o ar quente fez o resto e embalou-lhes a consciência.</w:t>
+      </w:r>
+    </w:p>
+    <w:p>
+      <w:pPr>
+        <w:jc w:val="center"/>
+        <w:rPr>
+          <w:color w:val="FFFFFF" w:themeColor="background1"/>
+        </w:rPr>
+      </w:pPr>
+      <w:r>
+        <w:rPr>
+          <w:color w:val="FFFFFF" w:themeColor="background1"/>
+        </w:rPr>
+        <w:t>* * *</w:t>
+      </w:r>
+    </w:p>
+    <w:p>
+      <w:pPr>
+        <w:rPr>
+          <w:color w:val="FFFFFF" w:themeColor="background1"/>
+        </w:rPr>
+      </w:pPr>
+      <w:r>
+        <w:rPr>
+          <w:color w:val="FFFFFF" w:themeColor="background1"/>
+        </w:rPr>
+        <w:t xml:space="preserve">A luz </w:t>
+      </w:r>
+      <w:r>
+        <w:rPr>
+          <w:color w:val="FFFFFF" w:themeColor="background1"/>
+        </w:rPr>
+        <w:t xml:space="preserve">direta </w:t>
+      </w:r>
+      <w:r>
+        <w:rPr>
+          <w:color w:val="FFFFFF" w:themeColor="background1"/>
+        </w:rPr>
+        <w:t>nos olhos</w:t>
+      </w:r>
+      <w:r>
+        <w:rPr>
+          <w:color w:val="FFFFFF" w:themeColor="background1"/>
+        </w:rPr>
+        <w:t xml:space="preserve"> de Rodric fizeram-no acordar. Apoiou-se e as suas costas protestaram. Como adorava dormir no chão. Olhou à volta e as mochilas estavam a alguma distância. Sem saber, durante o sono, o seu corpo foi acompanhando a deslocação da sombra da torre. O ar estava mais fresco, fizeram bem em esperar.</w:t>
+      </w:r>
+      <w:r>
+        <w:rPr>
+          <w:color w:val="FFFFFF" w:themeColor="background1"/>
+        </w:rPr>
+        <w:t xml:space="preserve"> Só havia algo que o incomodava —</w:t>
+      </w:r>
+      <w:r>
+        <w:rPr>
+          <w:color w:val="FFFFFF" w:themeColor="background1"/>
+        </w:rPr>
+        <w:t xml:space="preserve"> o seu cansaço, que não desaparecera com a sesta. Seria capaz de jurar que se sentia</w:t>
+      </w:r>
+      <w:bookmarkStart w:id="1" w:name="_GoBack"/>
+      <w:bookmarkEnd w:id="1"/>
+      <w:r>
+        <w:rPr>
+          <w:color w:val="FFFFFF" w:themeColor="background1"/>
+        </w:rPr>
+        <w:t xml:space="preserve"> mais exausto do que antes de ter fechado os olhos. Talvez fosse impressão sua, por ter dormido desconfortavelmente. O seu amigo acordou e também ele não tinha uma expressão revigorada. Carregaram as mochilas bocejando continuamente.</w:t>
+      </w:r>
     </w:p>
     <w:sectPr>
-      <w:footerReference w:type="default" r:id="rId12"/>
+      <w:footerReference w:type="default" r:id="rId14"/>
       <w:pgSz w:w="11906" w:h="16838"/>
       <w:pgMar w:top="1134" w:right="1134" w:bottom="1134" w:left="1134" w:header="57" w:footer="57" w:gutter="0"/>
       <w:pgNumType w:start="1"/>
@@ -18108,6 +17294,33 @@
     </w:sectPr>
   </w:body>
 </w:document>
+</file>
+
+<file path=word/comments.xml><?xml version="1.0" encoding="utf-8"?>
+<w:comments xmlns:wpc="http://schemas.microsoft.com/office/word/2010/wordprocessingCanvas" xmlns:mc="http://schemas.openxmlformats.org/markup-compatibility/2006" xmlns:o="urn:schemas-microsoft-com:office:office" xmlns:r="http://schemas.openxmlformats.org/officeDocument/2006/relationships" xmlns:m="http://schemas.openxmlformats.org/officeDocument/2006/math" xmlns:v="urn:schemas-microsoft-com:vml" xmlns:wp14="http://schemas.microsoft.com/office/word/2010/wordprocessingDrawing" xmlns:wp="http://schemas.openxmlformats.org/drawingml/2006/wordprocessingDrawing" xmlns:w10="urn:schemas-microsoft-com:office:word" xmlns:w="http://schemas.openxmlformats.org/wordprocessingml/2006/main" xmlns:w14="http://schemas.microsoft.com/office/word/2010/wordml" xmlns:w15="http://schemas.microsoft.com/office/word/2012/wordml" xmlns:wpg="http://schemas.microsoft.com/office/word/2010/wordprocessingGroup" xmlns:wpi="http://schemas.microsoft.com/office/word/2010/wordprocessingInk" xmlns:wne="http://schemas.microsoft.com/office/word/2006/wordml" xmlns:wps="http://schemas.microsoft.com/office/word/2010/wordprocessingShape" mc:Ignorable="w14 w15 wp14">
+  <w:comment w:id="0" w:author="Diogo Nunes" w:date="2015-10-12T21:38:00Z" w:initials="DN">
+    <w:p>
+      <w:pPr>
+        <w:pStyle w:val="CommentText"/>
+      </w:pPr>
+      <w:r>
+        <w:rPr>
+          <w:rStyle w:val="CommentReference"/>
+        </w:rPr>
+        <w:annotationRef/>
+      </w:r>
+      <w:r>
+        <w:t>Quanto tempo foi? Confirmar</w:t>
+      </w:r>
+    </w:p>
+  </w:comment>
+</w:comments>
+</file>
+
+<file path=word/commentsExtended.xml><?xml version="1.0" encoding="utf-8"?>
+<w15:commentsEx xmlns:wpc="http://schemas.microsoft.com/office/word/2010/wordprocessingCanvas" xmlns:mc="http://schemas.openxmlformats.org/markup-compatibility/2006" xmlns:o="urn:schemas-microsoft-com:office:office" xmlns:r="http://schemas.openxmlformats.org/officeDocument/2006/relationships" xmlns:m="http://schemas.openxmlformats.org/officeDocument/2006/math" xmlns:v="urn:schemas-microsoft-com:vml" xmlns:wp14="http://schemas.microsoft.com/office/word/2010/wordprocessingDrawing" xmlns:wp="http://schemas.openxmlformats.org/drawingml/2006/wordprocessingDrawing" xmlns:w10="urn:schemas-microsoft-com:office:word" xmlns:w="http://schemas.openxmlformats.org/wordprocessingml/2006/main" xmlns:w14="http://schemas.microsoft.com/office/word/2010/wordml" xmlns:w15="http://schemas.microsoft.com/office/word/2012/wordml" xmlns:wpg="http://schemas.microsoft.com/office/word/2010/wordprocessingGroup" xmlns:wpi="http://schemas.microsoft.com/office/word/2010/wordprocessingInk" xmlns:wne="http://schemas.microsoft.com/office/word/2006/wordml" xmlns:wps="http://schemas.microsoft.com/office/word/2010/wordprocessingShape" mc:Ignorable="w14 w15 wp14">
+  <w15:commentEx w15:paraId="209B821B" w15:done="0"/>
+</w15:commentsEx>
 </file>
 
 <file path=word/endnotes.xml><?xml version="1.0" encoding="utf-8"?>
@@ -18276,6 +17489,14 @@
     <w:abstractNumId w:val="0"/>
   </w:num>
 </w:numbering>
+</file>
+
+<file path=word/people.xml><?xml version="1.0" encoding="utf-8"?>
+<w15:people xmlns:wpc="http://schemas.microsoft.com/office/word/2010/wordprocessingCanvas" xmlns:mc="http://schemas.openxmlformats.org/markup-compatibility/2006" xmlns:o="urn:schemas-microsoft-com:office:office" xmlns:r="http://schemas.openxmlformats.org/officeDocument/2006/relationships" xmlns:m="http://schemas.openxmlformats.org/officeDocument/2006/math" xmlns:v="urn:schemas-microsoft-com:vml" xmlns:wp14="http://schemas.microsoft.com/office/word/2010/wordprocessingDrawing" xmlns:wp="http://schemas.openxmlformats.org/drawingml/2006/wordprocessingDrawing" xmlns:w10="urn:schemas-microsoft-com:office:word" xmlns:w="http://schemas.openxmlformats.org/wordprocessingml/2006/main" xmlns:w14="http://schemas.microsoft.com/office/word/2010/wordml" xmlns:w15="http://schemas.microsoft.com/office/word/2012/wordml" xmlns:wpg="http://schemas.microsoft.com/office/word/2010/wordprocessingGroup" xmlns:wpi="http://schemas.microsoft.com/office/word/2010/wordprocessingInk" xmlns:wne="http://schemas.microsoft.com/office/word/2006/wordml" xmlns:wps="http://schemas.microsoft.com/office/word/2010/wordprocessingShape" mc:Ignorable="w14 w15 wp14">
+  <w15:person w15:author="Diogo Nunes">
+    <w15:presenceInfo w15:providerId="Windows Live" w15:userId="513708e53c61e29e"/>
+  </w15:person>
+</w15:people>
 </file>
 
 <file path=word/styles.xml><?xml version="1.0" encoding="utf-8"?>
@@ -18903,6 +18124,114 @@
       <w:szCs w:val="102"/>
     </w:rPr>
   </w:style>
+  <w:style w:type="character" w:styleId="CommentReference">
+    <w:name w:val="annotation reference"/>
+    <w:basedOn w:val="DefaultParagraphFont"/>
+    <w:uiPriority w:val="99"/>
+    <w:semiHidden/>
+    <w:unhideWhenUsed/>
+    <w:rsid w:val="00692CF9"/>
+    <w:rPr>
+      <w:sz w:val="16"/>
+      <w:szCs w:val="16"/>
+    </w:rPr>
+  </w:style>
+  <w:style w:type="paragraph" w:styleId="CommentText">
+    <w:name w:val="annotation text"/>
+    <w:basedOn w:val="Normal"/>
+    <w:link w:val="CommentTextChar"/>
+    <w:uiPriority w:val="99"/>
+    <w:semiHidden/>
+    <w:unhideWhenUsed/>
+    <w:rsid w:val="00692CF9"/>
+    <w:rPr>
+      <w:sz w:val="20"/>
+      <w:szCs w:val="20"/>
+    </w:rPr>
+  </w:style>
+  <w:style w:type="character" w:customStyle="1" w:styleId="CommentTextChar">
+    <w:name w:val="Comment Text Char"/>
+    <w:basedOn w:val="DefaultParagraphFont"/>
+    <w:link w:val="CommentText"/>
+    <w:uiPriority w:val="99"/>
+    <w:semiHidden/>
+    <w:rsid w:val="00692CF9"/>
+    <w:rPr>
+      <w:rFonts w:ascii="Gentium Basic" w:hAnsi="Gentium Basic" w:cs="Courier New"/>
+      <w:sz w:val="20"/>
+      <w:szCs w:val="20"/>
+    </w:rPr>
+  </w:style>
+  <w:style w:type="paragraph" w:styleId="CommentSubject">
+    <w:name w:val="annotation subject"/>
+    <w:basedOn w:val="CommentText"/>
+    <w:next w:val="CommentText"/>
+    <w:link w:val="CommentSubjectChar"/>
+    <w:uiPriority w:val="99"/>
+    <w:semiHidden/>
+    <w:unhideWhenUsed/>
+    <w:rsid w:val="00692CF9"/>
+    <w:rPr>
+      <w:b/>
+      <w:bCs/>
+    </w:rPr>
+  </w:style>
+  <w:style w:type="character" w:customStyle="1" w:styleId="CommentSubjectChar">
+    <w:name w:val="Comment Subject Char"/>
+    <w:basedOn w:val="CommentTextChar"/>
+    <w:link w:val="CommentSubject"/>
+    <w:uiPriority w:val="99"/>
+    <w:semiHidden/>
+    <w:rsid w:val="00692CF9"/>
+    <w:rPr>
+      <w:rFonts w:ascii="Gentium Basic" w:hAnsi="Gentium Basic" w:cs="Courier New"/>
+      <w:b/>
+      <w:bCs/>
+      <w:sz w:val="20"/>
+      <w:szCs w:val="20"/>
+    </w:rPr>
+  </w:style>
+  <w:style w:type="paragraph" w:styleId="BalloonText">
+    <w:name w:val="Balloon Text"/>
+    <w:basedOn w:val="Normal"/>
+    <w:link w:val="BalloonTextChar"/>
+    <w:uiPriority w:val="99"/>
+    <w:semiHidden/>
+    <w:unhideWhenUsed/>
+    <w:rsid w:val="00692CF9"/>
+    <w:pPr>
+      <w:spacing w:after="0"/>
+    </w:pPr>
+    <w:rPr>
+      <w:rFonts w:ascii="Segoe UI" w:hAnsi="Segoe UI" w:cs="Segoe UI"/>
+      <w:sz w:val="18"/>
+      <w:szCs w:val="18"/>
+    </w:rPr>
+  </w:style>
+  <w:style w:type="character" w:customStyle="1" w:styleId="BalloonTextChar">
+    <w:name w:val="Balloon Text Char"/>
+    <w:basedOn w:val="DefaultParagraphFont"/>
+    <w:link w:val="BalloonText"/>
+    <w:uiPriority w:val="99"/>
+    <w:semiHidden/>
+    <w:rsid w:val="00692CF9"/>
+    <w:rPr>
+      <w:rFonts w:ascii="Segoe UI" w:hAnsi="Segoe UI" w:cs="Segoe UI"/>
+      <w:sz w:val="18"/>
+      <w:szCs w:val="18"/>
+    </w:rPr>
+  </w:style>
+  <w:style w:type="paragraph" w:styleId="ListParagraph">
+    <w:name w:val="List Paragraph"/>
+    <w:basedOn w:val="Normal"/>
+    <w:uiPriority w:val="34"/>
+    <w:qFormat/>
+    <w:rsid w:val="00FE6A12"/>
+    <w:pPr>
+      <w:ind w:left="720"/>
+      <w:contextualSpacing/>
+    </w:pPr>
+  </w:style>
 </w:styles>
 </file>
 
@@ -19196,7 +18525,7 @@
 </file>
 
 <file path=customXml/itemProps1.xml><?xml version="1.0" encoding="utf-8"?>
-<ds:datastoreItem xmlns:ds="http://schemas.openxmlformats.org/officeDocument/2006/customXml" ds:itemID="{2C53F950-6404-44E9-8686-69E490C40442}">
+<ds:datastoreItem xmlns:ds="http://schemas.openxmlformats.org/officeDocument/2006/customXml" ds:itemID="{43FAB323-72C8-416B-A0DF-2441D7071FA7}">
   <ds:schemaRefs>
     <ds:schemaRef ds:uri="http://schemas.openxmlformats.org/officeDocument/2006/bibliography"/>
   </ds:schemaRefs>

</xml_diff>

<commit_message>
chegada à entrada de Twa Dwet
</commit_message>
<xml_diff>
--- a/Para lá do portão (WebA4).docx
+++ b/Para lá do portão (WebA4).docx
@@ -11535,7 +11535,13 @@
         <w:t>Rikheart</w:t>
       </w:r>
       <w:r>
-        <w:t xml:space="preserve"> perceber de onde vinha o brilho azul da água. Perto da costa erguia-se o que parecia ser uma torre com uma luz brilhante no topo. Já tinha visto faróis antes, luzes que marcavam a costa para os navegantes noturnos, mas nunca deste tamanho e desta cor. A tonalidade da luz trouxe-lhe à memória o seu encontro com a chama fantasmagórica de Roxy. Só que esta luz parecia pulsar, o efeito era subtil mas ainda assim notava-se. Curiosamente o clarão frio projetava-se em todas as direções exceto para o céu e para o chão. Era como se a fonte luminosa estivesse cravada na própria torre, impedindo a luz de se precipitar sobre as habitações abaixo. Agora que reparava nisso até fazia sentido, pois ninguém conseguiria pregar olho durante a noite com tamanha luminosidade sobre as suas cabeças.</w:t>
+        <w:t xml:space="preserve"> perceber de onde vinha o brilho azul da água. Perto da costa erguia-se o que parecia ser uma torre com uma luz brilhante no topo. Já tinha visto faróis antes, luzes que marcavam a costa para os navegantes noturnos, mas nunca deste tamanho e desta cor. A tonalidade da luz trouxe-lhe à memória o seu encontro com a chama fantasmagórica de Roxy. Só que esta luz parecia pulsar, o efeito era subtil mas ainda assim notava-se. Curiosamente o clarão frio projetava-se em todas as direções exceto para o céu </w:t>
+      </w:r>
+      <w:r>
+        <w:t>ou</w:t>
+      </w:r>
+      <w:r>
+        <w:t xml:space="preserve"> para o chão. Era como se a fonte luminosa estivesse cravada na própria torre, impedindo a luz de se precipitar sobre as habitações abaixo. Agora que reparava nisso até fazia sentido, pois ninguém conseguiria pregar olho durante a noite com tamanha luminosidade sobre as suas cabeças.</w:t>
       </w:r>
     </w:p>
     <w:p>
@@ -17260,28 +17266,1005 @@
         <w:rPr>
           <w:color w:val="FFFFFF" w:themeColor="background1"/>
         </w:rPr>
-        <w:t xml:space="preserve"> de Rodric fizeram-no acordar. Apoiou-se e as suas costas protestaram. Como adorava dormir no chão. Olhou à volta e as mochilas estavam a alguma distância. Sem saber, durante o sono, o seu corpo foi acompanhando a deslocação da sombra da torre. O ar estava mais fresco, fizeram bem em esperar.</w:t>
+        <w:t xml:space="preserve"> de Rodric f</w:t>
       </w:r>
       <w:r>
         <w:rPr>
           <w:color w:val="FFFFFF" w:themeColor="background1"/>
         </w:rPr>
-        <w:t xml:space="preserve"> Só havia algo que o incomodava —</w:t>
+        <w:t>ê-lo a</w:t>
       </w:r>
       <w:r>
         <w:rPr>
           <w:color w:val="FFFFFF" w:themeColor="background1"/>
         </w:rPr>
-        <w:t xml:space="preserve"> o seu cansaço, que não desaparecera com a sesta. Seria capaz de jurar que se sentia</w:t>
-      </w:r>
+        <w:t xml:space="preserve">cordar. Apoiou-se </w:t>
+      </w:r>
+      <w:r>
+        <w:rPr>
+          <w:color w:val="FFFFFF" w:themeColor="background1"/>
+        </w:rPr>
+        <w:t xml:space="preserve">nos cotovelos </w:t>
+      </w:r>
+      <w:r>
+        <w:rPr>
+          <w:color w:val="FFFFFF" w:themeColor="background1"/>
+        </w:rPr>
+        <w:t xml:space="preserve">e as suas costas protestaram. </w:t>
+      </w:r>
+      <w:r>
+        <w:rPr>
+          <w:color w:val="FFFFFF" w:themeColor="background1"/>
+        </w:rPr>
+        <w:t xml:space="preserve">Nunca se habituaria a </w:t>
+      </w:r>
+      <w:r>
+        <w:rPr>
+          <w:color w:val="FFFFFF" w:themeColor="background1"/>
+        </w:rPr>
+        <w:t xml:space="preserve">dormir no chão. Olhou à volta e </w:t>
+      </w:r>
+      <w:r>
+        <w:rPr>
+          <w:color w:val="FFFFFF" w:themeColor="background1"/>
+        </w:rPr>
+        <w:t xml:space="preserve">reparou que </w:t>
+      </w:r>
+      <w:r>
+        <w:rPr>
+          <w:color w:val="FFFFFF" w:themeColor="background1"/>
+        </w:rPr>
+        <w:t>as mochilas estavam a alguma distância. Sem saber, durante o sono, o seu corpo foi acompanhando a deslocação da sombra da torre. O ar estava mais fresco, fizeram bem em esperar.</w:t>
+      </w:r>
+    </w:p>
+    <w:p>
+      <w:pPr>
+        <w:rPr>
+          <w:color w:val="FFFFFF" w:themeColor="background1"/>
+        </w:rPr>
+      </w:pPr>
+      <w:r>
+        <w:rPr>
+          <w:color w:val="FFFFFF" w:themeColor="background1"/>
+        </w:rPr>
+        <w:t>Só havia algo que o incomodava —</w:t>
+      </w:r>
+      <w:r>
+        <w:rPr>
+          <w:color w:val="FFFFFF" w:themeColor="background1"/>
+        </w:rPr>
+        <w:t xml:space="preserve"> o seu cansaço, que não desaparecera com a sesta. Seria capaz de jurar que se sentia mais exausto do que antes </w:t>
+      </w:r>
+      <w:r>
+        <w:rPr>
+          <w:color w:val="FFFFFF" w:themeColor="background1"/>
+        </w:rPr>
+        <w:t>de ter adormecido</w:t>
+      </w:r>
+      <w:r>
+        <w:rPr>
+          <w:color w:val="FFFFFF" w:themeColor="background1"/>
+        </w:rPr>
+        <w:t xml:space="preserve">. Talvez fosse impressão sua, por ter </w:t>
+      </w:r>
+      <w:r>
+        <w:rPr>
+          <w:color w:val="FFFFFF" w:themeColor="background1"/>
+        </w:rPr>
+        <w:t>sido uma sesta desconfortável</w:t>
+      </w:r>
+      <w:r>
+        <w:rPr>
+          <w:color w:val="FFFFFF" w:themeColor="background1"/>
+        </w:rPr>
+        <w:t xml:space="preserve">. </w:t>
+      </w:r>
+      <w:r>
+        <w:rPr>
+          <w:color w:val="FFFFFF" w:themeColor="background1"/>
+        </w:rPr>
+        <w:t xml:space="preserve">Rikheart </w:t>
+      </w:r>
+      <w:r>
+        <w:rPr>
+          <w:color w:val="FFFFFF" w:themeColor="background1"/>
+        </w:rPr>
+        <w:t xml:space="preserve">acordou e também ele não tinha uma expressão revigorada. </w:t>
+      </w:r>
+      <w:r>
+        <w:rPr>
+          <w:color w:val="FFFFFF" w:themeColor="background1"/>
+        </w:rPr>
+        <w:t xml:space="preserve">Puseram as mochilas às costas </w:t>
+      </w:r>
+      <w:r>
+        <w:rPr>
+          <w:color w:val="FFFFFF" w:themeColor="background1"/>
+        </w:rPr>
+        <w:t xml:space="preserve">bocejando </w:t>
+      </w:r>
+      <w:r>
+        <w:rPr>
+          <w:color w:val="FFFFFF" w:themeColor="background1"/>
+        </w:rPr>
+        <w:t>de forma alternada e contagiante</w:t>
+      </w:r>
+      <w:r>
+        <w:rPr>
+          <w:color w:val="FFFFFF" w:themeColor="background1"/>
+        </w:rPr>
+        <w:t>.</w:t>
+      </w:r>
+    </w:p>
+    <w:p>
+      <w:pPr>
+        <w:rPr>
+          <w:color w:val="FFFFFF" w:themeColor="background1"/>
+        </w:rPr>
+      </w:pPr>
+      <w:r>
+        <w:rPr>
+          <w:color w:val="FFFFFF" w:themeColor="background1"/>
+        </w:rPr>
+        <w:t>Caminharam para longe das muralhas da cidade de Coralyn em direção às muralhas montanhosas de Twa Dwet. Enquanto se afastavam do muro alto e rochoso, avistavam cada vez melhor e mais alto o farol da cida</w:t>
+      </w:r>
+      <w:r>
+        <w:rPr>
+          <w:color w:val="FFFFFF" w:themeColor="background1"/>
+        </w:rPr>
+        <w:t xml:space="preserve">de. Durante a noite da chegada estava demasiado escuro — e </w:t>
+      </w:r>
+      <w:r>
+        <w:rPr>
+          <w:color w:val="FFFFFF" w:themeColor="background1"/>
+        </w:rPr>
+        <w:t xml:space="preserve">Rodric demasiado sonolento </w:t>
+      </w:r>
+      <w:r>
+        <w:rPr>
+          <w:color w:val="FFFFFF" w:themeColor="background1"/>
+        </w:rPr>
+        <w:t xml:space="preserve">— </w:t>
+      </w:r>
+      <w:r>
+        <w:rPr>
+          <w:color w:val="FFFFFF" w:themeColor="background1"/>
+        </w:rPr>
+        <w:t xml:space="preserve">para </w:t>
+      </w:r>
+      <w:r>
+        <w:rPr>
+          <w:color w:val="FFFFFF" w:themeColor="background1"/>
+        </w:rPr>
+        <w:t xml:space="preserve">observar com clareza o ponto mais alto e luminoso de Coralyn. Mesmo àquela distância </w:t>
+      </w:r>
+      <w:r>
+        <w:rPr>
+          <w:color w:val="FFFFFF" w:themeColor="background1"/>
+        </w:rPr>
+        <w:t xml:space="preserve">afirmava-se como </w:t>
+      </w:r>
+      <w:r>
+        <w:rPr>
+          <w:color w:val="FFFFFF" w:themeColor="background1"/>
+        </w:rPr>
+        <w:t xml:space="preserve">imponente e belo. Era ainda mais alto </w:t>
+      </w:r>
+      <w:r>
+        <w:rPr>
+          <w:color w:val="FFFFFF" w:themeColor="background1"/>
+        </w:rPr>
+        <w:t xml:space="preserve">do </w:t>
+      </w:r>
+      <w:r>
+        <w:rPr>
+          <w:color w:val="FFFFFF" w:themeColor="background1"/>
+        </w:rPr>
+        <w:t xml:space="preserve">que a torre onde dormitaram </w:t>
+      </w:r>
+      <w:r>
+        <w:rPr>
+          <w:color w:val="FFFFFF" w:themeColor="background1"/>
+        </w:rPr>
+        <w:t xml:space="preserve">e </w:t>
+      </w:r>
+      <w:r>
+        <w:rPr>
+          <w:color w:val="FFFFFF" w:themeColor="background1"/>
+        </w:rPr>
+        <w:t xml:space="preserve">parecia ser branco, ou dourado, ou marfim, ou todas estas cores ao mesmo tempo. </w:t>
+      </w:r>
+      <w:r>
+        <w:rPr>
+          <w:color w:val="FFFFFF" w:themeColor="background1"/>
+        </w:rPr>
+        <w:t xml:space="preserve">A sua </w:t>
+      </w:r>
+      <w:r>
+        <w:rPr>
+          <w:color w:val="FFFFFF" w:themeColor="background1"/>
+        </w:rPr>
+        <w:t>estrutura</w:t>
+      </w:r>
+      <w:r>
+        <w:rPr>
+          <w:color w:val="FFFFFF" w:themeColor="background1"/>
+        </w:rPr>
+        <w:t xml:space="preserve"> era tão intrigante como a sua cor. </w:t>
+      </w:r>
+      <w:r>
+        <w:rPr>
+          <w:color w:val="FFFFFF" w:themeColor="background1"/>
+        </w:rPr>
+        <w:t xml:space="preserve">A sua forma principal era semelhante à de uma coluna, delgada no centro. De cada aresta erguiam-se pequenas colunas, talvez com a largura de uma pessoa, que subiam até uma determinada altura, apenas um pouco mais alta que a coluna anterior. No conjunto dava a ideia que alguém podia começar do chão e subir aquela espécie de escada até </w:t>
+      </w:r>
+      <w:r>
+        <w:rPr>
+          <w:color w:val="FFFFFF" w:themeColor="background1"/>
+        </w:rPr>
+        <w:t>perto d</w:t>
+      </w:r>
+      <w:r>
+        <w:rPr>
+          <w:color w:val="FFFFFF" w:themeColor="background1"/>
+        </w:rPr>
+        <w:t>o topo</w:t>
+      </w:r>
+      <w:r>
+        <w:rPr>
+          <w:color w:val="FFFFFF" w:themeColor="background1"/>
+        </w:rPr>
+        <w:t>, onde terminava abruptamente</w:t>
+      </w:r>
+      <w:r>
+        <w:rPr>
+          <w:color w:val="FFFFFF" w:themeColor="background1"/>
+        </w:rPr>
+        <w:t xml:space="preserve">. Depois </w:t>
+      </w:r>
+      <w:r>
+        <w:rPr>
+          <w:color w:val="FFFFFF" w:themeColor="background1"/>
+        </w:rPr>
+        <w:t xml:space="preserve">seria necessário </w:t>
+      </w:r>
+      <w:r>
+        <w:rPr>
+          <w:color w:val="FFFFFF" w:themeColor="background1"/>
+        </w:rPr>
+        <w:t xml:space="preserve">dar um salto sobre-humano </w:t>
+      </w:r>
+      <w:r>
+        <w:rPr>
+          <w:color w:val="FFFFFF" w:themeColor="background1"/>
+        </w:rPr>
+        <w:t>para chegar à luz que brilhava do centro da coluna. A luz era claramente azul e pulsava em intervalos regulares. Não fosse o seu coração estar acelerado da caminhada e talvez admitisse que o brilho palpitava como um coração.</w:t>
+      </w:r>
+    </w:p>
+    <w:p>
+      <w:pPr>
+        <w:rPr>
+          <w:color w:val="FFFFFF" w:themeColor="background1"/>
+        </w:rPr>
+      </w:pPr>
+      <w:r>
+        <w:rPr>
+          <w:color w:val="FFFFFF" w:themeColor="background1"/>
+        </w:rPr>
+        <w:t>Rodou nos seus pés para olhar uma vez mais para a torre negra no exterior da muralha. Moveu o olhar entre a torre e o farol e reparou que afinal havia uma cristal no topo da torre, um cristal translúcido mas não transparente</w:t>
+      </w:r>
+      <w:r>
+        <w:rPr>
+          <w:color w:val="FFFFFF" w:themeColor="background1"/>
+        </w:rPr>
+        <w:t xml:space="preserve">, que brilhava com o mesmo azul mas não pulsava. Com um último olhar para o farol de Coralyn concluiu </w:t>
+      </w:r>
+      <w:r>
+        <w:rPr>
+          <w:color w:val="FFFFFF" w:themeColor="background1"/>
+        </w:rPr>
+        <w:lastRenderedPageBreak/>
+        <w:t>que no topo daquela construção deveria haver um cristal do tamanho de uma pessoa! Onde é que Lanakuv encontrava estas maravilhas da natureza?</w:t>
+      </w:r>
+    </w:p>
+    <w:p>
+      <w:pPr>
+        <w:rPr>
+          <w:color w:val="FFFFFF" w:themeColor="background1"/>
+        </w:rPr>
+      </w:pPr>
+      <w:r>
+        <w:rPr>
+          <w:color w:val="FFFFFF" w:themeColor="background1"/>
+        </w:rPr>
+        <w:t>Apressou o passo para apanhar Rikheart e continuaram a caminhada em silêncio. O terreno à sua esquerda tornou-se totalmente plano, muito diferente das pequenas ondas do mar de terra que tinham pela sua frente. Esse terreno estava inundado e dividido geometricamente em retângulos através de pequenos montes de terra ou lama. Alguns desses retângulos de água</w:t>
+      </w:r>
+      <w:r>
+        <w:rPr>
+          <w:color w:val="FFFFFF" w:themeColor="background1"/>
+        </w:rPr>
+        <w:t xml:space="preserve"> eram acastanhados ou avermelhados mas a maioria era totalmente branca e brilhante. Na margem do terreno alagado haviam três casas e vários montes brancos. Rodric deduziu que fosse sal e Rikheart confirmou como sendo as salinas de Coralyn.</w:t>
+      </w:r>
+      <w:r>
+        <w:rPr>
+          <w:color w:val="FFFFFF" w:themeColor="background1"/>
+        </w:rPr>
+        <w:t xml:space="preserve"> Era bem possível que o sal usado nos peixes que chegavam a Luca viesse daquela salina e daquelas “poças”.</w:t>
+      </w:r>
+    </w:p>
+    <w:p>
+      <w:pPr>
+        <w:jc w:val="center"/>
+        <w:rPr>
+          <w:color w:val="FFFFFF" w:themeColor="background1"/>
+        </w:rPr>
+      </w:pPr>
+      <w:r>
+        <w:rPr>
+          <w:color w:val="FFFFFF" w:themeColor="background1"/>
+        </w:rPr>
+        <w:t>*</w:t>
+      </w:r>
+      <w:r>
+        <w:rPr>
+          <w:color w:val="FFFFFF" w:themeColor="background1"/>
+        </w:rPr>
+        <w:t xml:space="preserve"> * *</w:t>
+      </w:r>
+    </w:p>
+    <w:p>
+      <w:pPr>
+        <w:rPr>
+          <w:color w:val="FFFFFF" w:themeColor="background1"/>
+        </w:rPr>
+      </w:pPr>
+      <w:r>
+        <w:rPr>
+          <w:color w:val="FFFFFF" w:themeColor="background1"/>
+        </w:rPr>
+        <w:t xml:space="preserve">A luz do sol </w:t>
+      </w:r>
+      <w:r>
+        <w:rPr>
+          <w:color w:val="FFFFFF" w:themeColor="background1"/>
+        </w:rPr>
+        <w:t>tornava-se mais dourada a cada passo. Do lado esquerdo, a montanha erguia-se da zona onde latejava o farol e estendia-se ao longo do campo de visão até ao horizonte do lado direito. Esta muralha, rochosa e rendilhada, começava a ocultar o sol que se deitava atrás dela. Uma vasta sombra crescia e galopava pela paisagem de erva rasteira e poeira. Um último cintilar do astro e todo a planície mergulhou na penumbra.</w:t>
+      </w:r>
+    </w:p>
+    <w:p>
+      <w:pPr>
+        <w:rPr>
+          <w:color w:val="FFFFFF" w:themeColor="background1"/>
+        </w:rPr>
+      </w:pPr>
+      <w:r>
+        <w:rPr>
+          <w:color w:val="FFFFFF" w:themeColor="background1"/>
+        </w:rPr>
+        <w:t xml:space="preserve">As árvores foram deixadas para trás e os rochedos estavam longe de ser alcançados. </w:t>
+      </w:r>
+      <w:r>
+        <w:rPr>
+          <w:color w:val="FFFFFF" w:themeColor="background1"/>
+        </w:rPr>
+        <w:t xml:space="preserve">Em seu redor só havia erva fina, rasteira e amarelada. Há horas que seguiam um caminho onde nem isso nascia. Sentaram-se por um momento. </w:t>
+      </w:r>
+      <w:r>
+        <w:rPr>
+          <w:color w:val="FFFFFF" w:themeColor="background1"/>
+        </w:rPr>
+        <w:t xml:space="preserve">A lua levantava-se, achatada e alaranjada, totalmente cheia. </w:t>
+      </w:r>
+      <w:r>
+        <w:rPr>
+          <w:color w:val="FFFFFF" w:themeColor="background1"/>
+        </w:rPr>
+        <w:t>O ar ainda se mantinha morno e Rodric sentia os seus lábios a gretar. Passou a língua por cima do lábio inferior e sentiu um ardor. Soube-lhe a pó e quase cuspiu. Lembrou-se que há muito que respirava pó, não fazia mal mais um pouco de poeira na ponta da língua, era preferível do que perder a pouca saliva que lhe restava.</w:t>
+      </w:r>
+      <w:r>
+        <w:rPr>
+          <w:color w:val="FFFFFF" w:themeColor="background1"/>
+        </w:rPr>
+        <w:t xml:space="preserve"> A sua barriga tinha fome, a sua pele tinha sede e os seus pés tinham sono. Tirou da mochila um pedaço de pão e meteu-o à boca. Rikheart riu-se baixinho</w:t>
+      </w:r>
+      <w:r>
+        <w:rPr>
+          <w:color w:val="FFFFFF" w:themeColor="background1"/>
+        </w:rPr>
+        <w:t xml:space="preserve"> do que aconteceu a seguir</w:t>
+      </w:r>
+      <w:r>
+        <w:rPr>
+          <w:color w:val="FFFFFF" w:themeColor="background1"/>
+        </w:rPr>
+        <w:t>. Ao engolir o pão, Rodric sentiu toda a humidade que subsistia na sua boca desaparecer e descer com el</w:t>
+      </w:r>
+      <w:r>
+        <w:rPr>
+          <w:color w:val="FFFFFF" w:themeColor="background1"/>
+        </w:rPr>
+        <w:t>e. Apressou-se a tirar uma maçã, assim sempre recuperava energias e fluídos. Nem a descascou, limitou-se a dar três golpes com a faca e só não comeu os caroços. No fim lambeu a lâmina e não desperdiçou uma única gota d</w:t>
+      </w:r>
+      <w:r>
+        <w:rPr>
+          <w:color w:val="FFFFFF" w:themeColor="background1"/>
+        </w:rPr>
+        <w:t xml:space="preserve">aquele </w:t>
+      </w:r>
+      <w:r>
+        <w:rPr>
+          <w:color w:val="FFFFFF" w:themeColor="background1"/>
+        </w:rPr>
+        <w:t>sumo.</w:t>
+      </w:r>
+    </w:p>
+    <w:p>
+      <w:pPr>
+        <w:rPr>
+          <w:color w:val="FFFFFF" w:themeColor="background1"/>
+        </w:rPr>
+      </w:pPr>
+      <w:r>
+        <w:rPr>
+          <w:color w:val="FFFFFF" w:themeColor="background1"/>
+        </w:rPr>
+        <w:t>— Obrigado por me teres defendido — disse Rodric a frio.</w:t>
+      </w:r>
+    </w:p>
+    <w:p>
+      <w:pPr>
+        <w:rPr>
+          <w:color w:val="FFFFFF" w:themeColor="background1"/>
+        </w:rPr>
+      </w:pPr>
+      <w:r>
+        <w:rPr>
+          <w:color w:val="FFFFFF" w:themeColor="background1"/>
+        </w:rPr>
+        <w:t>Rikheart olhou-o com uma sobrancelha levantada. Demorou um momento a quebrar o seu estado de letargia e outro momento a perceber a que é que Rodric se referia. Respondeu com um sorriso e antes de poder responder com palavras já o seu amigo continuava:</w:t>
+      </w:r>
+    </w:p>
+    <w:p>
+      <w:pPr>
+        <w:rPr>
+          <w:color w:val="FFFFFF" w:themeColor="background1"/>
+        </w:rPr>
+      </w:pPr>
+      <w:r>
+        <w:rPr>
+          <w:color w:val="FFFFFF" w:themeColor="background1"/>
+        </w:rPr>
+        <w:t xml:space="preserve">— Foi imprudente da minha parte fazer frente àquele idiota. Perdi a calma de que tanto me gabo. Não sei o que se passa comigo. Primeiro fui violento com aquela </w:t>
+      </w:r>
+      <w:r>
+        <w:rPr>
+          <w:color w:val="FFFFFF" w:themeColor="background1"/>
+        </w:rPr>
+        <w:lastRenderedPageBreak/>
+        <w:t>rapariga em Iessi-Iessi, agora fiz frente ao chefe da guarda de uma cidade inteira… Estou a ficar demasiado rebelde, mal me reconheço.</w:t>
+      </w:r>
+    </w:p>
+    <w:p>
+      <w:pPr>
+        <w:rPr>
+          <w:color w:val="FFFFFF" w:themeColor="background1"/>
+        </w:rPr>
+      </w:pPr>
+      <w:r>
+        <w:rPr>
+          <w:color w:val="FFFFFF" w:themeColor="background1"/>
+        </w:rPr>
+        <w:t>—</w:t>
+      </w:r>
+      <w:r>
+        <w:rPr>
+          <w:color w:val="FFFFFF" w:themeColor="background1"/>
+        </w:rPr>
+        <w:t xml:space="preserve"> Calma miúdo. O que tu estás é a ser injusto, contigo próprio!</w:t>
+      </w:r>
+    </w:p>
+    <w:p>
+      <w:pPr>
+        <w:rPr>
+          <w:color w:val="FFFFFF" w:themeColor="background1"/>
+        </w:rPr>
+      </w:pPr>
+      <w:r>
+        <w:rPr>
+          <w:color w:val="FFFFFF" w:themeColor="background1"/>
+        </w:rPr>
+        <w:t>Rodric não respondeu, limitou-se a baixar o olhar, refletindo nas palavras do amigo.</w:t>
+      </w:r>
+    </w:p>
+    <w:p>
+      <w:pPr>
+        <w:rPr>
+          <w:color w:val="FFFFFF" w:themeColor="background1"/>
+        </w:rPr>
+      </w:pPr>
+      <w:r>
+        <w:rPr>
+          <w:color w:val="FFFFFF" w:themeColor="background1"/>
+        </w:rPr>
+        <w:t>— Já falámos sobre o episódio de Iessi-Iessi. Tu defendeste-nos de uma ameaça e nesse caso a ameaça era uma ladra. Não deves ter vergonha de praticar o bem. Não te martirizes mais com esse assunto, por favor — repreendeu Rikheart.</w:t>
+      </w:r>
+    </w:p>
+    <w:p>
+      <w:pPr>
+        <w:rPr>
+          <w:color w:val="FFFFFF" w:themeColor="background1"/>
+        </w:rPr>
+      </w:pPr>
+      <w:r>
+        <w:rPr>
+          <w:color w:val="FFFFFF" w:themeColor="background1"/>
+        </w:rPr>
+        <w:t>— Quan</w:t>
+      </w:r>
+      <w:r>
+        <w:rPr>
+          <w:color w:val="FFFFFF" w:themeColor="background1"/>
+        </w:rPr>
+        <w:t>t</w:t>
+      </w:r>
+      <w:r>
+        <w:rPr>
+          <w:color w:val="FFFFFF" w:themeColor="background1"/>
+        </w:rPr>
+        <w:t xml:space="preserve">o ao que se passou em Coralyn — continuou numa voz mais baixa e calma — </w:t>
+      </w:r>
+      <w:r>
+        <w:rPr>
+          <w:color w:val="FFFFFF" w:themeColor="background1"/>
+        </w:rPr>
+        <w:t xml:space="preserve">fiquei surpreendido mas não desiludido. Podias ter colaborado com o chefe da guarda e ser preso novamente. Pelo contrário, decidiste fazer frente àquele pacóvio e, sinceramente, não te censuro depois de tudo o que ele nos fez. </w:t>
+      </w:r>
+      <w:r>
+        <w:rPr>
+          <w:color w:val="FFFFFF" w:themeColor="background1"/>
+        </w:rPr>
+        <w:t>Tu não estás a ficar rebelde, estás a ficar um homem!</w:t>
+      </w:r>
+    </w:p>
+    <w:p>
+      <w:pPr>
+        <w:rPr>
+          <w:color w:val="FFFFFF" w:themeColor="background1"/>
+        </w:rPr>
+      </w:pPr>
+      <w:r>
+        <w:rPr>
+          <w:color w:val="FFFFFF" w:themeColor="background1"/>
+        </w:rPr>
+        <w:t xml:space="preserve">— </w:t>
+      </w:r>
+      <w:r>
+        <w:rPr>
+          <w:color w:val="FFFFFF" w:themeColor="background1"/>
+        </w:rPr>
+        <w:t>Estou a ficar uma besta instintiva…</w:t>
+      </w:r>
+    </w:p>
+    <w:p>
+      <w:pPr>
+        <w:rPr>
+          <w:color w:val="FFFFFF" w:themeColor="background1"/>
+        </w:rPr>
+      </w:pPr>
+      <w:r>
+        <w:rPr>
+          <w:color w:val="FFFFFF" w:themeColor="background1"/>
+        </w:rPr>
+        <w:t>— Não ouviste nada do que disse? — Rikheart pegou na pedra mais próxim</w:t>
+      </w:r>
+      <w:r>
+        <w:rPr>
+          <w:color w:val="FFFFFF" w:themeColor="background1"/>
+        </w:rPr>
+        <w:t>a e atirou-a ao corpo de Rodric, que deu um salto e olhou-o escandalizado.</w:t>
+      </w:r>
+    </w:p>
+    <w:p>
+      <w:pPr>
+        <w:rPr>
+          <w:color w:val="FFFFFF" w:themeColor="background1"/>
+        </w:rPr>
+      </w:pPr>
+      <w:r>
+        <w:rPr>
+          <w:color w:val="FFFFFF" w:themeColor="background1"/>
+        </w:rPr>
+        <w:t>— Miúdo, ouve</w:t>
+      </w:r>
+      <w:r>
+        <w:rPr>
+          <w:color w:val="FFFFFF" w:themeColor="background1"/>
+        </w:rPr>
+        <w:t>, a</w:t>
+      </w:r>
+      <w:r>
+        <w:rPr>
+          <w:color w:val="FFFFFF" w:themeColor="background1"/>
+        </w:rPr>
+        <w:t xml:space="preserve">quele gajo não vale nada. O poder </w:t>
+      </w:r>
+      <w:r>
+        <w:rPr>
+          <w:color w:val="FFFFFF" w:themeColor="background1"/>
+        </w:rPr>
+        <w:t xml:space="preserve">e autoridade </w:t>
+      </w:r>
+      <w:r>
+        <w:rPr>
+          <w:color w:val="FFFFFF" w:themeColor="background1"/>
+        </w:rPr>
+        <w:t>de</w:t>
+      </w:r>
+      <w:r>
+        <w:rPr>
+          <w:color w:val="FFFFFF" w:themeColor="background1"/>
+        </w:rPr>
+        <w:t xml:space="preserve"> ser</w:t>
+      </w:r>
+      <w:r>
+        <w:rPr>
+          <w:color w:val="FFFFFF" w:themeColor="background1"/>
+        </w:rPr>
+        <w:t xml:space="preserve"> chefe corrompe</w:t>
+      </w:r>
+      <w:r>
+        <w:rPr>
+          <w:color w:val="FFFFFF" w:themeColor="background1"/>
+        </w:rPr>
+        <w:t>ram</w:t>
+      </w:r>
+      <w:r>
+        <w:rPr>
+          <w:color w:val="FFFFFF" w:themeColor="background1"/>
+        </w:rPr>
+        <w:t>-</w:t>
+      </w:r>
+      <w:r>
+        <w:rPr>
+          <w:color w:val="FFFFFF" w:themeColor="background1"/>
+        </w:rPr>
+        <w:t>n</w:t>
+      </w:r>
+      <w:r>
+        <w:rPr>
+          <w:color w:val="FFFFFF" w:themeColor="background1"/>
+        </w:rPr>
+        <w:t xml:space="preserve">o. E os guardas, </w:t>
+      </w:r>
+      <w:r>
+        <w:rPr>
+          <w:color w:val="FFFFFF" w:themeColor="background1"/>
+        </w:rPr>
+        <w:t>pelo seu código, não podem amotinar-se. Ao enfrentares o seu chefe em público talvez lhes tenhas dado a motivação necessária para afastarem aquele infeliz do cargo de chefia. Ao fazê-lo foste corajoso. Ser rebelde pelos motivos certos é bom, é a agir e pensar diferente que mudamos o mundo para melhor, de outra forma tudo fica na mesma — esticou-se e pousou a mão no braço mais próximo de Rodric — Fizeste bem. Estás a crescer miúdo.</w:t>
+      </w:r>
+    </w:p>
+    <w:p>
+      <w:pPr>
+        <w:rPr>
+          <w:color w:val="FFFFFF" w:themeColor="background1"/>
+        </w:rPr>
+      </w:pPr>
+      <w:r>
+        <w:rPr>
+          <w:color w:val="FFFFFF" w:themeColor="background1"/>
+        </w:rPr>
+        <w:t>Rodric respirou fundo antes de agradecer as palavras do seu amigo e de se desculpar. Olhou em frente, para longe, e viu duas manchas azuis brilhantes e uma terceira, bem maior, que latejava.</w:t>
+      </w:r>
+    </w:p>
+    <w:p>
+      <w:pPr>
+        <w:rPr>
+          <w:color w:val="FFFFFF" w:themeColor="background1"/>
+        </w:rPr>
+      </w:pPr>
+      <w:r>
+        <w:rPr>
+          <w:color w:val="FFFFFF" w:themeColor="background1"/>
+        </w:rPr>
+        <w:t>— O mundo é tão grande — divagou.</w:t>
+      </w:r>
+    </w:p>
+    <w:p>
+      <w:pPr>
+        <w:rPr>
+          <w:color w:val="FFFFFF" w:themeColor="background1"/>
+        </w:rPr>
+      </w:pPr>
+      <w:r>
+        <w:rPr>
+          <w:color w:val="FFFFFF" w:themeColor="background1"/>
+        </w:rPr>
+        <w:t>Forçaram-se a continuar. Q</w:t>
+      </w:r>
+      <w:r>
+        <w:rPr>
+          <w:color w:val="FFFFFF" w:themeColor="background1"/>
+        </w:rPr>
+        <w:t xml:space="preserve">uanto mais andassem durante a frescura da noite menos teriam de caminhar </w:t>
+      </w:r>
+      <w:r>
+        <w:rPr>
+          <w:color w:val="FFFFFF" w:themeColor="background1"/>
+        </w:rPr>
+        <w:t xml:space="preserve">sob </w:t>
+      </w:r>
+      <w:r>
+        <w:rPr>
+          <w:color w:val="FFFFFF" w:themeColor="background1"/>
+        </w:rPr>
+        <w:t>o sol escaldante.</w:t>
+      </w:r>
+      <w:r>
+        <w:rPr>
+          <w:color w:val="FFFFFF" w:themeColor="background1"/>
+        </w:rPr>
+        <w:t xml:space="preserve"> A lua iluminava-os do alto do céu escurecido. </w:t>
+      </w:r>
+      <w:r>
+        <w:rPr>
+          <w:color w:val="FFFFFF" w:themeColor="background1"/>
+        </w:rPr>
+        <w:t>G</w:t>
+      </w:r>
+      <w:r>
+        <w:rPr>
+          <w:color w:val="FFFFFF" w:themeColor="background1"/>
+        </w:rPr>
+        <w:t>raças a ela conseguiam ver por onde iam</w:t>
+      </w:r>
+      <w:r>
+        <w:rPr>
+          <w:color w:val="FFFFFF" w:themeColor="background1"/>
+        </w:rPr>
+        <w:t>, embora n</w:t>
+      </w:r>
+      <w:r>
+        <w:rPr>
+          <w:color w:val="FFFFFF" w:themeColor="background1"/>
+        </w:rPr>
+        <w:t xml:space="preserve">ão </w:t>
+      </w:r>
+      <w:r>
+        <w:rPr>
+          <w:color w:val="FFFFFF" w:themeColor="background1"/>
+        </w:rPr>
+        <w:t xml:space="preserve">houvesse o perigo de chocarem contra alguma coisa </w:t>
+      </w:r>
+      <w:r>
+        <w:rPr>
+          <w:color w:val="FFFFFF" w:themeColor="background1"/>
+        </w:rPr>
+        <w:t>no meio daquela vastid</w:t>
+      </w:r>
+      <w:r>
+        <w:rPr>
+          <w:color w:val="FFFFFF" w:themeColor="background1"/>
+        </w:rPr>
+        <w:t>ão inóspita.</w:t>
+      </w:r>
+    </w:p>
+    <w:p>
+      <w:pPr>
+        <w:jc w:val="center"/>
+        <w:rPr>
+          <w:color w:val="FFFFFF" w:themeColor="background1"/>
+        </w:rPr>
+      </w:pPr>
+      <w:r>
+        <w:t>* * *</w:t>
+      </w:r>
+    </w:p>
+    <w:p>
+      <w:r>
+        <w:rPr>
+          <w:color w:val="FFFFFF" w:themeColor="background1"/>
+        </w:rPr>
+        <w:t>Finalmente chegaram — encontravam-se no preciso local a partir do qual era impossível continuar sem descansar primeiro. E foi isso que fizeram. Procuraram o rochedo mais próximo, atiraram as mochilas para o chão e de seguida os seus corpos, com um pouco mais de cuidado do que as mochilas</w:t>
+      </w:r>
+      <w:r>
+        <w:t xml:space="preserve">. </w:t>
+      </w:r>
+      <w:r>
+        <w:t>Abrigados da brisa gélida e empoeirada, n</w:t>
+      </w:r>
+      <w:r>
+        <w:t>ão houve tempo para adormecer, estavam demasiado exaustos</w:t>
+      </w:r>
+      <w:r>
+        <w:t xml:space="preserve">, </w:t>
+      </w:r>
+      <w:r>
+        <w:lastRenderedPageBreak/>
+        <w:t>limitaram-se a dormir imediatamente.</w:t>
+      </w:r>
+    </w:p>
+    <w:p>
+      <w:pPr>
+        <w:jc w:val="center"/>
+      </w:pPr>
+      <w:r>
+        <w:t>* * *</w:t>
+      </w:r>
+    </w:p>
+    <w:p>
+      <w:r>
+        <w:t xml:space="preserve">A cadeia montanhosa ocultara o nascer do sol mas a cor do céu denunciava que o astro já estava acordado. Rodric abriu os olhos. Nuvens brancas e volumosas viajavam por cima da sua cabeça. </w:t>
+      </w:r>
+      <w:r>
+        <w:t>O vento desap</w:t>
+      </w:r>
+      <w:r>
+        <w:t>arecera e não se ouvia um único pássaro. O silêncio era quebrado pelo ressonar leve de Rikheart. O seu sono foi interrompido assim que Rodric se levantou. Rodou a cabeça à procura da fonte do barulho e cobriu-a com o antebraço, enquanto murmurava um protesto.</w:t>
+      </w:r>
+    </w:p>
+    <w:p>
+      <w:r>
+        <w:t xml:space="preserve">Fizeram-se novamente ao caminho. </w:t>
+      </w:r>
+      <w:r>
+        <w:t>A cada passo que davam formava-se uma pequena nuvem de pó.</w:t>
+      </w:r>
+      <w:r>
+        <w:t xml:space="preserve"> Repararam que a pele e a roupa de cada um tinha uma tonalidade acastanhada.</w:t>
+      </w:r>
+      <w:r>
+        <w:t xml:space="preserve"> </w:t>
+      </w:r>
+      <w:r>
+        <w:t xml:space="preserve">A paisagem tornava-se cada vez mais </w:t>
+      </w:r>
+      <w:r>
+        <w:t>pedregosa</w:t>
+      </w:r>
+      <w:r>
+        <w:t xml:space="preserve">. Um pouco por toda a parte avistavam-se rochedos, alguns do tamanho de arbustos, outros do tamanho de casas. </w:t>
+      </w:r>
+      <w:r>
+        <w:t>Noutras zonas erguiam-se lajes enormes de pedra na diagonal. Algumas dessas lajes rachavam-se em lascas e formavam pequenos arcos.</w:t>
+      </w:r>
+    </w:p>
+    <w:p>
+      <w:r>
+        <w:t xml:space="preserve">Do lado direito, surgiam pequenas protuberâncias </w:t>
+      </w:r>
+      <w:r>
+        <w:t>a partir do chão. A maioria era da altura do tornozelo mas havia pelo menos uma, no centro, que aparentava ser do tamanho de uma pessoa. A curiosidade de Rodric levou-o a aproximar-se. As estruturas eram rendilhadas e ligeiramente mais escuras que a terra de onde se erguiam.</w:t>
+      </w:r>
+      <w:r>
+        <w:t xml:space="preserve"> Havia u</w:t>
+      </w:r>
+      <w:r>
+        <w:t>ma linha preta desenhada no chão</w:t>
+      </w:r>
+      <w:r>
+        <w:t xml:space="preserve"> até ao pilar central</w:t>
+      </w:r>
+      <w:r>
+        <w:t>. Ao observar com mais atenção, reparou que essa linha oscilava</w:t>
+      </w:r>
+      <w:r>
+        <w:t xml:space="preserve"> e tremia</w:t>
+      </w:r>
+      <w:r>
+        <w:t xml:space="preserve">. Na realidade era um carreiro de formigas </w:t>
+      </w:r>
+      <w:r>
+        <w:t>que</w:t>
+      </w:r>
+      <w:r>
+        <w:t xml:space="preserve"> dirigia para um orifício na base do pilar de terra.</w:t>
+      </w:r>
+    </w:p>
+    <w:p>
+      <w:r>
+        <w:t>— Se eu fosse a ti saía daí — alertou Rikheart, a vários metros mais à frente.</w:t>
+      </w:r>
+    </w:p>
+    <w:p>
+      <w:pPr>
+        <w:jc w:val="center"/>
+      </w:pPr>
+      <w:r>
+        <w:t>* * *</w:t>
+      </w:r>
+    </w:p>
+    <w:p>
+      <w:r>
+        <w:t>Os seus corpos imploravam por água mas as suas cabeças sabiam que tinham de refrear a sede. Não tinham a certeza de que iam encontrar os anões nem de que estes teriam água para lhes oferecer. No pior caso, toda a água que tinham teria de chegar até à aldeia de Binuin, que ficava a pelo menos dois dias de viagem. O simples pensamento da imensidão que lhes faltava palmilhar cansava-os ainda mais, por isso concordaram não voltar a falar do assunto até chegarem a Twa Dwet.</w:t>
+      </w:r>
+    </w:p>
+    <w:p>
+      <w:pPr>
+        <w:jc w:val="center"/>
+      </w:pPr>
+      <w:r>
+        <w:t>* * *</w:t>
+      </w:r>
+    </w:p>
+    <w:p>
+      <w:r>
+        <w:t xml:space="preserve">O sol voltava a queimar a pele e a ofuscar a vista quando avistaram sinais de civilização. O caminho que seguiam desde Coralyn </w:t>
+      </w:r>
+      <w:r>
+        <w:t>virou</w:t>
+      </w:r>
+      <w:r>
+        <w:t xml:space="preserve"> à esquerda numa subida ingreme. </w:t>
+      </w:r>
+      <w:r>
+        <w:t xml:space="preserve">Paralelamente, incrustadas no chão haviam lascas de rochas com a grossura de um braço, dispostas grosseiramente colina acima. </w:t>
+      </w:r>
+      <w:r>
+        <w:t>Do lado esquerdo havia um pilar de rocha esculpida.</w:t>
+      </w:r>
+    </w:p>
+    <w:p>
+      <w:r>
+        <w:t>— Abençoado</w:t>
+      </w:r>
+      <w:r>
+        <w:t>…</w:t>
+      </w:r>
+      <w:r>
+        <w:t xml:space="preserve"> quem quer que tenha</w:t>
+      </w:r>
+      <w:r>
+        <w:t>…</w:t>
+      </w:r>
+      <w:r>
+        <w:t xml:space="preserve"> construído</w:t>
+      </w:r>
+      <w:r>
+        <w:t>…</w:t>
+      </w:r>
+      <w:r>
+        <w:t xml:space="preserve"> estas escadas — exaltou Rodric</w:t>
+      </w:r>
+      <w:r>
+        <w:t>, enquanto recuperava o fôlego de mãos nos joelhos</w:t>
+      </w:r>
+      <w:r>
+        <w:t>.</w:t>
+      </w:r>
+    </w:p>
+    <w:p>
+      <w:r>
+        <w:lastRenderedPageBreak/>
+        <w:t>Depois de descansarem um momento, Rodric seguiu pelas escadas e Rikheart pelo caminho poeirento. Após uma dúzia de passos, as pequenas pedras debaixo dos seus pés rolaram e por pouco Rikheart não beijou o chão.</w:t>
+      </w:r>
+      <w:r>
+        <w:t xml:space="preserve"> Valeram os seus reflexos e as suas mãos que evitaram a queda. Quando as levantou tinha um punhado — dois para ser exato — de pequenas pedras cravejadas na palma das mãos. Era preciso mais do que aquilo para sangrar a mão de um Cavaleiro.</w:t>
+      </w:r>
+    </w:p>
+    <w:p>
+      <w:r>
+        <w:t>— Estás satisfeito? — perguntou Rodric com um sorriso malicioso.</w:t>
+      </w:r>
+    </w:p>
+    <w:p>
+      <w:r>
+        <w:t>— Estou é demasiado cansado.</w:t>
+      </w:r>
+    </w:p>
+    <w:p>
+      <w:pPr>
+        <w:rPr>
+          <w:color w:val="FF0000"/>
+        </w:rPr>
+      </w:pPr>
       <w:bookmarkStart w:id="1" w:name="_GoBack"/>
+      <w:r>
+        <w:rPr>
+          <w:color w:val="FF0000"/>
+        </w:rPr>
+        <w:t>Continuaram a subir</w:t>
+      </w:r>
       <w:bookmarkEnd w:id="1"/>
-      <w:r>
-        <w:rPr>
-          <w:color w:val="FFFFFF" w:themeColor="background1"/>
-        </w:rPr>
-        <w:t xml:space="preserve"> mais exausto do que antes de ter fechado os olhos. Talvez fosse impressão sua, por ter dormido desconfortavelmente. O seu amigo acordou e também ele não tinha uma expressão revigorada. Carregaram as mochilas bocejando continuamente.</w:t>
-      </w:r>
     </w:p>
     <w:sectPr>
       <w:footerReference w:type="default" r:id="rId14"/>
@@ -17485,8 +18468,123 @@
       </w:rPr>
     </w:lvl>
   </w:abstractNum>
+  <w:abstractNum w:abstractNumId="1" w15:restartNumberingAfterBreak="0">
+    <w:nsid w:val="7C6A5015"/>
+    <w:multiLevelType w:val="hybridMultilevel"/>
+    <w:tmpl w:val="AC803560"/>
+    <w:lvl w:ilvl="0" w:tplc="981E5DB6">
+      <w:numFmt w:val="bullet"/>
+      <w:lvlText w:val=""/>
+      <w:lvlJc w:val="left"/>
+      <w:pPr>
+        <w:ind w:left="720" w:hanging="360"/>
+      </w:pPr>
+      <w:rPr>
+        <w:rFonts w:ascii="Symbol" w:eastAsiaTheme="minorEastAsia" w:hAnsi="Symbol" w:cs="Courier New" w:hint="default"/>
+      </w:rPr>
+    </w:lvl>
+    <w:lvl w:ilvl="1" w:tplc="08160003" w:tentative="1">
+      <w:start w:val="1"/>
+      <w:numFmt w:val="bullet"/>
+      <w:lvlText w:val="o"/>
+      <w:lvlJc w:val="left"/>
+      <w:pPr>
+        <w:ind w:left="1440" w:hanging="360"/>
+      </w:pPr>
+      <w:rPr>
+        <w:rFonts w:ascii="Courier New" w:hAnsi="Courier New" w:cs="Courier New" w:hint="default"/>
+      </w:rPr>
+    </w:lvl>
+    <w:lvl w:ilvl="2" w:tplc="08160005" w:tentative="1">
+      <w:start w:val="1"/>
+      <w:numFmt w:val="bullet"/>
+      <w:lvlText w:val=""/>
+      <w:lvlJc w:val="left"/>
+      <w:pPr>
+        <w:ind w:left="2160" w:hanging="360"/>
+      </w:pPr>
+      <w:rPr>
+        <w:rFonts w:ascii="Wingdings" w:hAnsi="Wingdings" w:hint="default"/>
+      </w:rPr>
+    </w:lvl>
+    <w:lvl w:ilvl="3" w:tplc="08160001" w:tentative="1">
+      <w:start w:val="1"/>
+      <w:numFmt w:val="bullet"/>
+      <w:lvlText w:val=""/>
+      <w:lvlJc w:val="left"/>
+      <w:pPr>
+        <w:ind w:left="2880" w:hanging="360"/>
+      </w:pPr>
+      <w:rPr>
+        <w:rFonts w:ascii="Symbol" w:hAnsi="Symbol" w:hint="default"/>
+      </w:rPr>
+    </w:lvl>
+    <w:lvl w:ilvl="4" w:tplc="08160003" w:tentative="1">
+      <w:start w:val="1"/>
+      <w:numFmt w:val="bullet"/>
+      <w:lvlText w:val="o"/>
+      <w:lvlJc w:val="left"/>
+      <w:pPr>
+        <w:ind w:left="3600" w:hanging="360"/>
+      </w:pPr>
+      <w:rPr>
+        <w:rFonts w:ascii="Courier New" w:hAnsi="Courier New" w:cs="Courier New" w:hint="default"/>
+      </w:rPr>
+    </w:lvl>
+    <w:lvl w:ilvl="5" w:tplc="08160005" w:tentative="1">
+      <w:start w:val="1"/>
+      <w:numFmt w:val="bullet"/>
+      <w:lvlText w:val=""/>
+      <w:lvlJc w:val="left"/>
+      <w:pPr>
+        <w:ind w:left="4320" w:hanging="360"/>
+      </w:pPr>
+      <w:rPr>
+        <w:rFonts w:ascii="Wingdings" w:hAnsi="Wingdings" w:hint="default"/>
+      </w:rPr>
+    </w:lvl>
+    <w:lvl w:ilvl="6" w:tplc="08160001" w:tentative="1">
+      <w:start w:val="1"/>
+      <w:numFmt w:val="bullet"/>
+      <w:lvlText w:val=""/>
+      <w:lvlJc w:val="left"/>
+      <w:pPr>
+        <w:ind w:left="5040" w:hanging="360"/>
+      </w:pPr>
+      <w:rPr>
+        <w:rFonts w:ascii="Symbol" w:hAnsi="Symbol" w:hint="default"/>
+      </w:rPr>
+    </w:lvl>
+    <w:lvl w:ilvl="7" w:tplc="08160003" w:tentative="1">
+      <w:start w:val="1"/>
+      <w:numFmt w:val="bullet"/>
+      <w:lvlText w:val="o"/>
+      <w:lvlJc w:val="left"/>
+      <w:pPr>
+        <w:ind w:left="5760" w:hanging="360"/>
+      </w:pPr>
+      <w:rPr>
+        <w:rFonts w:ascii="Courier New" w:hAnsi="Courier New" w:cs="Courier New" w:hint="default"/>
+      </w:rPr>
+    </w:lvl>
+    <w:lvl w:ilvl="8" w:tplc="08160005" w:tentative="1">
+      <w:start w:val="1"/>
+      <w:numFmt w:val="bullet"/>
+      <w:lvlText w:val=""/>
+      <w:lvlJc w:val="left"/>
+      <w:pPr>
+        <w:ind w:left="6480" w:hanging="360"/>
+      </w:pPr>
+      <w:rPr>
+        <w:rFonts w:ascii="Wingdings" w:hAnsi="Wingdings" w:hint="default"/>
+      </w:rPr>
+    </w:lvl>
+  </w:abstractNum>
   <w:num w:numId="1">
     <w:abstractNumId w:val="0"/>
+  </w:num>
+  <w:num w:numId="2">
+    <w:abstractNumId w:val="1"/>
   </w:num>
 </w:numbering>
 </file>
@@ -17519,7 +18617,7 @@
   <w:latentStyles w:defLockedState="0" w:defUIPriority="99" w:defSemiHidden="0" w:defUnhideWhenUsed="0" w:defQFormat="0" w:count="371">
     <w:lsdException w:name="Normal" w:uiPriority="0" w:qFormat="1"/>
     <w:lsdException w:name="heading 1" w:uiPriority="9" w:qFormat="1"/>
-    <w:lsdException w:name="heading 2" w:semiHidden="1" w:uiPriority="9" w:unhideWhenUsed="1" w:qFormat="1"/>
+    <w:lsdException w:name="heading 2" w:semiHidden="1" w:uiPriority="9" w:unhideWhenUsed="1"/>
     <w:lsdException w:name="heading 3" w:semiHidden="1" w:uiPriority="9" w:unhideWhenUsed="1" w:qFormat="1"/>
     <w:lsdException w:name="heading 4" w:semiHidden="1" w:uiPriority="9" w:unhideWhenUsed="1" w:qFormat="1"/>
     <w:lsdException w:name="heading 5" w:semiHidden="1" w:uiPriority="9" w:unhideWhenUsed="1" w:qFormat="1"/>
@@ -18525,7 +19623,7 @@
 </file>
 
 <file path=customXml/itemProps1.xml><?xml version="1.0" encoding="utf-8"?>
-<ds:datastoreItem xmlns:ds="http://schemas.openxmlformats.org/officeDocument/2006/customXml" ds:itemID="{43FAB323-72C8-416B-A0DF-2441D7071FA7}">
+<ds:datastoreItem xmlns:ds="http://schemas.openxmlformats.org/officeDocument/2006/customXml" ds:itemID="{71601A84-2249-4CC3-A22A-A108D875CDCA}">
   <ds:schemaRefs>
     <ds:schemaRef ds:uri="http://schemas.openxmlformats.org/officeDocument/2006/bibliography"/>
   </ds:schemaRefs>

</xml_diff>

<commit_message>
fim capitulo 9 (chegada Twa Dwet)
</commit_message>
<xml_diff>
--- a/Para lá do portão (WebA4).docx
+++ b/Para lá do portão (WebA4).docx
@@ -18107,10 +18107,7 @@
         <w:t xml:space="preserve">Fizeram-se novamente ao caminho. </w:t>
       </w:r>
       <w:r>
-        <w:t>A cada passo que davam formava-se uma pequena nuvem de pó.</w:t>
-      </w:r>
-      <w:r>
-        <w:t xml:space="preserve"> Repararam que a pele e a roupa de cada um tinha uma tonalidade acastanhada.</w:t>
+        <w:t>A cada passo que davam formava-se uma pequena nuvem de pó. Repararam que a pele e a roupa de cada um tinha uma tonalidade acastanhada.</w:t>
       </w:r>
       <w:r>
         <w:t xml:space="preserve"> </w:t>
@@ -18235,10 +18232,34 @@
     <w:p>
       <w:r>
         <w:lastRenderedPageBreak/>
-        <w:t>Depois de descansarem um momento, Rodric seguiu pelas escadas e Rikheart pelo caminho poeirento. Após uma dúzia de passos, as pequenas pedras debaixo dos seus pés rolaram e por pouco Rikheart não beijou o chão.</w:t>
-      </w:r>
-      <w:r>
-        <w:t xml:space="preserve"> Valeram os seus reflexos e as suas mãos que evitaram a queda. Quando as levantou tinha um punhado — dois para ser exato — de pequenas pedras cravejadas na palma das mãos. Era preciso mais do que aquilo para sangrar a mão de um Cavaleiro.</w:t>
+        <w:t xml:space="preserve">Depois de descansarem um momento, Rodric seguiu pelas escadas e Rikheart pelo caminho </w:t>
+      </w:r>
+      <w:r>
+        <w:t>empoeirado</w:t>
+      </w:r>
+      <w:r>
+        <w:t>. Após uma dúzia de passos, as pequenas pedras debaixo dos seus pés rolaram e por pouco Rikheart não beijou o chão.</w:t>
+      </w:r>
+      <w:r>
+        <w:t xml:space="preserve"> Valeram os seus reflexos e as suas mãos que evitaram a queda. Quando as levantou tinha um punhado — dois para ser exato — de pequenas pedras cravejadas na palma </w:t>
+      </w:r>
+      <w:r>
+        <w:t>de cada mão</w:t>
+      </w:r>
+      <w:r>
+        <w:t xml:space="preserve">. </w:t>
+      </w:r>
+      <w:r>
+        <w:t>Contudo, e</w:t>
+      </w:r>
+      <w:r>
+        <w:t xml:space="preserve">ra preciso mais do que aquilo para </w:t>
+      </w:r>
+      <w:r>
+        <w:t xml:space="preserve">fazer </w:t>
+      </w:r>
+      <w:r>
+        <w:t>sangrar a mão de um Cavaleiro.</w:t>
       </w:r>
     </w:p>
     <w:p>
@@ -18254,17 +18275,228 @@
     <w:p>
       <w:pPr>
         <w:rPr>
-          <w:color w:val="FF0000"/>
-        </w:rPr>
-      </w:pPr>
+          <w:color w:val="FFFFFF" w:themeColor="background1"/>
+        </w:rPr>
+      </w:pPr>
+      <w:r>
+        <w:rPr>
+          <w:color w:val="FFFFFF" w:themeColor="background1"/>
+        </w:rPr>
+        <w:t>As escadas pareciam terminar numa espécie de gruta. Quando chegassem lá em cima t</w:t>
+      </w:r>
+      <w:r>
+        <w:rPr>
+          <w:color w:val="FFFFFF" w:themeColor="background1"/>
+        </w:rPr>
+        <w:t>eriam oportunidade de confirmar. Por agora subiam com cuidado, de olhos postos nos degraus, pois alguns deles estavam de tal forma inclinados que pareciam rampas. Um pé mal colocado e ficariam sem os dentes da frente. Rodric começava a desconfiar da qualidade do trabalho destes anões.</w:t>
+      </w:r>
+      <w:r>
+        <w:rPr>
+          <w:color w:val="FFFFFF" w:themeColor="background1"/>
+        </w:rPr>
+        <w:t xml:space="preserve"> Enquanto isso o</w:t>
+      </w:r>
+      <w:r>
+        <w:rPr>
+          <w:color w:val="FFFFFF" w:themeColor="background1"/>
+        </w:rPr>
+        <w:t xml:space="preserve">s </w:t>
+      </w:r>
+      <w:r>
+        <w:rPr>
+          <w:color w:val="FFFFFF" w:themeColor="background1"/>
+        </w:rPr>
+        <w:t xml:space="preserve">seus músculos das </w:t>
+      </w:r>
+      <w:r>
+        <w:rPr>
+          <w:color w:val="FFFFFF" w:themeColor="background1"/>
+        </w:rPr>
+        <w:t xml:space="preserve">pernas começavam a aquecer e a </w:t>
+      </w:r>
+      <w:r>
+        <w:rPr>
+          <w:color w:val="FFFFFF" w:themeColor="background1"/>
+        </w:rPr>
+        <w:t xml:space="preserve">fraquejar. O seu passo tornava-se pesado e desajeitado. Abrandou o ritmo e ajustou a mochila. Quando avistou o final das escadas, desejou com toda a força para que não houvesse outro troço de escadas mais à frente. Suspirou ao atingir o cimo da escadaria e as suas pernas colapsaram sobre a terra. Rikheart </w:t>
+      </w:r>
+      <w:r>
+        <w:rPr>
+          <w:color w:val="FFFFFF" w:themeColor="background1"/>
+        </w:rPr>
+        <w:t>chegou atrás de si, observou o local e continuou a andar decidido.</w:t>
+      </w:r>
+    </w:p>
+    <w:p>
+      <w:pPr>
+        <w:rPr>
+          <w:color w:val="FFFFFF" w:themeColor="background1"/>
+        </w:rPr>
+      </w:pPr>
+      <w:r>
+        <w:rPr>
+          <w:color w:val="FFFFFF" w:themeColor="background1"/>
+        </w:rPr>
+        <w:t>— Rikheart, desculpa mas vou descansar um bocadinho.</w:t>
+      </w:r>
+    </w:p>
+    <w:p>
+      <w:pPr>
+        <w:rPr>
+          <w:color w:val="FFFFFF" w:themeColor="background1"/>
+        </w:rPr>
+      </w:pPr>
+      <w:r>
+        <w:rPr>
+          <w:color w:val="FFFFFF" w:themeColor="background1"/>
+        </w:rPr>
+        <w:t>— Na boa… eu v</w:t>
+      </w:r>
+      <w:r>
+        <w:rPr>
+          <w:color w:val="FFFFFF" w:themeColor="background1"/>
+        </w:rPr>
+        <w:t>ou</w:t>
+      </w:r>
+      <w:r>
+        <w:rPr>
+          <w:color w:val="FFFFFF" w:themeColor="background1"/>
+        </w:rPr>
+        <w:t xml:space="preserve"> pr’ali… </w:t>
+      </w:r>
+      <w:r>
+        <w:rPr>
+          <w:i/>
+          <w:color w:val="FFFFFF" w:themeColor="background1"/>
+        </w:rPr>
+        <w:t>sombra</w:t>
+      </w:r>
+      <w:r>
+        <w:rPr>
+          <w:color w:val="FFFFFF" w:themeColor="background1"/>
+        </w:rPr>
+        <w:t xml:space="preserve"> — </w:t>
+      </w:r>
+      <w:r>
+        <w:rPr>
+          <w:color w:val="FFFFFF" w:themeColor="background1"/>
+        </w:rPr>
+        <w:t xml:space="preserve">o cansaço </w:t>
+      </w:r>
+      <w:r>
+        <w:rPr>
+          <w:color w:val="FFFFFF" w:themeColor="background1"/>
+        </w:rPr>
+        <w:t>absorvia as suas forças e as suas palavras — Deixa-te ‘tar.</w:t>
+      </w:r>
+    </w:p>
+    <w:p>
+      <w:pPr>
+        <w:rPr>
+          <w:color w:val="FFFFFF" w:themeColor="background1"/>
+        </w:rPr>
+      </w:pPr>
+      <w:r>
+        <w:rPr>
+          <w:color w:val="FFFFFF" w:themeColor="background1"/>
+        </w:rPr>
+        <w:t xml:space="preserve">Tirou à pressa a mochila das costas e deitou-se no chão. </w:t>
+      </w:r>
+      <w:r>
+        <w:rPr>
+          <w:color w:val="FFFFFF" w:themeColor="background1"/>
+        </w:rPr>
+        <w:t>Deixou-se ficar um minuto imóvel, de barriga para o ar e boca escancarada. Depois recompôs-se e puxou a mochila para debaixo da cabeça. Quando Rodric tentou levantar-se para fugir do sol entendeu porque é que o amigo havia feito o esforço de caminhar mais uns passos até à sombra — depois de se ter sentado e com o sol a torrar-lhe a cabeça era tão mais difícil voltar a erguer-se. Segurou a mochila com uma mão e empurrou o chão com a outra.</w:t>
+      </w:r>
+      <w:r>
+        <w:rPr>
+          <w:color w:val="FFFFFF" w:themeColor="background1"/>
+        </w:rPr>
+        <w:t xml:space="preserve"> Cambaleou por momentos e </w:t>
+      </w:r>
+      <w:r>
+        <w:rPr>
+          <w:color w:val="FFFFFF" w:themeColor="background1"/>
+        </w:rPr>
+        <w:t xml:space="preserve">aterrou a alguns metros de Rikheart. Como os seus joelhos ainda sentiam o queimar do sol pontapeou-os para longe da luz e deixou-se ficar, </w:t>
+      </w:r>
+      <w:r>
+        <w:rPr>
+          <w:color w:val="FFFFFF" w:themeColor="background1"/>
+        </w:rPr>
+        <w:t>com a mochila entre</w:t>
+      </w:r>
+      <w:r>
+        <w:rPr>
+          <w:color w:val="FFFFFF" w:themeColor="background1"/>
+        </w:rPr>
+        <w:t xml:space="preserve"> ele e o chão, costas tortas, pernas para um lado e braços sem orientação. Estava deitado e à sombra. Não precisava de mais.</w:t>
+      </w:r>
+      <w:r>
+        <w:rPr>
+          <w:color w:val="FFFFFF" w:themeColor="background1"/>
+        </w:rPr>
+        <w:t xml:space="preserve"> Quer dizer…</w:t>
+      </w:r>
+    </w:p>
+    <w:p>
+      <w:pPr>
+        <w:widowControl/>
+        <w:autoSpaceDE/>
+        <w:autoSpaceDN/>
+        <w:adjustRightInd/>
+        <w:spacing w:after="200" w:line="276" w:lineRule="auto"/>
+        <w:jc w:val="left"/>
+        <w:rPr>
+          <w:color w:val="FFFFFF" w:themeColor="background1"/>
+        </w:rPr>
+      </w:pPr>
+      <w:r>
+        <w:rPr>
+          <w:color w:val="FFFFFF" w:themeColor="background1"/>
+        </w:rPr>
+        <w:br w:type="page"/>
+      </w:r>
+    </w:p>
+    <w:p>
+      <w:pPr>
+        <w:pStyle w:val="Heading1"/>
+      </w:pPr>
+      <w:r>
+        <w:lastRenderedPageBreak/>
+        <w:t>10</w:t>
+      </w:r>
+    </w:p>
+    <w:p>
+      <w:r>
+        <w:t>Descrição do sítio.</w:t>
+      </w:r>
+    </w:p>
+    <w:p>
+      <w:r>
+        <w:t>Codigo morse na parede. Batem. Nada acontece.</w:t>
+      </w:r>
+      <w:r>
+        <w:t xml:space="preserve"> </w:t>
+      </w:r>
+      <w:r>
+        <w:t>Esperam.</w:t>
+      </w:r>
+    </w:p>
+    <w:p>
+      <w:r>
+        <w:t>Cena nuvens. O que vais fazer ao chegar a Binuin? Opá a primeira coisa vai ser—</w:t>
+      </w:r>
+    </w:p>
+    <w:p>
+      <w:r>
+        <w:t xml:space="preserve">Ouvem qq coisa, </w:t>
+      </w:r>
       <w:bookmarkStart w:id="1" w:name="_GoBack"/>
-      <w:r>
-        <w:rPr>
-          <w:color w:val="FF0000"/>
-        </w:rPr>
-        <w:t>Continuaram a subir</w:t>
-      </w:r>
       <w:bookmarkEnd w:id="1"/>
+      <w:r>
+        <w:t>voz distante. Aproximam-se buraco. Entram. Encontram anão (parece toupeira).</w:t>
+      </w:r>
     </w:p>
     <w:sectPr>
       <w:footerReference w:type="default" r:id="rId14"/>
@@ -19623,7 +19855,7 @@
 </file>
 
 <file path=customXml/itemProps1.xml><?xml version="1.0" encoding="utf-8"?>
-<ds:datastoreItem xmlns:ds="http://schemas.openxmlformats.org/officeDocument/2006/customXml" ds:itemID="{71601A84-2249-4CC3-A22A-A108D875CDCA}">
+<ds:datastoreItem xmlns:ds="http://schemas.openxmlformats.org/officeDocument/2006/customXml" ds:itemID="{871FDE09-62D3-448F-B767-B9DD33E79C4F}">
   <ds:schemaRefs>
     <ds:schemaRef ds:uri="http://schemas.openxmlformats.org/officeDocument/2006/bibliography"/>
   </ds:schemaRefs>

</xml_diff>

<commit_message>
more words for NaNoWriMo
</commit_message>
<xml_diff>
--- a/Para lá do portão (WebA4).docx
+++ b/Para lá do portão (WebA4).docx
@@ -1,6 +1,6 @@
 
 <file path=word/document.xml><?xml version="1.0" encoding="utf-8"?>
-<w:document xmlns:wpc="http://schemas.microsoft.com/office/word/2010/wordprocessingCanvas" xmlns:mc="http://schemas.openxmlformats.org/markup-compatibility/2006" xmlns:o="urn:schemas-microsoft-com:office:office" xmlns:r="http://schemas.openxmlformats.org/officeDocument/2006/relationships" xmlns:m="http://schemas.openxmlformats.org/officeDocument/2006/math" xmlns:v="urn:schemas-microsoft-com:vml" xmlns:wp14="http://schemas.microsoft.com/office/word/2010/wordprocessingDrawing" xmlns:wp="http://schemas.openxmlformats.org/drawingml/2006/wordprocessingDrawing" xmlns:w10="urn:schemas-microsoft-com:office:word" xmlns:w="http://schemas.openxmlformats.org/wordprocessingml/2006/main" xmlns:w14="http://schemas.microsoft.com/office/word/2010/wordml" xmlns:w15="http://schemas.microsoft.com/office/word/2012/wordml" xmlns:wpg="http://schemas.microsoft.com/office/word/2010/wordprocessingGroup" xmlns:wpi="http://schemas.microsoft.com/office/word/2010/wordprocessingInk" xmlns:wne="http://schemas.microsoft.com/office/word/2006/wordml" xmlns:wps="http://schemas.microsoft.com/office/word/2010/wordprocessingShape" mc:Ignorable="w14 w15 wp14">
+<w:document xmlns:wpc="http://schemas.microsoft.com/office/word/2010/wordprocessingCanvas" xmlns:cx="http://schemas.microsoft.com/office/drawing/2014/chartex" xmlns:mc="http://schemas.openxmlformats.org/markup-compatibility/2006" xmlns:o="urn:schemas-microsoft-com:office:office" xmlns:r="http://schemas.openxmlformats.org/officeDocument/2006/relationships" xmlns:m="http://schemas.openxmlformats.org/officeDocument/2006/math" xmlns:v="urn:schemas-microsoft-com:vml" xmlns:wp14="http://schemas.microsoft.com/office/word/2010/wordprocessingDrawing" xmlns:wp="http://schemas.openxmlformats.org/drawingml/2006/wordprocessingDrawing" xmlns:w10="urn:schemas-microsoft-com:office:word" xmlns:w="http://schemas.openxmlformats.org/wordprocessingml/2006/main" xmlns:w14="http://schemas.microsoft.com/office/word/2010/wordml" xmlns:w15="http://schemas.microsoft.com/office/word/2012/wordml" xmlns:w16se="http://schemas.microsoft.com/office/word/2015/wordml/symex" xmlns:wpg="http://schemas.microsoft.com/office/word/2010/wordprocessingGroup" xmlns:wpi="http://schemas.microsoft.com/office/word/2010/wordprocessingInk" xmlns:wne="http://schemas.microsoft.com/office/word/2006/wordml" xmlns:wps="http://schemas.microsoft.com/office/word/2010/wordprocessingShape" mc:Ignorable="w14 w15 w16se wp14">
   <w:background w:color="000000" w:themeColor="text1"/>
   <w:body>
     <w:p>
@@ -9177,7 +9177,13 @@
         </w:rPr>
       </w:pPr>
       <w:r>
-        <w:t>Dinari levou consigo uma caixa de madeira e pediu aos dois moços para fazerem o mesmo. Começou por apanhar algumas maçãs que estavam caídas no chão. As que estavam boas colocava no fundo da caixa, as que estavam podres ou com sinais de terem bicho atirava-as para dentro do alguidar que tinha mencionado. Depois usou um pequeno banco de madeira para subir a uma ramo e explicar que só deviam apanhar as que estavam totalmente vermelhas ou quase. Não valia a pena apanhá-las ácidas e antes do tempo.</w:t>
+        <w:t>Dinari levou consigo uma caixa de madeira e pediu aos dois moços para fazerem o mesmo. Começou por apanhar algumas maçãs que estavam caídas no chão. As que estavam boas colocava no fundo da caixa, as que estavam podres ou com sinais de terem bicho atirava-as para dentro do alguidar que tinha mencionado. Depois usou um pequeno b</w:t>
+      </w:r>
+      <w:r>
+        <w:t>anco de madeira para subir a um</w:t>
+      </w:r>
+      <w:r>
+        <w:t xml:space="preserve"> ramo e explicar que só deviam apanhar as que estavam totalmente vermelhas ou quase. Não valia a pena apanhá-las ácidas e antes do tempo.</w:t>
       </w:r>
     </w:p>
     <w:p>
@@ -18375,62 +18381,62 @@
         <w:rPr>
           <w:color w:val="FFFFFF" w:themeColor="background1"/>
         </w:rPr>
-        <w:t xml:space="preserve"> — </w:t>
-      </w:r>
-      <w:r>
+        <w:t xml:space="preserve"> — o cansaço absorvia as suas forças e as suas palavras — Deixa-te ‘tar.</w:t>
+      </w:r>
+    </w:p>
+    <w:p>
+      <w:pPr>
         <w:rPr>
           <w:color w:val="FFFFFF" w:themeColor="background1"/>
         </w:rPr>
-        <w:t xml:space="preserve">o cansaço </w:t>
-      </w:r>
+      </w:pPr>
       <w:r>
         <w:rPr>
           <w:color w:val="FFFFFF" w:themeColor="background1"/>
         </w:rPr>
-        <w:t>absorvia as suas forças e as suas palavras — Deixa-te ‘tar.</w:t>
-      </w:r>
-    </w:p>
-    <w:p>
-      <w:pPr>
+        <w:t xml:space="preserve">Tirou à pressa a mochila das costas e deitou-se no chão. </w:t>
+      </w:r>
+      <w:r>
         <w:rPr>
           <w:color w:val="FFFFFF" w:themeColor="background1"/>
         </w:rPr>
-      </w:pPr>
+        <w:t xml:space="preserve">Deixou-se ficar um minuto imóvel, de barriga para o ar e boca escancarada. Depois recompôs-se e puxou a mochila para debaixo da cabeça. Quando Rodric tentou </w:t>
+      </w:r>
       <w:r>
         <w:rPr>
           <w:color w:val="FFFFFF" w:themeColor="background1"/>
         </w:rPr>
-        <w:t xml:space="preserve">Tirou à pressa a mochila das costas e deitou-se no chão. </w:t>
+        <w:t>erguer</w:t>
       </w:r>
       <w:r>
         <w:rPr>
           <w:color w:val="FFFFFF" w:themeColor="background1"/>
         </w:rPr>
-        <w:t>Deixou-se ficar um minuto imóvel, de barriga para o ar e boca escancarada. Depois recompôs-se e puxou a mochila para debaixo da cabeça. Quando Rodric tentou levantar-se para fugir do sol entendeu porque é que o amigo havia feito o esforço de caminhar mais uns passos até à sombra — depois de se ter sentado e com o sol a torrar-lhe a cabeça era tão mais difícil voltar a erguer-se. Segurou a mochila com uma mão e empurrou o chão com a outra.</w:t>
+        <w:t xml:space="preserve">-se para fugir </w:t>
       </w:r>
       <w:r>
         <w:rPr>
           <w:color w:val="FFFFFF" w:themeColor="background1"/>
         </w:rPr>
+        <w:t xml:space="preserve">do sol, </w:t>
+      </w:r>
+      <w:r>
+        <w:rPr>
+          <w:color w:val="FFFFFF" w:themeColor="background1"/>
+        </w:rPr>
+        <w:t>entendeu porque é que o amigo havia feito o esforço de caminhar mais uns passos até à sombra — depois de se ter sentado e com o sol a torrar-lhe a cabeça era tão mais difícil voltar a erguer-se. Segurou a mochila com uma mão e empurrou o chão com a outra.</w:t>
+      </w:r>
+      <w:r>
+        <w:rPr>
+          <w:color w:val="FFFFFF" w:themeColor="background1"/>
+        </w:rPr>
         <w:t xml:space="preserve"> Cambaleou por momentos e </w:t>
       </w:r>
       <w:r>
         <w:rPr>
           <w:color w:val="FFFFFF" w:themeColor="background1"/>
         </w:rPr>
-        <w:t xml:space="preserve">aterrou a alguns metros de Rikheart. Como os seus joelhos ainda sentiam o queimar do sol pontapeou-os para longe da luz e deixou-se ficar, </w:t>
-      </w:r>
-      <w:r>
-        <w:rPr>
-          <w:color w:val="FFFFFF" w:themeColor="background1"/>
-        </w:rPr>
-        <w:t>com a mochila entre</w:t>
-      </w:r>
-      <w:r>
-        <w:rPr>
-          <w:color w:val="FFFFFF" w:themeColor="background1"/>
-        </w:rPr>
-        <w:t xml:space="preserve"> ele e o chão, costas tortas, pernas para um lado e braços sem orientação. Estava deitado e à sombra. Não precisava de mais.</w:t>
+        <w:t>aterrou a alguns metros de Rikheart. Como os seus joelhos ainda sentiam o queimar do sol pontapeou-os para longe da luz e deixou-se ficar, com a mochila entre ele e o chão, costas tortas, pernas para um lado e braços sem orientação. Estava deitado e à sombra. Não precisava de mais.</w:t>
       </w:r>
       <w:r>
         <w:rPr>
@@ -18469,33 +18475,1520 @@
     </w:p>
     <w:p>
       <w:r>
-        <w:t>Descrição do sítio.</w:t>
-      </w:r>
-    </w:p>
-    <w:p>
-      <w:r>
-        <w:t>Codigo morse na parede. Batem. Nada acontece.</w:t>
+        <w:t>Permaneceram em silêncio enquanto recuperavam algumas das suas forças. A planície em baixo em percorrida por pequenas sombras com formas aleatórias, todas elas arredondadas.</w:t>
+      </w:r>
+    </w:p>
+    <w:p>
+      <w:r>
+        <w:t>— Gosto tanto de ver as nuvens a passarem no céu.</w:t>
+      </w:r>
+    </w:p>
+    <w:p>
+      <w:r>
+        <w:t>Nenhuma reposta. Nenhum comentário irónico. Talvez não estivesse acordado.</w:t>
+      </w:r>
+    </w:p>
+    <w:p>
+      <w:r>
+        <w:t>— Tu não gostas? — perguntou Rodric, rodando a cabeça para encarar Rikheart.</w:t>
+      </w:r>
+    </w:p>
+    <w:p>
+      <w:r>
+        <w:t>— Eh… são sempre a mesma coisa — respondeu, ainda de olhos fechados.</w:t>
+      </w:r>
+    </w:p>
+    <w:p>
+      <w:r>
+        <w:t>— Não são nada! Todas têm formas e texturas diferentes. Nunca te deste ao trabalho de reparar?</w:t>
+      </w:r>
+    </w:p>
+    <w:p>
+      <w:r>
+        <w:t xml:space="preserve">— Quer dizer, quando </w:t>
+      </w:r>
+      <w:r>
+        <w:t xml:space="preserve">uma pessoa está ocupada a arranjar maneira de escapar inteiro à guarda de uma cidade inteira… </w:t>
+      </w:r>
+      <w:r>
+        <w:t xml:space="preserve">não </w:t>
+      </w:r>
+      <w:r>
+        <w:t xml:space="preserve">está muito preocupada com </w:t>
+      </w:r>
+      <w:r>
+        <w:t>as nuvens do céu.</w:t>
+      </w:r>
+    </w:p>
+    <w:p>
+      <w:r>
+        <w:t>— Não me lembres disso. Bom, adiante, e</w:t>
+      </w:r>
+      <w:r>
+        <w:t xml:space="preserve">stou a ver que </w:t>
+      </w:r>
+      <w:r>
+        <w:t>nos dias que correm</w:t>
+      </w:r>
+      <w:r>
+        <w:t xml:space="preserve"> ninguém li</w:t>
+      </w:r>
+      <w:r>
+        <w:t>ga à beleza e perfeição de Gaia. Talvez seja esse—</w:t>
+      </w:r>
+    </w:p>
+    <w:p>
+      <w:r>
+        <w:t xml:space="preserve">— Talvez. Seja como for, isso são coisas de trovadores — provocou Rikheart, </w:t>
+      </w:r>
+      <w:r>
+        <w:t xml:space="preserve">estudando a reação às suas palavras </w:t>
+      </w:r>
+      <w:r>
+        <w:t>pelo canto do olho.</w:t>
+      </w:r>
+    </w:p>
+    <w:p>
+      <w:r>
+        <w:t>— De trovadores? — perguntou Rodric</w:t>
+      </w:r>
+      <w:r>
+        <w:t xml:space="preserve"> — De trovadores? — repetiu, levantando</w:t>
+      </w:r>
+      <w:r>
+        <w:t xml:space="preserve"> o tronco p</w:t>
+      </w:r>
+      <w:r>
+        <w:t>ara poder olhar de cima o amigo</w:t>
+      </w:r>
+      <w:r>
+        <w:t xml:space="preserve"> — Tens alguma coisa contra os poetas</w:t>
+      </w:r>
+      <w:r>
+        <w:t xml:space="preserve"> deste mundo</w:t>
+      </w:r>
+      <w:r>
+        <w:t xml:space="preserve">?! É que se tens é bom que digas já, </w:t>
+      </w:r>
+      <w:r>
+        <w:t>seu tosco cobarde</w:t>
+      </w:r>
+      <w:r>
+        <w:t>!</w:t>
+      </w:r>
+    </w:p>
+    <w:p>
+      <w:r>
+        <w:t>—</w:t>
       </w:r>
       <w:r>
         <w:t xml:space="preserve"> </w:t>
       </w:r>
       <w:r>
-        <w:t>Esperam.</w:t>
-      </w:r>
-    </w:p>
-    <w:p>
-      <w:r>
-        <w:t>Cena nuvens. O que vais fazer ao chegar a Binuin? Opá a primeira coisa vai ser—</w:t>
-      </w:r>
-    </w:p>
-    <w:p>
-      <w:r>
-        <w:t xml:space="preserve">Ouvem qq coisa, </w:t>
-      </w:r>
+        <w:t xml:space="preserve">Cobarde? </w:t>
+      </w:r>
+      <w:r>
+        <w:t xml:space="preserve">Eu? </w:t>
+      </w:r>
+      <w:r>
+        <w:t>Aqui e agora, meu amigo —</w:t>
+      </w:r>
+      <w:r>
+        <w:t xml:space="preserve"> </w:t>
+      </w:r>
+      <w:r>
+        <w:t>volt</w:t>
+      </w:r>
+      <w:r>
+        <w:t xml:space="preserve">ou </w:t>
+      </w:r>
+      <w:r>
+        <w:t>a fechar os olhos e sorri</w:t>
+      </w:r>
+      <w:r>
+        <w:t>u</w:t>
+      </w:r>
+      <w:r>
+        <w:t xml:space="preserve"> — O que vais fazer? Arrancar-me um olho com a ponta da tua pena?</w:t>
+      </w:r>
+    </w:p>
+    <w:p>
+      <w:r>
+        <w:t xml:space="preserve">— </w:t>
+      </w:r>
+      <w:r>
+        <w:t xml:space="preserve">Sabes lá, </w:t>
+      </w:r>
+      <w:r>
+        <w:t>a pena é uma arma tão</w:t>
+      </w:r>
+      <w:r>
+        <w:t xml:space="preserve"> ou mais poderosa que a espada!</w:t>
+      </w:r>
+    </w:p>
+    <w:p>
+      <w:r>
+        <w:t>Rodric voltou a deitar-se esperando que aquele argumento terminasse o debate. A cada instante sentia-se mais vitorioso. Durou pouco até Rikheart estilhaçar a sua confiança numa provocação.</w:t>
+      </w:r>
+    </w:p>
+    <w:p/>
+    <w:p>
+      <w:r>
+        <w:t>— Só se quem tiver a espada for tão mau a usá-la como tu!</w:t>
+      </w:r>
+    </w:p>
+    <w:p>
+      <w:r>
+        <w:t xml:space="preserve">— </w:t>
+      </w:r>
+      <w:r>
+        <w:t>Tens cá um piadão…</w:t>
+      </w:r>
+    </w:p>
+    <w:p>
+      <w:r>
+        <w:t xml:space="preserve">— </w:t>
+      </w:r>
+      <w:r>
+        <w:t>Dizem</w:t>
+      </w:r>
+      <w:r>
+        <w:t xml:space="preserve"> que sim — fez uma pausa antes de acrescentar — Especialmente as miúdas.</w:t>
+      </w:r>
+    </w:p>
+    <w:p>
+      <w:r>
+        <w:t>—</w:t>
+      </w:r>
+      <w:r>
+        <w:t xml:space="preserve"> Pois, s</w:t>
+      </w:r>
+      <w:r>
+        <w:t xml:space="preserve">e eu tivesse um professor </w:t>
+      </w:r>
+      <w:r>
+        <w:t xml:space="preserve">decente era </w:t>
+      </w:r>
+      <w:r>
+        <w:t>possível</w:t>
+      </w:r>
+      <w:r>
+        <w:t xml:space="preserve"> que </w:t>
+      </w:r>
+      <w:r>
+        <w:t>os meus resultados</w:t>
+      </w:r>
+      <w:r>
+        <w:t xml:space="preserve"> </w:t>
+      </w:r>
+      <w:r>
+        <w:t xml:space="preserve">melhorassem </w:t>
+      </w:r>
+      <w:r>
+        <w:t xml:space="preserve">— </w:t>
+      </w:r>
+      <w:r>
+        <w:t>foi a vez de Rodric provocar.</w:t>
+      </w:r>
+    </w:p>
+    <w:p>
+      <w:r>
+        <w:t>— Pois, mas ningu</w:t>
+      </w:r>
+      <w:r>
+        <w:t>ém torna uma pedra num diamante</w:t>
+      </w:r>
+      <w:r>
+        <w:t xml:space="preserve"> —</w:t>
+      </w:r>
+      <w:r>
+        <w:t xml:space="preserve"> arremessou prontamente</w:t>
+      </w:r>
+      <w:r>
+        <w:t>.</w:t>
+      </w:r>
+    </w:p>
+    <w:p>
+      <w:r>
+        <w:t xml:space="preserve">— </w:t>
+      </w:r>
+      <w:r>
+        <w:t>Acho que me vou calar — disse Rodric, no tom mais derrotado que conseguiu.</w:t>
+      </w:r>
+    </w:p>
+    <w:p>
+      <w:r>
+        <w:t>Rikheart riu-se. Ao levantar-se passou por Rodric despenteou-lhe o cabelo num movimento. Depois colocou as mãos nas ancas e encarou a parede à sua frente.</w:t>
+      </w:r>
+    </w:p>
+    <w:p>
+      <w:r>
+        <w:t>— Por falar em pedra… E agora?</w:t>
+      </w:r>
+    </w:p>
+    <w:p>
+      <w:r>
+        <w:t xml:space="preserve">Rodric levantou-se e </w:t>
+      </w:r>
+      <w:r>
+        <w:t>arrastou</w:t>
+      </w:r>
+      <w:r>
+        <w:t xml:space="preserve"> as duas mochilas consigo. </w:t>
+      </w:r>
+      <w:r>
+        <w:t xml:space="preserve">À frente dos dois rapazes encontrava-se uma parede rochosa com três ou quatro vezes o seu tamanho em altura. A </w:t>
+      </w:r>
+      <w:r>
+        <w:t xml:space="preserve">superfície da </w:t>
+      </w:r>
+      <w:r>
+        <w:t>rocha era</w:t>
+      </w:r>
+      <w:r>
+        <w:t xml:space="preserve"> amarelada e </w:t>
+      </w:r>
+      <w:r>
+        <w:t>ondulada, como se o vento</w:t>
+      </w:r>
+      <w:r>
+        <w:t xml:space="preserve"> carregado de areia e poeira a tivesse polido lentamente durante séculos. No entanto havia uma zona demasiado trabalhada para ter sido formada pela natureza.</w:t>
+      </w:r>
+    </w:p>
+    <w:p>
+      <w:r>
+        <w:t>Duas linhas diagonais, partiam do chão e juntavam-se no teto, formando um triângulo perfeito. Dentro deste triângulo, a parede de rocha avançava para dentro da montanha, talvez um passo. A superfície desta parede era totalmente plana, o que contrastava com as irregularidades da parede exterior em relevo. N</w:t>
+      </w:r>
+      <w:r>
+        <w:t>o centro do triângulo havia o que parecia ser um pórtico. As ombreiras da entrada estavam decoradas com colunas retangulares esculpidas na parede e o topo terminava noutro triângulo em relevo. Se quisessem entrar teriam de baixar-se, uma vez que o topo da entrada estava à altura do peito.</w:t>
+      </w:r>
+    </w:p>
+    <w:p>
+      <w:r>
+        <w:t xml:space="preserve">A parte mais impressionante desta fachada estava sobre as suas </w:t>
+      </w:r>
+      <w:r>
+        <w:t>cabeças. Assente no vértice do pórtico estava uma representação de uma pedra preciosa lapidada. A gema estava esculpida em relevo</w:t>
+      </w:r>
+      <w:r>
+        <w:t xml:space="preserve"> na vertical</w:t>
+      </w:r>
+      <w:r>
+        <w:t xml:space="preserve"> e o detalhe das várias arestas e faces era impressionante.</w:t>
+      </w:r>
+      <w:r>
+        <w:t xml:space="preserve"> A joia de pedra</w:t>
+      </w:r>
+      <w:r>
+        <w:t xml:space="preserve"> tinha uma face principal e seis faces à sua volta e a sua forma podia ser decomposta em dois triângulos, um no topo e outro na base, e um retângulo na vertical entre os dois.</w:t>
+      </w:r>
+      <w:r>
+        <w:t xml:space="preserve"> Havia algo de estranho nas suas arestas, como se fossem feitas de outro material, algo translúcido.</w:t>
+      </w:r>
+    </w:p>
+    <w:p>
+      <w:r>
+        <w:t xml:space="preserve">De cada lado da entrada havia outro triângulo, com metade da altura. Rikheart aproximou-se da direita e Rodric da esquerda. Rikheart encontrou um longo tubo de metal dourado preso num gancho. Do lado oposto, Rodric deparou-se com um pequeno martelo suspenso noutro gancho. Por cima do suporte, havia algo em relevo, pareciam pontos e traços. Ficou sem saber se fazia parte da decoração ou se era </w:t>
+      </w:r>
+      <w:r>
+        <w:lastRenderedPageBreak/>
+        <w:t>alguma linguagem. Rikheart confirmou que</w:t>
+      </w:r>
+      <w:r>
+        <w:t xml:space="preserve"> se</w:t>
+      </w:r>
+      <w:r>
+        <w:t xml:space="preserve"> trata</w:t>
+      </w:r>
+      <w:r>
+        <w:t>va</w:t>
+      </w:r>
+      <w:r>
+        <w:t xml:space="preserve"> de um código de comunicação.</w:t>
+      </w:r>
+    </w:p>
+    <w:p>
+      <w:r>
+        <w:t>— Então o que fazemos agora?</w:t>
+      </w:r>
+    </w:p>
+    <w:p>
+      <w:r>
+        <w:t xml:space="preserve">— </w:t>
+      </w:r>
+      <w:r>
+        <w:t>Dizemos “olá”.</w:t>
+      </w:r>
+    </w:p>
+    <w:p>
+      <w:r>
+        <w:t>Rikheart retirou o tubo do suporte e pediu a Rodric que fizesse o mesmo com o martelo. Segurou o tubo metálico</w:t>
+      </w:r>
+      <w:r>
+        <w:t xml:space="preserve"> com firmeza</w:t>
+      </w:r>
+      <w:r>
+        <w:t xml:space="preserve"> na sua mão e deu uma pancada com o </w:t>
+      </w:r>
+      <w:r>
+        <w:t xml:space="preserve">pequeno </w:t>
+      </w:r>
+      <w:r>
+        <w:t>martelo.</w:t>
+      </w:r>
+      <w:r>
+        <w:t xml:space="preserve"> O </w:t>
+      </w:r>
+      <w:r>
+        <w:t>metal</w:t>
+      </w:r>
+      <w:r>
+        <w:t xml:space="preserve"> vibrou e calou-se num instante. A sua mão estava demasiado apertada.</w:t>
+      </w:r>
+      <w:r>
+        <w:t xml:space="preserve"> Diminuiu a pressão, como se segurasse uma borboleta, e voltou a dar um toque. Desta vez o som prolongou-se enquanto a vibração fazia cócegas na ponta dos dedos.</w:t>
+      </w:r>
+    </w:p>
+    <w:p>
+      <w:r>
+        <w:t xml:space="preserve">Olhou mais uma vez para a sequência de linhas e pontos. Enquanto se deslocava para o interior do pórtico repetia entre dentes o padrão que devia reproduzir. E assim o fez. Apertando mais ou menos o tubo conseguia aumentar ou diminuir a duração do som. Martelando a ponta do tubo, o metal emitiu sons </w:t>
+      </w:r>
+      <w:r>
+        <w:t>agudos</w:t>
+      </w:r>
+      <w:r>
+        <w:t xml:space="preserve"> que se propagaram para o interior da montanha: ouviram-se três longos, uma pausa, um curto, um longo, dois curtos, uma pausa, um curto, um longo e uma pausa maior que as outras. Repetiu esta sequência mais duas vezes.</w:t>
+      </w:r>
+    </w:p>
+    <w:p>
+      <w:r>
+        <w:t xml:space="preserve">Depois manteve-se em silêncio. Rodric </w:t>
+      </w:r>
+      <w:r>
+        <w:t xml:space="preserve">não teve tempo de terminar </w:t>
+      </w:r>
+      <w:r>
+        <w:t>a sua</w:t>
+      </w:r>
+      <w:r>
+        <w:t xml:space="preserve"> pergunta, ao ver Ri</w:t>
+      </w:r>
+      <w:r>
+        <w:t xml:space="preserve">kheart </w:t>
+      </w:r>
+      <w:r>
+        <w:t>olhar para trás e erguer um dedo à frente da sua boca. Voltou a olhar em frente, à espera de som ou movimento. Deu um passo em frente</w:t>
+      </w:r>
+      <w:r>
+        <w:t xml:space="preserve"> e… n</w:t>
+      </w:r>
+      <w:r>
+        <w:t>ada. Lentamente, avançou outro passo, com cuidado de n</w:t>
+      </w:r>
+      <w:r>
+        <w:t>ão fazer barulho com os sapatos e… nada. Encostou uma mão à rocha, em busca de algum tipo de vibração, e… estava fria. Enquanto aquecia a mão junto ao corpo, pareceu-lhe escutar qualquer coisa.</w:t>
+      </w:r>
+    </w:p>
+    <w:p>
+      <w:r>
+        <w:t>Ficou alerta e rodou a cabeça para o seu ouvido direito poder ouvir melhor. Era um som longo e grave, como se fosse um batimento do coração da montanha. Teve a certeza que alguém lhe respondia ao ouvir um terceiro sinal sonoro, tal como ele tinha feito. Agora que os seus olhos estavam a habituar-se à escuridão, reparou que nas paredes do túnel haviam pequenos pontos azu</w:t>
+      </w:r>
+      <w:r>
+        <w:t>l-esverdeados</w:t>
+      </w:r>
+      <w:r>
+        <w:t xml:space="preserve"> luminosos. </w:t>
+      </w:r>
+      <w:r>
+        <w:t>Algumas dessas luzes eram pequen</w:t>
+      </w:r>
+      <w:r>
+        <w:t>o</w:t>
+      </w:r>
+      <w:r>
+        <w:t xml:space="preserve">s </w:t>
+      </w:r>
+      <w:r>
+        <w:t xml:space="preserve">pontos luminosos, </w:t>
+      </w:r>
+      <w:r>
+        <w:t xml:space="preserve">como </w:t>
+      </w:r>
+      <w:r>
+        <w:t xml:space="preserve">as </w:t>
+      </w:r>
+      <w:r>
+        <w:t>estrelas no céu</w:t>
+      </w:r>
+      <w:r>
+        <w:t xml:space="preserve"> limpo,</w:t>
+      </w:r>
+      <w:r>
+        <w:t xml:space="preserve"> e outras conseguiam ver-se mesmo quando tapadas por um polegar.</w:t>
+      </w:r>
+      <w:r>
+        <w:t xml:space="preserve"> Talvez fosse só impressão sua, mas diria que as luzes indicavam um caminho para o interior da montanha. Sem saber o que fazer, arrepiou caminho, onde o esperava Rodric e as suas perguntas.</w:t>
+      </w:r>
+    </w:p>
+    <w:p>
+      <w:r>
+        <w:t>— Como é que podes ter a certeza que era alguém a responder-te?</w:t>
+      </w:r>
+    </w:p>
+    <w:p>
+      <w:r>
+        <w:t>— Porque no meio do silêncio, alguém repetiu o mesmo som, três vezes, e depois calou-se. Isso não acontece naturalmente. E antes que perguntes, o som não era igual ao meu, por isso não era o eco.</w:t>
+      </w:r>
+    </w:p>
+    <w:p>
+      <w:r>
+        <w:t xml:space="preserve">— </w:t>
+      </w:r>
+      <w:r>
+        <w:t xml:space="preserve">Isto não era o que esperava. </w:t>
+      </w:r>
+      <w:r>
+        <w:t xml:space="preserve">Estava a pensar que íamos </w:t>
+      </w:r>
+      <w:r>
+        <w:t>encontrar</w:t>
+      </w:r>
+      <w:r>
+        <w:t xml:space="preserve"> alguém aqui à porta que nos levasse </w:t>
+      </w:r>
+      <w:r>
+        <w:t>a uma cidade imponente e bem iluminada.</w:t>
+      </w:r>
+    </w:p>
+    <w:p>
+      <w:r>
+        <w:lastRenderedPageBreak/>
+        <w:t>— Isto não é a grande cidade de Quaril — lembrou Rikheart — estes anões, segundo dizem, são uns sobreviventes e bem diferentes dos seus irmãos da cidade.</w:t>
+      </w:r>
+    </w:p>
+    <w:p>
+      <w:r>
+        <w:t xml:space="preserve">— </w:t>
+      </w:r>
+      <w:r>
+        <w:t xml:space="preserve">O que é que sabes sobre eles? </w:t>
+      </w:r>
+      <w:r>
+        <w:t>Já alguma vez viste um?</w:t>
+      </w:r>
+    </w:p>
+    <w:p>
+      <w:r>
+        <w:t xml:space="preserve">— Não, a única certeza que tenho é que </w:t>
+      </w:r>
+      <w:r>
+        <w:t>são mais baixos que nós.</w:t>
+      </w:r>
+    </w:p>
+    <w:p>
+      <w:r>
+        <w:t>Rodric encolheu os ombros, enquanto Rikheart colocava o tubo de metal e o pequeno martelo onde os tinha encontrado.</w:t>
+      </w:r>
+    </w:p>
+    <w:p>
+      <w:r>
+        <w:t>— E agora o que fazemos?</w:t>
+      </w:r>
+    </w:p>
+    <w:p>
+      <w:r>
+        <w:t>— Sinceramente não sei.</w:t>
+      </w:r>
+    </w:p>
+    <w:p>
+      <w:r>
+        <w:t>— Espero que entrar num buraco sem saber o que há do outro lado não seja uma das hipóteses.</w:t>
+      </w:r>
+    </w:p>
+    <w:p>
+      <w:r>
+        <w:t>— Parece-me que há um caminho, relativamente iluminado, por ali adentro. E também me parece que haja vida, a mesma vida que construiu esta fachada toda. E os livros dizem que há anões em Twa Dwet, por isso…</w:t>
+      </w:r>
+    </w:p>
+    <w:p>
+      <w:r>
+        <w:t>— E o som que tu ouviste era um “</w:t>
+      </w:r>
+      <w:r>
+        <w:t>venham cá</w:t>
+      </w:r>
+      <w:r>
+        <w:t>” ou era mais um “nós vamos aí”?</w:t>
+      </w:r>
+    </w:p>
+    <w:p>
+      <w:r>
+        <w:t>— Opa, sei lá! Acho não era nada disso, era só uma confirmação de que me tinham ouvido.</w:t>
+      </w:r>
+    </w:p>
+    <w:p>
+      <w:r>
+        <w:t>Por um momento, os dois amigos observaram a poeira do chão, em silêncio, absortos nos seus pensamentos. Rodric foi o primeiro a tomar uma decisão.</w:t>
+      </w:r>
+    </w:p>
+    <w:p>
+      <w:r>
+        <w:t>— Rikheart, eu por mim, ficava aqui fora e esperava que alguém aparecesse. Se está alguém do outro lado, então que venha receber-nos e encaminhar-nos para a sua… para o seu buraco, na verdade.</w:t>
+      </w:r>
+    </w:p>
+    <w:p>
+      <w:r>
+        <w:t>— Mais respeito pelos anões, senhor Rodric — disse Rikheart num tom impossível de distinguir entre ironia ou reprimenda.</w:t>
+      </w:r>
+    </w:p>
+    <w:p>
+      <w:r>
+        <w:t>—</w:t>
+      </w:r>
+      <w:r>
+        <w:t xml:space="preserve"> Tu sabes que eu tenho razão. M</w:t>
+      </w:r>
+      <w:r>
+        <w:t>esmo com alguém a</w:t>
+      </w:r>
+      <w:r>
+        <w:t xml:space="preserve"> conduzir-nos arrepia-me aquele caminho para a escuridão. Há tanta coisa que pode correr mal ali e não temos ninguém para nos ajudar. Olha à tua volta, estás no meio do nada, há dias que só vemos poeira. Tudo indica que somos as únicas coisas vidas nesta vastidão.</w:t>
+      </w:r>
+    </w:p>
+    <w:p>
+      <w:r>
+        <w:t>— Têm de haver anões aqui — Rikheart abanava a cabeça — O Saturnino sempre me disse isso, não me ia mentir.</w:t>
+      </w:r>
+    </w:p>
+    <w:p>
+      <w:r>
+        <w:t>— Ele pode não te ter mentido… pode estar só desatualizado. Se calhar isto é um monumento fúnebre em memória dos—</w:t>
+      </w:r>
+    </w:p>
+    <w:p>
+      <w:r>
+        <w:t>— Cala-te!</w:t>
+      </w:r>
+      <w:r>
+        <w:t xml:space="preserve"> — ordenou Rikheart.</w:t>
+      </w:r>
+    </w:p>
+    <w:p>
+      <w:r>
+        <w:lastRenderedPageBreak/>
+        <w:t xml:space="preserve">— </w:t>
+      </w:r>
+      <w:r>
+        <w:t>Então?! Podes não concordar mas—</w:t>
+      </w:r>
+    </w:p>
+    <w:p>
+      <w:r>
+        <w:t xml:space="preserve">— </w:t>
+      </w:r>
+      <w:r>
+        <w:t>C</w:t>
+      </w:r>
+      <w:r>
+        <w:t>hiu!!</w:t>
+      </w:r>
+    </w:p>
+    <w:p>
+      <w:r>
+        <w:t>Rikheart voltou-se para a entrada da montanha.</w:t>
+      </w:r>
+      <w:r>
+        <w:t xml:space="preserve"> Encaminhou-se para o pórtico com os seus sentidos focados na escuridão do seu interior. Não conseguia distinguir nenhum vulto.</w:t>
+      </w:r>
+    </w:p>
+    <w:p>
+      <w:r>
+        <w:t>— Está aí alguém? — perguntou sem entrar.</w:t>
+      </w:r>
+    </w:p>
+    <w:p>
+      <w:r>
+        <w:t>— Quem chama?</w:t>
+      </w:r>
+    </w:p>
+    <w:p>
+      <w:r>
+        <w:t xml:space="preserve">O olhar de Rikheart cruzou-se de imediato com o de Rodric, que </w:t>
+      </w:r>
+      <w:r>
+        <w:t xml:space="preserve">se aproximou sorrateiramente </w:t>
+      </w:r>
+      <w:r>
+        <w:t>do pórtico para ouvir a conversa.</w:t>
+      </w:r>
+    </w:p>
+    <w:p>
+      <w:r>
+        <w:t>— Viva! O meu nome é Rikheart e o do meu amigo</w:t>
+      </w:r>
+      <w:r>
+        <w:t xml:space="preserve"> é</w:t>
+      </w:r>
+      <w:r>
+        <w:t xml:space="preserve"> Rodric. Somos viajantes da vila de Luca</w:t>
+      </w:r>
+      <w:r>
+        <w:t>.</w:t>
+      </w:r>
+    </w:p>
+    <w:p>
+      <w:r>
+        <w:t>Uma vez que a escuridão não lhes respondeu, Rikheart aproveitou o silêncio para escolher as palavras seguintes.</w:t>
+      </w:r>
+    </w:p>
+    <w:p>
+      <w:r>
+        <w:t>— Ouvimos dizer que o povo da montanha de Twa Dwet faz as melhores espadas.</w:t>
+      </w:r>
+    </w:p>
+    <w:p>
+      <w:r>
+        <w:t xml:space="preserve">— Ouviram bem — </w:t>
+      </w:r>
+      <w:r>
+        <w:t>uma voz grave ecoou</w:t>
+      </w:r>
+      <w:r>
+        <w:t xml:space="preserve">, como se a </w:t>
+      </w:r>
+      <w:r>
+        <w:t xml:space="preserve">própria </w:t>
+      </w:r>
+      <w:r>
+        <w:t xml:space="preserve">montanha </w:t>
+      </w:r>
+      <w:r>
+        <w:t xml:space="preserve">lhes </w:t>
+      </w:r>
+      <w:r>
+        <w:t>falasse</w:t>
+      </w:r>
+      <w:r>
+        <w:t xml:space="preserve"> com desdém</w:t>
+      </w:r>
+      <w:r>
+        <w:t>.</w:t>
+      </w:r>
+    </w:p>
+    <w:p>
+      <w:r>
+        <w:t>— Fizemos esta viagem precisamente para comprar uma das vossas espadas.</w:t>
+      </w:r>
+    </w:p>
+    <w:p>
+      <w:r>
+        <w:t xml:space="preserve">— </w:t>
+      </w:r>
+      <w:r>
+        <w:t>C</w:t>
+      </w:r>
+      <w:r>
+        <w:t>ompradores</w:t>
+      </w:r>
+      <w:r>
+        <w:t>, hein</w:t>
+      </w:r>
+      <w:r>
+        <w:t>?</w:t>
+      </w:r>
+      <w:r>
+        <w:t xml:space="preserve"> É raro virem pessoalmente. Como estão a pensar pagar?</w:t>
+      </w:r>
+    </w:p>
+    <w:p>
+      <w:r>
+        <w:t>Rodric estava prestes a falar quando Rikheart pigarreou e silenciou-o.</w:t>
+      </w:r>
+    </w:p>
+    <w:p>
+      <w:r>
+        <w:t>— A viagem foi grande mas fizemos um esforço para poupar dinheiro suficiente para lhe pagar.</w:t>
+      </w:r>
+    </w:p>
+    <w:p>
+      <w:r>
+        <w:t>— Moedas? — o túnel encheu-se com o som uma gargalhada profunda</w:t>
+      </w:r>
+      <w:r>
+        <w:t xml:space="preserve"> — Sabem que é daqui que se extrai o minério que é derretido para as vossas moedas? Disso tenho muito. Vão precisar de muitas para me convencer.</w:t>
+      </w:r>
+    </w:p>
+    <w:p>
+      <w:r>
+        <w:t>— Também sabemos disso. Por isso, trouxemos algo especial, na realidade arriscámos a vida para o conseguirmos. Algo mais valioso, mais raro, mais… saboroso.</w:t>
+      </w:r>
+    </w:p>
+    <w:p>
+      <w:r>
+        <w:t>Enquanto falava, Rikheart trouxera a mochila para perto de si e retirara o saco do café. Abriu o saco e colocou-o no interior do pórtico. O aroma a grãos torrados libertou-se imediatamente. Depois, com as duas mãos juntas, começou a abaná-las como um leque, sobre a abertura do saco e não precisou de esperar muito. Do outro lado ouviu duas fungadelas rápidas, seguidas de uma inspiração profunda que terminou num suspiro.</w:t>
+      </w:r>
+    </w:p>
+    <w:p>
+      <w:r>
+        <w:lastRenderedPageBreak/>
+        <w:t xml:space="preserve">— A gente de Luca ensinou-vos bem — disse a mesma </w:t>
+      </w:r>
+      <w:r>
+        <w:t>voz,</w:t>
+      </w:r>
+      <w:r>
+        <w:t xml:space="preserve"> agora num tom muito mais amigável — venham, aproximem-se, vou mostrar-vos os meus produtos.</w:t>
+      </w:r>
+    </w:p>
+    <w:p>
+      <w:r>
+        <w:t xml:space="preserve">Os rapazes </w:t>
+      </w:r>
+      <w:r>
+        <w:t>observaram a hesitação no corpo e nos gestos do outro.</w:t>
+      </w:r>
+    </w:p>
+    <w:p>
+      <w:r>
+        <w:t xml:space="preserve">— Desculpe, senhor… nem sequer sabemos o seu nome. </w:t>
+      </w:r>
+      <w:r>
+        <w:t>Gos</w:t>
+      </w:r>
+      <w:r>
+        <w:t>távamos de o poder cumprimentar — disse Rikheart.</w:t>
+      </w:r>
+    </w:p>
+    <w:p>
+      <w:r>
+        <w:t>Inicialmente, do outro lado só veio um resmungo. Depois ouviram-se passos, que pela sua cadência adivinhavam-se curtos. Por fim, surgiu um vulto do nada, como se tivesse acabado de dobrar uma esquina. Vinha com a mão esquerda a cobrir-lhe os olhos. Parou a ainda no interior do túnel.</w:t>
+      </w:r>
+    </w:p>
+    <w:p>
+      <w:r>
+        <w:t xml:space="preserve">— Já cá estou. Sou </w:t>
+      </w:r>
+      <w:r>
+        <w:t>Gorin</w:t>
+      </w:r>
+      <w:r>
+        <w:t xml:space="preserve">, filho de </w:t>
+      </w:r>
+      <w:r>
+        <w:t>Vonrin</w:t>
+      </w:r>
+      <w:r>
+        <w:t xml:space="preserve">, filho de </w:t>
+      </w:r>
+      <w:r>
+        <w:t>Torggrim Cabeça-de-Granito</w:t>
+      </w:r>
+      <w:r>
+        <w:t>.</w:t>
+      </w:r>
+      <w:r>
+        <w:t xml:space="preserve"> Se quiserem cumprimentar-me, </w:t>
+      </w:r>
+      <w:r>
+        <w:t>aproximem-se. Os meus olhos não aguentam essa claridade.</w:t>
+      </w:r>
+    </w:p>
+    <w:p>
+      <w:r>
+        <w:t>Isso explicava o seu comportamento furtivo. Pe</w:t>
+      </w:r>
+      <w:r>
+        <w:t>garam nas mochilas e entraram para cumprimentar o anão.</w:t>
+      </w:r>
+      <w:r>
+        <w:t xml:space="preserve"> Pelo menos numa coisa as estórias estavam certas, os anões eram realmente pequenos. A cabeça do indivíduo dava-lhes pela cintura. Calçava umas botas robustas com a biqueira reforçada com metal. As calças escuras estavam metidas dentro das botas. Do colete de algodão saíam dois braços desnudados e extremamente musculados para a sua estatura. </w:t>
+      </w:r>
+      <w:r>
+        <w:t xml:space="preserve">A pouca luz que se apertava e se esforçava por atravessar o pórtico era suficiente para iluminar a pele pálida como mármore do anão. </w:t>
+      </w:r>
+      <w:r>
+        <w:t>A</w:t>
+      </w:r>
+      <w:r>
+        <w:t xml:space="preserve"> barba negra estava apanhada em duas tranças que pendiam de cada lado do queixo, queixo esse que já começava a evidenciar os sinais da idade. O nariz largo e abatatado ocupava grande parte da face e as orelhas estavam mais viradas para a frente do que o costume. Rodric já tinha visto esboços de animais voadores, que dormiam em grutas de pernas para o ar, com orelhas muito semelhantes às do anão. Não era possível observar os seus olhos, pois o seu braço cobria-os por completo.</w:t>
+      </w:r>
+    </w:p>
+    <w:p>
+      <w:r>
+        <w:t>— Caneco, como é canuco o senhor!</w:t>
+      </w:r>
+    </w:p>
+    <w:p>
+      <w:r>
+        <w:t>Rodric fez uma careta ao desbocado do Rikheart. Ainda agora tinha conhecido o sujeito, de outro povo e outra raça, e já o estava a insultar? Onde é que ele tinha a cabeça?</w:t>
+      </w:r>
+    </w:p>
+    <w:p>
+      <w:r>
+        <w:t>— Obrigado rapaz. Para o nosso povo isso é um grande elogio. Por favor, venham por aqui para nos abrigarmos da luz.</w:t>
+      </w:r>
+    </w:p>
+    <w:p>
+      <w:r>
+        <w:t>—</w:t>
+      </w:r>
+      <w:r>
+        <w:t xml:space="preserve"> Os seus olhos não aguentam a luz do dia? — perguntou Rodric, enquanto seguiam o anfitrião para o interior da montanha.</w:t>
+      </w:r>
+    </w:p>
+    <w:p>
+      <w:r>
+        <w:t>— Os meus olhos e os dos meus irmãos. O nosso povo não aguenta a luz do sol. Queima-nos os sentidos! E já agora, fala mais baixo. Podemos ser curtos de vista mas não somos duros de ouvido!</w:t>
+      </w:r>
+    </w:p>
+    <w:p>
+      <w:r>
+        <w:lastRenderedPageBreak/>
+        <w:t>Estava a falar alto? Não tinha reparado, costumava ser criticado exatamente pelo contrário! Talvez fosse da acústica do túnel ou talvez a audição dos anões fosse mesmo apurada. Rodric continuou, desta vez com o volume de voz de alguém</w:t>
+      </w:r>
+      <w:r>
+        <w:t xml:space="preserve"> acabou de </w:t>
+      </w:r>
+      <w:r>
+        <w:t>adormecer um bebé.</w:t>
+      </w:r>
+    </w:p>
+    <w:p>
+      <w:r>
+        <w:t>— Fo</w:t>
+      </w:r>
+      <w:r>
+        <w:t xml:space="preserve">ram </w:t>
+      </w:r>
+      <w:r>
+        <w:t xml:space="preserve">os seus irmãos que </w:t>
+      </w:r>
+      <w:r>
+        <w:t xml:space="preserve">escavaram </w:t>
+      </w:r>
+      <w:r>
+        <w:t>este túnel?</w:t>
+      </w:r>
+      <w:r>
+        <w:t xml:space="preserve"> — perguntou Rikheart.</w:t>
+      </w:r>
+    </w:p>
+    <w:p>
+      <w:r>
+        <w:t>— Foi o meu bisavô que construiu esta entrada.</w:t>
+      </w:r>
+    </w:p>
+    <w:p>
+      <w:r>
+        <w:t xml:space="preserve">— Fizeram um trabalho </w:t>
+      </w:r>
+      <w:r>
+        <w:t>impressionante naquela fachada — disse Rodric.</w:t>
+      </w:r>
+    </w:p>
+    <w:p>
+      <w:r>
+        <w:t>— Aquela entrada é mais do que uma fachada. É um</w:t>
+      </w:r>
+      <w:r>
+        <w:t xml:space="preserve"> monumento a Dumathoin, </w:t>
+      </w:r>
+      <w:r>
+        <w:t>o deus da montanha</w:t>
+      </w:r>
+      <w:r>
+        <w:t>,</w:t>
+      </w:r>
+      <w:r>
+        <w:t xml:space="preserve"> que nos protege na vida e na morte.</w:t>
+      </w:r>
+      <w:r>
+        <w:t xml:space="preserve"> </w:t>
+      </w:r>
+      <w:r>
+        <w:t>O cristal debaixo da montanha é o seu símbolo e a nossa homenagem.</w:t>
+      </w:r>
+    </w:p>
+    <w:p>
+      <w:r>
+        <w:t>O anão olhou para trás e revelou os seus olhos pequenos e arredondados. Ainda mais estranho era o centro dos seus olhos não ser totalmente negro como o de qualquer pessoa. Em vez disso emitiam um brilho ou reflexo dourado, semelhante ao dos cães na escuridão. Por falar em escuridão... caminhavam há demasiado tempo no escuro, com uma mão encostada à parede do túnel, penetrando cada vez mais no interior da montanha.</w:t>
+      </w:r>
+    </w:p>
+    <w:p>
+      <w:r>
+        <w:t xml:space="preserve">— </w:t>
+      </w:r>
+      <w:r>
+        <w:t>D</w:t>
+      </w:r>
+      <w:r>
+        <w:t>esculpe, para onde nos leva? — perguntou Rodric ao sentir o seu cabelo ser acariciado pel</w:t>
+      </w:r>
+      <w:r>
+        <w:t>o teto rochoso.</w:t>
+      </w:r>
+    </w:p>
+    <w:p>
+      <w:r>
+        <w:t xml:space="preserve">— </w:t>
+      </w:r>
+      <w:r>
+        <w:t>E</w:t>
+      </w:r>
+      <w:r>
+        <w:t>ntão? Julguei que queriam comp</w:t>
+      </w:r>
+      <w:r>
+        <w:t>rar-me uma espada. Percebi mal?</w:t>
+      </w:r>
+    </w:p>
+    <w:p>
+      <w:r>
+        <w:t xml:space="preserve">— </w:t>
+      </w:r>
+      <w:r>
+        <w:t>E</w:t>
+      </w:r>
+      <w:r>
+        <w:t>stá certo, mas... Onde é que guarda as suas espadas? É que não falta muito para deix</w:t>
+      </w:r>
+      <w:r>
+        <w:t>armos de ver onde pomos os pés.</w:t>
+      </w:r>
+    </w:p>
+    <w:p>
+      <w:r>
+        <w:t xml:space="preserve">— </w:t>
+      </w:r>
+      <w:r>
+        <w:t>C</w:t>
+      </w:r>
+      <w:r>
+        <w:t>alma, ainda agora chegámos ao estreito.</w:t>
+      </w:r>
+    </w:p>
+    <w:p>
+      <w:r>
+        <w:t>Esta última palavra provocou um ardor na barriga de Rodric que se espalhou pelo corpo até sair pela sua testa em pequenas gotas de suor. Procurou o apoio de Rikheart. No meio do breu que os envolvia, não avistou nem um nem outro.</w:t>
+      </w:r>
+    </w:p>
+    <w:p>
+      <w:r>
+        <w:t xml:space="preserve">Continuaram em silêncio, o túnel mantinha a sua direção e a sua inclinação, como se caminhassem a direito para o ponto onde as várias serras de juntavam. O teto, esse estava sempre a mudar. Rodric começou por caminhar curvado, mas agora dava por si totalmente dobrado sobre a barriga. A mão direita mantinha-se apoiada da parede do túnel, enquanto a mão esquerda perscrutava a escuridão em busca de obstáculos. Assustou-se quando essa mão o protegeu de bater — embora dada a posição do seu corpo a palavra certa fosse </w:t>
+      </w:r>
+      <w:r>
+        <w:t>“</w:t>
+      </w:r>
+      <w:r>
+        <w:t>marrar</w:t>
+      </w:r>
+      <w:r>
+        <w:t>”</w:t>
+      </w:r>
+      <w:r>
+        <w:t xml:space="preserve"> — contra uma parede vertical inesperada. Limpou a sua mão, além de e</w:t>
+      </w:r>
+      <w:r>
+        <w:t>mpoeirada estava fria e húmida.</w:t>
+      </w:r>
+    </w:p>
+    <w:p>
+      <w:r>
+        <w:t xml:space="preserve">— </w:t>
+      </w:r>
+      <w:r>
+        <w:t>A</w:t>
+      </w:r>
+      <w:r>
+        <w:t xml:space="preserve"> partir daqui o melhor será caminharem nas quatro patas.</w:t>
+      </w:r>
+    </w:p>
+    <w:p>
+      <w:r>
+        <w:t xml:space="preserve">— </w:t>
+      </w:r>
+      <w:r>
+        <w:t>R</w:t>
+      </w:r>
+      <w:r>
+        <w:t>ikheart?</w:t>
+      </w:r>
+    </w:p>
+    <w:p>
+      <w:r>
+        <w:lastRenderedPageBreak/>
+        <w:t xml:space="preserve">— </w:t>
+      </w:r>
+      <w:r>
+        <w:t>V</w:t>
+      </w:r>
+      <w:r>
+        <w:t xml:space="preserve">amos a isso — </w:t>
+      </w:r>
+      <w:r>
+        <w:t>respondeu</w:t>
+      </w:r>
+      <w:r>
+        <w:t xml:space="preserve"> sem </w:t>
+      </w:r>
+      <w:r>
+        <w:t>uma pinga de entusiasmo na voz.</w:t>
+      </w:r>
+    </w:p>
+    <w:p>
+      <w:r>
+        <w:t xml:space="preserve">Os olhos de Rodric habituaram-se à escuridão e permitiram-lhe reparar nos pequenos pontos luminosos que estavam incrustados na parede. O seu brilho indicava os limites do túnel e o caminho a seguir. Não </w:t>
+      </w:r>
+      <w:r>
+        <w:t>era suficiente para o tranquilizar</w:t>
+      </w:r>
+      <w:r>
+        <w:t>.</w:t>
+      </w:r>
+      <w:r>
+        <w:t xml:space="preserve"> Questionava-se se, no silêncio do túnel, os outros conseguiam ouvir o martelar do seu coração.</w:t>
+      </w:r>
+    </w:p>
+    <w:p>
+      <w:r>
+        <w:t>Gorin</w:t>
+      </w:r>
+      <w:r>
+        <w:t xml:space="preserve"> avançou como se nada fosse. Rikheart colocou-se de gatas e seguiu de perto o anão. Rodric senti</w:t>
+      </w:r>
+      <w:r>
+        <w:t>a</w:t>
+      </w:r>
+      <w:r>
+        <w:t xml:space="preserve"> o seu nervosismo </w:t>
+      </w:r>
+      <w:r>
+        <w:t xml:space="preserve">a </w:t>
+      </w:r>
+      <w:r>
+        <w:t xml:space="preserve">fazer macramé com as suas tripas. </w:t>
+      </w:r>
+      <w:r>
+        <w:t>Se tivesse alguma coisa na sua barriga, este teria sido o momento de vomitar. Tentou contrariar o tremor do seu corpo e baixou-se.</w:t>
+      </w:r>
+    </w:p>
+    <w:p>
+      <w:r>
+        <w:t>Prosseguiu a um ritmo constante, primeiro uma mão depois a outra, os joelhos acompanhavam as mãos alternadamente</w:t>
+      </w:r>
+      <w:r>
+        <w:t>. Pensou na massa gigantesca de rocha que se mantinha sobre a sua cabeça naquele túnel estreito. No peso incalculável. Na fragilidade do seu corpo.</w:t>
+      </w:r>
+    </w:p>
+    <w:p>
+      <w:r>
+        <w:t>Ob</w:t>
+      </w:r>
+      <w:r>
+        <w:t xml:space="preserve">rigou-se a respirar devagar — a cada dois movimentos inspirava, nos dois seguintes expirava — numa vã tentativa de se acalmar. </w:t>
+      </w:r>
+      <w:r>
+        <w:t>Como é que aquele túnel era capaz de suportar o peso, não, o pesadelo de pedra acima da sua cabeça? Imaginou toda aquela terra e rocha comprimida a empurrar para baixo, na direção do túnel, na direção do seu corpo. Imaginou a rocha a fender e a terra a desabar. Os seus braços tremeram ainda mais quando imaginou essa mesma rocha esmagar-lhe o corpo e essa mesma terra encher-lhe os pulmões. Mais do que a dor, perturbou-lhe a espera a que seria submetido antes de perder os sentidos</w:t>
+      </w:r>
+      <w:r>
+        <w:t xml:space="preserve"> para sempre</w:t>
+      </w:r>
+      <w:r>
+        <w:t>.</w:t>
+      </w:r>
+    </w:p>
+    <w:p>
+      <w:r>
+        <w:t xml:space="preserve">Cerrou os olhos como quem cerra um punho para socar um inimigo. Pouco importava a visão naquele ambiente, a escuridão devorava-o de olhos fechados ou abertos. Porque é que fechava os olhos, se o que queria era fechar o pensamento? A sua respiração igualou os seus movimentos, descontrolada e descoordenada. </w:t>
+      </w:r>
+      <w:r>
+        <w:t>A cadência inicial fora substituída pela sofreguidão de alguém que respira sem saber se haverá ar na próxima inspiração. As suas expirações atalhavam pela boca em vez do nariz e proferiam num murmúrio quase inaudível “não, não, não, não, não”.</w:t>
+      </w:r>
+    </w:p>
+    <w:p>
+      <w:r>
+        <w:t>Cada ruído, cada pedra que rolava, estremecia o seu corpo de uma só vez. O seu joelho apoiou-se numa peque</w:t>
+      </w:r>
+      <w:r>
+        <w:t>na rocha maior que as restantes. Um relâmpago de dor subiu pela sua perna e terminou na sua cabeça. O trovão ouviu-se quando cabeceou o teto do túnel. Os pensamentos do túnel a desmoronar e do seu corpo a asfixiar demoraram o mesmo tempo a atingir a sua mente que um raio demora a atingir a terra.</w:t>
+      </w:r>
+    </w:p>
+    <w:p>
+      <w:r>
+        <w:t>Um longo, aterrorizado e aterrador “não” ecoou pelo túnel.</w:t>
+      </w:r>
+    </w:p>
+    <w:p>
+      <w:r>
+        <w:t xml:space="preserve">Cobriu a cabeça com as mãos e enrolou-se como um bicho-de-conta. A dor ecoava pelo seu corpo como o seu grito pelo túnel. Sentia as lágrimas correrem livremente pela sua cara, quais nascentes no interior da montanha. Os seus pensamentos, mais negros que a escuridão onde se encontrava, bicavam-no que nem aves necrófagas. Ouviu o seu nome ser chamado à distância. Tinha dúvidas sobre quem estava mais </w:t>
+      </w:r>
+      <w:r>
+        <w:lastRenderedPageBreak/>
+        <w:t>distante, se ele se quem chamava.</w:t>
+      </w:r>
+    </w:p>
+    <w:p>
+      <w:r>
+        <w:t xml:space="preserve">— Rodric, responde! — </w:t>
+      </w:r>
+      <w:r>
+        <w:t xml:space="preserve">disse Rikheart com </w:t>
+      </w:r>
+      <w:r>
+        <w:t xml:space="preserve">a aflição patente na voz — </w:t>
+      </w:r>
+      <w:r>
+        <w:t>O que se passa? Tens de falar comigo</w:t>
+      </w:r>
+      <w:r>
+        <w:t>,</w:t>
+      </w:r>
+      <w:r>
+        <w:t xml:space="preserve"> não </w:t>
+      </w:r>
+      <w:r>
+        <w:t>me consigo virar.</w:t>
+      </w:r>
+    </w:p>
+    <w:p>
+      <w:r>
+        <w:t xml:space="preserve">— É difícil ver contigo à frente — acrescentou o anão — mas acho que </w:t>
+      </w:r>
+      <w:r>
+        <w:t xml:space="preserve">ainda </w:t>
+      </w:r>
+      <w:r>
+        <w:t>está atrás de ti.</w:t>
+      </w:r>
+    </w:p>
+    <w:p>
+      <w:r>
+        <w:t>— Este túnel é demasiado apertado, não me consigo virar.</w:t>
+      </w:r>
+    </w:p>
+    <w:p>
+      <w:r>
+        <w:t>— Pois… e eu também não vou conseguir passar.</w:t>
+      </w:r>
+    </w:p>
+    <w:p>
+      <w:r>
+        <w:t>— Rodric, estás a ouvir-me? Diz-me qualquer coisa! Estás ferido?</w:t>
+      </w:r>
+    </w:p>
+    <w:p>
+      <w:r>
+        <w:t>— Tira-me daqui — disse Rodric após um gemido — Tira-me daqui, por favor.</w:t>
+      </w:r>
+    </w:p>
+    <w:p>
+      <w:r>
+        <w:t>— Rodric, é bom ouvir-te! — Rikheart falava de cabeça para baixo, projetando a voz por entre as suas pernas — Já falta tão pouco, achas que consegues continuar mais um bocadinho?</w:t>
+      </w:r>
+    </w:p>
+    <w:p>
+      <w:r>
+        <w:t>— Pouco? Vamos a meio! —</w:t>
+      </w:r>
+      <w:r>
+        <w:t xml:space="preserve"> corrigiu </w:t>
+      </w:r>
+      <w:r>
+        <w:t>Gorin Cabeça-de-Granito.</w:t>
+      </w:r>
+    </w:p>
+    <w:p>
+      <w:r>
+        <w:t>O túnel encheu-se com outro gemido, seguido de um murmúrio desesperado.</w:t>
+      </w:r>
+    </w:p>
+    <w:p>
+      <w:r>
+        <w:t xml:space="preserve">— Shiu! O seu apelido devia ser </w:t>
+      </w:r>
+      <w:r>
+        <w:rPr>
+          <w:i/>
+        </w:rPr>
+        <w:t>coração</w:t>
+      </w:r>
+      <w:r>
+        <w:t>-de-granito — disse Rikheart depois de erguer a cabeça.</w:t>
+      </w:r>
+    </w:p>
+    <w:p>
+      <w:r>
+        <w:t>— Eu não posso ficar aqui, não, não, tira-me daqui, por favor!</w:t>
+      </w:r>
+    </w:p>
+    <w:p>
+      <w:r>
+        <w:t>— Rodric, ouve-me com atenção—</w:t>
+      </w:r>
+    </w:p>
+    <w:p>
+      <w:r>
+        <w:t>— Rikheart, onde estás?! Está-me a faltar o ar! Temos de sair daqui rápido!</w:t>
+      </w:r>
+    </w:p>
+    <w:p>
+      <w:r>
+        <w:t>— Rodric Carvalho, para! Já chega! — ralhou como se falasse com uma criança — Estou aqui mesmo ao teu lado</w:t>
+      </w:r>
+      <w:r>
+        <w:t>. Está tudo bem comigo e contigo também. A tua mente está a gozar contigo.</w:t>
+      </w:r>
+    </w:p>
+    <w:p>
+      <w:r>
+        <w:t xml:space="preserve">O choro acalmou e deu lugar um </w:t>
+      </w:r>
+      <w:r>
+        <w:rPr>
+          <w:color w:val="FF0000"/>
+        </w:rPr>
+        <w:t>periódico fungar</w:t>
+      </w:r>
+      <w:r>
+        <w:t>.</w:t>
+      </w:r>
+    </w:p>
+    <w:p>
+      <w:r>
+        <w:t>— Lembra-te do Yen, a mente controla o corpo. O que estás a sentir é uma ilusão. Esvazia a tua cabeça. Não penses, sente apenas o teu corpo. Respira à vontade, tens aqui ar com fartura. Diz-me quando estiveres mais calmo.</w:t>
+      </w:r>
+    </w:p>
+    <w:p>
+      <w:r>
+        <w:t>Rikheart deu um momento para o seu amigo se recompor. Ouvia agora a sua respiração profunda e ruidosa, obstruída pelo medo dos últimos minutos. Aproveitou a distração para pedir ao anão que se aproximasse.</w:t>
+      </w:r>
+    </w:p>
+    <w:p>
+      <w:r>
+        <w:t>— Como é que resolvemos este impasse?</w:t>
+      </w:r>
+    </w:p>
+    <w:p>
+      <w:r>
+        <w:lastRenderedPageBreak/>
+        <w:t>— O teu amigo está todo borradinho, duvido que consiga fazer o caminho que falta. E t</w:t>
+      </w:r>
+      <w:r>
+        <w:rPr>
+          <w:color w:val="FF0000"/>
+        </w:rPr>
+        <w:t>udo o que ele andar vai ter de repetir na volta.</w:t>
+      </w:r>
+    </w:p>
+    <w:p>
+      <w:r>
+        <w:t>— Não podemos deixá-lo ali até voltarmos…</w:t>
+      </w:r>
+    </w:p>
+    <w:p>
+      <w:r>
+        <w:t>— Não, até porque vai tapar-nos a saída.</w:t>
+      </w:r>
+    </w:p>
+    <w:p>
+      <w:r>
+        <w:t>— Rikheart? — perguntou uma voz rouca e embargada.</w:t>
+      </w:r>
+    </w:p>
+    <w:p>
+      <w:r>
+        <w:t>— O que é que eu lhe digo? — urgiu Rikheart baixinho.</w:t>
+      </w:r>
+    </w:p>
+    <w:p>
+      <w:r>
+        <w:t>— Ele tem de se safar sozinho. Manda-o de volta.</w:t>
+      </w:r>
+    </w:p>
+    <w:p>
+      <w:r>
+        <w:t>Rikheart engoliu em seco, pela sede que tinha e pela situação em que se encontrava.</w:t>
+      </w:r>
+    </w:p>
+    <w:p>
+      <w:r>
+        <w:t xml:space="preserve">— Estou aqui Rodric. Não estás ferido, pois não? Ótimo! Isso é fantástico! </w:t>
+      </w:r>
+      <w:r>
+        <w:t xml:space="preserve">Consegues andar de </w:t>
+      </w:r>
+      <w:r>
+        <w:t>gatas?</w:t>
+      </w:r>
+    </w:p>
+    <w:p>
+      <w:r>
+        <w:t xml:space="preserve">— </w:t>
+      </w:r>
+      <w:r>
+        <w:t>Hum… e</w:t>
+      </w:r>
+      <w:r>
+        <w:t>stou deitado — respondeu envergonhado.</w:t>
+      </w:r>
+    </w:p>
+    <w:p>
+      <w:r>
+        <w:t>— Deitado?</w:t>
+      </w:r>
+      <w:r>
+        <w:t>! Tu nunca fazes a sesta e agora é que te deu para isso? Vá, meu menino, de pé, ou de gatas melhor dizendo.</w:t>
+      </w:r>
+      <w:r>
+        <w:t xml:space="preserve"> Fazes-me esse favor?</w:t>
+      </w:r>
+    </w:p>
+    <w:p>
+      <w:r>
+        <w:t xml:space="preserve">Pareceu-lhe ouvir </w:t>
+      </w:r>
+      <w:r>
+        <w:t>atrás de si</w:t>
+      </w:r>
+      <w:r>
+        <w:t xml:space="preserve"> um riso curto e furtivo. </w:t>
+      </w:r>
+      <w:r>
+        <w:rPr>
+          <w:color w:val="FF0000"/>
+        </w:rPr>
+        <w:t>Só agora começava a resgatá-lo das trevas.</w:t>
+      </w:r>
+      <w:r>
+        <w:t xml:space="preserve"> O que tinha para lhe pedir era indecente.</w:t>
+      </w:r>
+    </w:p>
+    <w:p>
+      <w:r>
+        <w:t xml:space="preserve">— Já está? Perfeito! </w:t>
+      </w:r>
+      <w:r>
+        <w:t>Se bem percebi, estavas a dizer que querias sair daqui, não era? Não te estou a ouvir Rodric. Preciso que fales comigo, queres sair daqui, sim ou não?</w:t>
+      </w:r>
+    </w:p>
+    <w:p>
+      <w:r>
+        <w:t>— Sim.</w:t>
+      </w:r>
+    </w:p>
+    <w:p>
+      <w:r>
+        <w:t>— Muito bem, obrigado por seres sincero. Esse é o Rodric que conheço. Concordo contigo, vamos sair daqui juntos, pode ser?</w:t>
+      </w:r>
+    </w:p>
+    <w:p>
+      <w:r>
+        <w:t>— Obrigado Rikheart. É que eu não aguento—</w:t>
+      </w:r>
+    </w:p>
+    <w:p>
+      <w:r>
+        <w:t>— Eu sei, estás a ser um valente. Esse é o Rodric que estou a conhecer. O Rodric que experimenta, que arrisca, que conquista, que é destemido, que já me salvou três vezes.</w:t>
+      </w:r>
+    </w:p>
+    <w:p>
+      <w:r>
+        <w:t>— Três vezes? Como é que estás a contar isso? — perguntou Rodric, mordendo o isco, como uma vivacidade renovada.</w:t>
+      </w:r>
+    </w:p>
+    <w:p>
+      <w:r>
+        <w:t>— Fogo, não te lembras? A primeira vez foi quando apanhaste em flagrante a ladra em Iessi-Iessi. A segunda vez foi quando provocaste o chefe da guarda.</w:t>
+      </w:r>
+    </w:p>
+    <w:p>
+      <w:r>
+        <w:t>— Bom, a segunda é discutível. Então e a terceira?</w:t>
+      </w:r>
+    </w:p>
+    <w:p>
+      <w:r>
+        <w:t xml:space="preserve">— Ora essa, não devias precisar da minha ajuda para saberes essa. Vamos fazer um </w:t>
+      </w:r>
+      <w:r>
+        <w:lastRenderedPageBreak/>
+        <w:t>acordo. Tu voltas para trás, para a entrada do túnel, enquanto eu vou num instante buscar a espada. Pelo caminho vais pensando na terceira vez que me salvaste.</w:t>
+      </w:r>
+    </w:p>
+    <w:p>
+      <w:r>
+        <w:t>Após um breve silêncio, o tom de Rodric mudou.</w:t>
+      </w:r>
+    </w:p>
+    <w:p>
+      <w:r>
+        <w:t>— Vais deixar-me sozinho neste túnel?</w:t>
+      </w:r>
+    </w:p>
+    <w:p>
+      <w:r>
+        <w:t>— Não, não, nada disso! Expliquei-me mal. Tu pediste-me para sair do túnel e é isso que vamos fazer. A maneira mais rápida de saíres é andares para trás, até conseguires voltar por-te de pé. Depois é fácil, tu até já conheces o caminho. Além disso, quanto mais andares mais o túnel alarga e ilumina, não era isso que querias? Esperas por mim lá fora e depois contas-me qual foi a terceira vez que me salvaste. Ainda não acredito que não sabes…</w:t>
+      </w:r>
+    </w:p>
+    <w:p>
+      <w:r>
+        <w:t>— Epá, não, só podes estar—</w:t>
+      </w:r>
+    </w:p>
+    <w:p>
+      <w:r>
+        <w:t xml:space="preserve">— </w:t>
+      </w:r>
+      <w:r>
+        <w:t xml:space="preserve">Não </w:t>
+      </w:r>
+      <w:r>
+        <w:t xml:space="preserve">me </w:t>
+      </w:r>
+      <w:r>
+        <w:t>leves a mal</w:t>
+      </w:r>
+      <w:r>
+        <w:t xml:space="preserve"> mas não posso dar-te mais pistas. Já sabes o caminho, é só dar meia volta, é fácil, tu consegues, já conseguiste agora é só repetir, nem tem piada. O interessante é saber se consegues chegar à resposta. </w:t>
+      </w:r>
+      <w:r>
+        <w:t>Concentra-te</w:t>
+      </w:r>
+      <w:r>
+        <w:t>.</w:t>
+      </w:r>
+    </w:p>
+    <w:p>
+      <w:r>
+        <w:t>Começou a movimentar-se, para longe de Rodric e para dentro da montanha. Por entre o barulho das pedritas a rolar ouviu-se o seu “Até já”. Casual. Definitivo.</w:t>
+      </w:r>
+    </w:p>
+    <w:p>
       <w:bookmarkStart w:id="1" w:name="_GoBack"/>
       <w:bookmarkEnd w:id="1"/>
       <w:r>
-        <w:t>voz distante. Aproximam-se buraco. Entram. Encontram anão (parece toupeira).</w:t>
+        <w:br w:type="page"/>
+      </w:r>
+    </w:p>
+    <w:p>
+      <w:r>
+        <w:rPr>
+          <w:color w:val="FF0000"/>
+        </w:rPr>
+        <w:lastRenderedPageBreak/>
+        <w:t xml:space="preserve">O que vais fazer ao chegar a Binuin? </w:t>
+      </w:r>
+      <w:r>
+        <w:rPr>
+          <w:color w:val="FF0000"/>
+        </w:rPr>
+        <w:t>Opa</w:t>
+      </w:r>
+      <w:r>
+        <w:rPr>
+          <w:color w:val="FF0000"/>
+        </w:rPr>
+        <w:t xml:space="preserve"> a primeira coisa vai ser—</w:t>
       </w:r>
     </w:p>
     <w:sectPr>
@@ -18512,7 +20005,7 @@
 </file>
 
 <file path=word/comments.xml><?xml version="1.0" encoding="utf-8"?>
-<w:comments xmlns:wpc="http://schemas.microsoft.com/office/word/2010/wordprocessingCanvas" xmlns:mc="http://schemas.openxmlformats.org/markup-compatibility/2006" xmlns:o="urn:schemas-microsoft-com:office:office" xmlns:r="http://schemas.openxmlformats.org/officeDocument/2006/relationships" xmlns:m="http://schemas.openxmlformats.org/officeDocument/2006/math" xmlns:v="urn:schemas-microsoft-com:vml" xmlns:wp14="http://schemas.microsoft.com/office/word/2010/wordprocessingDrawing" xmlns:wp="http://schemas.openxmlformats.org/drawingml/2006/wordprocessingDrawing" xmlns:w10="urn:schemas-microsoft-com:office:word" xmlns:w="http://schemas.openxmlformats.org/wordprocessingml/2006/main" xmlns:w14="http://schemas.microsoft.com/office/word/2010/wordml" xmlns:w15="http://schemas.microsoft.com/office/word/2012/wordml" xmlns:wpg="http://schemas.microsoft.com/office/word/2010/wordprocessingGroup" xmlns:wpi="http://schemas.microsoft.com/office/word/2010/wordprocessingInk" xmlns:wne="http://schemas.microsoft.com/office/word/2006/wordml" xmlns:wps="http://schemas.microsoft.com/office/word/2010/wordprocessingShape" mc:Ignorable="w14 w15 wp14">
+<w:comments xmlns:wpc="http://schemas.microsoft.com/office/word/2010/wordprocessingCanvas" xmlns:cx="http://schemas.microsoft.com/office/drawing/2014/chartex" xmlns:mc="http://schemas.openxmlformats.org/markup-compatibility/2006" xmlns:o="urn:schemas-microsoft-com:office:office" xmlns:r="http://schemas.openxmlformats.org/officeDocument/2006/relationships" xmlns:m="http://schemas.openxmlformats.org/officeDocument/2006/math" xmlns:v="urn:schemas-microsoft-com:vml" xmlns:wp14="http://schemas.microsoft.com/office/word/2010/wordprocessingDrawing" xmlns:wp="http://schemas.openxmlformats.org/drawingml/2006/wordprocessingDrawing" xmlns:w10="urn:schemas-microsoft-com:office:word" xmlns:w="http://schemas.openxmlformats.org/wordprocessingml/2006/main" xmlns:w14="http://schemas.microsoft.com/office/word/2010/wordml" xmlns:w15="http://schemas.microsoft.com/office/word/2012/wordml" xmlns:w16se="http://schemas.microsoft.com/office/word/2015/wordml/symex" xmlns:wpg="http://schemas.microsoft.com/office/word/2010/wordprocessingGroup" xmlns:wpi="http://schemas.microsoft.com/office/word/2010/wordprocessingInk" xmlns:wne="http://schemas.microsoft.com/office/word/2006/wordml" xmlns:wps="http://schemas.microsoft.com/office/word/2010/wordprocessingShape" mc:Ignorable="w14 w15 w16se wp14">
   <w:comment w:id="0" w:author="Diogo Nunes" w:date="2015-10-12T21:38:00Z" w:initials="DN">
     <w:p>
       <w:pPr>
@@ -18533,13 +20026,13 @@
 </file>
 
 <file path=word/commentsExtended.xml><?xml version="1.0" encoding="utf-8"?>
-<w15:commentsEx xmlns:wpc="http://schemas.microsoft.com/office/word/2010/wordprocessingCanvas" xmlns:mc="http://schemas.openxmlformats.org/markup-compatibility/2006" xmlns:o="urn:schemas-microsoft-com:office:office" xmlns:r="http://schemas.openxmlformats.org/officeDocument/2006/relationships" xmlns:m="http://schemas.openxmlformats.org/officeDocument/2006/math" xmlns:v="urn:schemas-microsoft-com:vml" xmlns:wp14="http://schemas.microsoft.com/office/word/2010/wordprocessingDrawing" xmlns:wp="http://schemas.openxmlformats.org/drawingml/2006/wordprocessingDrawing" xmlns:w10="urn:schemas-microsoft-com:office:word" xmlns:w="http://schemas.openxmlformats.org/wordprocessingml/2006/main" xmlns:w14="http://schemas.microsoft.com/office/word/2010/wordml" xmlns:w15="http://schemas.microsoft.com/office/word/2012/wordml" xmlns:wpg="http://schemas.microsoft.com/office/word/2010/wordprocessingGroup" xmlns:wpi="http://schemas.microsoft.com/office/word/2010/wordprocessingInk" xmlns:wne="http://schemas.microsoft.com/office/word/2006/wordml" xmlns:wps="http://schemas.microsoft.com/office/word/2010/wordprocessingShape" mc:Ignorable="w14 w15 wp14">
+<w15:commentsEx xmlns:wpc="http://schemas.microsoft.com/office/word/2010/wordprocessingCanvas" xmlns:cx="http://schemas.microsoft.com/office/drawing/2014/chartex" xmlns:mc="http://schemas.openxmlformats.org/markup-compatibility/2006" xmlns:o="urn:schemas-microsoft-com:office:office" xmlns:r="http://schemas.openxmlformats.org/officeDocument/2006/relationships" xmlns:m="http://schemas.openxmlformats.org/officeDocument/2006/math" xmlns:v="urn:schemas-microsoft-com:vml" xmlns:wp14="http://schemas.microsoft.com/office/word/2010/wordprocessingDrawing" xmlns:wp="http://schemas.openxmlformats.org/drawingml/2006/wordprocessingDrawing" xmlns:w10="urn:schemas-microsoft-com:office:word" xmlns:w="http://schemas.openxmlformats.org/wordprocessingml/2006/main" xmlns:w14="http://schemas.microsoft.com/office/word/2010/wordml" xmlns:w15="http://schemas.microsoft.com/office/word/2012/wordml" xmlns:w16se="http://schemas.microsoft.com/office/word/2015/wordml/symex" xmlns:wpg="http://schemas.microsoft.com/office/word/2010/wordprocessingGroup" xmlns:wpi="http://schemas.microsoft.com/office/word/2010/wordprocessingInk" xmlns:wne="http://schemas.microsoft.com/office/word/2006/wordml" xmlns:wps="http://schemas.microsoft.com/office/word/2010/wordprocessingShape" mc:Ignorable="w14 w15 w16se wp14">
   <w15:commentEx w15:paraId="209B821B" w15:done="0"/>
 </w15:commentsEx>
 </file>
 
 <file path=word/endnotes.xml><?xml version="1.0" encoding="utf-8"?>
-<w:endnotes xmlns:wpc="http://schemas.microsoft.com/office/word/2010/wordprocessingCanvas" xmlns:mc="http://schemas.openxmlformats.org/markup-compatibility/2006" xmlns:o="urn:schemas-microsoft-com:office:office" xmlns:r="http://schemas.openxmlformats.org/officeDocument/2006/relationships" xmlns:m="http://schemas.openxmlformats.org/officeDocument/2006/math" xmlns:v="urn:schemas-microsoft-com:vml" xmlns:wp14="http://schemas.microsoft.com/office/word/2010/wordprocessingDrawing" xmlns:wp="http://schemas.openxmlformats.org/drawingml/2006/wordprocessingDrawing" xmlns:w10="urn:schemas-microsoft-com:office:word" xmlns:w="http://schemas.openxmlformats.org/wordprocessingml/2006/main" xmlns:w14="http://schemas.microsoft.com/office/word/2010/wordml" xmlns:w15="http://schemas.microsoft.com/office/word/2012/wordml" xmlns:wpg="http://schemas.microsoft.com/office/word/2010/wordprocessingGroup" xmlns:wpi="http://schemas.microsoft.com/office/word/2010/wordprocessingInk" xmlns:wne="http://schemas.microsoft.com/office/word/2006/wordml" xmlns:wps="http://schemas.microsoft.com/office/word/2010/wordprocessingShape" mc:Ignorable="w14 w15 wp14">
+<w:endnotes xmlns:wpc="http://schemas.microsoft.com/office/word/2010/wordprocessingCanvas" xmlns:cx="http://schemas.microsoft.com/office/drawing/2014/chartex" xmlns:mc="http://schemas.openxmlformats.org/markup-compatibility/2006" xmlns:o="urn:schemas-microsoft-com:office:office" xmlns:r="http://schemas.openxmlformats.org/officeDocument/2006/relationships" xmlns:m="http://schemas.openxmlformats.org/officeDocument/2006/math" xmlns:v="urn:schemas-microsoft-com:vml" xmlns:wp14="http://schemas.microsoft.com/office/word/2010/wordprocessingDrawing" xmlns:wp="http://schemas.openxmlformats.org/drawingml/2006/wordprocessingDrawing" xmlns:w10="urn:schemas-microsoft-com:office:word" xmlns:w="http://schemas.openxmlformats.org/wordprocessingml/2006/main" xmlns:w14="http://schemas.microsoft.com/office/word/2010/wordml" xmlns:w15="http://schemas.microsoft.com/office/word/2012/wordml" xmlns:w16se="http://schemas.microsoft.com/office/word/2015/wordml/symex" xmlns:wpg="http://schemas.microsoft.com/office/word/2010/wordprocessingGroup" xmlns:wpi="http://schemas.microsoft.com/office/word/2010/wordprocessingInk" xmlns:wne="http://schemas.microsoft.com/office/word/2006/wordml" xmlns:wps="http://schemas.microsoft.com/office/word/2010/wordprocessingShape" mc:Ignorable="w14 w15 w16se wp14">
   <w:endnote w:type="separator" w:id="-1">
     <w:p>
       <w:r>
@@ -18558,7 +20051,7 @@
 </file>
 
 <file path=word/footer1.xml><?xml version="1.0" encoding="utf-8"?>
-<w:ftr xmlns:wpc="http://schemas.microsoft.com/office/word/2010/wordprocessingCanvas" xmlns:mc="http://schemas.openxmlformats.org/markup-compatibility/2006" xmlns:o="urn:schemas-microsoft-com:office:office" xmlns:r="http://schemas.openxmlformats.org/officeDocument/2006/relationships" xmlns:m="http://schemas.openxmlformats.org/officeDocument/2006/math" xmlns:v="urn:schemas-microsoft-com:vml" xmlns:wp14="http://schemas.microsoft.com/office/word/2010/wordprocessingDrawing" xmlns:wp="http://schemas.openxmlformats.org/drawingml/2006/wordprocessingDrawing" xmlns:w10="urn:schemas-microsoft-com:office:word" xmlns:w="http://schemas.openxmlformats.org/wordprocessingml/2006/main" xmlns:w14="http://schemas.microsoft.com/office/word/2010/wordml" xmlns:w15="http://schemas.microsoft.com/office/word/2012/wordml" xmlns:wpg="http://schemas.microsoft.com/office/word/2010/wordprocessingGroup" xmlns:wpi="http://schemas.microsoft.com/office/word/2010/wordprocessingInk" xmlns:wne="http://schemas.microsoft.com/office/word/2006/wordml" xmlns:wps="http://schemas.microsoft.com/office/word/2010/wordprocessingShape" mc:Ignorable="w14 w15 wp14">
+<w:ftr xmlns:wpc="http://schemas.microsoft.com/office/word/2010/wordprocessingCanvas" xmlns:cx="http://schemas.microsoft.com/office/drawing/2014/chartex" xmlns:mc="http://schemas.openxmlformats.org/markup-compatibility/2006" xmlns:o="urn:schemas-microsoft-com:office:office" xmlns:r="http://schemas.openxmlformats.org/officeDocument/2006/relationships" xmlns:m="http://schemas.openxmlformats.org/officeDocument/2006/math" xmlns:v="urn:schemas-microsoft-com:vml" xmlns:wp14="http://schemas.microsoft.com/office/word/2010/wordprocessingDrawing" xmlns:wp="http://schemas.openxmlformats.org/drawingml/2006/wordprocessingDrawing" xmlns:w10="urn:schemas-microsoft-com:office:word" xmlns:w="http://schemas.openxmlformats.org/wordprocessingml/2006/main" xmlns:w14="http://schemas.microsoft.com/office/word/2010/wordml" xmlns:w15="http://schemas.microsoft.com/office/word/2012/wordml" xmlns:w16se="http://schemas.microsoft.com/office/word/2015/wordml/symex" xmlns:wpg="http://schemas.microsoft.com/office/word/2010/wordprocessingGroup" xmlns:wpi="http://schemas.microsoft.com/office/word/2010/wordprocessingInk" xmlns:wne="http://schemas.microsoft.com/office/word/2006/wordml" xmlns:wps="http://schemas.microsoft.com/office/word/2010/wordprocessingShape" mc:Ignorable="w14 w15 w16se wp14">
   <w:p>
     <w:pPr>
       <w:pStyle w:val="Footer"/>
@@ -18568,7 +20061,7 @@
 </file>
 
 <file path=word/footnotes.xml><?xml version="1.0" encoding="utf-8"?>
-<w:footnotes xmlns:wpc="http://schemas.microsoft.com/office/word/2010/wordprocessingCanvas" xmlns:mc="http://schemas.openxmlformats.org/markup-compatibility/2006" xmlns:o="urn:schemas-microsoft-com:office:office" xmlns:r="http://schemas.openxmlformats.org/officeDocument/2006/relationships" xmlns:m="http://schemas.openxmlformats.org/officeDocument/2006/math" xmlns:v="urn:schemas-microsoft-com:vml" xmlns:wp14="http://schemas.microsoft.com/office/word/2010/wordprocessingDrawing" xmlns:wp="http://schemas.openxmlformats.org/drawingml/2006/wordprocessingDrawing" xmlns:w10="urn:schemas-microsoft-com:office:word" xmlns:w="http://schemas.openxmlformats.org/wordprocessingml/2006/main" xmlns:w14="http://schemas.microsoft.com/office/word/2010/wordml" xmlns:w15="http://schemas.microsoft.com/office/word/2012/wordml" xmlns:wpg="http://schemas.microsoft.com/office/word/2010/wordprocessingGroup" xmlns:wpi="http://schemas.microsoft.com/office/word/2010/wordprocessingInk" xmlns:wne="http://schemas.microsoft.com/office/word/2006/wordml" xmlns:wps="http://schemas.microsoft.com/office/word/2010/wordprocessingShape" mc:Ignorable="w14 w15 wp14">
+<w:footnotes xmlns:wpc="http://schemas.microsoft.com/office/word/2010/wordprocessingCanvas" xmlns:cx="http://schemas.microsoft.com/office/drawing/2014/chartex" xmlns:mc="http://schemas.openxmlformats.org/markup-compatibility/2006" xmlns:o="urn:schemas-microsoft-com:office:office" xmlns:r="http://schemas.openxmlformats.org/officeDocument/2006/relationships" xmlns:m="http://schemas.openxmlformats.org/officeDocument/2006/math" xmlns:v="urn:schemas-microsoft-com:vml" xmlns:wp14="http://schemas.microsoft.com/office/word/2010/wordprocessingDrawing" xmlns:wp="http://schemas.openxmlformats.org/drawingml/2006/wordprocessingDrawing" xmlns:w10="urn:schemas-microsoft-com:office:word" xmlns:w="http://schemas.openxmlformats.org/wordprocessingml/2006/main" xmlns:w14="http://schemas.microsoft.com/office/word/2010/wordml" xmlns:w15="http://schemas.microsoft.com/office/word/2012/wordml" xmlns:w16se="http://schemas.microsoft.com/office/word/2015/wordml/symex" xmlns:wpg="http://schemas.microsoft.com/office/word/2010/wordprocessingGroup" xmlns:wpi="http://schemas.microsoft.com/office/word/2010/wordprocessingInk" xmlns:wne="http://schemas.microsoft.com/office/word/2006/wordml" xmlns:wps="http://schemas.microsoft.com/office/word/2010/wordprocessingShape" mc:Ignorable="w14 w15 w16se wp14">
   <w:footnote w:type="separator" w:id="-1">
     <w:p>
       <w:r>
@@ -18587,7 +20080,7 @@
 </file>
 
 <file path=word/numbering.xml><?xml version="1.0" encoding="utf-8"?>
-<w:numbering xmlns:wpc="http://schemas.microsoft.com/office/word/2010/wordprocessingCanvas" xmlns:mc="http://schemas.openxmlformats.org/markup-compatibility/2006" xmlns:o="urn:schemas-microsoft-com:office:office" xmlns:r="http://schemas.openxmlformats.org/officeDocument/2006/relationships" xmlns:m="http://schemas.openxmlformats.org/officeDocument/2006/math" xmlns:v="urn:schemas-microsoft-com:vml" xmlns:wp14="http://schemas.microsoft.com/office/word/2010/wordprocessingDrawing" xmlns:wp="http://schemas.openxmlformats.org/drawingml/2006/wordprocessingDrawing" xmlns:w10="urn:schemas-microsoft-com:office:word" xmlns:w="http://schemas.openxmlformats.org/wordprocessingml/2006/main" xmlns:w14="http://schemas.microsoft.com/office/word/2010/wordml" xmlns:w15="http://schemas.microsoft.com/office/word/2012/wordml" xmlns:wpg="http://schemas.microsoft.com/office/word/2010/wordprocessingGroup" xmlns:wpi="http://schemas.microsoft.com/office/word/2010/wordprocessingInk" xmlns:wne="http://schemas.microsoft.com/office/word/2006/wordml" xmlns:wps="http://schemas.microsoft.com/office/word/2010/wordprocessingShape" mc:Ignorable="w14 w15 wp14">
+<w:numbering xmlns:wpc="http://schemas.microsoft.com/office/word/2010/wordprocessingCanvas" xmlns:cx="http://schemas.microsoft.com/office/drawing/2014/chartex" xmlns:mc="http://schemas.openxmlformats.org/markup-compatibility/2006" xmlns:o="urn:schemas-microsoft-com:office:office" xmlns:r="http://schemas.openxmlformats.org/officeDocument/2006/relationships" xmlns:m="http://schemas.openxmlformats.org/officeDocument/2006/math" xmlns:v="urn:schemas-microsoft-com:vml" xmlns:wp14="http://schemas.microsoft.com/office/word/2010/wordprocessingDrawing" xmlns:wp="http://schemas.openxmlformats.org/drawingml/2006/wordprocessingDrawing" xmlns:w10="urn:schemas-microsoft-com:office:word" xmlns:w="http://schemas.openxmlformats.org/wordprocessingml/2006/main" xmlns:w14="http://schemas.microsoft.com/office/word/2010/wordml" xmlns:w15="http://schemas.microsoft.com/office/word/2012/wordml" xmlns:w16se="http://schemas.microsoft.com/office/word/2015/wordml/symex" xmlns:wpg="http://schemas.microsoft.com/office/word/2010/wordprocessingGroup" xmlns:wpi="http://schemas.microsoft.com/office/word/2010/wordprocessingInk" xmlns:wne="http://schemas.microsoft.com/office/word/2006/wordml" xmlns:wps="http://schemas.microsoft.com/office/word/2010/wordprocessingShape" mc:Ignorable="w14 w15 w16se wp14">
   <w:abstractNum w:abstractNumId="0" w15:restartNumberingAfterBreak="0">
     <w:nsid w:val="4EA71FC9"/>
     <w:multiLevelType w:val="hybridMultilevel"/>
@@ -18822,7 +20315,7 @@
 </file>
 
 <file path=word/people.xml><?xml version="1.0" encoding="utf-8"?>
-<w15:people xmlns:wpc="http://schemas.microsoft.com/office/word/2010/wordprocessingCanvas" xmlns:mc="http://schemas.openxmlformats.org/markup-compatibility/2006" xmlns:o="urn:schemas-microsoft-com:office:office" xmlns:r="http://schemas.openxmlformats.org/officeDocument/2006/relationships" xmlns:m="http://schemas.openxmlformats.org/officeDocument/2006/math" xmlns:v="urn:schemas-microsoft-com:vml" xmlns:wp14="http://schemas.microsoft.com/office/word/2010/wordprocessingDrawing" xmlns:wp="http://schemas.openxmlformats.org/drawingml/2006/wordprocessingDrawing" xmlns:w10="urn:schemas-microsoft-com:office:word" xmlns:w="http://schemas.openxmlformats.org/wordprocessingml/2006/main" xmlns:w14="http://schemas.microsoft.com/office/word/2010/wordml" xmlns:w15="http://schemas.microsoft.com/office/word/2012/wordml" xmlns:wpg="http://schemas.microsoft.com/office/word/2010/wordprocessingGroup" xmlns:wpi="http://schemas.microsoft.com/office/word/2010/wordprocessingInk" xmlns:wne="http://schemas.microsoft.com/office/word/2006/wordml" xmlns:wps="http://schemas.microsoft.com/office/word/2010/wordprocessingShape" mc:Ignorable="w14 w15 wp14">
+<w15:people xmlns:wpc="http://schemas.microsoft.com/office/word/2010/wordprocessingCanvas" xmlns:cx="http://schemas.microsoft.com/office/drawing/2014/chartex" xmlns:mc="http://schemas.openxmlformats.org/markup-compatibility/2006" xmlns:o="urn:schemas-microsoft-com:office:office" xmlns:r="http://schemas.openxmlformats.org/officeDocument/2006/relationships" xmlns:m="http://schemas.openxmlformats.org/officeDocument/2006/math" xmlns:v="urn:schemas-microsoft-com:vml" xmlns:wp14="http://schemas.microsoft.com/office/word/2010/wordprocessingDrawing" xmlns:wp="http://schemas.openxmlformats.org/drawingml/2006/wordprocessingDrawing" xmlns:w10="urn:schemas-microsoft-com:office:word" xmlns:w="http://schemas.openxmlformats.org/wordprocessingml/2006/main" xmlns:w14="http://schemas.microsoft.com/office/word/2010/wordml" xmlns:w15="http://schemas.microsoft.com/office/word/2012/wordml" xmlns:w16se="http://schemas.microsoft.com/office/word/2015/wordml/symex" xmlns:wpg="http://schemas.microsoft.com/office/word/2010/wordprocessingGroup" xmlns:wpi="http://schemas.microsoft.com/office/word/2010/wordprocessingInk" xmlns:wne="http://schemas.microsoft.com/office/word/2006/wordml" xmlns:wps="http://schemas.microsoft.com/office/word/2010/wordprocessingShape" mc:Ignorable="w14 w15 w16se wp14">
   <w15:person w15:author="Diogo Nunes">
     <w15:presenceInfo w15:providerId="Windows Live" w15:userId="513708e53c61e29e"/>
   </w15:person>
@@ -18830,7 +20323,7 @@
 </file>
 
 <file path=word/styles.xml><?xml version="1.0" encoding="utf-8"?>
-<w:styles xmlns:mc="http://schemas.openxmlformats.org/markup-compatibility/2006" xmlns:r="http://schemas.openxmlformats.org/officeDocument/2006/relationships" xmlns:w="http://schemas.openxmlformats.org/wordprocessingml/2006/main" xmlns:w14="http://schemas.microsoft.com/office/word/2010/wordml" xmlns:w15="http://schemas.microsoft.com/office/word/2012/wordml" mc:Ignorable="w14 w15">
+<w:styles xmlns:mc="http://schemas.openxmlformats.org/markup-compatibility/2006" xmlns:r="http://schemas.openxmlformats.org/officeDocument/2006/relationships" xmlns:w="http://schemas.openxmlformats.org/wordprocessingml/2006/main" xmlns:w14="http://schemas.microsoft.com/office/word/2010/wordml" xmlns:w15="http://schemas.microsoft.com/office/word/2012/wordml" xmlns:w16se="http://schemas.microsoft.com/office/word/2015/wordml/symex" mc:Ignorable="w14 w15 w16se">
   <w:docDefaults>
     <w:rPrDefault>
       <w:rPr>
@@ -19562,6 +21055,18 @@
       <w:contextualSpacing/>
     </w:pPr>
   </w:style>
+  <w:style w:type="character" w:styleId="FollowedHyperlink">
+    <w:name w:val="FollowedHyperlink"/>
+    <w:basedOn w:val="DefaultParagraphFont"/>
+    <w:uiPriority w:val="99"/>
+    <w:semiHidden/>
+    <w:unhideWhenUsed/>
+    <w:rsid w:val="00073A5A"/>
+    <w:rPr>
+      <w:color w:val="800080" w:themeColor="followedHyperlink"/>
+      <w:u w:val="single"/>
+    </w:rPr>
+  </w:style>
 </w:styles>
 </file>
 
@@ -19855,7 +21360,7 @@
 </file>
 
 <file path=customXml/itemProps1.xml><?xml version="1.0" encoding="utf-8"?>
-<ds:datastoreItem xmlns:ds="http://schemas.openxmlformats.org/officeDocument/2006/customXml" ds:itemID="{871FDE09-62D3-448F-B767-B9DD33E79C4F}">
+<ds:datastoreItem xmlns:ds="http://schemas.openxmlformats.org/officeDocument/2006/customXml" ds:itemID="{6AF23960-5D4B-4108-BA37-E306C92B7D0D}">
   <ds:schemaRefs>
     <ds:schemaRef ds:uri="http://schemas.openxmlformats.org/officeDocument/2006/bibliography"/>
   </ds:schemaRefs>

</xml_diff>

<commit_message>
quase terminado cap 10
</commit_message>
<xml_diff>
--- a/Para lá do portão (WebA4).docx
+++ b/Para lá do portão (WebA4).docx
@@ -1,6 +1,6 @@
 
 <file path=word/document.xml><?xml version="1.0" encoding="utf-8"?>
-<w:document xmlns:wpc="http://schemas.microsoft.com/office/word/2010/wordprocessingCanvas" xmlns:cx="http://schemas.microsoft.com/office/drawing/2014/chartex" xmlns:mc="http://schemas.openxmlformats.org/markup-compatibility/2006" xmlns:o="urn:schemas-microsoft-com:office:office" xmlns:r="http://schemas.openxmlformats.org/officeDocument/2006/relationships" xmlns:m="http://schemas.openxmlformats.org/officeDocument/2006/math" xmlns:v="urn:schemas-microsoft-com:vml" xmlns:wp14="http://schemas.microsoft.com/office/word/2010/wordprocessingDrawing" xmlns:wp="http://schemas.openxmlformats.org/drawingml/2006/wordprocessingDrawing" xmlns:w10="urn:schemas-microsoft-com:office:word" xmlns:w="http://schemas.openxmlformats.org/wordprocessingml/2006/main" xmlns:w14="http://schemas.microsoft.com/office/word/2010/wordml" xmlns:w15="http://schemas.microsoft.com/office/word/2012/wordml" xmlns:w16se="http://schemas.microsoft.com/office/word/2015/wordml/symex" xmlns:wpg="http://schemas.microsoft.com/office/word/2010/wordprocessingGroup" xmlns:wpi="http://schemas.microsoft.com/office/word/2010/wordprocessingInk" xmlns:wne="http://schemas.microsoft.com/office/word/2006/wordml" xmlns:wps="http://schemas.microsoft.com/office/word/2010/wordprocessingShape" mc:Ignorable="w14 w15 w16se wp14">
+<w:document xmlns:wpc="http://schemas.microsoft.com/office/word/2010/wordprocessingCanvas" xmlns:cx="http://schemas.microsoft.com/office/drawing/2014/chartex" xmlns:cx1="http://schemas.microsoft.com/office/drawing/2015/9/8/chartex" xmlns:mc="http://schemas.openxmlformats.org/markup-compatibility/2006" xmlns:o="urn:schemas-microsoft-com:office:office" xmlns:r="http://schemas.openxmlformats.org/officeDocument/2006/relationships" xmlns:m="http://schemas.openxmlformats.org/officeDocument/2006/math" xmlns:v="urn:schemas-microsoft-com:vml" xmlns:wp14="http://schemas.microsoft.com/office/word/2010/wordprocessingDrawing" xmlns:wp="http://schemas.openxmlformats.org/drawingml/2006/wordprocessingDrawing" xmlns:w10="urn:schemas-microsoft-com:office:word" xmlns:w="http://schemas.openxmlformats.org/wordprocessingml/2006/main" xmlns:w14="http://schemas.microsoft.com/office/word/2010/wordml" xmlns:w15="http://schemas.microsoft.com/office/word/2012/wordml" xmlns:w16se="http://schemas.microsoft.com/office/word/2015/wordml/symex" xmlns:wpg="http://schemas.microsoft.com/office/word/2010/wordprocessingGroup" xmlns:wpi="http://schemas.microsoft.com/office/word/2010/wordprocessingInk" xmlns:wne="http://schemas.microsoft.com/office/word/2006/wordml" xmlns:wps="http://schemas.microsoft.com/office/word/2010/wordprocessingShape" mc:Ignorable="w14 w15 w16se wp14">
   <w:background w:color="000000" w:themeColor="text1"/>
   <w:body>
     <w:p>
@@ -19655,6 +19655,9 @@
         <w:t xml:space="preserve">— É difícil ver contigo à frente — acrescentou o anão — mas acho que </w:t>
       </w:r>
       <w:r>
+        <w:t xml:space="preserve">ele </w:t>
+      </w:r>
+      <w:r>
         <w:t xml:space="preserve">ainda </w:t>
       </w:r>
       <w:r>
@@ -19769,94 +19772,96 @@
       </w:r>
     </w:p>
     <w:p>
+      <w:pPr>
+        <w:rPr>
+          <w:color w:val="FFFFFF" w:themeColor="background1"/>
+        </w:rPr>
+      </w:pPr>
       <w:r>
         <w:lastRenderedPageBreak/>
-        <w:t>— O teu amigo está todo borradinho, duvido que consiga fazer o caminho que falta. E t</w:t>
+        <w:t xml:space="preserve">— O teu amigo está todo borradinho, duvido </w:t>
+      </w:r>
+      <w:r>
+        <w:rPr>
+          <w:color w:val="FFFFFF" w:themeColor="background1"/>
+        </w:rPr>
+        <w:t>que</w:t>
+      </w:r>
+      <w:r>
+        <w:t xml:space="preserve"> consiga fazer o caminho que falta. E tudo o que ele andar vai ter de repetir na volta.</w:t>
+      </w:r>
+    </w:p>
+    <w:p>
+      <w:r>
+        <w:t>— Não podemos deixá-lo ali até voltarmos…</w:t>
+      </w:r>
+    </w:p>
+    <w:p>
+      <w:r>
+        <w:t>— Não, até porque vai tapar-nos a saída.</w:t>
+      </w:r>
+    </w:p>
+    <w:p>
+      <w:r>
+        <w:t>— Rikheart? — perguntou uma voz rouca e embargada.</w:t>
+      </w:r>
+    </w:p>
+    <w:p>
+      <w:r>
+        <w:t>— O que é que eu lhe digo? — urgiu Rikheart baixinho.</w:t>
+      </w:r>
+    </w:p>
+    <w:p>
+      <w:r>
+        <w:t>— Ele tem de se safar sozinho. Manda-o de volta.</w:t>
+      </w:r>
+    </w:p>
+    <w:p>
+      <w:r>
+        <w:t>Rikheart engoliu em seco, pela sede que tinha e pela situação em que se encontrava.</w:t>
+      </w:r>
+    </w:p>
+    <w:p>
+      <w:r>
+        <w:t xml:space="preserve">— Estou aqui Rodric. Não estás ferido, pois não? Ótimo! Isso é fantástico! </w:t>
+      </w:r>
+      <w:r>
+        <w:t xml:space="preserve">Consegues andar de </w:t>
+      </w:r>
+      <w:r>
+        <w:t>gatas?</w:t>
+      </w:r>
+    </w:p>
+    <w:p>
+      <w:r>
+        <w:t xml:space="preserve">— </w:t>
+      </w:r>
+      <w:r>
+        <w:t>Hum… e</w:t>
+      </w:r>
+      <w:r>
+        <w:t>stou deitado — respondeu envergonhado.</w:t>
+      </w:r>
+    </w:p>
+    <w:p>
+      <w:r>
+        <w:t>— Deitado?</w:t>
+      </w:r>
+      <w:r>
+        <w:t>! Tu nunca fazes a sesta e agora é que te deu para isso? Vá, meu menino, de pé, ou de gatas melhor dizendo.</w:t>
+      </w:r>
+      <w:r>
+        <w:t xml:space="preserve"> Fazes-me esse favor?</w:t>
+      </w:r>
+    </w:p>
+    <w:p>
+      <w:r>
+        <w:t xml:space="preserve">Pareceu-lhe ouvir atrás de si um riso curto e furtivo. </w:t>
       </w:r>
       <w:r>
         <w:rPr>
           <w:color w:val="FF0000"/>
         </w:rPr>
-        <w:t>udo o que ele andar vai ter de repetir na volta.</w:t>
-      </w:r>
-    </w:p>
-    <w:p>
-      <w:r>
-        <w:t>— Não podemos deixá-lo ali até voltarmos…</w:t>
-      </w:r>
-    </w:p>
-    <w:p>
-      <w:r>
-        <w:t>— Não, até porque vai tapar-nos a saída.</w:t>
-      </w:r>
-    </w:p>
-    <w:p>
-      <w:r>
-        <w:t>— Rikheart? — perguntou uma voz rouca e embargada.</w:t>
-      </w:r>
-    </w:p>
-    <w:p>
-      <w:r>
-        <w:t>— O que é que eu lhe digo? — urgiu Rikheart baixinho.</w:t>
-      </w:r>
-    </w:p>
-    <w:p>
-      <w:r>
-        <w:t>— Ele tem de se safar sozinho. Manda-o de volta.</w:t>
-      </w:r>
-    </w:p>
-    <w:p>
-      <w:r>
-        <w:t>Rikheart engoliu em seco, pela sede que tinha e pela situação em que se encontrava.</w:t>
-      </w:r>
-    </w:p>
-    <w:p>
-      <w:r>
-        <w:t xml:space="preserve">— Estou aqui Rodric. Não estás ferido, pois não? Ótimo! Isso é fantástico! </w:t>
-      </w:r>
-      <w:r>
-        <w:t xml:space="preserve">Consegues andar de </w:t>
-      </w:r>
-      <w:r>
-        <w:t>gatas?</w:t>
-      </w:r>
-    </w:p>
-    <w:p>
-      <w:r>
-        <w:t xml:space="preserve">— </w:t>
-      </w:r>
-      <w:r>
-        <w:t>Hum… e</w:t>
-      </w:r>
-      <w:r>
-        <w:t>stou deitado — respondeu envergonhado.</w:t>
-      </w:r>
-    </w:p>
-    <w:p>
-      <w:r>
-        <w:t>— Deitado?</w:t>
-      </w:r>
-      <w:r>
-        <w:t>! Tu nunca fazes a sesta e agora é que te deu para isso? Vá, meu menino, de pé, ou de gatas melhor dizendo.</w:t>
-      </w:r>
-      <w:r>
-        <w:t xml:space="preserve"> Fazes-me esse favor?</w:t>
-      </w:r>
-    </w:p>
-    <w:p>
-      <w:r>
-        <w:t xml:space="preserve">Pareceu-lhe ouvir </w:t>
-      </w:r>
-      <w:r>
-        <w:t>atrás de si</w:t>
-      </w:r>
-      <w:r>
-        <w:t xml:space="preserve"> um riso curto e furtivo. </w:t>
-      </w:r>
-      <w:r>
-        <w:rPr>
-          <w:color w:val="FF0000"/>
-        </w:rPr>
         <w:t>Só agora começava a resgatá-lo das trevas.</w:t>
       </w:r>
       <w:r>
@@ -19893,7 +19898,13 @@
     </w:p>
     <w:p>
       <w:r>
-        <w:t>— Três vezes? Como é que estás a contar isso? — perguntou Rodric, mordendo o isco, como uma vivacidade renovada.</w:t>
+        <w:t>— Três vezes? Como é que estás a contar isso? — perguntou Rodric,</w:t>
+      </w:r>
+      <w:r>
+        <w:t xml:space="preserve"> mordendo o isco, com</w:t>
+      </w:r>
+      <w:r>
+        <w:t xml:space="preserve"> uma vivacidade renovada.</w:t>
       </w:r>
     </w:p>
     <w:p>
@@ -19908,7 +19919,19 @@
     </w:p>
     <w:p>
       <w:r>
-        <w:t xml:space="preserve">— Ora essa, não devias precisar da minha ajuda para saberes essa. Vamos fazer um </w:t>
+        <w:t>— Ora</w:t>
+      </w:r>
+      <w:r>
+        <w:t xml:space="preserve"> essa!</w:t>
+      </w:r>
+      <w:r>
+        <w:t xml:space="preserve"> </w:t>
+      </w:r>
+      <w:r>
+        <w:t>N</w:t>
+      </w:r>
+      <w:r>
+        <w:t xml:space="preserve">ão devias precisar da minha ajuda para saberes essa. Vamos fazer um </w:t>
       </w:r>
       <w:r>
         <w:lastRenderedPageBreak/>
@@ -19927,12 +19950,42 @@
     </w:p>
     <w:p>
       <w:r>
-        <w:t>— Não, não, nada disso! Expliquei-me mal. Tu pediste-me para sair do túnel e é isso que vamos fazer. A maneira mais rápida de saíres é andares para trás, até conseguires voltar por-te de pé. Depois é fácil, tu até já conheces o caminho. Além disso, quanto mais andares mais o túnel alarga e ilumina, não era isso que querias? Esperas por mim lá fora e depois contas-me qual foi a terceira vez que me salvaste. Ainda não acredito que não sabes…</w:t>
-      </w:r>
-    </w:p>
-    <w:p>
-      <w:r>
-        <w:t>— Epá, não, só podes estar—</w:t>
+        <w:t xml:space="preserve">— Não, não, nada disso! Expliquei-me mal. Tu pediste-me para sair do túnel e é isso que vamos fazer. A maneira mais rápida de saíres é andares para trás, até conseguires voltar </w:t>
+      </w:r>
+      <w:r>
+        <w:t>a pôr-te</w:t>
+      </w:r>
+      <w:r>
+        <w:t xml:space="preserve"> de pé. Depois é fácil, tu até já conheces o caminho. Além disso, quanto mais andares mais o túnel </w:t>
+      </w:r>
+      <w:r>
+        <w:t xml:space="preserve">se </w:t>
+      </w:r>
+      <w:r>
+        <w:t>alarga e ilumina</w:t>
+      </w:r>
+      <w:r>
+        <w:t>. E</w:t>
+      </w:r>
+      <w:r>
+        <w:t>ra isso que querias</w:t>
+      </w:r>
+      <w:r>
+        <w:t>, certo</w:t>
+      </w:r>
+      <w:r>
+        <w:t>? Esperas por mim lá fora e depois contas-me qual foi a terceira vez que me salvaste. Ainda não acredito que não sabes…</w:t>
+      </w:r>
+    </w:p>
+    <w:p>
+      <w:r>
+        <w:t>— Epá, não</w:t>
+      </w:r>
+      <w:r>
+        <w:t xml:space="preserve"> estou a ver</w:t>
+      </w:r>
+      <w:r>
+        <w:t>, só podes estar—</w:t>
       </w:r>
     </w:p>
     <w:p>
@@ -19949,10 +20002,13 @@
         <w:t>leves a mal</w:t>
       </w:r>
       <w:r>
-        <w:t xml:space="preserve"> mas não posso dar-te mais pistas. Já sabes o caminho, é só dar meia volta, é fácil, tu consegues, já conseguiste agora é só repetir, nem tem piada. O interessante é saber se consegues chegar à resposta. </w:t>
-      </w:r>
-      <w:r>
-        <w:t>Concentra-te</w:t>
+        <w:t xml:space="preserve"> mas não posso dar-te mais pistas. Já sabes o caminho, é só dar meia volta, é fácil, tu consegues, já conseguiste</w:t>
+      </w:r>
+      <w:r>
+        <w:t>,</w:t>
+      </w:r>
+      <w:r>
+        <w:t xml:space="preserve"> agora é só repetir, nem tem piada. O interessante é saber se consegues chegar à resposta. Concentra-te</w:t>
       </w:r>
       <w:r>
         <w:t>.</w:t>
@@ -19964,8 +20020,200 @@
       </w:r>
     </w:p>
     <w:p>
+      <w:r>
+        <w:t>Estava sozinho.</w:t>
+      </w:r>
+    </w:p>
+    <w:p>
+      <w:r>
+        <w:t>Estava completamente sozinho.</w:t>
+      </w:r>
+    </w:p>
+    <w:p>
+      <w:r>
+        <w:t>Não podia contar com a ajuda de ninguém.</w:t>
+      </w:r>
+      <w:r>
+        <w:t xml:space="preserve"> As memórias do tempo que passou na prisão de Coralyn ainda estavam nítidas na sua cabeça. Estava novamente preso, mas</w:t>
+      </w:r>
+      <w:r>
+        <w:t xml:space="preserve"> desta vez</w:t>
+      </w:r>
+      <w:r>
+        <w:t xml:space="preserve"> não podia amparar-se no seu amigo</w:t>
+      </w:r>
+      <w:r>
+        <w:t xml:space="preserve">… fiel? </w:t>
+      </w:r>
+      <w:r>
+        <w:t xml:space="preserve">Que raio de amigo deixa </w:t>
+      </w:r>
+      <w:r>
+        <w:t xml:space="preserve">o </w:t>
+      </w:r>
+      <w:r>
+        <w:t>outro para trás? Ainda para mais quando lhe salvara a vida tantas vezes, vezes de mais para agora ser abandonado como um trapo. Três vezes, dizia ele? Como é que podiam ser três?</w:t>
+      </w:r>
+    </w:p>
+    <w:p>
+      <w:r>
+        <w:t xml:space="preserve">Continuava deitado e sentia o seu coração bater </w:t>
+      </w:r>
+      <w:r>
+        <w:t>contra</w:t>
+      </w:r>
+      <w:r>
+        <w:t xml:space="preserve"> </w:t>
+      </w:r>
+      <w:r>
+        <w:t xml:space="preserve">o chão, </w:t>
+      </w:r>
+      <w:r>
+        <w:t xml:space="preserve">como quem bate à porta </w:t>
+      </w:r>
+      <w:r>
+        <w:t xml:space="preserve">aflito </w:t>
+      </w:r>
+      <w:r>
+        <w:t xml:space="preserve">para entrar. Quanto mais tempo ia ficar ali, </w:t>
+      </w:r>
+      <w:r>
+        <w:t xml:space="preserve">prostrado, a definhar? Depois de bater no fundo, </w:t>
+      </w:r>
+      <w:r>
+        <w:t>f</w:t>
+      </w:r>
+      <w:r>
+        <w:t>ora capaz de se erguer na prisão</w:t>
+      </w:r>
+      <w:r>
+        <w:t xml:space="preserve">. Agora seria capaz de o fazer sem a ajuda de Rikheart. </w:t>
+      </w:r>
+      <w:r>
+        <w:t>Afinal de contas, dito pelo próprio, ele é que lhe tinha salvo a vida!</w:t>
+      </w:r>
+    </w:p>
+    <w:p>
+      <w:r>
+        <w:t>Ergueu-se lentamente recorrendo</w:t>
+      </w:r>
+      <w:r>
+        <w:t xml:space="preserve"> aos cotovelos para aliviar a pressão no joelho</w:t>
+      </w:r>
+      <w:r>
+        <w:t xml:space="preserve"> magoado. Tinha aprendido com o seu erro. Agora, antes de se apoiar nas mãos ou nos joelhos, pousava-os levemente e aplicava cada vez mais pressão até sentir que era seguro mover-se sem se magoar. Tinha urgência em sair, como quem precisa de ar para respirar, contudo se voltasse a magoar-se o atraso seria maior.</w:t>
+      </w:r>
+    </w:p>
+    <w:p>
+      <w:r>
+        <w:t xml:space="preserve">A sua mente estava focada e o corpo determinado. Não sabia onde </w:t>
+      </w:r>
+      <w:r>
+        <w:t>estava,</w:t>
+      </w:r>
+      <w:r>
+        <w:t xml:space="preserve"> mas, no vazio da escuridão, era claro para onde queria ir. </w:t>
+      </w:r>
+      <w:r>
+        <w:t xml:space="preserve">Usou toda a sua força para rastejar </w:t>
+      </w:r>
+      <w:r>
+        <w:lastRenderedPageBreak/>
+        <w:t>dali para fora.</w:t>
+      </w:r>
+    </w:p>
+    <w:p>
+      <w:r>
+        <w:t xml:space="preserve">Não se recordava de ter encontrado bifurcações neste túnel. Respirou fundo e o animou-se. Bastava-lhe seguir em frente e eventualmente deveria reencontrar a saída. Há algum tempo que o sentia o túnel </w:t>
+      </w:r>
+      <w:r>
+        <w:t xml:space="preserve">a </w:t>
+      </w:r>
+      <w:r>
+        <w:t xml:space="preserve">alargar, pois os seus ombros </w:t>
+      </w:r>
+      <w:r>
+        <w:t xml:space="preserve">já não </w:t>
+      </w:r>
+      <w:r>
+        <w:t>raspa</w:t>
+      </w:r>
+      <w:r>
+        <w:t>vam</w:t>
+      </w:r>
+      <w:r>
+        <w:t xml:space="preserve"> nas paredes.</w:t>
+      </w:r>
+      <w:r>
+        <w:t xml:space="preserve"> Esticou o braço por cima da cabeça e não sentiu nada. Não podia estar mais feliz. Mantendo um joelho no chão, pousou o pé direito e ergueu-se devagarinho, protegendo a subida do corpo com as mãos. Estava agora de pé, assente em joelhos doridos e pernas dormentes. Um formigueiro percorria-lhe a barriga das pernas, como se dezenas de pequenas agulhas dançassem debaixo da sua pele. Tinha de aguentar, estava tão perto.</w:t>
+      </w:r>
+    </w:p>
+    <w:p>
+      <w:r>
+        <w:t>Caminhava à velocidade a que os seus joelhos permitiam, com um braço esticado à frente da cara e outro à frente da barriga, não fosse surgir alguma surpresa à sua frente. O ar estava diferente, mais leve, mais seco, mais perfumado. Acelerou um pouco mais o passo.</w:t>
+      </w:r>
+      <w:r>
+        <w:t xml:space="preserve"> Os seus olhos sensíveis notaram o primeiro vestígio de luz. Precisou de andar bastante mais até distinguir que se estava a aproximar do desvio em forma de cotovelo que assinalava a entrada do túnel. Naquele momento, Rodrigo preferiu pensar nela como uma saída. A sua mente corria, mas o seu corpo coxeava. Foi numa mistura de cambalear e arrastar que atravessou o pórtico para aquele maldito buraco.</w:t>
+      </w:r>
+    </w:p>
+    <w:p>
+      <w:r>
+        <w:t xml:space="preserve">Instintivamente, abriu os braços para receber o ar fresco e a luz quente. Agora percebia porque é que o anão ocultara a cara quando os viera receber. </w:t>
+      </w:r>
+      <w:r>
+        <w:t>Deu os últimos passos de olhos fechados, mantendo um equilíbrio precário</w:t>
+      </w:r>
+      <w:r>
+        <w:t>. A claridade e a emoção forçaram-no a verter uma lágrima. E outra. E outra</w:t>
+      </w:r>
+      <w:r>
+        <w:t>.</w:t>
+      </w:r>
+      <w:r>
+        <w:t xml:space="preserve"> </w:t>
+      </w:r>
+      <w:r>
+        <w:t>Era impossível ver por onde ia. Tanto quanto sabia até podia estar prestes a cair de um precipício. Essa ideia desequilibrou-o e o seu corpo desmoronou-se. Deixou-se ficar, banhado pelo calor que há algumas horas tentara a todos os custos evita</w:t>
+      </w:r>
+      <w:r>
+        <w:t xml:space="preserve">r. </w:t>
+      </w:r>
+    </w:p>
+    <w:p>
+      <w:r>
+        <w:t>Tentou falar, mas a tosse foi mais forte. Limitou-se a pensar “Buracos escuros e apertados nunca mais”. Sentiu a boca seca e viscosa. Sentou-se e colocou a mochila entre as pernas. Tapou a cara com as mãos entreabertas e abriu gradualmente os olhos, permitindo que se habituassem à intensidade da luz. Lavou a boca com um golo de água e resistiu ao reflexo de cuspi-la — não podia desperdiça-la.</w:t>
+      </w:r>
+    </w:p>
+    <w:p>
+      <w:r>
+        <w:t>Observou a planície à sua frente, onde as sombras das rochas se estendiam cada vez mais longas. Em breve o local onde se encontrava ficaria engolido pelas sombras. A ideia de voltar à escuridão provocou-lhe um arrepio. Tinha de arranjar abrigo, afinal de contas não sabia quanto tempo mais o seu amigo iria demorar. Só esperava que regressasse inteiro para lhe poder confessar que não conseguia lembrar-se da terceira vez que lhe tinha salvo a vida.</w:t>
+      </w:r>
+    </w:p>
+    <w:p>
+      <w:pPr>
+        <w:rPr>
+          <w:color w:val="FF0000"/>
+        </w:rPr>
+      </w:pPr>
       <w:bookmarkStart w:id="1" w:name="_GoBack"/>
-      <w:bookmarkEnd w:id="1"/>
+      <w:r>
+        <w:rPr>
+          <w:color w:val="FF0000"/>
+        </w:rPr>
+        <w:t>Procurou o local mais abrigado do vento.</w:t>
+      </w:r>
+    </w:p>
+    <w:bookmarkEnd w:id="1"/>
+    <w:p/>
+    <w:p/>
+    <w:p>
+      <w:pPr>
+        <w:rPr>
+          <w:color w:val="FF0000"/>
+        </w:rPr>
+      </w:pPr>
+    </w:p>
+    <w:p>
       <w:r>
         <w:br w:type="page"/>
       </w:r>
@@ -20005,7 +20253,7 @@
 </file>
 
 <file path=word/comments.xml><?xml version="1.0" encoding="utf-8"?>
-<w:comments xmlns:wpc="http://schemas.microsoft.com/office/word/2010/wordprocessingCanvas" xmlns:cx="http://schemas.microsoft.com/office/drawing/2014/chartex" xmlns:mc="http://schemas.openxmlformats.org/markup-compatibility/2006" xmlns:o="urn:schemas-microsoft-com:office:office" xmlns:r="http://schemas.openxmlformats.org/officeDocument/2006/relationships" xmlns:m="http://schemas.openxmlformats.org/officeDocument/2006/math" xmlns:v="urn:schemas-microsoft-com:vml" xmlns:wp14="http://schemas.microsoft.com/office/word/2010/wordprocessingDrawing" xmlns:wp="http://schemas.openxmlformats.org/drawingml/2006/wordprocessingDrawing" xmlns:w10="urn:schemas-microsoft-com:office:word" xmlns:w="http://schemas.openxmlformats.org/wordprocessingml/2006/main" xmlns:w14="http://schemas.microsoft.com/office/word/2010/wordml" xmlns:w15="http://schemas.microsoft.com/office/word/2012/wordml" xmlns:w16se="http://schemas.microsoft.com/office/word/2015/wordml/symex" xmlns:wpg="http://schemas.microsoft.com/office/word/2010/wordprocessingGroup" xmlns:wpi="http://schemas.microsoft.com/office/word/2010/wordprocessingInk" xmlns:wne="http://schemas.microsoft.com/office/word/2006/wordml" xmlns:wps="http://schemas.microsoft.com/office/word/2010/wordprocessingShape" mc:Ignorable="w14 w15 w16se wp14">
+<w:comments xmlns:wpc="http://schemas.microsoft.com/office/word/2010/wordprocessingCanvas" xmlns:cx="http://schemas.microsoft.com/office/drawing/2014/chartex" xmlns:cx1="http://schemas.microsoft.com/office/drawing/2015/9/8/chartex" xmlns:mc="http://schemas.openxmlformats.org/markup-compatibility/2006" xmlns:o="urn:schemas-microsoft-com:office:office" xmlns:r="http://schemas.openxmlformats.org/officeDocument/2006/relationships" xmlns:m="http://schemas.openxmlformats.org/officeDocument/2006/math" xmlns:v="urn:schemas-microsoft-com:vml" xmlns:wp14="http://schemas.microsoft.com/office/word/2010/wordprocessingDrawing" xmlns:wp="http://schemas.openxmlformats.org/drawingml/2006/wordprocessingDrawing" xmlns:w10="urn:schemas-microsoft-com:office:word" xmlns:w="http://schemas.openxmlformats.org/wordprocessingml/2006/main" xmlns:w14="http://schemas.microsoft.com/office/word/2010/wordml" xmlns:w15="http://schemas.microsoft.com/office/word/2012/wordml" xmlns:w16se="http://schemas.microsoft.com/office/word/2015/wordml/symex" xmlns:wpg="http://schemas.microsoft.com/office/word/2010/wordprocessingGroup" xmlns:wpi="http://schemas.microsoft.com/office/word/2010/wordprocessingInk" xmlns:wne="http://schemas.microsoft.com/office/word/2006/wordml" xmlns:wps="http://schemas.microsoft.com/office/word/2010/wordprocessingShape" mc:Ignorable="w14 w15 w16se wp14">
   <w:comment w:id="0" w:author="Diogo Nunes" w:date="2015-10-12T21:38:00Z" w:initials="DN">
     <w:p>
       <w:pPr>
@@ -20026,13 +20274,13 @@
 </file>
 
 <file path=word/commentsExtended.xml><?xml version="1.0" encoding="utf-8"?>
-<w15:commentsEx xmlns:wpc="http://schemas.microsoft.com/office/word/2010/wordprocessingCanvas" xmlns:cx="http://schemas.microsoft.com/office/drawing/2014/chartex" xmlns:mc="http://schemas.openxmlformats.org/markup-compatibility/2006" xmlns:o="urn:schemas-microsoft-com:office:office" xmlns:r="http://schemas.openxmlformats.org/officeDocument/2006/relationships" xmlns:m="http://schemas.openxmlformats.org/officeDocument/2006/math" xmlns:v="urn:schemas-microsoft-com:vml" xmlns:wp14="http://schemas.microsoft.com/office/word/2010/wordprocessingDrawing" xmlns:wp="http://schemas.openxmlformats.org/drawingml/2006/wordprocessingDrawing" xmlns:w10="urn:schemas-microsoft-com:office:word" xmlns:w="http://schemas.openxmlformats.org/wordprocessingml/2006/main" xmlns:w14="http://schemas.microsoft.com/office/word/2010/wordml" xmlns:w15="http://schemas.microsoft.com/office/word/2012/wordml" xmlns:w16se="http://schemas.microsoft.com/office/word/2015/wordml/symex" xmlns:wpg="http://schemas.microsoft.com/office/word/2010/wordprocessingGroup" xmlns:wpi="http://schemas.microsoft.com/office/word/2010/wordprocessingInk" xmlns:wne="http://schemas.microsoft.com/office/word/2006/wordml" xmlns:wps="http://schemas.microsoft.com/office/word/2010/wordprocessingShape" mc:Ignorable="w14 w15 w16se wp14">
+<w15:commentsEx xmlns:wpc="http://schemas.microsoft.com/office/word/2010/wordprocessingCanvas" xmlns:cx="http://schemas.microsoft.com/office/drawing/2014/chartex" xmlns:cx1="http://schemas.microsoft.com/office/drawing/2015/9/8/chartex" xmlns:mc="http://schemas.openxmlformats.org/markup-compatibility/2006" xmlns:o="urn:schemas-microsoft-com:office:office" xmlns:r="http://schemas.openxmlformats.org/officeDocument/2006/relationships" xmlns:m="http://schemas.openxmlformats.org/officeDocument/2006/math" xmlns:v="urn:schemas-microsoft-com:vml" xmlns:wp14="http://schemas.microsoft.com/office/word/2010/wordprocessingDrawing" xmlns:wp="http://schemas.openxmlformats.org/drawingml/2006/wordprocessingDrawing" xmlns:w10="urn:schemas-microsoft-com:office:word" xmlns:w="http://schemas.openxmlformats.org/wordprocessingml/2006/main" xmlns:w14="http://schemas.microsoft.com/office/word/2010/wordml" xmlns:w15="http://schemas.microsoft.com/office/word/2012/wordml" xmlns:w16se="http://schemas.microsoft.com/office/word/2015/wordml/symex" xmlns:wpg="http://schemas.microsoft.com/office/word/2010/wordprocessingGroup" xmlns:wpi="http://schemas.microsoft.com/office/word/2010/wordprocessingInk" xmlns:wne="http://schemas.microsoft.com/office/word/2006/wordml" xmlns:wps="http://schemas.microsoft.com/office/word/2010/wordprocessingShape" mc:Ignorable="w14 w15 w16se wp14">
   <w15:commentEx w15:paraId="209B821B" w15:done="0"/>
 </w15:commentsEx>
 </file>
 
 <file path=word/endnotes.xml><?xml version="1.0" encoding="utf-8"?>
-<w:endnotes xmlns:wpc="http://schemas.microsoft.com/office/word/2010/wordprocessingCanvas" xmlns:cx="http://schemas.microsoft.com/office/drawing/2014/chartex" xmlns:mc="http://schemas.openxmlformats.org/markup-compatibility/2006" xmlns:o="urn:schemas-microsoft-com:office:office" xmlns:r="http://schemas.openxmlformats.org/officeDocument/2006/relationships" xmlns:m="http://schemas.openxmlformats.org/officeDocument/2006/math" xmlns:v="urn:schemas-microsoft-com:vml" xmlns:wp14="http://schemas.microsoft.com/office/word/2010/wordprocessingDrawing" xmlns:wp="http://schemas.openxmlformats.org/drawingml/2006/wordprocessingDrawing" xmlns:w10="urn:schemas-microsoft-com:office:word" xmlns:w="http://schemas.openxmlformats.org/wordprocessingml/2006/main" xmlns:w14="http://schemas.microsoft.com/office/word/2010/wordml" xmlns:w15="http://schemas.microsoft.com/office/word/2012/wordml" xmlns:w16se="http://schemas.microsoft.com/office/word/2015/wordml/symex" xmlns:wpg="http://schemas.microsoft.com/office/word/2010/wordprocessingGroup" xmlns:wpi="http://schemas.microsoft.com/office/word/2010/wordprocessingInk" xmlns:wne="http://schemas.microsoft.com/office/word/2006/wordml" xmlns:wps="http://schemas.microsoft.com/office/word/2010/wordprocessingShape" mc:Ignorable="w14 w15 w16se wp14">
+<w:endnotes xmlns:wpc="http://schemas.microsoft.com/office/word/2010/wordprocessingCanvas" xmlns:cx="http://schemas.microsoft.com/office/drawing/2014/chartex" xmlns:cx1="http://schemas.microsoft.com/office/drawing/2015/9/8/chartex" xmlns:mc="http://schemas.openxmlformats.org/markup-compatibility/2006" xmlns:o="urn:schemas-microsoft-com:office:office" xmlns:r="http://schemas.openxmlformats.org/officeDocument/2006/relationships" xmlns:m="http://schemas.openxmlformats.org/officeDocument/2006/math" xmlns:v="urn:schemas-microsoft-com:vml" xmlns:wp14="http://schemas.microsoft.com/office/word/2010/wordprocessingDrawing" xmlns:wp="http://schemas.openxmlformats.org/drawingml/2006/wordprocessingDrawing" xmlns:w10="urn:schemas-microsoft-com:office:word" xmlns:w="http://schemas.openxmlformats.org/wordprocessingml/2006/main" xmlns:w14="http://schemas.microsoft.com/office/word/2010/wordml" xmlns:w15="http://schemas.microsoft.com/office/word/2012/wordml" xmlns:w16se="http://schemas.microsoft.com/office/word/2015/wordml/symex" xmlns:wpg="http://schemas.microsoft.com/office/word/2010/wordprocessingGroup" xmlns:wpi="http://schemas.microsoft.com/office/word/2010/wordprocessingInk" xmlns:wne="http://schemas.microsoft.com/office/word/2006/wordml" xmlns:wps="http://schemas.microsoft.com/office/word/2010/wordprocessingShape" mc:Ignorable="w14 w15 w16se wp14">
   <w:endnote w:type="separator" w:id="-1">
     <w:p>
       <w:r>
@@ -20051,7 +20299,7 @@
 </file>
 
 <file path=word/footer1.xml><?xml version="1.0" encoding="utf-8"?>
-<w:ftr xmlns:wpc="http://schemas.microsoft.com/office/word/2010/wordprocessingCanvas" xmlns:cx="http://schemas.microsoft.com/office/drawing/2014/chartex" xmlns:mc="http://schemas.openxmlformats.org/markup-compatibility/2006" xmlns:o="urn:schemas-microsoft-com:office:office" xmlns:r="http://schemas.openxmlformats.org/officeDocument/2006/relationships" xmlns:m="http://schemas.openxmlformats.org/officeDocument/2006/math" xmlns:v="urn:schemas-microsoft-com:vml" xmlns:wp14="http://schemas.microsoft.com/office/word/2010/wordprocessingDrawing" xmlns:wp="http://schemas.openxmlformats.org/drawingml/2006/wordprocessingDrawing" xmlns:w10="urn:schemas-microsoft-com:office:word" xmlns:w="http://schemas.openxmlformats.org/wordprocessingml/2006/main" xmlns:w14="http://schemas.microsoft.com/office/word/2010/wordml" xmlns:w15="http://schemas.microsoft.com/office/word/2012/wordml" xmlns:w16se="http://schemas.microsoft.com/office/word/2015/wordml/symex" xmlns:wpg="http://schemas.microsoft.com/office/word/2010/wordprocessingGroup" xmlns:wpi="http://schemas.microsoft.com/office/word/2010/wordprocessingInk" xmlns:wne="http://schemas.microsoft.com/office/word/2006/wordml" xmlns:wps="http://schemas.microsoft.com/office/word/2010/wordprocessingShape" mc:Ignorable="w14 w15 w16se wp14">
+<w:ftr xmlns:wpc="http://schemas.microsoft.com/office/word/2010/wordprocessingCanvas" xmlns:cx="http://schemas.microsoft.com/office/drawing/2014/chartex" xmlns:cx1="http://schemas.microsoft.com/office/drawing/2015/9/8/chartex" xmlns:mc="http://schemas.openxmlformats.org/markup-compatibility/2006" xmlns:o="urn:schemas-microsoft-com:office:office" xmlns:r="http://schemas.openxmlformats.org/officeDocument/2006/relationships" xmlns:m="http://schemas.openxmlformats.org/officeDocument/2006/math" xmlns:v="urn:schemas-microsoft-com:vml" xmlns:wp14="http://schemas.microsoft.com/office/word/2010/wordprocessingDrawing" xmlns:wp="http://schemas.openxmlformats.org/drawingml/2006/wordprocessingDrawing" xmlns:w10="urn:schemas-microsoft-com:office:word" xmlns:w="http://schemas.openxmlformats.org/wordprocessingml/2006/main" xmlns:w14="http://schemas.microsoft.com/office/word/2010/wordml" xmlns:w15="http://schemas.microsoft.com/office/word/2012/wordml" xmlns:w16se="http://schemas.microsoft.com/office/word/2015/wordml/symex" xmlns:wpg="http://schemas.microsoft.com/office/word/2010/wordprocessingGroup" xmlns:wpi="http://schemas.microsoft.com/office/word/2010/wordprocessingInk" xmlns:wne="http://schemas.microsoft.com/office/word/2006/wordml" xmlns:wps="http://schemas.microsoft.com/office/word/2010/wordprocessingShape" mc:Ignorable="w14 w15 w16se wp14">
   <w:p>
     <w:pPr>
       <w:pStyle w:val="Footer"/>
@@ -20061,7 +20309,7 @@
 </file>
 
 <file path=word/footnotes.xml><?xml version="1.0" encoding="utf-8"?>
-<w:footnotes xmlns:wpc="http://schemas.microsoft.com/office/word/2010/wordprocessingCanvas" xmlns:cx="http://schemas.microsoft.com/office/drawing/2014/chartex" xmlns:mc="http://schemas.openxmlformats.org/markup-compatibility/2006" xmlns:o="urn:schemas-microsoft-com:office:office" xmlns:r="http://schemas.openxmlformats.org/officeDocument/2006/relationships" xmlns:m="http://schemas.openxmlformats.org/officeDocument/2006/math" xmlns:v="urn:schemas-microsoft-com:vml" xmlns:wp14="http://schemas.microsoft.com/office/word/2010/wordprocessingDrawing" xmlns:wp="http://schemas.openxmlformats.org/drawingml/2006/wordprocessingDrawing" xmlns:w10="urn:schemas-microsoft-com:office:word" xmlns:w="http://schemas.openxmlformats.org/wordprocessingml/2006/main" xmlns:w14="http://schemas.microsoft.com/office/word/2010/wordml" xmlns:w15="http://schemas.microsoft.com/office/word/2012/wordml" xmlns:w16se="http://schemas.microsoft.com/office/word/2015/wordml/symex" xmlns:wpg="http://schemas.microsoft.com/office/word/2010/wordprocessingGroup" xmlns:wpi="http://schemas.microsoft.com/office/word/2010/wordprocessingInk" xmlns:wne="http://schemas.microsoft.com/office/word/2006/wordml" xmlns:wps="http://schemas.microsoft.com/office/word/2010/wordprocessingShape" mc:Ignorable="w14 w15 w16se wp14">
+<w:footnotes xmlns:wpc="http://schemas.microsoft.com/office/word/2010/wordprocessingCanvas" xmlns:cx="http://schemas.microsoft.com/office/drawing/2014/chartex" xmlns:cx1="http://schemas.microsoft.com/office/drawing/2015/9/8/chartex" xmlns:mc="http://schemas.openxmlformats.org/markup-compatibility/2006" xmlns:o="urn:schemas-microsoft-com:office:office" xmlns:r="http://schemas.openxmlformats.org/officeDocument/2006/relationships" xmlns:m="http://schemas.openxmlformats.org/officeDocument/2006/math" xmlns:v="urn:schemas-microsoft-com:vml" xmlns:wp14="http://schemas.microsoft.com/office/word/2010/wordprocessingDrawing" xmlns:wp="http://schemas.openxmlformats.org/drawingml/2006/wordprocessingDrawing" xmlns:w10="urn:schemas-microsoft-com:office:word" xmlns:w="http://schemas.openxmlformats.org/wordprocessingml/2006/main" xmlns:w14="http://schemas.microsoft.com/office/word/2010/wordml" xmlns:w15="http://schemas.microsoft.com/office/word/2012/wordml" xmlns:w16se="http://schemas.microsoft.com/office/word/2015/wordml/symex" xmlns:wpg="http://schemas.microsoft.com/office/word/2010/wordprocessingGroup" xmlns:wpi="http://schemas.microsoft.com/office/word/2010/wordprocessingInk" xmlns:wne="http://schemas.microsoft.com/office/word/2006/wordml" xmlns:wps="http://schemas.microsoft.com/office/word/2010/wordprocessingShape" mc:Ignorable="w14 w15 w16se wp14">
   <w:footnote w:type="separator" w:id="-1">
     <w:p>
       <w:r>
@@ -20080,7 +20328,7 @@
 </file>
 
 <file path=word/numbering.xml><?xml version="1.0" encoding="utf-8"?>
-<w:numbering xmlns:wpc="http://schemas.microsoft.com/office/word/2010/wordprocessingCanvas" xmlns:cx="http://schemas.microsoft.com/office/drawing/2014/chartex" xmlns:mc="http://schemas.openxmlformats.org/markup-compatibility/2006" xmlns:o="urn:schemas-microsoft-com:office:office" xmlns:r="http://schemas.openxmlformats.org/officeDocument/2006/relationships" xmlns:m="http://schemas.openxmlformats.org/officeDocument/2006/math" xmlns:v="urn:schemas-microsoft-com:vml" xmlns:wp14="http://schemas.microsoft.com/office/word/2010/wordprocessingDrawing" xmlns:wp="http://schemas.openxmlformats.org/drawingml/2006/wordprocessingDrawing" xmlns:w10="urn:schemas-microsoft-com:office:word" xmlns:w="http://schemas.openxmlformats.org/wordprocessingml/2006/main" xmlns:w14="http://schemas.microsoft.com/office/word/2010/wordml" xmlns:w15="http://schemas.microsoft.com/office/word/2012/wordml" xmlns:w16se="http://schemas.microsoft.com/office/word/2015/wordml/symex" xmlns:wpg="http://schemas.microsoft.com/office/word/2010/wordprocessingGroup" xmlns:wpi="http://schemas.microsoft.com/office/word/2010/wordprocessingInk" xmlns:wne="http://schemas.microsoft.com/office/word/2006/wordml" xmlns:wps="http://schemas.microsoft.com/office/word/2010/wordprocessingShape" mc:Ignorable="w14 w15 w16se wp14">
+<w:numbering xmlns:wpc="http://schemas.microsoft.com/office/word/2010/wordprocessingCanvas" xmlns:cx="http://schemas.microsoft.com/office/drawing/2014/chartex" xmlns:cx1="http://schemas.microsoft.com/office/drawing/2015/9/8/chartex" xmlns:mc="http://schemas.openxmlformats.org/markup-compatibility/2006" xmlns:o="urn:schemas-microsoft-com:office:office" xmlns:r="http://schemas.openxmlformats.org/officeDocument/2006/relationships" xmlns:m="http://schemas.openxmlformats.org/officeDocument/2006/math" xmlns:v="urn:schemas-microsoft-com:vml" xmlns:wp14="http://schemas.microsoft.com/office/word/2010/wordprocessingDrawing" xmlns:wp="http://schemas.openxmlformats.org/drawingml/2006/wordprocessingDrawing" xmlns:w10="urn:schemas-microsoft-com:office:word" xmlns:w="http://schemas.openxmlformats.org/wordprocessingml/2006/main" xmlns:w14="http://schemas.microsoft.com/office/word/2010/wordml" xmlns:w15="http://schemas.microsoft.com/office/word/2012/wordml" xmlns:w16se="http://schemas.microsoft.com/office/word/2015/wordml/symex" xmlns:wpg="http://schemas.microsoft.com/office/word/2010/wordprocessingGroup" xmlns:wpi="http://schemas.microsoft.com/office/word/2010/wordprocessingInk" xmlns:wne="http://schemas.microsoft.com/office/word/2006/wordml" xmlns:wps="http://schemas.microsoft.com/office/word/2010/wordprocessingShape" mc:Ignorable="w14 w15 w16se wp14">
   <w:abstractNum w:abstractNumId="0" w15:restartNumberingAfterBreak="0">
     <w:nsid w:val="4EA71FC9"/>
     <w:multiLevelType w:val="hybridMultilevel"/>
@@ -20315,7 +20563,7 @@
 </file>
 
 <file path=word/people.xml><?xml version="1.0" encoding="utf-8"?>
-<w15:people xmlns:wpc="http://schemas.microsoft.com/office/word/2010/wordprocessingCanvas" xmlns:cx="http://schemas.microsoft.com/office/drawing/2014/chartex" xmlns:mc="http://schemas.openxmlformats.org/markup-compatibility/2006" xmlns:o="urn:schemas-microsoft-com:office:office" xmlns:r="http://schemas.openxmlformats.org/officeDocument/2006/relationships" xmlns:m="http://schemas.openxmlformats.org/officeDocument/2006/math" xmlns:v="urn:schemas-microsoft-com:vml" xmlns:wp14="http://schemas.microsoft.com/office/word/2010/wordprocessingDrawing" xmlns:wp="http://schemas.openxmlformats.org/drawingml/2006/wordprocessingDrawing" xmlns:w10="urn:schemas-microsoft-com:office:word" xmlns:w="http://schemas.openxmlformats.org/wordprocessingml/2006/main" xmlns:w14="http://schemas.microsoft.com/office/word/2010/wordml" xmlns:w15="http://schemas.microsoft.com/office/word/2012/wordml" xmlns:w16se="http://schemas.microsoft.com/office/word/2015/wordml/symex" xmlns:wpg="http://schemas.microsoft.com/office/word/2010/wordprocessingGroup" xmlns:wpi="http://schemas.microsoft.com/office/word/2010/wordprocessingInk" xmlns:wne="http://schemas.microsoft.com/office/word/2006/wordml" xmlns:wps="http://schemas.microsoft.com/office/word/2010/wordprocessingShape" mc:Ignorable="w14 w15 w16se wp14">
+<w15:people xmlns:wpc="http://schemas.microsoft.com/office/word/2010/wordprocessingCanvas" xmlns:cx="http://schemas.microsoft.com/office/drawing/2014/chartex" xmlns:cx1="http://schemas.microsoft.com/office/drawing/2015/9/8/chartex" xmlns:mc="http://schemas.openxmlformats.org/markup-compatibility/2006" xmlns:o="urn:schemas-microsoft-com:office:office" xmlns:r="http://schemas.openxmlformats.org/officeDocument/2006/relationships" xmlns:m="http://schemas.openxmlformats.org/officeDocument/2006/math" xmlns:v="urn:schemas-microsoft-com:vml" xmlns:wp14="http://schemas.microsoft.com/office/word/2010/wordprocessingDrawing" xmlns:wp="http://schemas.openxmlformats.org/drawingml/2006/wordprocessingDrawing" xmlns:w10="urn:schemas-microsoft-com:office:word" xmlns:w="http://schemas.openxmlformats.org/wordprocessingml/2006/main" xmlns:w14="http://schemas.microsoft.com/office/word/2010/wordml" xmlns:w15="http://schemas.microsoft.com/office/word/2012/wordml" xmlns:w16se="http://schemas.microsoft.com/office/word/2015/wordml/symex" xmlns:wpg="http://schemas.microsoft.com/office/word/2010/wordprocessingGroup" xmlns:wpi="http://schemas.microsoft.com/office/word/2010/wordprocessingInk" xmlns:wne="http://schemas.microsoft.com/office/word/2006/wordml" xmlns:wps="http://schemas.microsoft.com/office/word/2010/wordprocessingShape" mc:Ignorable="w14 w15 w16se wp14">
   <w15:person w15:author="Diogo Nunes">
     <w15:presenceInfo w15:providerId="Windows Live" w15:userId="513708e53c61e29e"/>
   </w15:person>
@@ -21360,7 +21608,7 @@
 </file>
 
 <file path=customXml/itemProps1.xml><?xml version="1.0" encoding="utf-8"?>
-<ds:datastoreItem xmlns:ds="http://schemas.openxmlformats.org/officeDocument/2006/customXml" ds:itemID="{6AF23960-5D4B-4108-BA37-E306C92B7D0D}">
+<ds:datastoreItem xmlns:ds="http://schemas.openxmlformats.org/officeDocument/2006/customXml" ds:itemID="{5B8B74D4-F5D4-4717-B66B-2D84E8BA8C4F}">
   <ds:schemaRefs>
     <ds:schemaRef ds:uri="http://schemas.openxmlformats.org/officeDocument/2006/bibliography"/>
   </ds:schemaRefs>

</xml_diff>

<commit_message>
fim cap 10 (à pressa)
</commit_message>
<xml_diff>
--- a/Para lá do portão (WebA4).docx
+++ b/Para lá do portão (WebA4).docx
@@ -19744,16 +19744,10 @@
     </w:p>
     <w:p>
       <w:r>
-        <w:t xml:space="preserve">O choro acalmou e deu lugar um </w:t>
-      </w:r>
-      <w:r>
-        <w:rPr>
-          <w:color w:val="FF0000"/>
-        </w:rPr>
-        <w:t>periódico fungar</w:t>
-      </w:r>
-      <w:r>
-        <w:t>.</w:t>
+        <w:t xml:space="preserve">O choro acalmou e deu lugar </w:t>
+      </w:r>
+      <w:r>
+        <w:t>um periódico fungar.</w:t>
       </w:r>
     </w:p>
     <w:p>
@@ -20186,33 +20180,75 @@
     </w:p>
     <w:p>
       <w:r>
-        <w:t>Observou a planície à sua frente, onde as sombras das rochas se estendiam cada vez mais longas. Em breve o local onde se encontrava ficaria engolido pelas sombras. A ideia de voltar à escuridão provocou-lhe um arrepio. Tinha de arranjar abrigo, afinal de contas não sabia quanto tempo mais o seu amigo iria demorar. Só esperava que regressasse inteiro para lhe poder confessar que não conseguia lembrar-se da terceira vez que lhe tinha salvo a vida.</w:t>
-      </w:r>
-    </w:p>
-    <w:p>
-      <w:pPr>
-        <w:rPr>
-          <w:color w:val="FF0000"/>
-        </w:rPr>
-      </w:pPr>
+        <w:t>Observou a planície à sua frente, onde as sombras das r</w:t>
+      </w:r>
+      <w:r>
+        <w:t>ochas se estendiam cada vez mais</w:t>
+      </w:r>
+      <w:r>
+        <w:t xml:space="preserve">. Em breve o local </w:t>
+      </w:r>
+      <w:r>
+        <w:t xml:space="preserve">seria </w:t>
+      </w:r>
+      <w:r>
+        <w:t>engolido pelas sombras. A ideia de voltar à escuridão provocou-lhe um arrepio. Tinha de arranjar abrigo, afinal de contas não sabia quanto tempo mais o seu amigo iria demorar. Só e</w:t>
+      </w:r>
+      <w:r>
+        <w:t xml:space="preserve">sperava que regressasse inteiro. Assim poderia </w:t>
+      </w:r>
+      <w:r>
+        <w:t>confessar</w:t>
+      </w:r>
+      <w:r>
+        <w:t>-lhe</w:t>
+      </w:r>
+      <w:r>
+        <w:t xml:space="preserve"> que não conseguia lembrar-se da terceira vez que lhe tinha salvo a vida.</w:t>
+      </w:r>
+    </w:p>
+    <w:p>
+      <w:r>
+        <w:t xml:space="preserve">Ergueu-se e deu pequenos passos à procura do local </w:t>
+      </w:r>
+      <w:r>
+        <w:t>do vento.</w:t>
+      </w:r>
+      <w:r>
+        <w:t xml:space="preserve"> Experimentou dois e escolheu o que ficava protegido por uma rocha vertical. Tentou repousar e conservar energia. Fechou os olhos enquanto o sol pestanejava uma última vez. Esta escuridão </w:t>
+      </w:r>
+      <w:r>
+        <w:lastRenderedPageBreak/>
+        <w:t>não lhe fazia medo, não enquanto ouvisse o mundo à sua volta.</w:t>
+      </w:r>
+    </w:p>
+    <w:p>
+      <w:pPr>
+        <w:widowControl/>
+        <w:autoSpaceDE/>
+        <w:autoSpaceDN/>
+        <w:adjustRightInd/>
+        <w:spacing w:after="200" w:line="276" w:lineRule="auto"/>
+        <w:jc w:val="left"/>
+      </w:pPr>
+      <w:r>
+        <w:br w:type="page"/>
+      </w:r>
+    </w:p>
+    <w:p>
+      <w:pPr>
+        <w:pStyle w:val="Heading1"/>
+      </w:pPr>
+      <w:r>
+        <w:lastRenderedPageBreak/>
+        <w:t>11</w:t>
+      </w:r>
+    </w:p>
+    <w:p>
       <w:bookmarkStart w:id="1" w:name="_GoBack"/>
-      <w:r>
-        <w:rPr>
-          <w:color w:val="FF0000"/>
-        </w:rPr>
-        <w:t>Procurou o local mais abrigado do vento.</w:t>
-      </w:r>
-    </w:p>
-    <w:bookmarkEnd w:id="1"/>
+      <w:bookmarkEnd w:id="1"/>
+    </w:p>
     <w:p/>
-    <w:p/>
-    <w:p>
-      <w:pPr>
-        <w:rPr>
-          <w:color w:val="FF0000"/>
-        </w:rPr>
-      </w:pPr>
-    </w:p>
     <w:p>
       <w:r>
         <w:br w:type="page"/>
@@ -21608,7 +21644,7 @@
 </file>
 
 <file path=customXml/itemProps1.xml><?xml version="1.0" encoding="utf-8"?>
-<ds:datastoreItem xmlns:ds="http://schemas.openxmlformats.org/officeDocument/2006/customXml" ds:itemID="{5B8B74D4-F5D4-4717-B66B-2D84E8BA8C4F}">
+<ds:datastoreItem xmlns:ds="http://schemas.openxmlformats.org/officeDocument/2006/customXml" ds:itemID="{AE105B18-91C5-4C5E-9488-730E9E761397}">
   <ds:schemaRefs>
     <ds:schemaRef ds:uri="http://schemas.openxmlformats.org/officeDocument/2006/bibliography"/>
   </ds:schemaRefs>

</xml_diff>